<commit_message>
Added SSD in both thesis File and StarUML
ADDED SSD DIAGRAMS
</commit_message>
<xml_diff>
--- a/Docs/AAS Thesis.docx
+++ b/Docs/AAS Thesis.docx
@@ -1,6 +1,6 @@
 
 <file path=word/document.xml><?xml version="1.0" encoding="utf-8"?>
-<w:document xmlns:wpc="http://schemas.microsoft.com/office/word/2010/wordprocessingCanvas" xmlns:cx="http://schemas.microsoft.com/office/drawing/2014/chartex" xmlns:cx1="http://schemas.microsoft.com/office/drawing/2015/9/8/chartex" xmlns:cx2="http://schemas.microsoft.com/office/drawing/2015/10/21/chartex" xmlns:cx3="http://schemas.microsoft.com/office/drawing/2016/5/9/chartex" xmlns:cx4="http://schemas.microsoft.com/office/drawing/2016/5/10/chartex" xmlns:cx5="http://schemas.microsoft.com/office/drawing/2016/5/11/chartex" xmlns:cx6="http://schemas.microsoft.com/office/drawing/2016/5/12/chartex" xmlns:cx7="http://schemas.microsoft.com/office/drawing/2016/5/13/chartex" xmlns:cx8="http://schemas.microsoft.com/office/drawing/2016/5/14/chartex" xmlns:mc="http://schemas.openxmlformats.org/markup-compatibility/2006" xmlns:aink="http://schemas.microsoft.com/office/drawing/2016/ink" xmlns:am3d="http://schemas.microsoft.com/office/drawing/2017/model3d" xmlns:o="urn:schemas-microsoft-com:office:office" xmlns:oel="http://schemas.microsoft.com/office/2019/extlst" xmlns:r="http://schemas.openxmlformats.org/officeDocument/2006/relationships" xmlns:m="http://schemas.openxmlformats.org/officeDocument/2006/math" xmlns:v="urn:schemas-microsoft-com:vml" xmlns:wp14="http://schemas.microsoft.com/office/word/2010/wordprocessingDrawing" xmlns:wp="http://schemas.openxmlformats.org/drawingml/2006/wordprocessingDrawing" xmlns:w10="urn:schemas-microsoft-com:office:word" xmlns:w="http://schemas.openxmlformats.org/wordprocessingml/2006/main" xmlns:w14="http://schemas.microsoft.com/office/word/2010/wordml" xmlns:w15="http://schemas.microsoft.com/office/word/2012/wordml" xmlns:w16cex="http://schemas.microsoft.com/office/word/2018/wordml/cex" xmlns:w16cid="http://schemas.microsoft.com/office/word/2016/wordml/cid" xmlns:w16="http://schemas.microsoft.com/office/word/2018/wordml" xmlns:w16du="http://schemas.microsoft.com/office/word/2023/wordml/word16du" xmlns:w16sdtdh="http://schemas.microsoft.com/office/word/2020/wordml/sdtdatahash" xmlns:w16se="http://schemas.microsoft.com/office/word/2015/wordml/symex" xmlns:wpg="http://schemas.microsoft.com/office/word/2010/wordprocessingGroup" xmlns:wpi="http://schemas.microsoft.com/office/word/2010/wordprocessingInk" xmlns:wne="http://schemas.microsoft.com/office/word/2006/wordml" xmlns:wps="http://schemas.microsoft.com/office/word/2010/wordprocessingShape" mc:Ignorable="w14 w15 w16se w16cid w16 w16cex w16sdtdh wp14">
+<w:document xmlns:wpc="http://schemas.microsoft.com/office/word/2010/wordprocessingCanvas" xmlns:mc="http://schemas.openxmlformats.org/markup-compatibility/2006" xmlns:o="urn:schemas-microsoft-com:office:office" xmlns:r="http://schemas.openxmlformats.org/officeDocument/2006/relationships" xmlns:m="http://schemas.openxmlformats.org/officeDocument/2006/math" xmlns:v="urn:schemas-microsoft-com:vml" xmlns:wp14="http://schemas.microsoft.com/office/word/2010/wordprocessingDrawing" xmlns:wp="http://schemas.openxmlformats.org/drawingml/2006/wordprocessingDrawing" xmlns:w10="urn:schemas-microsoft-com:office:word" xmlns:w="http://schemas.openxmlformats.org/wordprocessingml/2006/main" xmlns:w14="http://schemas.microsoft.com/office/word/2010/wordml" xmlns:w15="http://schemas.microsoft.com/office/word/2012/wordml" xmlns:wpg="http://schemas.microsoft.com/office/word/2010/wordprocessingGroup" xmlns:wpi="http://schemas.microsoft.com/office/word/2010/wordprocessingInk" xmlns:wne="http://schemas.microsoft.com/office/word/2006/wordml" xmlns:wps="http://schemas.microsoft.com/office/word/2010/wordprocessingShape" mc:Ignorable="w14 w15 wp14">
   <w:body>
     <w:p>
       <w:pPr>
@@ -857,9 +857,6 @@
             <w:rPr>
               <w:rFonts w:eastAsiaTheme="minorEastAsia"/>
               <w:noProof/>
-              <w:kern w:val="2"/>
-              <w:lang w:val="en-GB" w:eastAsia="en-GB"/>
-              <w14:ligatures w14:val="standardContextual"/>
             </w:rPr>
           </w:pPr>
           <w:r>
@@ -871,7 +868,7 @@
           <w:r>
             <w:fldChar w:fldCharType="separate"/>
           </w:r>
-          <w:hyperlink w:anchor="_Toc136974670" w:history="1">
+          <w:hyperlink w:anchor="_Toc137062008" w:history="1">
             <w:r>
               <w:rPr>
                 <w:rStyle w:val="Hyperlink"/>
@@ -899,7 +896,7 @@
                 <w:noProof/>
                 <w:webHidden/>
               </w:rPr>
-              <w:instrText xml:space="preserve"> PAGEREF _Toc136974670 \h </w:instrText>
+              <w:instrText xml:space="preserve"> PAGEREF _Toc137062008 \h </w:instrText>
             </w:r>
             <w:r>
               <w:rPr>
@@ -939,12 +936,9 @@
             <w:rPr>
               <w:rFonts w:eastAsiaTheme="minorEastAsia"/>
               <w:noProof/>
-              <w:kern w:val="2"/>
-              <w:lang w:val="en-GB" w:eastAsia="en-GB"/>
-              <w14:ligatures w14:val="standardContextual"/>
             </w:rPr>
           </w:pPr>
-          <w:hyperlink w:anchor="_Toc136974671" w:history="1">
+          <w:hyperlink w:anchor="_Toc137062009" w:history="1">
             <w:r>
               <w:rPr>
                 <w:rStyle w:val="Hyperlink"/>
@@ -971,7 +965,7 @@
                 <w:noProof/>
                 <w:webHidden/>
               </w:rPr>
-              <w:instrText xml:space="preserve"> PAGEREF _Toc136974671 \h </w:instrText>
+              <w:instrText xml:space="preserve"> PAGEREF _Toc137062009 \h </w:instrText>
             </w:r>
             <w:r>
               <w:rPr>
@@ -1011,12 +1005,9 @@
             <w:rPr>
               <w:rFonts w:eastAsiaTheme="minorEastAsia"/>
               <w:noProof/>
-              <w:kern w:val="2"/>
-              <w:lang w:val="en-GB" w:eastAsia="en-GB"/>
-              <w14:ligatures w14:val="standardContextual"/>
             </w:rPr>
           </w:pPr>
-          <w:hyperlink w:anchor="_Toc136974672" w:history="1">
+          <w:hyperlink w:anchor="_Toc137062010" w:history="1">
             <w:r>
               <w:rPr>
                 <w:rStyle w:val="Hyperlink"/>
@@ -1043,7 +1034,7 @@
                 <w:noProof/>
                 <w:webHidden/>
               </w:rPr>
-              <w:instrText xml:space="preserve"> PAGEREF _Toc136974672 \h </w:instrText>
+              <w:instrText xml:space="preserve"> PAGEREF _Toc137062010 \h </w:instrText>
             </w:r>
             <w:r>
               <w:rPr>
@@ -1083,12 +1074,9 @@
             <w:rPr>
               <w:rFonts w:eastAsiaTheme="minorEastAsia"/>
               <w:noProof/>
-              <w:kern w:val="2"/>
-              <w:lang w:val="en-GB" w:eastAsia="en-GB"/>
-              <w14:ligatures w14:val="standardContextual"/>
             </w:rPr>
           </w:pPr>
-          <w:hyperlink w:anchor="_Toc136974673" w:history="1">
+          <w:hyperlink w:anchor="_Toc137062011" w:history="1">
             <w:r>
               <w:rPr>
                 <w:rStyle w:val="Hyperlink"/>
@@ -1115,7 +1103,7 @@
                 <w:noProof/>
                 <w:webHidden/>
               </w:rPr>
-              <w:instrText xml:space="preserve"> PAGEREF _Toc136974673 \h </w:instrText>
+              <w:instrText xml:space="preserve"> PAGEREF _Toc137062011 \h </w:instrText>
             </w:r>
             <w:r>
               <w:rPr>
@@ -1155,12 +1143,9 @@
             <w:rPr>
               <w:rFonts w:eastAsiaTheme="minorEastAsia"/>
               <w:noProof/>
-              <w:kern w:val="2"/>
-              <w:lang w:val="en-GB" w:eastAsia="en-GB"/>
-              <w14:ligatures w14:val="standardContextual"/>
             </w:rPr>
           </w:pPr>
-          <w:hyperlink w:anchor="_Toc136974674" w:history="1">
+          <w:hyperlink w:anchor="_Toc137062012" w:history="1">
             <w:r>
               <w:rPr>
                 <w:rStyle w:val="Hyperlink"/>
@@ -1187,7 +1172,7 @@
                 <w:noProof/>
                 <w:webHidden/>
               </w:rPr>
-              <w:instrText xml:space="preserve"> PAGEREF _Toc136974674 \h </w:instrText>
+              <w:instrText xml:space="preserve"> PAGEREF _Toc137062012 \h </w:instrText>
             </w:r>
             <w:r>
               <w:rPr>
@@ -1227,12 +1212,9 @@
             <w:rPr>
               <w:rFonts w:eastAsiaTheme="minorEastAsia"/>
               <w:noProof/>
-              <w:kern w:val="2"/>
-              <w:lang w:val="en-GB" w:eastAsia="en-GB"/>
-              <w14:ligatures w14:val="standardContextual"/>
             </w:rPr>
           </w:pPr>
-          <w:hyperlink w:anchor="_Toc136974675" w:history="1">
+          <w:hyperlink w:anchor="_Toc137062013" w:history="1">
             <w:r>
               <w:rPr>
                 <w:rStyle w:val="Hyperlink"/>
@@ -1259,7 +1241,7 @@
                 <w:noProof/>
                 <w:webHidden/>
               </w:rPr>
-              <w:instrText xml:space="preserve"> PAGEREF _Toc136974675 \h </w:instrText>
+              <w:instrText xml:space="preserve"> PAGEREF _Toc137062013 \h </w:instrText>
             </w:r>
             <w:r>
               <w:rPr>
@@ -1299,12 +1281,9 @@
             <w:rPr>
               <w:rFonts w:eastAsiaTheme="minorEastAsia"/>
               <w:noProof/>
-              <w:kern w:val="2"/>
-              <w:lang w:val="en-GB" w:eastAsia="en-GB"/>
-              <w14:ligatures w14:val="standardContextual"/>
             </w:rPr>
           </w:pPr>
-          <w:hyperlink w:anchor="_Toc136974676" w:history="1">
+          <w:hyperlink w:anchor="_Toc137062014" w:history="1">
             <w:r>
               <w:rPr>
                 <w:rStyle w:val="Hyperlink"/>
@@ -1332,7 +1311,7 @@
                 <w:noProof/>
                 <w:webHidden/>
               </w:rPr>
-              <w:instrText xml:space="preserve"> PAGEREF _Toc136974676 \h </w:instrText>
+              <w:instrText xml:space="preserve"> PAGEREF _Toc137062014 \h </w:instrText>
             </w:r>
             <w:r>
               <w:rPr>
@@ -1372,12 +1351,9 @@
             <w:rPr>
               <w:rFonts w:eastAsiaTheme="minorEastAsia"/>
               <w:noProof/>
-              <w:kern w:val="2"/>
-              <w:lang w:val="en-GB" w:eastAsia="en-GB"/>
-              <w14:ligatures w14:val="standardContextual"/>
             </w:rPr>
           </w:pPr>
-          <w:hyperlink w:anchor="_Toc136974677" w:history="1">
+          <w:hyperlink w:anchor="_Toc137062015" w:history="1">
             <w:r>
               <w:rPr>
                 <w:rStyle w:val="Hyperlink"/>
@@ -1404,7 +1380,7 @@
                 <w:noProof/>
                 <w:webHidden/>
               </w:rPr>
-              <w:instrText xml:space="preserve"> PAGEREF _Toc136974677 \h </w:instrText>
+              <w:instrText xml:space="preserve"> PAGEREF _Toc137062015 \h </w:instrText>
             </w:r>
             <w:r>
               <w:rPr>
@@ -1444,12 +1420,9 @@
             <w:rPr>
               <w:rFonts w:eastAsiaTheme="minorEastAsia"/>
               <w:noProof/>
-              <w:kern w:val="2"/>
-              <w:lang w:val="en-GB" w:eastAsia="en-GB"/>
-              <w14:ligatures w14:val="standardContextual"/>
             </w:rPr>
           </w:pPr>
-          <w:hyperlink w:anchor="_Toc136974678" w:history="1">
+          <w:hyperlink w:anchor="_Toc137062016" w:history="1">
             <w:r>
               <w:rPr>
                 <w:rStyle w:val="Hyperlink"/>
@@ -1476,7 +1449,7 @@
                 <w:noProof/>
                 <w:webHidden/>
               </w:rPr>
-              <w:instrText xml:space="preserve"> PAGEREF _Toc136974678 \h </w:instrText>
+              <w:instrText xml:space="preserve"> PAGEREF _Toc137062016 \h </w:instrText>
             </w:r>
             <w:r>
               <w:rPr>
@@ -1516,12 +1489,9 @@
             <w:rPr>
               <w:rFonts w:eastAsiaTheme="minorEastAsia"/>
               <w:noProof/>
-              <w:kern w:val="2"/>
-              <w:lang w:val="en-GB" w:eastAsia="en-GB"/>
-              <w14:ligatures w14:val="standardContextual"/>
             </w:rPr>
           </w:pPr>
-          <w:hyperlink w:anchor="_Toc136974679" w:history="1">
+          <w:hyperlink w:anchor="_Toc137062017" w:history="1">
             <w:r>
               <w:rPr>
                 <w:rStyle w:val="Hyperlink"/>
@@ -1548,7 +1518,7 @@
                 <w:noProof/>
                 <w:webHidden/>
               </w:rPr>
-              <w:instrText xml:space="preserve"> PAGEREF _Toc136974679 \h </w:instrText>
+              <w:instrText xml:space="preserve"> PAGEREF _Toc137062017 \h </w:instrText>
             </w:r>
             <w:r>
               <w:rPr>
@@ -1588,12 +1558,9 @@
             <w:rPr>
               <w:rFonts w:eastAsiaTheme="minorEastAsia"/>
               <w:noProof/>
-              <w:kern w:val="2"/>
-              <w:lang w:val="en-GB" w:eastAsia="en-GB"/>
-              <w14:ligatures w14:val="standardContextual"/>
             </w:rPr>
           </w:pPr>
-          <w:hyperlink w:anchor="_Toc136974680" w:history="1">
+          <w:hyperlink w:anchor="_Toc137062018" w:history="1">
             <w:r>
               <w:rPr>
                 <w:rStyle w:val="Hyperlink"/>
@@ -1620,7 +1587,7 @@
                 <w:noProof/>
                 <w:webHidden/>
               </w:rPr>
-              <w:instrText xml:space="preserve"> PAGEREF _Toc136974680 \h </w:instrText>
+              <w:instrText xml:space="preserve"> PAGEREF _Toc137062018 \h </w:instrText>
             </w:r>
             <w:r>
               <w:rPr>
@@ -1660,12 +1627,9 @@
             <w:rPr>
               <w:rFonts w:eastAsiaTheme="minorEastAsia"/>
               <w:noProof/>
-              <w:kern w:val="2"/>
-              <w:lang w:val="en-GB" w:eastAsia="en-GB"/>
-              <w14:ligatures w14:val="standardContextual"/>
             </w:rPr>
           </w:pPr>
-          <w:hyperlink w:anchor="_Toc136974681" w:history="1">
+          <w:hyperlink w:anchor="_Toc137062019" w:history="1">
             <w:r>
               <w:rPr>
                 <w:rStyle w:val="Hyperlink"/>
@@ -1692,7 +1656,7 @@
                 <w:noProof/>
                 <w:webHidden/>
               </w:rPr>
-              <w:instrText xml:space="preserve"> PAGEREF _Toc136974681 \h </w:instrText>
+              <w:instrText xml:space="preserve"> PAGEREF _Toc137062019 \h </w:instrText>
             </w:r>
             <w:r>
               <w:rPr>
@@ -1732,12 +1696,9 @@
             <w:rPr>
               <w:rFonts w:eastAsiaTheme="minorEastAsia"/>
               <w:noProof/>
-              <w:kern w:val="2"/>
-              <w:lang w:val="en-GB" w:eastAsia="en-GB"/>
-              <w14:ligatures w14:val="standardContextual"/>
             </w:rPr>
           </w:pPr>
-          <w:hyperlink w:anchor="_Toc136974682" w:history="1">
+          <w:hyperlink w:anchor="_Toc137062020" w:history="1">
             <w:r>
               <w:rPr>
                 <w:rStyle w:val="Hyperlink"/>
@@ -1764,7 +1725,7 @@
                 <w:noProof/>
                 <w:webHidden/>
               </w:rPr>
-              <w:instrText xml:space="preserve"> PAGEREF _Toc136974682 \h </w:instrText>
+              <w:instrText xml:space="preserve"> PAGEREF _Toc137062020 \h </w:instrText>
             </w:r>
             <w:r>
               <w:rPr>
@@ -1804,12 +1765,9 @@
             <w:rPr>
               <w:rFonts w:eastAsiaTheme="minorEastAsia"/>
               <w:noProof/>
-              <w:kern w:val="2"/>
-              <w:lang w:val="en-GB" w:eastAsia="en-GB"/>
-              <w14:ligatures w14:val="standardContextual"/>
             </w:rPr>
           </w:pPr>
-          <w:hyperlink w:anchor="_Toc136974683" w:history="1">
+          <w:hyperlink w:anchor="_Toc137062021" w:history="1">
             <w:r>
               <w:rPr>
                 <w:rStyle w:val="Hyperlink"/>
@@ -1836,7 +1794,7 @@
                 <w:noProof/>
                 <w:webHidden/>
               </w:rPr>
-              <w:instrText xml:space="preserve"> PAGEREF _Toc136974683 \h </w:instrText>
+              <w:instrText xml:space="preserve"> PAGEREF _Toc137062021 \h </w:instrText>
             </w:r>
             <w:r>
               <w:rPr>
@@ -1876,12 +1834,9 @@
             <w:rPr>
               <w:rFonts w:eastAsiaTheme="minorEastAsia"/>
               <w:noProof/>
-              <w:kern w:val="2"/>
-              <w:lang w:val="en-GB" w:eastAsia="en-GB"/>
-              <w14:ligatures w14:val="standardContextual"/>
             </w:rPr>
           </w:pPr>
-          <w:hyperlink w:anchor="_Toc136974684" w:history="1">
+          <w:hyperlink w:anchor="_Toc137062022" w:history="1">
             <w:r>
               <w:rPr>
                 <w:rStyle w:val="Hyperlink"/>
@@ -1908,7 +1863,7 @@
                 <w:noProof/>
                 <w:webHidden/>
               </w:rPr>
-              <w:instrText xml:space="preserve"> PAGEREF _Toc136974684 \h </w:instrText>
+              <w:instrText xml:space="preserve"> PAGEREF _Toc137062022 \h </w:instrText>
             </w:r>
             <w:r>
               <w:rPr>
@@ -1948,12 +1903,9 @@
             <w:rPr>
               <w:rFonts w:eastAsiaTheme="minorEastAsia"/>
               <w:noProof/>
-              <w:kern w:val="2"/>
-              <w:lang w:val="en-GB" w:eastAsia="en-GB"/>
-              <w14:ligatures w14:val="standardContextual"/>
             </w:rPr>
           </w:pPr>
-          <w:hyperlink w:anchor="_Toc136974685" w:history="1">
+          <w:hyperlink w:anchor="_Toc137062023" w:history="1">
             <w:r>
               <w:rPr>
                 <w:rStyle w:val="Hyperlink"/>
@@ -1980,7 +1932,7 @@
                 <w:noProof/>
                 <w:webHidden/>
               </w:rPr>
-              <w:instrText xml:space="preserve"> PAGEREF _Toc136974685 \h </w:instrText>
+              <w:instrText xml:space="preserve"> PAGEREF _Toc137062023 \h </w:instrText>
             </w:r>
             <w:r>
               <w:rPr>
@@ -2020,12 +1972,9 @@
             <w:rPr>
               <w:rFonts w:eastAsiaTheme="minorEastAsia"/>
               <w:noProof/>
-              <w:kern w:val="2"/>
-              <w:lang w:val="en-GB" w:eastAsia="en-GB"/>
-              <w14:ligatures w14:val="standardContextual"/>
             </w:rPr>
           </w:pPr>
-          <w:hyperlink w:anchor="_Toc136974686" w:history="1">
+          <w:hyperlink w:anchor="_Toc137062024" w:history="1">
             <w:r>
               <w:rPr>
                 <w:rStyle w:val="Hyperlink"/>
@@ -2052,7 +2001,7 @@
                 <w:noProof/>
                 <w:webHidden/>
               </w:rPr>
-              <w:instrText xml:space="preserve"> PAGEREF _Toc136974686 \h </w:instrText>
+              <w:instrText xml:space="preserve"> PAGEREF _Toc137062024 \h </w:instrText>
             </w:r>
             <w:r>
               <w:rPr>
@@ -2092,12 +2041,9 @@
             <w:rPr>
               <w:rFonts w:eastAsiaTheme="minorEastAsia"/>
               <w:noProof/>
-              <w:kern w:val="2"/>
-              <w:lang w:val="en-GB" w:eastAsia="en-GB"/>
-              <w14:ligatures w14:val="standardContextual"/>
             </w:rPr>
           </w:pPr>
-          <w:hyperlink w:anchor="_Toc136974687" w:history="1">
+          <w:hyperlink w:anchor="_Toc137062025" w:history="1">
             <w:r>
               <w:rPr>
                 <w:rStyle w:val="Hyperlink"/>
@@ -2124,7 +2070,7 @@
                 <w:noProof/>
                 <w:webHidden/>
               </w:rPr>
-              <w:instrText xml:space="preserve"> PAGEREF _Toc136974687 \h </w:instrText>
+              <w:instrText xml:space="preserve"> PAGEREF _Toc137062025 \h </w:instrText>
             </w:r>
             <w:r>
               <w:rPr>
@@ -2164,12 +2110,9 @@
             <w:rPr>
               <w:rFonts w:eastAsiaTheme="minorEastAsia"/>
               <w:noProof/>
-              <w:kern w:val="2"/>
-              <w:lang w:val="en-GB" w:eastAsia="en-GB"/>
-              <w14:ligatures w14:val="standardContextual"/>
             </w:rPr>
           </w:pPr>
-          <w:hyperlink w:anchor="_Toc136974688" w:history="1">
+          <w:hyperlink w:anchor="_Toc137062026" w:history="1">
             <w:r>
               <w:rPr>
                 <w:rStyle w:val="Hyperlink"/>
@@ -2196,7 +2139,7 @@
                 <w:noProof/>
                 <w:webHidden/>
               </w:rPr>
-              <w:instrText xml:space="preserve"> PAGEREF _Toc136974688 \h </w:instrText>
+              <w:instrText xml:space="preserve"> PAGEREF _Toc137062026 \h </w:instrText>
             </w:r>
             <w:r>
               <w:rPr>
@@ -2236,12 +2179,9 @@
             <w:rPr>
               <w:rFonts w:eastAsiaTheme="minorEastAsia"/>
               <w:noProof/>
-              <w:kern w:val="2"/>
-              <w:lang w:val="en-GB" w:eastAsia="en-GB"/>
-              <w14:ligatures w14:val="standardContextual"/>
             </w:rPr>
           </w:pPr>
-          <w:hyperlink w:anchor="_Toc136974689" w:history="1">
+          <w:hyperlink w:anchor="_Toc137062027" w:history="1">
             <w:r>
               <w:rPr>
                 <w:rStyle w:val="Hyperlink"/>
@@ -2268,7 +2208,7 @@
                 <w:noProof/>
                 <w:webHidden/>
               </w:rPr>
-              <w:instrText xml:space="preserve"> PAGEREF _Toc136974689 \h </w:instrText>
+              <w:instrText xml:space="preserve"> PAGEREF _Toc137062027 \h </w:instrText>
             </w:r>
             <w:r>
               <w:rPr>
@@ -2308,12 +2248,9 @@
             <w:rPr>
               <w:rFonts w:eastAsiaTheme="minorEastAsia"/>
               <w:noProof/>
-              <w:kern w:val="2"/>
-              <w:lang w:val="en-GB" w:eastAsia="en-GB"/>
-              <w14:ligatures w14:val="standardContextual"/>
             </w:rPr>
           </w:pPr>
-          <w:hyperlink w:anchor="_Toc136974690" w:history="1">
+          <w:hyperlink w:anchor="_Toc137062028" w:history="1">
             <w:r>
               <w:rPr>
                 <w:rStyle w:val="Hyperlink"/>
@@ -2340,7 +2277,7 @@
                 <w:noProof/>
                 <w:webHidden/>
               </w:rPr>
-              <w:instrText xml:space="preserve"> PAGEREF _Toc136974690 \h </w:instrText>
+              <w:instrText xml:space="preserve"> PAGEREF _Toc137062028 \h </w:instrText>
             </w:r>
             <w:r>
               <w:rPr>
@@ -2380,12 +2317,9 @@
             <w:rPr>
               <w:rFonts w:eastAsiaTheme="minorEastAsia"/>
               <w:noProof/>
-              <w:kern w:val="2"/>
-              <w:lang w:val="en-GB" w:eastAsia="en-GB"/>
-              <w14:ligatures w14:val="standardContextual"/>
             </w:rPr>
           </w:pPr>
-          <w:hyperlink w:anchor="_Toc136974691" w:history="1">
+          <w:hyperlink w:anchor="_Toc137062029" w:history="1">
             <w:r>
               <w:rPr>
                 <w:rStyle w:val="Hyperlink"/>
@@ -2412,7 +2346,7 @@
                 <w:noProof/>
                 <w:webHidden/>
               </w:rPr>
-              <w:instrText xml:space="preserve"> PAGEREF _Toc136974691 \h </w:instrText>
+              <w:instrText xml:space="preserve"> PAGEREF _Toc137062029 \h </w:instrText>
             </w:r>
             <w:r>
               <w:rPr>
@@ -2452,12 +2386,9 @@
             <w:rPr>
               <w:rFonts w:eastAsiaTheme="minorEastAsia"/>
               <w:noProof/>
-              <w:kern w:val="2"/>
-              <w:lang w:val="en-GB" w:eastAsia="en-GB"/>
-              <w14:ligatures w14:val="standardContextual"/>
             </w:rPr>
           </w:pPr>
-          <w:hyperlink w:anchor="_Toc136974692" w:history="1">
+          <w:hyperlink w:anchor="_Toc137062030" w:history="1">
             <w:r>
               <w:rPr>
                 <w:rStyle w:val="Hyperlink"/>
@@ -2484,7 +2415,7 @@
                 <w:noProof/>
                 <w:webHidden/>
               </w:rPr>
-              <w:instrText xml:space="preserve"> PAGEREF _Toc136974692 \h </w:instrText>
+              <w:instrText xml:space="preserve"> PAGEREF _Toc137062030 \h </w:instrText>
             </w:r>
             <w:r>
               <w:rPr>
@@ -2524,12 +2455,9 @@
             <w:rPr>
               <w:rFonts w:eastAsiaTheme="minorEastAsia"/>
               <w:noProof/>
-              <w:kern w:val="2"/>
-              <w:lang w:val="en-GB" w:eastAsia="en-GB"/>
-              <w14:ligatures w14:val="standardContextual"/>
             </w:rPr>
           </w:pPr>
-          <w:hyperlink w:anchor="_Toc136974693" w:history="1">
+          <w:hyperlink w:anchor="_Toc137062031" w:history="1">
             <w:r>
               <w:rPr>
                 <w:rStyle w:val="Hyperlink"/>
@@ -2556,7 +2484,7 @@
                 <w:noProof/>
                 <w:webHidden/>
               </w:rPr>
-              <w:instrText xml:space="preserve"> PAGEREF _Toc136974693 \h </w:instrText>
+              <w:instrText xml:space="preserve"> PAGEREF _Toc137062031 \h </w:instrText>
             </w:r>
             <w:r>
               <w:rPr>
@@ -2596,12 +2524,9 @@
             <w:rPr>
               <w:rFonts w:eastAsiaTheme="minorEastAsia"/>
               <w:noProof/>
-              <w:kern w:val="2"/>
-              <w:lang w:val="en-GB" w:eastAsia="en-GB"/>
-              <w14:ligatures w14:val="standardContextual"/>
             </w:rPr>
           </w:pPr>
-          <w:hyperlink w:anchor="_Toc136974694" w:history="1">
+          <w:hyperlink w:anchor="_Toc137062032" w:history="1">
             <w:r>
               <w:rPr>
                 <w:rStyle w:val="Hyperlink"/>
@@ -2628,7 +2553,7 @@
                 <w:noProof/>
                 <w:webHidden/>
               </w:rPr>
-              <w:instrText xml:space="preserve"> PAGEREF _Toc136974694 \h </w:instrText>
+              <w:instrText xml:space="preserve"> PAGEREF _Toc137062032 \h </w:instrText>
             </w:r>
             <w:r>
               <w:rPr>
@@ -2668,12 +2593,9 @@
             <w:rPr>
               <w:rFonts w:eastAsiaTheme="minorEastAsia"/>
               <w:noProof/>
-              <w:kern w:val="2"/>
-              <w:lang w:val="en-GB" w:eastAsia="en-GB"/>
-              <w14:ligatures w14:val="standardContextual"/>
             </w:rPr>
           </w:pPr>
-          <w:hyperlink w:anchor="_Toc136974695" w:history="1">
+          <w:hyperlink w:anchor="_Toc137062033" w:history="1">
             <w:r>
               <w:rPr>
                 <w:rStyle w:val="Hyperlink"/>
@@ -2701,7 +2623,7 @@
                 <w:noProof/>
                 <w:webHidden/>
               </w:rPr>
-              <w:instrText xml:space="preserve"> PAGEREF _Toc136974695 \h </w:instrText>
+              <w:instrText xml:space="preserve"> PAGEREF _Toc137062033 \h </w:instrText>
             </w:r>
             <w:r>
               <w:rPr>
@@ -2741,12 +2663,9 @@
             <w:rPr>
               <w:rFonts w:eastAsiaTheme="minorEastAsia"/>
               <w:noProof/>
-              <w:kern w:val="2"/>
-              <w:lang w:val="en-GB" w:eastAsia="en-GB"/>
-              <w14:ligatures w14:val="standardContextual"/>
             </w:rPr>
           </w:pPr>
-          <w:hyperlink w:anchor="_Toc136974696" w:history="1">
+          <w:hyperlink w:anchor="_Toc137062034" w:history="1">
             <w:r>
               <w:rPr>
                 <w:rStyle w:val="Hyperlink"/>
@@ -2774,7 +2693,7 @@
                 <w:noProof/>
                 <w:webHidden/>
               </w:rPr>
-              <w:instrText xml:space="preserve"> PAGEREF _Toc136974696 \h </w:instrText>
+              <w:instrText xml:space="preserve"> PAGEREF _Toc137062034 \h </w:instrText>
             </w:r>
             <w:r>
               <w:rPr>
@@ -2814,12 +2733,9 @@
             <w:rPr>
               <w:rFonts w:eastAsiaTheme="minorEastAsia"/>
               <w:noProof/>
-              <w:kern w:val="2"/>
-              <w:lang w:val="en-GB" w:eastAsia="en-GB"/>
-              <w14:ligatures w14:val="standardContextual"/>
             </w:rPr>
           </w:pPr>
-          <w:hyperlink w:anchor="_Toc136974697" w:history="1">
+          <w:hyperlink w:anchor="_Toc137062035" w:history="1">
             <w:r>
               <w:rPr>
                 <w:rStyle w:val="Hyperlink"/>
@@ -2846,7 +2762,7 @@
                 <w:noProof/>
                 <w:webHidden/>
               </w:rPr>
-              <w:instrText xml:space="preserve"> PAGEREF _Toc136974697 \h </w:instrText>
+              <w:instrText xml:space="preserve"> PAGEREF _Toc137062035 \h </w:instrText>
             </w:r>
             <w:r>
               <w:rPr>
@@ -2886,12 +2802,9 @@
             <w:rPr>
               <w:rFonts w:eastAsiaTheme="minorEastAsia"/>
               <w:noProof/>
-              <w:kern w:val="2"/>
-              <w:lang w:val="en-GB" w:eastAsia="en-GB"/>
-              <w14:ligatures w14:val="standardContextual"/>
             </w:rPr>
           </w:pPr>
-          <w:hyperlink w:anchor="_Toc136974698" w:history="1">
+          <w:hyperlink w:anchor="_Toc137062036" w:history="1">
             <w:r>
               <w:rPr>
                 <w:rStyle w:val="Hyperlink"/>
@@ -2919,7 +2832,7 @@
                 <w:noProof/>
                 <w:webHidden/>
               </w:rPr>
-              <w:instrText xml:space="preserve"> PAGEREF _Toc136974698 \h </w:instrText>
+              <w:instrText xml:space="preserve"> PAGEREF _Toc137062036 \h </w:instrText>
             </w:r>
             <w:r>
               <w:rPr>
@@ -2959,12 +2872,9 @@
             <w:rPr>
               <w:rFonts w:eastAsiaTheme="minorEastAsia"/>
               <w:noProof/>
-              <w:kern w:val="2"/>
-              <w:lang w:val="en-GB" w:eastAsia="en-GB"/>
-              <w14:ligatures w14:val="standardContextual"/>
             </w:rPr>
           </w:pPr>
-          <w:hyperlink w:anchor="_Toc136974699" w:history="1">
+          <w:hyperlink w:anchor="_Toc137062037" w:history="1">
             <w:r>
               <w:rPr>
                 <w:rStyle w:val="Hyperlink"/>
@@ -2992,7 +2902,7 @@
                 <w:noProof/>
                 <w:webHidden/>
               </w:rPr>
-              <w:instrText xml:space="preserve"> PAGEREF _Toc136974699 \h </w:instrText>
+              <w:instrText xml:space="preserve"> PAGEREF _Toc137062037 \h </w:instrText>
             </w:r>
             <w:r>
               <w:rPr>
@@ -3032,18 +2942,15 @@
             <w:rPr>
               <w:rFonts w:eastAsiaTheme="minorEastAsia"/>
               <w:noProof/>
-              <w:kern w:val="2"/>
-              <w:lang w:val="en-GB" w:eastAsia="en-GB"/>
-              <w14:ligatures w14:val="standardContextual"/>
             </w:rPr>
           </w:pPr>
-          <w:hyperlink w:anchor="_Toc136974700" w:history="1">
+          <w:hyperlink w:anchor="_Toc137062038" w:history="1">
             <w:r>
               <w:rPr>
                 <w:rStyle w:val="Hyperlink"/>
                 <w:noProof/>
               </w:rPr>
-              <w:t>Use Case: Enter Personal Info MAHAD WAJID (FA21-BSE-057)</w:t>
+              <w:t>Use Case: Confirm Admission SYED SHAH HUSSAIN (FA21-BSE-172)</w:t>
             </w:r>
             <w:r>
               <w:rPr>
@@ -3064,7 +2971,7 @@
                 <w:noProof/>
                 <w:webHidden/>
               </w:rPr>
-              <w:instrText xml:space="preserve"> PAGEREF _Toc136974700 \h </w:instrText>
+              <w:instrText xml:space="preserve"> PAGEREF _Toc137062038 \h </w:instrText>
             </w:r>
             <w:r>
               <w:rPr>
@@ -3104,18 +3011,15 @@
             <w:rPr>
               <w:rFonts w:eastAsiaTheme="minorEastAsia"/>
               <w:noProof/>
-              <w:kern w:val="2"/>
-              <w:lang w:val="en-GB" w:eastAsia="en-GB"/>
-              <w14:ligatures w14:val="standardContextual"/>
             </w:rPr>
           </w:pPr>
-          <w:hyperlink w:anchor="_Toc136974701" w:history="1">
+          <w:hyperlink w:anchor="_Toc137062039" w:history="1">
             <w:r>
               <w:rPr>
                 <w:rStyle w:val="Hyperlink"/>
                 <w:noProof/>
               </w:rPr>
-              <w:t>Use Case: Scheduling Test  MAHAD WAJID  (FA21-BSE-057)</w:t>
+              <w:t>Use Case: Notify Students SYED SHAH HUSSAIN (FA21-BSE-172)</w:t>
             </w:r>
             <w:r>
               <w:rPr>
@@ -3136,7 +3040,7 @@
                 <w:noProof/>
                 <w:webHidden/>
               </w:rPr>
-              <w:instrText xml:space="preserve"> PAGEREF _Toc136974701 \h </w:instrText>
+              <w:instrText xml:space="preserve"> PAGEREF _Toc137062039 \h </w:instrText>
             </w:r>
             <w:r>
               <w:rPr>
@@ -3176,18 +3080,15 @@
             <w:rPr>
               <w:rFonts w:eastAsiaTheme="minorEastAsia"/>
               <w:noProof/>
-              <w:kern w:val="2"/>
-              <w:lang w:val="en-GB" w:eastAsia="en-GB"/>
-              <w14:ligatures w14:val="standardContextual"/>
             </w:rPr>
           </w:pPr>
-          <w:hyperlink w:anchor="_Toc136974702" w:history="1">
+          <w:hyperlink w:anchor="_Toc137062040" w:history="1">
             <w:r>
               <w:rPr>
                 <w:rStyle w:val="Hyperlink"/>
                 <w:noProof/>
               </w:rPr>
-              <w:t>Use Case: Announcement MAHAD WAJID  (FA21-BSE-057)</w:t>
+              <w:t>Use Case: Enter Personal Info MAHAD WAJID (FA21-BSE-057)</w:t>
             </w:r>
             <w:r>
               <w:rPr>
@@ -3208,7 +3109,7 @@
                 <w:noProof/>
                 <w:webHidden/>
               </w:rPr>
-              <w:instrText xml:space="preserve"> PAGEREF _Toc136974702 \h </w:instrText>
+              <w:instrText xml:space="preserve"> PAGEREF _Toc137062040 \h </w:instrText>
             </w:r>
             <w:r>
               <w:rPr>
@@ -3248,18 +3149,15 @@
             <w:rPr>
               <w:rFonts w:eastAsiaTheme="minorEastAsia"/>
               <w:noProof/>
-              <w:kern w:val="2"/>
-              <w:lang w:val="en-GB" w:eastAsia="en-GB"/>
-              <w14:ligatures w14:val="standardContextual"/>
             </w:rPr>
           </w:pPr>
-          <w:hyperlink w:anchor="_Toc136974703" w:history="1">
+          <w:hyperlink w:anchor="_Toc137062041" w:history="1">
             <w:r>
               <w:rPr>
                 <w:rStyle w:val="Hyperlink"/>
                 <w:noProof/>
               </w:rPr>
-              <w:t>Use Case: Take Test ABDUL AZIZ (FA21-BSE-058)</w:t>
+              <w:t>Use Case: Scheduling Test  MAHAD WAJID  (FA21-BSE-057)</w:t>
             </w:r>
             <w:r>
               <w:rPr>
@@ -3280,7 +3178,7 @@
                 <w:noProof/>
                 <w:webHidden/>
               </w:rPr>
-              <w:instrText xml:space="preserve"> PAGEREF _Toc136974703 \h </w:instrText>
+              <w:instrText xml:space="preserve"> PAGEREF _Toc137062041 \h </w:instrText>
             </w:r>
             <w:r>
               <w:rPr>
@@ -3320,18 +3218,15 @@
             <w:rPr>
               <w:rFonts w:eastAsiaTheme="minorEastAsia"/>
               <w:noProof/>
-              <w:kern w:val="2"/>
-              <w:lang w:val="en-GB" w:eastAsia="en-GB"/>
-              <w14:ligatures w14:val="standardContextual"/>
             </w:rPr>
           </w:pPr>
-          <w:hyperlink w:anchor="_Toc136974704" w:history="1">
+          <w:hyperlink w:anchor="_Toc137062042" w:history="1">
             <w:r>
               <w:rPr>
                 <w:rStyle w:val="Hyperlink"/>
                 <w:noProof/>
               </w:rPr>
-              <w:t>Use Case: Print Challan ABDUL AZIZ (FA21-BSE-058)</w:t>
+              <w:t>Use Case: Announcement MAHAD WAJID  (FA21-BSE-057)</w:t>
             </w:r>
             <w:r>
               <w:rPr>
@@ -3352,7 +3247,7 @@
                 <w:noProof/>
                 <w:webHidden/>
               </w:rPr>
-              <w:instrText xml:space="preserve"> PAGEREF _Toc136974704 \h </w:instrText>
+              <w:instrText xml:space="preserve"> PAGEREF _Toc137062042 \h </w:instrText>
             </w:r>
             <w:r>
               <w:rPr>
@@ -3392,18 +3287,15 @@
             <w:rPr>
               <w:rFonts w:eastAsiaTheme="minorEastAsia"/>
               <w:noProof/>
-              <w:kern w:val="2"/>
-              <w:lang w:val="en-GB" w:eastAsia="en-GB"/>
-              <w14:ligatures w14:val="standardContextual"/>
             </w:rPr>
           </w:pPr>
-          <w:hyperlink w:anchor="_Toc136974705" w:history="1">
+          <w:hyperlink w:anchor="_Toc137062043" w:history="1">
             <w:r>
               <w:rPr>
                 <w:rStyle w:val="Hyperlink"/>
                 <w:noProof/>
               </w:rPr>
-              <w:t>Use Case: Make Payment ABDUL AZIZ (FA21-BSE-058)</w:t>
+              <w:t>Use Case: Take Test ABDUL AZIZ (FA21-BSE-058)</w:t>
             </w:r>
             <w:r>
               <w:rPr>
@@ -3424,7 +3316,7 @@
                 <w:noProof/>
                 <w:webHidden/>
               </w:rPr>
-              <w:instrText xml:space="preserve"> PAGEREF _Toc136974705 \h </w:instrText>
+              <w:instrText xml:space="preserve"> PAGEREF _Toc137062043 \h </w:instrText>
             </w:r>
             <w:r>
               <w:rPr>
@@ -3445,6 +3337,144 @@
                 <w:webHidden/>
               </w:rPr>
               <w:t>65</w:t>
+            </w:r>
+            <w:r>
+              <w:rPr>
+                <w:noProof/>
+                <w:webHidden/>
+              </w:rPr>
+              <w:fldChar w:fldCharType="end"/>
+            </w:r>
+          </w:hyperlink>
+        </w:p>
+        <w:p>
+          <w:pPr>
+            <w:pStyle w:val="TOC3"/>
+            <w:tabs>
+              <w:tab w:val="right" w:leader="dot" w:pos="9350"/>
+            </w:tabs>
+            <w:rPr>
+              <w:rFonts w:eastAsiaTheme="minorEastAsia"/>
+              <w:noProof/>
+            </w:rPr>
+          </w:pPr>
+          <w:hyperlink w:anchor="_Toc137062044" w:history="1">
+            <w:r>
+              <w:rPr>
+                <w:rStyle w:val="Hyperlink"/>
+                <w:noProof/>
+              </w:rPr>
+              <w:t>Use Case: Print Challan ABDUL AZIZ (FA21-BSE-058)</w:t>
+            </w:r>
+            <w:r>
+              <w:rPr>
+                <w:noProof/>
+                <w:webHidden/>
+              </w:rPr>
+              <w:tab/>
+            </w:r>
+            <w:r>
+              <w:rPr>
+                <w:noProof/>
+                <w:webHidden/>
+              </w:rPr>
+              <w:fldChar w:fldCharType="begin"/>
+            </w:r>
+            <w:r>
+              <w:rPr>
+                <w:noProof/>
+                <w:webHidden/>
+              </w:rPr>
+              <w:instrText xml:space="preserve"> PAGEREF _Toc137062044 \h </w:instrText>
+            </w:r>
+            <w:r>
+              <w:rPr>
+                <w:noProof/>
+                <w:webHidden/>
+              </w:rPr>
+            </w:r>
+            <w:r>
+              <w:rPr>
+                <w:noProof/>
+                <w:webHidden/>
+              </w:rPr>
+              <w:fldChar w:fldCharType="separate"/>
+            </w:r>
+            <w:r>
+              <w:rPr>
+                <w:noProof/>
+                <w:webHidden/>
+              </w:rPr>
+              <w:t>66</w:t>
+            </w:r>
+            <w:r>
+              <w:rPr>
+                <w:noProof/>
+                <w:webHidden/>
+              </w:rPr>
+              <w:fldChar w:fldCharType="end"/>
+            </w:r>
+          </w:hyperlink>
+        </w:p>
+        <w:p>
+          <w:pPr>
+            <w:pStyle w:val="TOC3"/>
+            <w:tabs>
+              <w:tab w:val="right" w:leader="dot" w:pos="9350"/>
+            </w:tabs>
+            <w:rPr>
+              <w:rFonts w:eastAsiaTheme="minorEastAsia"/>
+              <w:noProof/>
+            </w:rPr>
+          </w:pPr>
+          <w:hyperlink w:anchor="_Toc137062045" w:history="1">
+            <w:r>
+              <w:rPr>
+                <w:rStyle w:val="Hyperlink"/>
+                <w:noProof/>
+              </w:rPr>
+              <w:t>Use Case: Make Payment ABDUL AZIZ (FA21-BSE-058)</w:t>
+            </w:r>
+            <w:r>
+              <w:rPr>
+                <w:noProof/>
+                <w:webHidden/>
+              </w:rPr>
+              <w:tab/>
+            </w:r>
+            <w:r>
+              <w:rPr>
+                <w:noProof/>
+                <w:webHidden/>
+              </w:rPr>
+              <w:fldChar w:fldCharType="begin"/>
+            </w:r>
+            <w:r>
+              <w:rPr>
+                <w:noProof/>
+                <w:webHidden/>
+              </w:rPr>
+              <w:instrText xml:space="preserve"> PAGEREF _Toc137062045 \h </w:instrText>
+            </w:r>
+            <w:r>
+              <w:rPr>
+                <w:noProof/>
+                <w:webHidden/>
+              </w:rPr>
+            </w:r>
+            <w:r>
+              <w:rPr>
+                <w:noProof/>
+                <w:webHidden/>
+              </w:rPr>
+              <w:fldChar w:fldCharType="separate"/>
+            </w:r>
+            <w:r>
+              <w:rPr>
+                <w:noProof/>
+                <w:webHidden/>
+              </w:rPr>
+              <w:t>67</w:t>
             </w:r>
             <w:r>
               <w:rPr>
@@ -3464,12 +3494,9 @@
             <w:rPr>
               <w:rFonts w:eastAsiaTheme="minorEastAsia"/>
               <w:noProof/>
-              <w:kern w:val="2"/>
-              <w:lang w:val="en-GB" w:eastAsia="en-GB"/>
-              <w14:ligatures w14:val="standardContextual"/>
             </w:rPr>
           </w:pPr>
-          <w:hyperlink w:anchor="_Toc136974706" w:history="1">
+          <w:hyperlink w:anchor="_Toc137062046" w:history="1">
             <w:r>
               <w:rPr>
                 <w:rStyle w:val="Hyperlink"/>
@@ -3497,7 +3524,7 @@
                 <w:noProof/>
                 <w:webHidden/>
               </w:rPr>
-              <w:instrText xml:space="preserve"> PAGEREF _Toc136974706 \h </w:instrText>
+              <w:instrText xml:space="preserve"> PAGEREF _Toc137062046 \h </w:instrText>
             </w:r>
             <w:r>
               <w:rPr>
@@ -3517,7 +3544,7 @@
                 <w:noProof/>
                 <w:webHidden/>
               </w:rPr>
-              <w:t>66</w:t>
+              <w:t>68</w:t>
             </w:r>
             <w:r>
               <w:rPr>
@@ -3537,12 +3564,9 @@
             <w:rPr>
               <w:rFonts w:eastAsiaTheme="minorEastAsia"/>
               <w:noProof/>
-              <w:kern w:val="2"/>
-              <w:lang w:val="en-GB" w:eastAsia="en-GB"/>
-              <w14:ligatures w14:val="standardContextual"/>
             </w:rPr>
           </w:pPr>
-          <w:hyperlink w:anchor="_Toc136974707" w:history="1">
+          <w:hyperlink w:anchor="_Toc137062047" w:history="1">
             <w:r>
               <w:rPr>
                 <w:rStyle w:val="Hyperlink"/>
@@ -3570,7 +3594,7 @@
                 <w:noProof/>
                 <w:webHidden/>
               </w:rPr>
-              <w:instrText xml:space="preserve"> PAGEREF _Toc136974707 \h </w:instrText>
+              <w:instrText xml:space="preserve"> PAGEREF _Toc137062047 \h </w:instrText>
             </w:r>
             <w:r>
               <w:rPr>
@@ -3590,7 +3614,7 @@
                 <w:noProof/>
                 <w:webHidden/>
               </w:rPr>
-              <w:t>66</w:t>
+              <w:t>68</w:t>
             </w:r>
             <w:r>
               <w:rPr>
@@ -3610,12 +3634,9 @@
             <w:rPr>
               <w:rFonts w:eastAsiaTheme="minorEastAsia"/>
               <w:noProof/>
-              <w:kern w:val="2"/>
-              <w:lang w:val="en-GB" w:eastAsia="en-GB"/>
-              <w14:ligatures w14:val="standardContextual"/>
             </w:rPr>
           </w:pPr>
-          <w:hyperlink w:anchor="_Toc136974708" w:history="1">
+          <w:hyperlink w:anchor="_Toc137062048" w:history="1">
             <w:r>
               <w:rPr>
                 <w:rStyle w:val="Hyperlink"/>
@@ -3642,7 +3663,7 @@
                 <w:noProof/>
                 <w:webHidden/>
               </w:rPr>
-              <w:instrText xml:space="preserve"> PAGEREF _Toc136974708 \h </w:instrText>
+              <w:instrText xml:space="preserve"> PAGEREF _Toc137062048 \h </w:instrText>
             </w:r>
             <w:r>
               <w:rPr>
@@ -3662,7 +3683,7 @@
                 <w:noProof/>
                 <w:webHidden/>
               </w:rPr>
-              <w:t>66</w:t>
+              <w:t>68</w:t>
             </w:r>
             <w:r>
               <w:rPr>
@@ -3682,12 +3703,9 @@
             <w:rPr>
               <w:rFonts w:eastAsiaTheme="minorEastAsia"/>
               <w:noProof/>
-              <w:kern w:val="2"/>
-              <w:lang w:val="en-GB" w:eastAsia="en-GB"/>
-              <w14:ligatures w14:val="standardContextual"/>
             </w:rPr>
           </w:pPr>
-          <w:hyperlink w:anchor="_Toc136974709" w:history="1">
+          <w:hyperlink w:anchor="_Toc137062049" w:history="1">
             <w:r>
               <w:rPr>
                 <w:rStyle w:val="Hyperlink"/>
@@ -3714,7 +3732,7 @@
                 <w:noProof/>
                 <w:webHidden/>
               </w:rPr>
-              <w:instrText xml:space="preserve"> PAGEREF _Toc136974709 \h </w:instrText>
+              <w:instrText xml:space="preserve"> PAGEREF _Toc137062049 \h </w:instrText>
             </w:r>
             <w:r>
               <w:rPr>
@@ -3734,7 +3752,7 @@
                 <w:noProof/>
                 <w:webHidden/>
               </w:rPr>
-              <w:t>66</w:t>
+              <w:t>68</w:t>
             </w:r>
             <w:r>
               <w:rPr>
@@ -3754,12 +3772,9 @@
             <w:rPr>
               <w:rFonts w:eastAsiaTheme="minorEastAsia"/>
               <w:noProof/>
-              <w:kern w:val="2"/>
-              <w:lang w:val="en-GB" w:eastAsia="en-GB"/>
-              <w14:ligatures w14:val="standardContextual"/>
             </w:rPr>
           </w:pPr>
-          <w:hyperlink w:anchor="_Toc136974710" w:history="1">
+          <w:hyperlink w:anchor="_Toc137062050" w:history="1">
             <w:r>
               <w:rPr>
                 <w:rStyle w:val="Hyperlink"/>
@@ -3786,7 +3801,7 @@
                 <w:noProof/>
                 <w:webHidden/>
               </w:rPr>
-              <w:instrText xml:space="preserve"> PAGEREF _Toc136974710 \h </w:instrText>
+              <w:instrText xml:space="preserve"> PAGEREF _Toc137062050 \h </w:instrText>
             </w:r>
             <w:r>
               <w:rPr>
@@ -3806,7 +3821,7 @@
                 <w:noProof/>
                 <w:webHidden/>
               </w:rPr>
-              <w:t>67</w:t>
+              <w:t>69</w:t>
             </w:r>
             <w:r>
               <w:rPr>
@@ -3826,12 +3841,9 @@
             <w:rPr>
               <w:rFonts w:eastAsiaTheme="minorEastAsia"/>
               <w:noProof/>
-              <w:kern w:val="2"/>
-              <w:lang w:val="en-GB" w:eastAsia="en-GB"/>
-              <w14:ligatures w14:val="standardContextual"/>
             </w:rPr>
           </w:pPr>
-          <w:hyperlink w:anchor="_Toc136974711" w:history="1">
+          <w:hyperlink w:anchor="_Toc137062051" w:history="1">
             <w:r>
               <w:rPr>
                 <w:rStyle w:val="Hyperlink"/>
@@ -3858,7 +3870,7 @@
                 <w:noProof/>
                 <w:webHidden/>
               </w:rPr>
-              <w:instrText xml:space="preserve"> PAGEREF _Toc136974711 \h </w:instrText>
+              <w:instrText xml:space="preserve"> PAGEREF _Toc137062051 \h </w:instrText>
             </w:r>
             <w:r>
               <w:rPr>
@@ -3878,7 +3890,7 @@
                 <w:noProof/>
                 <w:webHidden/>
               </w:rPr>
-              <w:t>67</w:t>
+              <w:t>69</w:t>
             </w:r>
             <w:r>
               <w:rPr>
@@ -3898,12 +3910,9 @@
             <w:rPr>
               <w:rFonts w:eastAsiaTheme="minorEastAsia"/>
               <w:noProof/>
-              <w:kern w:val="2"/>
-              <w:lang w:val="en-GB" w:eastAsia="en-GB"/>
-              <w14:ligatures w14:val="standardContextual"/>
             </w:rPr>
           </w:pPr>
-          <w:hyperlink w:anchor="_Toc136974712" w:history="1">
+          <w:hyperlink w:anchor="_Toc137062052" w:history="1">
             <w:r>
               <w:rPr>
                 <w:rStyle w:val="Hyperlink"/>
@@ -3930,7 +3939,7 @@
                 <w:noProof/>
                 <w:webHidden/>
               </w:rPr>
-              <w:instrText xml:space="preserve"> PAGEREF _Toc136974712 \h </w:instrText>
+              <w:instrText xml:space="preserve"> PAGEREF _Toc137062052 \h </w:instrText>
             </w:r>
             <w:r>
               <w:rPr>
@@ -3950,7 +3959,7 @@
                 <w:noProof/>
                 <w:webHidden/>
               </w:rPr>
-              <w:t>68</w:t>
+              <w:t>70</w:t>
             </w:r>
             <w:r>
               <w:rPr>
@@ -3970,12 +3979,9 @@
             <w:rPr>
               <w:rFonts w:eastAsiaTheme="minorEastAsia"/>
               <w:noProof/>
-              <w:kern w:val="2"/>
-              <w:lang w:val="en-GB" w:eastAsia="en-GB"/>
-              <w14:ligatures w14:val="standardContextual"/>
             </w:rPr>
           </w:pPr>
-          <w:hyperlink w:anchor="_Toc136974713" w:history="1">
+          <w:hyperlink w:anchor="_Toc137062053" w:history="1">
             <w:r>
               <w:rPr>
                 <w:rStyle w:val="Hyperlink"/>
@@ -4003,7 +4009,7 @@
                 <w:noProof/>
                 <w:webHidden/>
               </w:rPr>
-              <w:instrText xml:space="preserve"> PAGEREF _Toc136974713 \h </w:instrText>
+              <w:instrText xml:space="preserve"> PAGEREF _Toc137062053 \h </w:instrText>
             </w:r>
             <w:r>
               <w:rPr>
@@ -4023,7 +4029,7 @@
                 <w:noProof/>
                 <w:webHidden/>
               </w:rPr>
-              <w:t>68</w:t>
+              <w:t>70</w:t>
             </w:r>
             <w:r>
               <w:rPr>
@@ -4043,12 +4049,9 @@
             <w:rPr>
               <w:rFonts w:eastAsiaTheme="minorEastAsia"/>
               <w:noProof/>
-              <w:kern w:val="2"/>
-              <w:lang w:val="en-GB" w:eastAsia="en-GB"/>
-              <w14:ligatures w14:val="standardContextual"/>
             </w:rPr>
           </w:pPr>
-          <w:hyperlink w:anchor="_Toc136974714" w:history="1">
+          <w:hyperlink w:anchor="_Toc137062054" w:history="1">
             <w:r>
               <w:rPr>
                 <w:rStyle w:val="Hyperlink"/>
@@ -4076,7 +4079,7 @@
                 <w:noProof/>
                 <w:webHidden/>
               </w:rPr>
-              <w:instrText xml:space="preserve"> PAGEREF _Toc136974714 \h </w:instrText>
+              <w:instrText xml:space="preserve"> PAGEREF _Toc137062054 \h </w:instrText>
             </w:r>
             <w:r>
               <w:rPr>
@@ -4096,7 +4099,7 @@
                 <w:noProof/>
                 <w:webHidden/>
               </w:rPr>
-              <w:t>68</w:t>
+              <w:t>70</w:t>
             </w:r>
             <w:r>
               <w:rPr>
@@ -4139,6 +4142,8 @@
           <w:sz w:val="24"/>
         </w:rPr>
       </w:pPr>
+      <w:bookmarkStart w:id="0" w:name="_GoBack"/>
+      <w:bookmarkEnd w:id="0"/>
       <w:r>
         <w:rPr>
           <w:sz w:val="24"/>
@@ -4160,29 +4165,29 @@
           <w:b/>
         </w:rPr>
       </w:pPr>
-      <w:bookmarkStart w:id="0" w:name="_Toc134127833"/>
-      <w:bookmarkStart w:id="1" w:name="_Toc136974670"/>
+      <w:bookmarkStart w:id="1" w:name="_Toc134127833"/>
+      <w:bookmarkStart w:id="2" w:name="_Toc137062008"/>
       <w:r>
         <w:rPr>
           <w:b/>
         </w:rPr>
         <w:t>CHAPTER 1:</w:t>
       </w:r>
-      <w:bookmarkEnd w:id="0"/>
       <w:bookmarkEnd w:id="1"/>
+      <w:bookmarkEnd w:id="2"/>
     </w:p>
     <w:p/>
     <w:p>
       <w:pPr>
         <w:pStyle w:val="Heading2"/>
       </w:pPr>
-      <w:bookmarkStart w:id="2" w:name="_Toc134127834"/>
-      <w:bookmarkStart w:id="3" w:name="_Toc136974671"/>
+      <w:bookmarkStart w:id="3" w:name="_Toc134127834"/>
+      <w:bookmarkStart w:id="4" w:name="_Toc137062009"/>
       <w:r>
         <w:t>INTRODUCTION:</w:t>
       </w:r>
-      <w:bookmarkEnd w:id="2"/>
       <w:bookmarkEnd w:id="3"/>
+      <w:bookmarkEnd w:id="4"/>
     </w:p>
     <w:p>
       <w:pPr>
@@ -4236,13 +4241,13 @@
       <w:pPr>
         <w:pStyle w:val="Heading2"/>
       </w:pPr>
-      <w:bookmarkStart w:id="4" w:name="_Toc134127835"/>
-      <w:bookmarkStart w:id="5" w:name="_Toc136974672"/>
+      <w:bookmarkStart w:id="5" w:name="_Toc134127835"/>
+      <w:bookmarkStart w:id="6" w:name="_Toc137062010"/>
       <w:r>
         <w:t>VISION AND SCOPE:</w:t>
       </w:r>
-      <w:bookmarkEnd w:id="4"/>
       <w:bookmarkEnd w:id="5"/>
+      <w:bookmarkEnd w:id="6"/>
     </w:p>
     <w:p/>
     <w:p>
@@ -4443,20 +4448,20 @@
       <w:pPr>
         <w:pStyle w:val="Heading2"/>
       </w:pPr>
-      <w:bookmarkStart w:id="6" w:name="_Toc134127836"/>
-      <w:bookmarkStart w:id="7" w:name="_Toc136974673"/>
+      <w:bookmarkStart w:id="7" w:name="_Toc134127836"/>
+      <w:bookmarkStart w:id="8" w:name="_Toc137062011"/>
       <w:r>
         <w:t>BUSINESS CASES:</w:t>
       </w:r>
-      <w:bookmarkEnd w:id="6"/>
       <w:bookmarkEnd w:id="7"/>
+      <w:bookmarkEnd w:id="8"/>
     </w:p>
     <w:p>
       <w:pPr>
         <w:pStyle w:val="Heading2"/>
       </w:pPr>
-      <w:bookmarkStart w:id="8" w:name="_Toc134127837"/>
-      <w:bookmarkStart w:id="9" w:name="_Toc136974674"/>
+      <w:bookmarkStart w:id="9" w:name="_Toc134127837"/>
+      <w:bookmarkStart w:id="10" w:name="_Toc137062012"/>
       <w:r>
         <w:t xml:space="preserve">SPECIAL REQUIREMENTS / </w:t>
       </w:r>
@@ -4466,20 +4471,20 @@
       <w:r>
         <w:t>PECTED QUALITY MEASURES:</w:t>
       </w:r>
-      <w:bookmarkEnd w:id="8"/>
       <w:bookmarkEnd w:id="9"/>
+      <w:bookmarkEnd w:id="10"/>
     </w:p>
     <w:p>
       <w:pPr>
         <w:pStyle w:val="Heading2"/>
       </w:pPr>
-      <w:bookmarkStart w:id="10" w:name="_Toc134127838"/>
-      <w:bookmarkStart w:id="11" w:name="_Toc136974675"/>
+      <w:bookmarkStart w:id="11" w:name="_Toc134127838"/>
+      <w:bookmarkStart w:id="12" w:name="_Toc137062013"/>
       <w:r>
         <w:t>RISKS WITH MEGITATION PLAN:</w:t>
       </w:r>
-      <w:bookmarkEnd w:id="10"/>
       <w:bookmarkEnd w:id="11"/>
+      <w:bookmarkEnd w:id="12"/>
     </w:p>
     <w:p>
       <w:r>
@@ -4493,8 +4498,8 @@
           <w:b/>
         </w:rPr>
       </w:pPr>
-      <w:bookmarkStart w:id="12" w:name="_Toc134127839"/>
-      <w:bookmarkStart w:id="13" w:name="_Toc136974676"/>
+      <w:bookmarkStart w:id="13" w:name="_Toc134127839"/>
+      <w:bookmarkStart w:id="14" w:name="_Toc137062014"/>
       <w:r>
         <w:rPr>
           <w:b/>
@@ -4502,23 +4507,23 @@
         <w:lastRenderedPageBreak/>
         <w:t>CHAPTER 2:</w:t>
       </w:r>
-      <w:bookmarkEnd w:id="12"/>
       <w:bookmarkEnd w:id="13"/>
+      <w:bookmarkEnd w:id="14"/>
     </w:p>
     <w:p>
       <w:pPr>
         <w:pStyle w:val="Heading2"/>
       </w:pPr>
-      <w:bookmarkStart w:id="14" w:name="_Toc134127840"/>
-      <w:bookmarkStart w:id="15" w:name="_Toc136974677"/>
+      <w:bookmarkStart w:id="15" w:name="_Toc134127840"/>
+      <w:bookmarkStart w:id="16" w:name="_Toc137062015"/>
       <w:r>
         <w:t xml:space="preserve">USE CASES </w:t>
       </w:r>
-      <w:bookmarkEnd w:id="14"/>
+      <w:bookmarkEnd w:id="15"/>
       <w:r>
         <w:t>DISTRIBUTION.</w:t>
       </w:r>
-      <w:bookmarkEnd w:id="15"/>
+      <w:bookmarkEnd w:id="16"/>
     </w:p>
     <w:p/>
     <w:tbl>
@@ -5347,14 +5352,14 @@
       <w:pPr>
         <w:pStyle w:val="Heading2"/>
       </w:pPr>
-      <w:bookmarkStart w:id="16" w:name="_Toc134127841"/>
-      <w:bookmarkStart w:id="17" w:name="_Toc136974678"/>
+      <w:bookmarkStart w:id="17" w:name="_Toc134127841"/>
+      <w:bookmarkStart w:id="18" w:name="_Toc137062016"/>
       <w:r>
         <w:lastRenderedPageBreak/>
         <w:t>USE CASE DIAGRAM:</w:t>
       </w:r>
-      <w:bookmarkEnd w:id="16"/>
       <w:bookmarkEnd w:id="17"/>
+      <w:bookmarkEnd w:id="18"/>
     </w:p>
     <w:p/>
     <w:p>
@@ -5409,27 +5414,27 @@
       <w:pPr>
         <w:pStyle w:val="Heading2"/>
       </w:pPr>
-      <w:bookmarkStart w:id="18" w:name="_Toc134127842"/>
-      <w:bookmarkStart w:id="19" w:name="_Toc136974679"/>
+      <w:bookmarkStart w:id="19" w:name="_Toc134127842"/>
+      <w:bookmarkStart w:id="20" w:name="_Toc137062017"/>
       <w:r>
         <w:lastRenderedPageBreak/>
         <w:t>BRIEF LEVEL USE CASES:</w:t>
       </w:r>
-      <w:bookmarkEnd w:id="18"/>
       <w:bookmarkEnd w:id="19"/>
+      <w:bookmarkEnd w:id="20"/>
     </w:p>
     <w:p/>
     <w:p>
       <w:pPr>
         <w:pStyle w:val="Heading3"/>
       </w:pPr>
-      <w:bookmarkStart w:id="20" w:name="_Toc134127843"/>
-      <w:bookmarkStart w:id="21" w:name="_Toc136974680"/>
+      <w:bookmarkStart w:id="21" w:name="_Toc134127843"/>
+      <w:bookmarkStart w:id="22" w:name="_Toc137062018"/>
       <w:r>
         <w:t>SYED SHAH HUSSAIN (FA21-BSE-172):</w:t>
       </w:r>
-      <w:bookmarkEnd w:id="20"/>
       <w:bookmarkEnd w:id="21"/>
+      <w:bookmarkEnd w:id="22"/>
     </w:p>
     <w:p/>
     <w:p>
@@ -5705,12 +5710,12 @@
       <w:pPr>
         <w:pStyle w:val="Heading3"/>
       </w:pPr>
-      <w:bookmarkStart w:id="22" w:name="_Toc136974681"/>
+      <w:bookmarkStart w:id="23" w:name="_Toc137062019"/>
       <w:r>
         <w:lastRenderedPageBreak/>
         <w:t>MAHAD WAJID (FA21-BSE-057)</w:t>
       </w:r>
-      <w:bookmarkEnd w:id="22"/>
+      <w:bookmarkEnd w:id="23"/>
     </w:p>
     <w:p/>
     <w:p>
@@ -6518,11 +6523,11 @@
       <w:pPr>
         <w:pStyle w:val="Heading3"/>
       </w:pPr>
-      <w:bookmarkStart w:id="23" w:name="_Toc136974682"/>
+      <w:bookmarkStart w:id="24" w:name="_Toc137062020"/>
       <w:r>
         <w:t>HAMZA BADAR (FA21-BSE-055)</w:t>
       </w:r>
-      <w:bookmarkEnd w:id="23"/>
+      <w:bookmarkEnd w:id="24"/>
     </w:p>
     <w:p>
       <w:pPr>
@@ -7014,11 +7019,11 @@
       <w:pPr>
         <w:pStyle w:val="Heading3"/>
       </w:pPr>
-      <w:bookmarkStart w:id="24" w:name="_Toc136974683"/>
+      <w:bookmarkStart w:id="25" w:name="_Toc137062021"/>
       <w:r>
         <w:t>ABDUL AZIZ (FA21-BSE-058):</w:t>
       </w:r>
-      <w:bookmarkEnd w:id="24"/>
+      <w:bookmarkEnd w:id="25"/>
     </w:p>
     <w:p/>
     <w:p>
@@ -7967,8 +7972,8 @@
       <w:pPr>
         <w:pStyle w:val="Heading3"/>
       </w:pPr>
-      <w:bookmarkStart w:id="25" w:name="_Toc134461723"/>
-      <w:bookmarkStart w:id="26" w:name="_Toc136974684"/>
+      <w:bookmarkStart w:id="26" w:name="_Toc134461723"/>
+      <w:bookmarkStart w:id="27" w:name="_Toc137062022"/>
       <w:r>
         <w:t>SOMAN AHMAD</w:t>
       </w:r>
@@ -7978,8 +7983,8 @@
       <w:r>
         <w:t>(FA21-BSE-150)</w:t>
       </w:r>
-      <w:bookmarkEnd w:id="25"/>
       <w:bookmarkEnd w:id="26"/>
+      <w:bookmarkEnd w:id="27"/>
     </w:p>
     <w:p>
       <w:pPr>
@@ -8623,11 +8628,11 @@
       <w:pPr>
         <w:pStyle w:val="Heading3"/>
       </w:pPr>
-      <w:bookmarkStart w:id="27" w:name="_Toc136974685"/>
+      <w:bookmarkStart w:id="28" w:name="_Toc137062023"/>
       <w:r>
         <w:t>AJWAH SARDAR (FA21-BSE-073)</w:t>
       </w:r>
-      <w:bookmarkEnd w:id="27"/>
+      <w:bookmarkEnd w:id="28"/>
     </w:p>
     <w:p/>
     <w:p/>
@@ -9313,7 +9318,7 @@
       <w:pPr>
         <w:pStyle w:val="Heading3"/>
       </w:pPr>
-      <w:bookmarkStart w:id="28" w:name="_Toc136974686"/>
+      <w:bookmarkStart w:id="29" w:name="_Toc137062024"/>
       <w:r>
         <w:t xml:space="preserve">Daniyal </w:t>
       </w:r>
@@ -9325,7 +9330,7 @@
       <w:r>
         <w:t>FA21-BSE-083):</w:t>
       </w:r>
-      <w:bookmarkEnd w:id="28"/>
+      <w:bookmarkEnd w:id="29"/>
     </w:p>
     <w:p>
       <w:pPr>
@@ -9998,26 +10003,26 @@
       <w:pPr>
         <w:pStyle w:val="Heading2"/>
       </w:pPr>
-      <w:bookmarkStart w:id="29" w:name="_Toc134127844"/>
-      <w:bookmarkStart w:id="30" w:name="_Toc136974687"/>
+      <w:bookmarkStart w:id="30" w:name="_Toc134127844"/>
+      <w:bookmarkStart w:id="31" w:name="_Toc137062025"/>
       <w:r>
         <w:t>FULLY DRESSED USE CASES WITH UI PROTOPTYPE:</w:t>
       </w:r>
-      <w:bookmarkEnd w:id="29"/>
       <w:bookmarkEnd w:id="30"/>
+      <w:bookmarkEnd w:id="31"/>
     </w:p>
     <w:p/>
     <w:p>
       <w:pPr>
         <w:pStyle w:val="Heading3"/>
       </w:pPr>
-      <w:bookmarkStart w:id="31" w:name="_Toc134127845"/>
-      <w:bookmarkStart w:id="32" w:name="_Toc136974688"/>
+      <w:bookmarkStart w:id="32" w:name="_Toc134127845"/>
+      <w:bookmarkStart w:id="33" w:name="_Toc137062026"/>
       <w:r>
         <w:t>SYED SHAH HUSSAIN BADSHAH (FA21-BSE-172)</w:t>
       </w:r>
-      <w:bookmarkEnd w:id="31"/>
       <w:bookmarkEnd w:id="32"/>
+      <w:bookmarkEnd w:id="33"/>
     </w:p>
     <w:p/>
     <w:p>
@@ -12192,11 +12197,11 @@
       <w:pPr>
         <w:pStyle w:val="Heading3"/>
       </w:pPr>
-      <w:bookmarkStart w:id="33" w:name="_Toc136974689"/>
+      <w:bookmarkStart w:id="34" w:name="_Toc137062027"/>
       <w:r>
         <w:t>MAHAD WAJID (FA21-BSE-057)</w:t>
       </w:r>
-      <w:bookmarkEnd w:id="33"/>
+      <w:bookmarkEnd w:id="34"/>
     </w:p>
     <w:p>
       <w:pPr>
@@ -15464,11 +15469,11 @@
       <w:pPr>
         <w:pStyle w:val="Heading3"/>
       </w:pPr>
-      <w:bookmarkStart w:id="34" w:name="_Toc136974690"/>
+      <w:bookmarkStart w:id="35" w:name="_Toc137062028"/>
       <w:r>
         <w:t>HAMZA BADAR (FA21-BSE-055)</w:t>
       </w:r>
-      <w:bookmarkEnd w:id="34"/>
+      <w:bookmarkEnd w:id="35"/>
     </w:p>
     <w:p>
       <w:pPr>
@@ -17484,11 +17489,11 @@
       <w:pPr>
         <w:pStyle w:val="Heading3"/>
       </w:pPr>
-      <w:bookmarkStart w:id="35" w:name="_Toc136974691"/>
+      <w:bookmarkStart w:id="36" w:name="_Toc137062029"/>
       <w:r>
         <w:t>ABDUL AZIZ (FA21-BSE-058):</w:t>
       </w:r>
-      <w:bookmarkEnd w:id="35"/>
+      <w:bookmarkEnd w:id="36"/>
     </w:p>
     <w:p/>
     <w:p>
@@ -17909,25 +17914,7 @@
                 <w:sz w:val="24"/>
                 <w:szCs w:val="24"/>
               </w:rPr>
-              <w:t xml:space="preserve">The </w:t>
-            </w:r>
-            <w:proofErr w:type="gramStart"/>
-            <w:r>
-              <w:rPr>
-                <w:rFonts w:ascii="Times New Roman" w:hAnsi="Times New Roman" w:cs="Times New Roman"/>
-                <w:sz w:val="24"/>
-                <w:szCs w:val="24"/>
-              </w:rPr>
-              <w:t>Student</w:t>
-            </w:r>
-            <w:proofErr w:type="gramEnd"/>
-            <w:r>
-              <w:rPr>
-                <w:rFonts w:ascii="Times New Roman" w:hAnsi="Times New Roman" w:cs="Times New Roman"/>
-                <w:sz w:val="24"/>
-                <w:szCs w:val="24"/>
-              </w:rPr>
-              <w:t xml:space="preserve"> answers all questions one by one and proceeds to the next one.</w:t>
+              <w:t>The Student answers all questions one by one and proceeds to the next one.</w:t>
             </w:r>
           </w:p>
           <w:p>
@@ -18193,25 +18180,7 @@
                 <w:sz w:val="24"/>
                 <w:szCs w:val="24"/>
               </w:rPr>
-              <w:t xml:space="preserve">The </w:t>
-            </w:r>
-            <w:proofErr w:type="gramStart"/>
-            <w:r>
-              <w:rPr>
-                <w:rFonts w:ascii="Times New Roman" w:hAnsi="Times New Roman" w:cs="Times New Roman"/>
-                <w:sz w:val="24"/>
-                <w:szCs w:val="24"/>
-              </w:rPr>
-              <w:t>Student</w:t>
-            </w:r>
-            <w:proofErr w:type="gramEnd"/>
-            <w:r>
-              <w:rPr>
-                <w:rFonts w:ascii="Times New Roman" w:hAnsi="Times New Roman" w:cs="Times New Roman"/>
-                <w:sz w:val="24"/>
-                <w:szCs w:val="24"/>
-              </w:rPr>
-              <w:t xml:space="preserve"> has logged into the system.</w:t>
+              <w:t>The Student has logged into the system.</w:t>
             </w:r>
           </w:p>
           <w:p>
@@ -18231,25 +18200,7 @@
                 <w:sz w:val="24"/>
                 <w:szCs w:val="24"/>
               </w:rPr>
-              <w:t xml:space="preserve">The </w:t>
-            </w:r>
-            <w:proofErr w:type="gramStart"/>
-            <w:r>
-              <w:rPr>
-                <w:rFonts w:ascii="Times New Roman" w:hAnsi="Times New Roman" w:cs="Times New Roman"/>
-                <w:sz w:val="24"/>
-                <w:szCs w:val="24"/>
-              </w:rPr>
-              <w:t>Student</w:t>
-            </w:r>
-            <w:proofErr w:type="gramEnd"/>
-            <w:r>
-              <w:rPr>
-                <w:rFonts w:ascii="Times New Roman" w:hAnsi="Times New Roman" w:cs="Times New Roman"/>
-                <w:sz w:val="24"/>
-                <w:szCs w:val="24"/>
-              </w:rPr>
-              <w:t xml:space="preserve"> has applied for admission to the university.</w:t>
+              <w:t>The Student has applied for admission to the university.</w:t>
             </w:r>
           </w:p>
           <w:p>
@@ -18289,25 +18240,7 @@
                 <w:sz w:val="24"/>
                 <w:szCs w:val="24"/>
               </w:rPr>
-              <w:t xml:space="preserve">The </w:t>
-            </w:r>
-            <w:proofErr w:type="gramStart"/>
-            <w:r>
-              <w:rPr>
-                <w:rFonts w:ascii="Times New Roman" w:hAnsi="Times New Roman" w:cs="Times New Roman"/>
-                <w:sz w:val="24"/>
-                <w:szCs w:val="24"/>
-              </w:rPr>
-              <w:t>Student</w:t>
-            </w:r>
-            <w:proofErr w:type="gramEnd"/>
-            <w:r>
-              <w:rPr>
-                <w:rFonts w:ascii="Times New Roman" w:hAnsi="Times New Roman" w:cs="Times New Roman"/>
-                <w:sz w:val="24"/>
-                <w:szCs w:val="24"/>
-              </w:rPr>
-              <w:t xml:space="preserve"> has registered for the admission test.</w:t>
+              <w:t>The Student has registered for the admission test.</w:t>
             </w:r>
           </w:p>
         </w:tc>
@@ -18463,18 +18396,8 @@
                 <w:sz w:val="24"/>
                 <w:szCs w:val="24"/>
               </w:rPr>
-              <w:t xml:space="preserve">Level 3: Submit completed </w:t>
-            </w:r>
-            <w:proofErr w:type="gramStart"/>
-            <w:r>
-              <w:rPr>
-                <w:rFonts w:ascii="Times New Roman" w:hAnsi="Times New Roman" w:cs="Times New Roman"/>
-                <w:sz w:val="24"/>
-                <w:szCs w:val="24"/>
-              </w:rPr>
-              <w:t>test</w:t>
-            </w:r>
-            <w:proofErr w:type="gramEnd"/>
+              <w:t>Level 3: Submit completed test</w:t>
+            </w:r>
           </w:p>
           <w:p>
             <w:pPr>
@@ -18569,25 +18492,7 @@
                 <w:sz w:val="24"/>
                 <w:szCs w:val="24"/>
               </w:rPr>
-              <w:t xml:space="preserve">University: Wants to evaluate the </w:t>
-            </w:r>
-            <w:proofErr w:type="gramStart"/>
-            <w:r>
-              <w:rPr>
-                <w:rFonts w:ascii="Times New Roman" w:hAnsi="Times New Roman" w:cs="Times New Roman"/>
-                <w:sz w:val="24"/>
-                <w:szCs w:val="24"/>
-              </w:rPr>
-              <w:t>Student's</w:t>
-            </w:r>
-            <w:proofErr w:type="gramEnd"/>
-            <w:r>
-              <w:rPr>
-                <w:rFonts w:ascii="Times New Roman" w:hAnsi="Times New Roman" w:cs="Times New Roman"/>
-                <w:sz w:val="24"/>
-                <w:szCs w:val="24"/>
-              </w:rPr>
-              <w:t xml:space="preserve"> knowledge and skills to determine their eligibility for admission.</w:t>
+              <w:t>University: Wants to evaluate the Student's knowledge and skills to determine their eligibility for admission.</w:t>
             </w:r>
           </w:p>
           <w:p>
@@ -18666,25 +18571,7 @@
                 <w:sz w:val="24"/>
                 <w:szCs w:val="24"/>
               </w:rPr>
-              <w:t xml:space="preserve">The University Admission System will ensure that the </w:t>
-            </w:r>
-            <w:proofErr w:type="gramStart"/>
-            <w:r>
-              <w:rPr>
-                <w:rFonts w:ascii="Times New Roman" w:hAnsi="Times New Roman" w:cs="Times New Roman"/>
-                <w:sz w:val="24"/>
-                <w:szCs w:val="24"/>
-              </w:rPr>
-              <w:t>Student</w:t>
-            </w:r>
-            <w:proofErr w:type="gramEnd"/>
-            <w:r>
-              <w:rPr>
-                <w:rFonts w:ascii="Times New Roman" w:hAnsi="Times New Roman" w:cs="Times New Roman"/>
-                <w:sz w:val="24"/>
-                <w:szCs w:val="24"/>
-              </w:rPr>
-              <w:t xml:space="preserve"> can take the admission test, the test is evaluated correctly, and the application status is updated accordingly.</w:t>
+              <w:t>The University Admission System will ensure that the Student can take the admission test, the test is evaluated correctly, and the application status is updated accordingly.</w:t>
             </w:r>
           </w:p>
         </w:tc>
@@ -18879,25 +18766,7 @@
                 <w:sz w:val="24"/>
                 <w:szCs w:val="24"/>
               </w:rPr>
-              <w:t xml:space="preserve">The test materials and format must be appropriate for the program and the </w:t>
-            </w:r>
-            <w:proofErr w:type="gramStart"/>
-            <w:r>
-              <w:rPr>
-                <w:rFonts w:ascii="Times New Roman" w:hAnsi="Times New Roman" w:cs="Times New Roman"/>
-                <w:sz w:val="24"/>
-                <w:szCs w:val="24"/>
-              </w:rPr>
-              <w:t>Student's</w:t>
-            </w:r>
-            <w:proofErr w:type="gramEnd"/>
-            <w:r>
-              <w:rPr>
-                <w:rFonts w:ascii="Times New Roman" w:hAnsi="Times New Roman" w:cs="Times New Roman"/>
-                <w:sz w:val="24"/>
-                <w:szCs w:val="24"/>
-              </w:rPr>
-              <w:t xml:space="preserve"> field of study.</w:t>
+              <w:t>The test materials and format must be appropriate for the program and the Student's field of study.</w:t>
             </w:r>
           </w:p>
         </w:tc>
@@ -18953,25 +18822,7 @@
                 <w:sz w:val="24"/>
                 <w:szCs w:val="24"/>
               </w:rPr>
-              <w:t xml:space="preserve">The test materials may vary based on the program and the </w:t>
-            </w:r>
-            <w:proofErr w:type="gramStart"/>
-            <w:r>
-              <w:rPr>
-                <w:rFonts w:ascii="Times New Roman" w:hAnsi="Times New Roman" w:cs="Times New Roman"/>
-                <w:sz w:val="24"/>
-                <w:szCs w:val="24"/>
-              </w:rPr>
-              <w:t>Student's</w:t>
-            </w:r>
-            <w:proofErr w:type="gramEnd"/>
-            <w:r>
-              <w:rPr>
-                <w:rFonts w:ascii="Times New Roman" w:hAnsi="Times New Roman" w:cs="Times New Roman"/>
-                <w:sz w:val="24"/>
-                <w:szCs w:val="24"/>
-              </w:rPr>
-              <w:t xml:space="preserve"> field of study.</w:t>
+              <w:t>The test materials may vary based on the program and the Student's field of study.</w:t>
             </w:r>
           </w:p>
           <w:p>
@@ -18991,25 +18842,7 @@
                 <w:sz w:val="24"/>
                 <w:szCs w:val="24"/>
               </w:rPr>
-              <w:t xml:space="preserve">The test format may vary based on the program and the </w:t>
-            </w:r>
-            <w:proofErr w:type="gramStart"/>
-            <w:r>
-              <w:rPr>
-                <w:rFonts w:ascii="Times New Roman" w:hAnsi="Times New Roman" w:cs="Times New Roman"/>
-                <w:sz w:val="24"/>
-                <w:szCs w:val="24"/>
-              </w:rPr>
-              <w:t>Student's</w:t>
-            </w:r>
-            <w:proofErr w:type="gramEnd"/>
-            <w:r>
-              <w:rPr>
-                <w:rFonts w:ascii="Times New Roman" w:hAnsi="Times New Roman" w:cs="Times New Roman"/>
-                <w:sz w:val="24"/>
-                <w:szCs w:val="24"/>
-              </w:rPr>
-              <w:t xml:space="preserve"> field of study.</w:t>
+              <w:t>The test format may vary based on the program and the Student's field of study.</w:t>
             </w:r>
           </w:p>
         </w:tc>
@@ -19136,25 +18969,7 @@
                 <w:sz w:val="24"/>
                 <w:szCs w:val="24"/>
               </w:rPr>
-              <w:t xml:space="preserve">The University Admission System may provide study materials to the </w:t>
-            </w:r>
-            <w:proofErr w:type="gramStart"/>
-            <w:r>
-              <w:rPr>
-                <w:rFonts w:ascii="Times New Roman" w:hAnsi="Times New Roman" w:cs="Times New Roman"/>
-                <w:sz w:val="24"/>
-                <w:szCs w:val="24"/>
-              </w:rPr>
-              <w:t>Student</w:t>
-            </w:r>
-            <w:proofErr w:type="gramEnd"/>
-            <w:r>
-              <w:rPr>
-                <w:rFonts w:ascii="Times New Roman" w:hAnsi="Times New Roman" w:cs="Times New Roman"/>
-                <w:sz w:val="24"/>
-                <w:szCs w:val="24"/>
-              </w:rPr>
-              <w:t xml:space="preserve"> to prepare for the test.</w:t>
+              <w:t>The University Admission System may provide study materials to the Student to prepare for the test.</w:t>
             </w:r>
           </w:p>
           <w:p>
@@ -19174,25 +18989,7 @@
                 <w:sz w:val="24"/>
                 <w:szCs w:val="24"/>
               </w:rPr>
-              <w:t xml:space="preserve">The test may have a passing score that the </w:t>
-            </w:r>
-            <w:proofErr w:type="gramStart"/>
-            <w:r>
-              <w:rPr>
-                <w:rFonts w:ascii="Times New Roman" w:hAnsi="Times New Roman" w:cs="Times New Roman"/>
-                <w:sz w:val="24"/>
-                <w:szCs w:val="24"/>
-              </w:rPr>
-              <w:t>Student</w:t>
-            </w:r>
-            <w:proofErr w:type="gramEnd"/>
-            <w:r>
-              <w:rPr>
-                <w:rFonts w:ascii="Times New Roman" w:hAnsi="Times New Roman" w:cs="Times New Roman"/>
-                <w:sz w:val="24"/>
-                <w:szCs w:val="24"/>
-              </w:rPr>
-              <w:t xml:space="preserve"> must achieve to be considered for admission.</w:t>
+              <w:t>The test may have a passing score that the Student must achieve to be considered for admission.</w:t>
             </w:r>
           </w:p>
           <w:p>
@@ -19212,25 +19009,7 @@
                 <w:sz w:val="24"/>
                 <w:szCs w:val="24"/>
               </w:rPr>
-              <w:t xml:space="preserve">The system may generate a report of the test results for the </w:t>
-            </w:r>
-            <w:proofErr w:type="gramStart"/>
-            <w:r>
-              <w:rPr>
-                <w:rFonts w:ascii="Times New Roman" w:hAnsi="Times New Roman" w:cs="Times New Roman"/>
-                <w:sz w:val="24"/>
-                <w:szCs w:val="24"/>
-              </w:rPr>
-              <w:t>Student</w:t>
-            </w:r>
-            <w:proofErr w:type="gramEnd"/>
-            <w:r>
-              <w:rPr>
-                <w:rFonts w:ascii="Times New Roman" w:hAnsi="Times New Roman" w:cs="Times New Roman"/>
-                <w:sz w:val="24"/>
-                <w:szCs w:val="24"/>
-              </w:rPr>
-              <w:t xml:space="preserve"> and the university.</w:t>
+              <w:t>The system may generate a report of the test results for the Student and the university.</w:t>
             </w:r>
           </w:p>
         </w:tc>
@@ -19752,25 +19531,7 @@
                 <w:sz w:val="24"/>
                 <w:szCs w:val="24"/>
               </w:rPr>
-              <w:t xml:space="preserve"> then </w:t>
-            </w:r>
-            <w:proofErr w:type="gramStart"/>
-            <w:r>
-              <w:rPr>
-                <w:rFonts w:ascii="Times New Roman" w:hAnsi="Times New Roman"/>
-                <w:sz w:val="24"/>
-                <w:szCs w:val="24"/>
-              </w:rPr>
-              <w:t>verify</w:t>
-            </w:r>
-            <w:proofErr w:type="gramEnd"/>
-            <w:r>
-              <w:rPr>
-                <w:rFonts w:ascii="Times New Roman" w:hAnsi="Times New Roman"/>
-                <w:sz w:val="24"/>
-                <w:szCs w:val="24"/>
-              </w:rPr>
-              <w:t xml:space="preserve"> the challan and</w:t>
+              <w:t xml:space="preserve"> then verify the challan and</w:t>
             </w:r>
             <w:r>
               <w:rPr>
@@ -20124,43 +19885,7 @@
                 <w:sz w:val="24"/>
                 <w:szCs w:val="24"/>
               </w:rPr>
-              <w:t xml:space="preserve">The </w:t>
-            </w:r>
-            <w:proofErr w:type="gramStart"/>
-            <w:r>
-              <w:rPr>
-                <w:rFonts w:ascii="Times New Roman" w:hAnsi="Times New Roman" w:cs="Times New Roman"/>
-                <w:sz w:val="24"/>
-                <w:szCs w:val="24"/>
-              </w:rPr>
-              <w:t>Student</w:t>
-            </w:r>
-            <w:proofErr w:type="gramEnd"/>
-            <w:r>
-              <w:rPr>
-                <w:rFonts w:ascii="Times New Roman" w:hAnsi="Times New Roman" w:cs="Times New Roman"/>
-                <w:sz w:val="24"/>
-                <w:szCs w:val="24"/>
-              </w:rPr>
-              <w:t xml:space="preserve"> has </w:t>
-            </w:r>
-            <w:proofErr w:type="gramStart"/>
-            <w:r>
-              <w:rPr>
-                <w:rFonts w:ascii="Times New Roman" w:hAnsi="Times New Roman" w:cs="Times New Roman"/>
-                <w:sz w:val="24"/>
-                <w:szCs w:val="24"/>
-              </w:rPr>
-              <w:t>log</w:t>
-            </w:r>
-            <w:proofErr w:type="gramEnd"/>
-            <w:r>
-              <w:rPr>
-                <w:rFonts w:ascii="Times New Roman" w:hAnsi="Times New Roman" w:cs="Times New Roman"/>
-                <w:sz w:val="24"/>
-                <w:szCs w:val="24"/>
-              </w:rPr>
-              <w:t xml:space="preserve"> into the UAS System.</w:t>
+              <w:t>The Student has log into the UAS System.</w:t>
             </w:r>
           </w:p>
           <w:p>
@@ -20180,25 +19905,7 @@
                 <w:sz w:val="24"/>
                 <w:szCs w:val="24"/>
               </w:rPr>
-              <w:t xml:space="preserve">The </w:t>
-            </w:r>
-            <w:proofErr w:type="gramStart"/>
-            <w:r>
-              <w:rPr>
-                <w:rFonts w:ascii="Times New Roman" w:hAnsi="Times New Roman" w:cs="Times New Roman"/>
-                <w:sz w:val="24"/>
-                <w:szCs w:val="24"/>
-              </w:rPr>
-              <w:t>Student</w:t>
-            </w:r>
-            <w:proofErr w:type="gramEnd"/>
-            <w:r>
-              <w:rPr>
-                <w:rFonts w:ascii="Times New Roman" w:hAnsi="Times New Roman" w:cs="Times New Roman"/>
-                <w:sz w:val="24"/>
-                <w:szCs w:val="24"/>
-              </w:rPr>
-              <w:t xml:space="preserve"> has submitted an application for admission.</w:t>
+              <w:t>The Student has submitted an application for admission.</w:t>
             </w:r>
           </w:p>
           <w:p>
@@ -20489,25 +20196,7 @@
                 <w:sz w:val="24"/>
                 <w:szCs w:val="24"/>
               </w:rPr>
-              <w:t xml:space="preserve">The University Admission System will allow the </w:t>
-            </w:r>
-            <w:proofErr w:type="gramStart"/>
-            <w:r>
-              <w:rPr>
-                <w:rFonts w:ascii="Times New Roman" w:hAnsi="Times New Roman" w:cs="Times New Roman"/>
-                <w:sz w:val="24"/>
-                <w:szCs w:val="24"/>
-              </w:rPr>
-              <w:t>Student</w:t>
-            </w:r>
-            <w:proofErr w:type="gramEnd"/>
-            <w:r>
-              <w:rPr>
-                <w:rFonts w:ascii="Times New Roman" w:hAnsi="Times New Roman" w:cs="Times New Roman"/>
-                <w:sz w:val="24"/>
-                <w:szCs w:val="24"/>
-              </w:rPr>
-              <w:t xml:space="preserve"> to easily generate and print a challan for the admission fee and the system will update the application status accordingly.</w:t>
+              <w:t>The University Admission System will allow the Student to easily generate and print a challan for the admission fee and the system will update the application status accordingly.</w:t>
             </w:r>
           </w:p>
           <w:p>
@@ -21382,25 +21071,7 @@
                 <w:sz w:val="24"/>
                 <w:szCs w:val="24"/>
               </w:rPr>
-              <w:t xml:space="preserve">The </w:t>
-            </w:r>
-            <w:proofErr w:type="gramStart"/>
-            <w:r>
-              <w:rPr>
-                <w:rFonts w:ascii="Times New Roman" w:hAnsi="Times New Roman"/>
-                <w:sz w:val="24"/>
-                <w:szCs w:val="24"/>
-              </w:rPr>
-              <w:t>Student</w:t>
-            </w:r>
-            <w:proofErr w:type="gramEnd"/>
-            <w:r>
-              <w:rPr>
-                <w:rFonts w:ascii="Times New Roman" w:hAnsi="Times New Roman"/>
-                <w:sz w:val="24"/>
-                <w:szCs w:val="24"/>
-              </w:rPr>
-              <w:t xml:space="preserve"> selects a payment method such as bank transfer or by challan number and click on next button.</w:t>
+              <w:t>The Student selects a payment method such as bank transfer or by challan number and click on next button.</w:t>
             </w:r>
           </w:p>
           <w:p>
@@ -21437,25 +21108,7 @@
                 <w:sz w:val="24"/>
                 <w:szCs w:val="24"/>
               </w:rPr>
-              <w:t xml:space="preserve">The </w:t>
-            </w:r>
-            <w:proofErr w:type="gramStart"/>
-            <w:r>
-              <w:rPr>
-                <w:rFonts w:ascii="Times New Roman" w:hAnsi="Times New Roman"/>
-                <w:sz w:val="24"/>
-                <w:szCs w:val="24"/>
-              </w:rPr>
-              <w:t>Student</w:t>
-            </w:r>
-            <w:proofErr w:type="gramEnd"/>
-            <w:r>
-              <w:rPr>
-                <w:rFonts w:ascii="Times New Roman" w:hAnsi="Times New Roman"/>
-                <w:sz w:val="24"/>
-                <w:szCs w:val="24"/>
-              </w:rPr>
-              <w:t xml:space="preserve"> then enters the specified information and clicks on pay button.</w:t>
+              <w:t>The Student then enters the specified information and clicks on pay button.</w:t>
             </w:r>
           </w:p>
           <w:p>
@@ -21492,43 +21145,7 @@
                 <w:sz w:val="24"/>
                 <w:szCs w:val="24"/>
               </w:rPr>
-              <w:t xml:space="preserve">The </w:t>
-            </w:r>
-            <w:proofErr w:type="gramStart"/>
-            <w:r>
-              <w:rPr>
-                <w:rFonts w:ascii="Times New Roman" w:hAnsi="Times New Roman"/>
-                <w:sz w:val="24"/>
-                <w:szCs w:val="24"/>
-              </w:rPr>
-              <w:t>Student</w:t>
-            </w:r>
-            <w:proofErr w:type="gramEnd"/>
-            <w:r>
-              <w:rPr>
-                <w:rFonts w:ascii="Times New Roman" w:hAnsi="Times New Roman"/>
-                <w:sz w:val="24"/>
-                <w:szCs w:val="24"/>
-              </w:rPr>
-              <w:t xml:space="preserve"> then </w:t>
-            </w:r>
-            <w:proofErr w:type="gramStart"/>
-            <w:r>
-              <w:rPr>
-                <w:rFonts w:ascii="Times New Roman" w:hAnsi="Times New Roman"/>
-                <w:sz w:val="24"/>
-                <w:szCs w:val="24"/>
-              </w:rPr>
-              <w:t>verify</w:t>
-            </w:r>
-            <w:proofErr w:type="gramEnd"/>
-            <w:r>
-              <w:rPr>
-                <w:rFonts w:ascii="Times New Roman" w:hAnsi="Times New Roman"/>
-                <w:sz w:val="24"/>
-                <w:szCs w:val="24"/>
-              </w:rPr>
-              <w:t xml:space="preserve"> and confirms the payment.</w:t>
+              <w:t>The Student then verify and confirms the payment.</w:t>
             </w:r>
           </w:p>
           <w:p>
@@ -21697,7 +21314,7 @@
                 <w:sz w:val="24"/>
                 <w:szCs w:val="24"/>
               </w:rPr>
-              <w:t xml:space="preserve"> the </w:t>
+              <w:t xml:space="preserve"> the Student to enter the required information according to the payment method such as account number, challan number, </w:t>
             </w:r>
             <w:proofErr w:type="gramStart"/>
             <w:r>
@@ -21706,7 +21323,7 @@
                 <w:sz w:val="24"/>
                 <w:szCs w:val="24"/>
               </w:rPr>
-              <w:t>Student</w:t>
+              <w:t>branch</w:t>
             </w:r>
             <w:proofErr w:type="gramEnd"/>
             <w:r>
@@ -21715,7 +21332,7 @@
                 <w:sz w:val="24"/>
                 <w:szCs w:val="24"/>
               </w:rPr>
-              <w:t xml:space="preserve"> to enter the required information according to the payment method such as account number, challan number, branch number.</w:t>
+              <w:t xml:space="preserve"> number.</w:t>
             </w:r>
           </w:p>
           <w:p>
@@ -21759,25 +21376,7 @@
                 <w:sz w:val="24"/>
                 <w:szCs w:val="24"/>
               </w:rPr>
-              <w:t xml:space="preserve">The system then </w:t>
-            </w:r>
-            <w:proofErr w:type="gramStart"/>
-            <w:r>
-              <w:rPr>
-                <w:rFonts w:ascii="Times New Roman" w:hAnsi="Times New Roman" w:cs="Times New Roman"/>
-                <w:sz w:val="24"/>
-                <w:szCs w:val="24"/>
-              </w:rPr>
-              <w:t>send</w:t>
-            </w:r>
-            <w:proofErr w:type="gramEnd"/>
-            <w:r>
-              <w:rPr>
-                <w:rFonts w:ascii="Times New Roman" w:hAnsi="Times New Roman" w:cs="Times New Roman"/>
-                <w:sz w:val="24"/>
-                <w:szCs w:val="24"/>
-              </w:rPr>
-              <w:t xml:space="preserve"> a verification and confirmation message to the Student.</w:t>
+              <w:t>The system then send a verification and confirmation message to the Student.</w:t>
             </w:r>
           </w:p>
           <w:p>
@@ -21877,25 +21476,7 @@
                 <w:sz w:val="24"/>
                 <w:szCs w:val="24"/>
               </w:rPr>
-              <w:t xml:space="preserve">The system now </w:t>
-            </w:r>
-            <w:proofErr w:type="gramStart"/>
-            <w:r>
-              <w:rPr>
-                <w:rFonts w:ascii="Times New Roman" w:hAnsi="Times New Roman" w:cs="Times New Roman"/>
-                <w:sz w:val="24"/>
-                <w:szCs w:val="24"/>
-              </w:rPr>
-              <w:t>update</w:t>
-            </w:r>
-            <w:proofErr w:type="gramEnd"/>
-            <w:r>
-              <w:rPr>
-                <w:rFonts w:ascii="Times New Roman" w:hAnsi="Times New Roman" w:cs="Times New Roman"/>
-                <w:sz w:val="24"/>
-                <w:szCs w:val="24"/>
-              </w:rPr>
-              <w:t xml:space="preserve"> the admission status according to the payment.</w:t>
+              <w:t>The system now update the admission status according to the payment.</w:t>
             </w:r>
           </w:p>
         </w:tc>
@@ -21954,25 +21535,7 @@
                 <w:sz w:val="24"/>
                 <w:szCs w:val="24"/>
               </w:rPr>
-              <w:t xml:space="preserve">The </w:t>
-            </w:r>
-            <w:proofErr w:type="gramStart"/>
-            <w:r>
-              <w:rPr>
-                <w:rFonts w:ascii="Times New Roman" w:hAnsi="Times New Roman" w:cs="Times New Roman"/>
-                <w:sz w:val="24"/>
-                <w:szCs w:val="24"/>
-              </w:rPr>
-              <w:t>Student</w:t>
-            </w:r>
-            <w:proofErr w:type="gramEnd"/>
-            <w:r>
-              <w:rPr>
-                <w:rFonts w:ascii="Times New Roman" w:hAnsi="Times New Roman" w:cs="Times New Roman"/>
-                <w:sz w:val="24"/>
-                <w:szCs w:val="24"/>
-              </w:rPr>
-              <w:t xml:space="preserve"> has logged into the UAS.</w:t>
+              <w:t>The Student has logged into the UAS.</w:t>
             </w:r>
           </w:p>
           <w:p>
@@ -21992,25 +21555,7 @@
                 <w:sz w:val="24"/>
                 <w:szCs w:val="24"/>
               </w:rPr>
-              <w:t xml:space="preserve">The </w:t>
-            </w:r>
-            <w:proofErr w:type="gramStart"/>
-            <w:r>
-              <w:rPr>
-                <w:rFonts w:ascii="Times New Roman" w:hAnsi="Times New Roman" w:cs="Times New Roman"/>
-                <w:sz w:val="24"/>
-                <w:szCs w:val="24"/>
-              </w:rPr>
-              <w:t>Student</w:t>
-            </w:r>
-            <w:proofErr w:type="gramEnd"/>
-            <w:r>
-              <w:rPr>
-                <w:rFonts w:ascii="Times New Roman" w:hAnsi="Times New Roman" w:cs="Times New Roman"/>
-                <w:sz w:val="24"/>
-                <w:szCs w:val="24"/>
-              </w:rPr>
-              <w:t xml:space="preserve"> has been accepted for admission to the university.</w:t>
+              <w:t>The Student has been accepted for admission to the university.</w:t>
             </w:r>
           </w:p>
           <w:p>
@@ -22286,25 +21831,7 @@
                 <w:sz w:val="24"/>
                 <w:szCs w:val="24"/>
               </w:rPr>
-              <w:t xml:space="preserve">University: Wants to ensure that the admission fee is paid by the </w:t>
-            </w:r>
-            <w:proofErr w:type="gramStart"/>
-            <w:r>
-              <w:rPr>
-                <w:rFonts w:ascii="Times New Roman" w:hAnsi="Times New Roman" w:cs="Times New Roman"/>
-                <w:sz w:val="24"/>
-                <w:szCs w:val="24"/>
-              </w:rPr>
-              <w:t>Student</w:t>
-            </w:r>
-            <w:proofErr w:type="gramEnd"/>
-            <w:r>
-              <w:rPr>
-                <w:rFonts w:ascii="Times New Roman" w:hAnsi="Times New Roman" w:cs="Times New Roman"/>
-                <w:sz w:val="24"/>
-                <w:szCs w:val="24"/>
-              </w:rPr>
-              <w:t>.</w:t>
+              <w:t>University: Wants to ensure that the admission fee is paid by the Student.</w:t>
             </w:r>
           </w:p>
         </w:tc>
@@ -22363,25 +21890,7 @@
                 <w:sz w:val="24"/>
                 <w:szCs w:val="24"/>
               </w:rPr>
-              <w:t xml:space="preserve">The University Admission System will allow the </w:t>
-            </w:r>
-            <w:proofErr w:type="gramStart"/>
-            <w:r>
-              <w:rPr>
-                <w:rFonts w:ascii="Times New Roman" w:hAnsi="Times New Roman" w:cs="Times New Roman"/>
-                <w:sz w:val="24"/>
-                <w:szCs w:val="24"/>
-              </w:rPr>
-              <w:t>Student</w:t>
-            </w:r>
-            <w:proofErr w:type="gramEnd"/>
-            <w:r>
-              <w:rPr>
-                <w:rFonts w:ascii="Times New Roman" w:hAnsi="Times New Roman" w:cs="Times New Roman"/>
-                <w:sz w:val="24"/>
-                <w:szCs w:val="24"/>
-              </w:rPr>
-              <w:t xml:space="preserve"> to easily pay the admission fee and the system will update the application status accordingly.</w:t>
+              <w:t>The University Admission System will allow the Student to easily pay the admission fee and the system will update the application status accordingly.</w:t>
             </w:r>
           </w:p>
         </w:tc>
@@ -22437,25 +21946,7 @@
                 <w:sz w:val="24"/>
                 <w:szCs w:val="24"/>
               </w:rPr>
-              <w:t xml:space="preserve">If the Student did not confirm the payment in the </w:t>
-            </w:r>
-            <w:proofErr w:type="gramStart"/>
-            <w:r>
-              <w:rPr>
-                <w:rFonts w:ascii="Times New Roman" w:hAnsi="Times New Roman" w:cs="Times New Roman"/>
-                <w:sz w:val="24"/>
-                <w:szCs w:val="24"/>
-              </w:rPr>
-              <w:t>notification</w:t>
-            </w:r>
-            <w:proofErr w:type="gramEnd"/>
-            <w:r>
-              <w:rPr>
-                <w:rFonts w:ascii="Times New Roman" w:hAnsi="Times New Roman" w:cs="Times New Roman"/>
-                <w:sz w:val="24"/>
-                <w:szCs w:val="24"/>
-              </w:rPr>
-              <w:t xml:space="preserve"> then the system will restart this process and the Student will be asked to try again.</w:t>
+              <w:t>If the Student did not confirm the payment in the notification then the system will restart this process and the Student will be asked to try again.</w:t>
             </w:r>
           </w:p>
           <w:p>
@@ -22475,25 +21966,7 @@
                 <w:sz w:val="24"/>
                 <w:szCs w:val="24"/>
               </w:rPr>
-              <w:t xml:space="preserve">If the payment transaction fails or is declined by the payment gateway or processor, the </w:t>
-            </w:r>
-            <w:proofErr w:type="gramStart"/>
-            <w:r>
-              <w:rPr>
-                <w:rFonts w:ascii="Times New Roman" w:hAnsi="Times New Roman" w:cs="Times New Roman"/>
-                <w:sz w:val="24"/>
-                <w:szCs w:val="24"/>
-              </w:rPr>
-              <w:t>Student</w:t>
-            </w:r>
-            <w:proofErr w:type="gramEnd"/>
-            <w:r>
-              <w:rPr>
-                <w:rFonts w:ascii="Times New Roman" w:hAnsi="Times New Roman" w:cs="Times New Roman"/>
-                <w:sz w:val="24"/>
-                <w:szCs w:val="24"/>
-              </w:rPr>
-              <w:t xml:space="preserve"> is prompted to correct their payment information or select a different payment method.</w:t>
+              <w:t>If the payment transaction fails or is declined by the payment gateway or processor, the Student is prompted to correct their payment information or select a different payment method.</w:t>
             </w:r>
           </w:p>
           <w:p>
@@ -22513,25 +21986,7 @@
                 <w:sz w:val="24"/>
                 <w:szCs w:val="24"/>
               </w:rPr>
-              <w:t xml:space="preserve">If the payment transaction is successful but there is a delay or error in recording the payment transaction details, the </w:t>
-            </w:r>
-            <w:proofErr w:type="gramStart"/>
-            <w:r>
-              <w:rPr>
-                <w:rFonts w:ascii="Times New Roman" w:hAnsi="Times New Roman" w:cs="Times New Roman"/>
-                <w:sz w:val="24"/>
-                <w:szCs w:val="24"/>
-              </w:rPr>
-              <w:t>Student</w:t>
-            </w:r>
-            <w:proofErr w:type="gramEnd"/>
-            <w:r>
-              <w:rPr>
-                <w:rFonts w:ascii="Times New Roman" w:hAnsi="Times New Roman" w:cs="Times New Roman"/>
-                <w:sz w:val="24"/>
-                <w:szCs w:val="24"/>
-              </w:rPr>
-              <w:t xml:space="preserve"> or system administrators can contact the finance department for assistance.</w:t>
+              <w:t>If the payment transaction is successful but there is a delay or error in recording the payment transaction details, the Student or system administrators can contact the finance department for assistance.</w:t>
             </w:r>
           </w:p>
           <w:p>
@@ -22551,25 +22006,7 @@
                 <w:sz w:val="24"/>
                 <w:szCs w:val="24"/>
               </w:rPr>
-              <w:t xml:space="preserve">If the Student will not make the admission payment in the given </w:t>
-            </w:r>
-            <w:proofErr w:type="gramStart"/>
-            <w:r>
-              <w:rPr>
-                <w:rFonts w:ascii="Times New Roman" w:hAnsi="Times New Roman" w:cs="Times New Roman"/>
-                <w:sz w:val="24"/>
-                <w:szCs w:val="24"/>
-              </w:rPr>
-              <w:t>deadline</w:t>
-            </w:r>
-            <w:proofErr w:type="gramEnd"/>
-            <w:r>
-              <w:rPr>
-                <w:rFonts w:ascii="Times New Roman" w:hAnsi="Times New Roman" w:cs="Times New Roman"/>
-                <w:sz w:val="24"/>
-                <w:szCs w:val="24"/>
-              </w:rPr>
-              <w:t xml:space="preserve"> then the system will cancel the admission of the student and the admission status will be set to Zero.</w:t>
+              <w:t>If the Student will not make the admission payment in the given deadline then the system will cancel the admission of the student and the admission status will be set to Zero.</w:t>
             </w:r>
           </w:p>
         </w:tc>
@@ -22668,25 +22105,7 @@
                 <w:sz w:val="24"/>
                 <w:szCs w:val="24"/>
               </w:rPr>
-              <w:t xml:space="preserve">The payment deadline must be enforced to ensure that the </w:t>
-            </w:r>
-            <w:proofErr w:type="gramStart"/>
-            <w:r>
-              <w:rPr>
-                <w:rFonts w:ascii="Times New Roman" w:hAnsi="Times New Roman" w:cs="Times New Roman"/>
-                <w:sz w:val="24"/>
-                <w:szCs w:val="24"/>
-              </w:rPr>
-              <w:t>Student</w:t>
-            </w:r>
-            <w:proofErr w:type="gramEnd"/>
-            <w:r>
-              <w:rPr>
-                <w:rFonts w:ascii="Times New Roman" w:hAnsi="Times New Roman" w:cs="Times New Roman"/>
-                <w:sz w:val="24"/>
-                <w:szCs w:val="24"/>
-              </w:rPr>
-              <w:t xml:space="preserve"> completes the payment within the specified timeframe.</w:t>
+              <w:t>The payment deadline must be enforced to ensure that the Student completes the payment within the specified timeframe.</w:t>
             </w:r>
           </w:p>
         </w:tc>
@@ -22762,25 +22181,7 @@
                 <w:sz w:val="24"/>
                 <w:szCs w:val="24"/>
               </w:rPr>
-              <w:t xml:space="preserve">The admission fee may vary based on the program and the </w:t>
-            </w:r>
-            <w:proofErr w:type="gramStart"/>
-            <w:r>
-              <w:rPr>
-                <w:rFonts w:ascii="Times New Roman" w:hAnsi="Times New Roman" w:cs="Times New Roman"/>
-                <w:sz w:val="24"/>
-                <w:szCs w:val="24"/>
-              </w:rPr>
-              <w:t>Student</w:t>
-            </w:r>
-            <w:proofErr w:type="gramEnd"/>
-            <w:r>
-              <w:rPr>
-                <w:rFonts w:ascii="Times New Roman" w:hAnsi="Times New Roman" w:cs="Times New Roman"/>
-                <w:sz w:val="24"/>
-                <w:szCs w:val="24"/>
-              </w:rPr>
-              <w:t xml:space="preserve"> status (domestic/international).</w:t>
+              <w:t>The admission fee may vary based on the program and the Student status (domestic/international).</w:t>
             </w:r>
           </w:p>
         </w:tc>
@@ -22907,25 +22308,7 @@
                 <w:sz w:val="24"/>
                 <w:szCs w:val="24"/>
               </w:rPr>
-              <w:t xml:space="preserve">The University Admission System may provide a list of payment methods available for the </w:t>
-            </w:r>
-            <w:proofErr w:type="gramStart"/>
-            <w:r>
-              <w:rPr>
-                <w:rFonts w:ascii="Times New Roman" w:hAnsi="Times New Roman" w:cs="Times New Roman"/>
-                <w:sz w:val="24"/>
-                <w:szCs w:val="24"/>
-              </w:rPr>
-              <w:t>Student</w:t>
-            </w:r>
-            <w:proofErr w:type="gramEnd"/>
-            <w:r>
-              <w:rPr>
-                <w:rFonts w:ascii="Times New Roman" w:hAnsi="Times New Roman" w:cs="Times New Roman"/>
-                <w:sz w:val="24"/>
-                <w:szCs w:val="24"/>
-              </w:rPr>
-              <w:t xml:space="preserve"> to select.</w:t>
+              <w:t>The University Admission System may provide a list of payment methods available for the Student to select.</w:t>
             </w:r>
           </w:p>
           <w:p>
@@ -22965,25 +22348,7 @@
                 <w:sz w:val="24"/>
                 <w:szCs w:val="24"/>
               </w:rPr>
-              <w:t xml:space="preserve">The system may generate a receipt for the </w:t>
-            </w:r>
-            <w:proofErr w:type="gramStart"/>
-            <w:r>
-              <w:rPr>
-                <w:rFonts w:ascii="Times New Roman" w:hAnsi="Times New Roman" w:cs="Times New Roman"/>
-                <w:sz w:val="24"/>
-                <w:szCs w:val="24"/>
-              </w:rPr>
-              <w:t>Student</w:t>
-            </w:r>
-            <w:proofErr w:type="gramEnd"/>
-            <w:r>
-              <w:rPr>
-                <w:rFonts w:ascii="Times New Roman" w:hAnsi="Times New Roman" w:cs="Times New Roman"/>
-                <w:sz w:val="24"/>
-                <w:szCs w:val="24"/>
-              </w:rPr>
-              <w:t xml:space="preserve"> once the payment has been completed.</w:t>
+              <w:t>The system may generate a receipt for the Student once the payment has been completed.</w:t>
             </w:r>
           </w:p>
         </w:tc>
@@ -24635,11 +24000,11 @@
       <w:pPr>
         <w:pStyle w:val="Heading3"/>
       </w:pPr>
-      <w:bookmarkStart w:id="36" w:name="_Toc136974692"/>
+      <w:bookmarkStart w:id="37" w:name="_Toc137062030"/>
       <w:r>
         <w:t>Daniyal Nawaz (FA21-BSE-083):</w:t>
       </w:r>
-      <w:bookmarkEnd w:id="36"/>
+      <w:bookmarkEnd w:id="37"/>
     </w:p>
     <w:p>
       <w:pPr>
@@ -28005,13 +27370,13 @@
       <w:pPr>
         <w:pStyle w:val="Heading3"/>
       </w:pPr>
-      <w:bookmarkStart w:id="37" w:name="_Toc134461730"/>
-      <w:bookmarkStart w:id="38" w:name="_Toc136974693"/>
+      <w:bookmarkStart w:id="38" w:name="_Toc134461730"/>
+      <w:bookmarkStart w:id="39" w:name="_Toc137062031"/>
       <w:r>
         <w:t>SOMAN AHMAD (FA21-BSE-150)</w:t>
       </w:r>
-      <w:bookmarkEnd w:id="37"/>
       <w:bookmarkEnd w:id="38"/>
+      <w:bookmarkEnd w:id="39"/>
     </w:p>
     <w:p/>
     <w:tbl>
@@ -30759,11 +30124,11 @@
       <w:pPr>
         <w:pStyle w:val="Heading3"/>
       </w:pPr>
-      <w:bookmarkStart w:id="39" w:name="_Toc136974694"/>
+      <w:bookmarkStart w:id="40" w:name="_Toc137062032"/>
       <w:r>
         <w:t>AJWAH SARDAR (FA21-BSE-072)</w:t>
       </w:r>
-      <w:bookmarkEnd w:id="39"/>
+      <w:bookmarkEnd w:id="40"/>
     </w:p>
     <w:p>
       <w:pPr>
@@ -33854,8 +33219,8 @@
                 <w:szCs w:val="24"/>
               </w:rPr>
             </w:pPr>
-            <w:bookmarkStart w:id="40" w:name="_gjdgxs" w:colFirst="0" w:colLast="0"/>
-            <w:bookmarkEnd w:id="40"/>
+            <w:bookmarkStart w:id="41" w:name="_gjdgxs" w:colFirst="0" w:colLast="0"/>
+            <w:bookmarkEnd w:id="41"/>
             <w:r>
               <w:rPr>
                 <w:rFonts w:ascii="Times New Roman" w:eastAsia="Times New Roman" w:hAnsi="Times New Roman" w:cs="Times New Roman"/>
@@ -34433,7 +33798,7 @@
           <w:b/>
         </w:rPr>
       </w:pPr>
-      <w:bookmarkStart w:id="41" w:name="_Toc136974695"/>
+      <w:bookmarkStart w:id="42" w:name="_Toc137062033"/>
       <w:r>
         <w:rPr>
           <w:b/>
@@ -34453,7 +33818,7 @@
         </w:rPr>
         <w:t>:</w:t>
       </w:r>
-      <w:bookmarkEnd w:id="41"/>
+      <w:bookmarkEnd w:id="42"/>
     </w:p>
     <w:p>
       <w:pPr>
@@ -34464,7 +33829,7 @@
           <w:szCs w:val="28"/>
         </w:rPr>
       </w:pPr>
-      <w:bookmarkStart w:id="42" w:name="_Toc136974696"/>
+      <w:bookmarkStart w:id="43" w:name="_Toc137062034"/>
       <w:r>
         <w:rPr>
           <w:b/>
@@ -34473,20 +33838,20 @@
         </w:rPr>
         <w:t>Domain Model:</w:t>
       </w:r>
-      <w:bookmarkEnd w:id="42"/>
+      <w:bookmarkEnd w:id="43"/>
     </w:p>
     <w:p>
       <w:pPr>
         <w:pStyle w:val="Heading3"/>
       </w:pPr>
-      <w:bookmarkStart w:id="43" w:name="_Toc136974697"/>
+      <w:bookmarkStart w:id="44" w:name="_Toc137062035"/>
       <w:r>
         <w:t>Use Case: Publish and Create Merit List</w:t>
       </w:r>
       <w:r>
         <w:t xml:space="preserve"> HAMZA BADAR (FA21-BSE-055)</w:t>
       </w:r>
-      <w:bookmarkEnd w:id="43"/>
+      <w:bookmarkEnd w:id="44"/>
     </w:p>
     <w:p>
       <w:pPr>
@@ -34560,12 +33925,82 @@
     </w:p>
     <w:p>
       <w:pPr>
+        <w:tabs>
+          <w:tab w:val="left" w:pos="1905"/>
+        </w:tabs>
+      </w:pPr>
+    </w:p>
+    <w:p>
+      <w:pPr>
+        <w:tabs>
+          <w:tab w:val="left" w:pos="1905"/>
+        </w:tabs>
+      </w:pPr>
+    </w:p>
+    <w:p>
+      <w:pPr>
+        <w:tabs>
+          <w:tab w:val="left" w:pos="1905"/>
+        </w:tabs>
+      </w:pPr>
+    </w:p>
+    <w:p>
+      <w:pPr>
+        <w:tabs>
+          <w:tab w:val="left" w:pos="1905"/>
+        </w:tabs>
+      </w:pPr>
+    </w:p>
+    <w:p>
+      <w:pPr>
+        <w:tabs>
+          <w:tab w:val="left" w:pos="1905"/>
+        </w:tabs>
+      </w:pPr>
+    </w:p>
+    <w:p>
+      <w:pPr>
+        <w:tabs>
+          <w:tab w:val="left" w:pos="1905"/>
+        </w:tabs>
+      </w:pPr>
+    </w:p>
+    <w:p>
+      <w:pPr>
+        <w:tabs>
+          <w:tab w:val="left" w:pos="1905"/>
+        </w:tabs>
+      </w:pPr>
+    </w:p>
+    <w:p>
+      <w:pPr>
+        <w:tabs>
+          <w:tab w:val="left" w:pos="1905"/>
+        </w:tabs>
+      </w:pPr>
+    </w:p>
+    <w:p>
+      <w:pPr>
+        <w:tabs>
+          <w:tab w:val="left" w:pos="1905"/>
+        </w:tabs>
+      </w:pPr>
+    </w:p>
+    <w:p>
+      <w:pPr>
+        <w:tabs>
+          <w:tab w:val="left" w:pos="1905"/>
+        </w:tabs>
+      </w:pPr>
+    </w:p>
+    <w:p>
+      <w:pPr>
         <w:pStyle w:val="Heading1"/>
         <w:rPr>
           <w:b/>
         </w:rPr>
       </w:pPr>
-      <w:bookmarkStart w:id="44" w:name="_Toc136974698"/>
+      <w:bookmarkStart w:id="45" w:name="_Toc137062036"/>
       <w:r>
         <w:rPr>
           <w:b/>
@@ -34585,7 +34020,7 @@
         </w:rPr>
         <w:t>:</w:t>
       </w:r>
-      <w:bookmarkEnd w:id="44"/>
+      <w:bookmarkEnd w:id="45"/>
     </w:p>
     <w:p>
       <w:pPr>
@@ -34596,7 +34031,7 @@
           <w:szCs w:val="28"/>
         </w:rPr>
       </w:pPr>
-      <w:bookmarkStart w:id="45" w:name="_Toc136974699"/>
+      <w:bookmarkStart w:id="46" w:name="_Toc137062037"/>
       <w:r>
         <w:rPr>
           <w:b/>
@@ -34613,17 +34048,152 @@
         </w:rPr>
         <w:t>:</w:t>
       </w:r>
-      <w:bookmarkEnd w:id="45"/>
+      <w:bookmarkEnd w:id="46"/>
+    </w:p>
+    <w:p/>
+    <w:p>
+      <w:pPr>
+        <w:pStyle w:val="Heading3"/>
+      </w:pPr>
+      <w:bookmarkStart w:id="47" w:name="_Toc137062038"/>
+      <w:r>
+        <w:t>Use Case: Confirm Admission SYED SHAH HUSSAIN (FA21-BSE-172</w:t>
+      </w:r>
+      <w:r>
+        <w:t>)</w:t>
+      </w:r>
+      <w:bookmarkEnd w:id="47"/>
     </w:p>
     <w:p>
+      <w:r>
+        <w:rPr>
+          <w:noProof/>
+        </w:rPr>
+        <w:drawing>
+          <wp:inline distT="0" distB="0" distL="0" distR="0" wp14:anchorId="21F34ECD" wp14:editId="52061FAD">
+            <wp:extent cx="5943600" cy="6216650"/>
+            <wp:effectExtent l="0" t="0" r="0" b="0"/>
+            <wp:docPr id="19" name="Picture 19"/>
+            <wp:cNvGraphicFramePr>
+              <a:graphicFrameLocks xmlns:a="http://schemas.openxmlformats.org/drawingml/2006/main" noChangeAspect="1"/>
+            </wp:cNvGraphicFramePr>
+            <a:graphic xmlns:a="http://schemas.openxmlformats.org/drawingml/2006/main">
+              <a:graphicData uri="http://schemas.openxmlformats.org/drawingml/2006/picture">
+                <pic:pic xmlns:pic="http://schemas.openxmlformats.org/drawingml/2006/picture">
+                  <pic:nvPicPr>
+                    <pic:cNvPr id="19" name="Sequence Diagram Confrim Admission.png"/>
+                    <pic:cNvPicPr/>
+                  </pic:nvPicPr>
+                  <pic:blipFill>
+                    <a:blip r:embed="rId26">
+                      <a:extLst>
+                        <a:ext uri="{28A0092B-C50C-407E-A947-70E740481C1C}">
+                          <a14:useLocalDpi xmlns:a14="http://schemas.microsoft.com/office/drawing/2010/main" val="0"/>
+                        </a:ext>
+                      </a:extLst>
+                    </a:blip>
+                    <a:stretch>
+                      <a:fillRect/>
+                    </a:stretch>
+                  </pic:blipFill>
+                  <pic:spPr>
+                    <a:xfrm>
+                      <a:off x="0" y="0"/>
+                      <a:ext cx="5943600" cy="6216650"/>
+                    </a:xfrm>
+                    <a:prstGeom prst="rect">
+                      <a:avLst/>
+                    </a:prstGeom>
+                  </pic:spPr>
+                </pic:pic>
+              </a:graphicData>
+            </a:graphic>
+          </wp:inline>
+        </w:drawing>
+      </w:r>
+    </w:p>
+    <w:p/>
+    <w:p/>
+    <w:p/>
+    <w:p/>
+    <w:p>
       <w:pPr>
         <w:pStyle w:val="Heading3"/>
       </w:pPr>
-      <w:bookmarkStart w:id="46" w:name="_Toc136974700"/>
-      <w:r>
+      <w:bookmarkStart w:id="48" w:name="_Toc137062039"/>
+      <w:r>
+        <w:t>Use Case: Notify Students SYED SHAH HUSSAIN</w:t>
+      </w:r>
+      <w:r>
+        <w:t xml:space="preserve"> </w:t>
+      </w:r>
+      <w:r>
+        <w:t>(FA21-BSE-172</w:t>
+      </w:r>
+      <w:r>
+        <w:t>)</w:t>
+      </w:r>
+      <w:bookmarkEnd w:id="48"/>
+    </w:p>
+    <w:p>
+      <w:r>
+        <w:rPr>
+          <w:noProof/>
+        </w:rPr>
+        <w:drawing>
+          <wp:inline distT="0" distB="0" distL="0" distR="0" wp14:anchorId="56EC3CDB" wp14:editId="6C48FC9C">
+            <wp:extent cx="5943600" cy="5556885"/>
+            <wp:effectExtent l="0" t="0" r="0" b="5715"/>
+            <wp:docPr id="20" name="Picture 20"/>
+            <wp:cNvGraphicFramePr>
+              <a:graphicFrameLocks xmlns:a="http://schemas.openxmlformats.org/drawingml/2006/main" noChangeAspect="1"/>
+            </wp:cNvGraphicFramePr>
+            <a:graphic xmlns:a="http://schemas.openxmlformats.org/drawingml/2006/main">
+              <a:graphicData uri="http://schemas.openxmlformats.org/drawingml/2006/picture">
+                <pic:pic xmlns:pic="http://schemas.openxmlformats.org/drawingml/2006/picture">
+                  <pic:nvPicPr>
+                    <pic:cNvPr id="20" name="Sequence Diagram Notify students.png"/>
+                    <pic:cNvPicPr/>
+                  </pic:nvPicPr>
+                  <pic:blipFill>
+                    <a:blip r:embed="rId27">
+                      <a:extLst>
+                        <a:ext uri="{28A0092B-C50C-407E-A947-70E740481C1C}">
+                          <a14:useLocalDpi xmlns:a14="http://schemas.microsoft.com/office/drawing/2010/main" val="0"/>
+                        </a:ext>
+                      </a:extLst>
+                    </a:blip>
+                    <a:stretch>
+                      <a:fillRect/>
+                    </a:stretch>
+                  </pic:blipFill>
+                  <pic:spPr>
+                    <a:xfrm>
+                      <a:off x="0" y="0"/>
+                      <a:ext cx="5943600" cy="5556885"/>
+                    </a:xfrm>
+                    <a:prstGeom prst="rect">
+                      <a:avLst/>
+                    </a:prstGeom>
+                  </pic:spPr>
+                </pic:pic>
+              </a:graphicData>
+            </a:graphic>
+          </wp:inline>
+        </w:drawing>
+      </w:r>
+    </w:p>
+    <w:p/>
+    <w:p>
+      <w:pPr>
+        <w:pStyle w:val="Heading3"/>
+      </w:pPr>
+      <w:bookmarkStart w:id="49" w:name="_Toc137062040"/>
+      <w:r>
+        <w:lastRenderedPageBreak/>
         <w:t>Use Case: Enter Personal Info MAHAD WAJID (FA21-BSE-057)</w:t>
       </w:r>
-      <w:bookmarkEnd w:id="46"/>
+      <w:bookmarkEnd w:id="49"/>
     </w:p>
     <w:p>
       <w:r>
@@ -34646,7 +34216,7 @@
                     <pic:cNvPicPr/>
                   </pic:nvPicPr>
                   <pic:blipFill>
-                    <a:blip r:embed="rId26">
+                    <a:blip r:embed="rId28">
                       <a:extLst>
                         <a:ext uri="{28A0092B-C50C-407E-A947-70E740481C1C}">
                           <a14:useLocalDpi xmlns:a14="http://schemas.microsoft.com/office/drawing/2010/main" val="0"/>
@@ -34684,7 +34254,7 @@
       <w:pPr>
         <w:pStyle w:val="Heading3"/>
       </w:pPr>
-      <w:bookmarkStart w:id="47" w:name="_Toc136974701"/>
+      <w:bookmarkStart w:id="50" w:name="_Toc137062041"/>
       <w:r>
         <w:lastRenderedPageBreak/>
         <w:t xml:space="preserve">Use Case: Scheduling </w:t>
@@ -34700,7 +34270,7 @@
       <w:r>
         <w:t xml:space="preserve"> WAJID  (FA21-BSE-057)</w:t>
       </w:r>
-      <w:bookmarkEnd w:id="47"/>
+      <w:bookmarkEnd w:id="50"/>
     </w:p>
     <w:p>
       <w:r>
@@ -34723,7 +34293,7 @@
                     <pic:cNvPicPr/>
                   </pic:nvPicPr>
                   <pic:blipFill>
-                    <a:blip r:embed="rId27">
+                    <a:blip r:embed="rId29">
                       <a:extLst>
                         <a:ext uri="{28A0092B-C50C-407E-A947-70E740481C1C}">
                           <a14:useLocalDpi xmlns:a14="http://schemas.microsoft.com/office/drawing/2010/main" val="0"/>
@@ -34765,7 +34335,7 @@
       <w:pPr>
         <w:pStyle w:val="Heading3"/>
       </w:pPr>
-      <w:bookmarkStart w:id="48" w:name="_Toc136974702"/>
+      <w:bookmarkStart w:id="51" w:name="_Toc137062042"/>
       <w:r>
         <w:t xml:space="preserve">Use Case: </w:t>
       </w:r>
@@ -34783,7 +34353,7 @@
       <w:r>
         <w:t>FA21-BSE-057)</w:t>
       </w:r>
-      <w:bookmarkEnd w:id="48"/>
+      <w:bookmarkEnd w:id="51"/>
     </w:p>
     <w:p>
       <w:r>
@@ -34806,7 +34376,7 @@
                     <pic:cNvPicPr/>
                   </pic:nvPicPr>
                   <pic:blipFill>
-                    <a:blip r:embed="rId28">
+                    <a:blip r:embed="rId30">
                       <a:extLst>
                         <a:ext uri="{28A0092B-C50C-407E-A947-70E740481C1C}">
                           <a14:useLocalDpi xmlns:a14="http://schemas.microsoft.com/office/drawing/2010/main" val="0"/>
@@ -34838,7 +34408,7 @@
       <w:pPr>
         <w:pStyle w:val="Heading3"/>
       </w:pPr>
-      <w:bookmarkStart w:id="49" w:name="_Toc136974703"/>
+      <w:bookmarkStart w:id="52" w:name="_Toc137062043"/>
       <w:r>
         <w:rPr>
           <w:noProof/>
@@ -34868,7 +34438,7 @@
                     <pic:cNvPicPr/>
                   </pic:nvPicPr>
                   <pic:blipFill>
-                    <a:blip r:embed="rId29">
+                    <a:blip r:embed="rId31">
                       <a:extLst>
                         <a:ext uri="{28A0092B-C50C-407E-A947-70E740481C1C}">
                           <a14:useLocalDpi xmlns:a14="http://schemas.microsoft.com/office/drawing/2010/main" val="0"/>
@@ -34901,57 +34471,21 @@
         </w:drawing>
       </w:r>
       <w:r>
-        <w:t xml:space="preserve">Use Case: </w:t>
-      </w:r>
-      <w:r>
-        <w:t>Take Test</w:t>
-      </w:r>
-      <w:r>
-        <w:t xml:space="preserve"> </w:t>
-      </w:r>
-      <w:r>
-        <w:t>ABDUL AZIZ</w:t>
-      </w:r>
-      <w:r>
-        <w:t xml:space="preserve"> (FA21-BSE-05</w:t>
-      </w:r>
-      <w:r>
-        <w:t>8</w:t>
-      </w:r>
-      <w:r>
-        <w:t>)</w:t>
-      </w:r>
-      <w:bookmarkEnd w:id="49"/>
+        <w:t>Use Case: Take Test ABDUL AZIZ (FA21-BSE-058)</w:t>
+      </w:r>
+      <w:bookmarkEnd w:id="52"/>
     </w:p>
     <w:p/>
     <w:p>
       <w:pPr>
         <w:pStyle w:val="Heading3"/>
       </w:pPr>
-      <w:bookmarkStart w:id="50" w:name="_Toc136974704"/>
+      <w:bookmarkStart w:id="53" w:name="_Toc137062044"/>
       <w:r>
         <w:lastRenderedPageBreak/>
-        <w:t xml:space="preserve">Use Case: </w:t>
-      </w:r>
-      <w:r>
-        <w:t>Print Challan</w:t>
-      </w:r>
-      <w:r>
-        <w:t xml:space="preserve"> </w:t>
-      </w:r>
-      <w:r>
-        <w:t>ABDUL AZIZ</w:t>
-      </w:r>
-      <w:r>
-        <w:t xml:space="preserve"> (FA21-BSE-05</w:t>
-      </w:r>
-      <w:r>
-        <w:t>8</w:t>
-      </w:r>
-      <w:r>
-        <w:t>)</w:t>
-      </w:r>
-      <w:bookmarkEnd w:id="50"/>
+        <w:t>Use Case: Print Challan ABDUL AZIZ (FA21-BSE-058)</w:t>
+      </w:r>
+      <w:bookmarkEnd w:id="53"/>
     </w:p>
     <w:p>
       <w:r>
@@ -34974,7 +34508,7 @@
                     <pic:cNvPicPr/>
                   </pic:nvPicPr>
                   <pic:blipFill>
-                    <a:blip r:embed="rId30">
+                    <a:blip r:embed="rId32">
                       <a:extLst>
                         <a:ext uri="{28A0092B-C50C-407E-A947-70E740481C1C}">
                           <a14:useLocalDpi xmlns:a14="http://schemas.microsoft.com/office/drawing/2010/main" val="0"/>
@@ -35005,24 +34539,12 @@
       <w:pPr>
         <w:pStyle w:val="Heading3"/>
       </w:pPr>
-      <w:bookmarkStart w:id="51" w:name="_Toc136974705"/>
+      <w:bookmarkStart w:id="54" w:name="_Toc137062045"/>
       <w:r>
         <w:lastRenderedPageBreak/>
-        <w:t xml:space="preserve">Use Case: </w:t>
-      </w:r>
-      <w:r>
-        <w:t>Make Payment ABDUL AZIZ</w:t>
-      </w:r>
-      <w:r>
-        <w:t xml:space="preserve"> (FA21-BSE-05</w:t>
-      </w:r>
-      <w:r>
-        <w:t>8</w:t>
-      </w:r>
-      <w:r>
-        <w:t>)</w:t>
-      </w:r>
-      <w:bookmarkEnd w:id="51"/>
+        <w:t>Use Case: Make Payment ABDUL AZIZ (FA21-BSE-058)</w:t>
+      </w:r>
+      <w:bookmarkEnd w:id="54"/>
     </w:p>
     <w:p>
       <w:r>
@@ -35045,7 +34567,7 @@
                     <pic:cNvPicPr/>
                   </pic:nvPicPr>
                   <pic:blipFill>
-                    <a:blip r:embed="rId31">
+                    <a:blip r:embed="rId33">
                       <a:extLst>
                         <a:ext uri="{28A0092B-C50C-407E-A947-70E740481C1C}">
                           <a14:useLocalDpi xmlns:a14="http://schemas.microsoft.com/office/drawing/2010/main" val="0"/>
@@ -35088,7 +34610,7 @@
           <w:b/>
         </w:rPr>
       </w:pPr>
-      <w:bookmarkStart w:id="52" w:name="_Toc136974706"/>
+      <w:bookmarkStart w:id="55" w:name="_Toc137062046"/>
       <w:r>
         <w:rPr>
           <w:b/>
@@ -35108,7 +34630,7 @@
         </w:rPr>
         <w:t>:</w:t>
       </w:r>
-      <w:bookmarkEnd w:id="52"/>
+      <w:bookmarkEnd w:id="55"/>
     </w:p>
     <w:p>
       <w:pPr>
@@ -35119,7 +34641,7 @@
           <w:szCs w:val="28"/>
         </w:rPr>
       </w:pPr>
-      <w:bookmarkStart w:id="53" w:name="_Toc136974707"/>
+      <w:bookmarkStart w:id="56" w:name="_Toc137062047"/>
       <w:r>
         <w:rPr>
           <w:b/>
@@ -35144,18 +34666,18 @@
         </w:rPr>
         <w:t>:</w:t>
       </w:r>
-      <w:bookmarkEnd w:id="53"/>
+      <w:bookmarkEnd w:id="56"/>
     </w:p>
     <w:p/>
     <w:p>
       <w:pPr>
         <w:pStyle w:val="Heading3"/>
       </w:pPr>
-      <w:bookmarkStart w:id="54" w:name="_Toc136974708"/>
+      <w:bookmarkStart w:id="57" w:name="_Toc137062048"/>
       <w:r>
         <w:t>Use Case: Confirm Admission SYED SHAH HUSSAIN (FA21-BSE-172)</w:t>
       </w:r>
-      <w:bookmarkEnd w:id="54"/>
+      <w:bookmarkEnd w:id="57"/>
     </w:p>
     <w:tbl>
       <w:tblPr>
@@ -35471,21 +34993,21 @@
               <w:rPr>
                 <w:rFonts w:ascii="Times New Roman" w:hAnsi="Times New Roman" w:cs="Times New Roman"/>
               </w:rPr>
-              <w:t xml:space="preserve">• The student is officially registered as a student </w:t>
+              <w:t xml:space="preserve">• The student is officially registered as a student of the </w:t>
             </w:r>
             <w:proofErr w:type="gramStart"/>
             <w:r>
               <w:rPr>
                 <w:rFonts w:ascii="Times New Roman" w:hAnsi="Times New Roman" w:cs="Times New Roman"/>
               </w:rPr>
-              <w:t>of</w:t>
+              <w:t>university for the specified program</w:t>
             </w:r>
             <w:proofErr w:type="gramEnd"/>
             <w:r>
               <w:rPr>
                 <w:rFonts w:ascii="Times New Roman" w:hAnsi="Times New Roman" w:cs="Times New Roman"/>
               </w:rPr>
-              <w:t xml:space="preserve"> the university for the specified program.</w:t>
+              <w:t>.</w:t>
             </w:r>
           </w:p>
         </w:tc>
@@ -35496,11 +35018,11 @@
       <w:pPr>
         <w:pStyle w:val="Heading3"/>
       </w:pPr>
-      <w:bookmarkStart w:id="55" w:name="_Toc136974709"/>
+      <w:bookmarkStart w:id="58" w:name="_Toc137062049"/>
       <w:r>
         <w:t>Use Case: Notify Students SYED SHAH HUSSAIN (FA21-BSE-172)</w:t>
       </w:r>
-      <w:bookmarkEnd w:id="55"/>
+      <w:bookmarkEnd w:id="58"/>
     </w:p>
     <w:tbl>
       <w:tblPr>
@@ -35793,11 +35315,11 @@
       <w:pPr>
         <w:pStyle w:val="Heading3"/>
       </w:pPr>
-      <w:bookmarkStart w:id="56" w:name="_Toc136974710"/>
+      <w:bookmarkStart w:id="59" w:name="_Toc137062050"/>
       <w:r>
         <w:t>Use Case: Enter Personal Info MAHAD WAJID (FA21-BSE-057)</w:t>
       </w:r>
-      <w:bookmarkEnd w:id="56"/>
+      <w:bookmarkEnd w:id="59"/>
     </w:p>
     <w:tbl>
       <w:tblPr>
@@ -36114,7 +35636,7 @@
       <w:pPr>
         <w:pStyle w:val="Heading3"/>
       </w:pPr>
-      <w:bookmarkStart w:id="57" w:name="_Toc136974711"/>
+      <w:bookmarkStart w:id="60" w:name="_Toc137062051"/>
       <w:r>
         <w:t xml:space="preserve">Use Case: Scheduling </w:t>
       </w:r>
@@ -36126,7 +35648,7 @@
       <w:r>
         <w:t xml:space="preserve"> WAJID  (FA21-BSE-057)</w:t>
       </w:r>
-      <w:bookmarkEnd w:id="57"/>
+      <w:bookmarkEnd w:id="60"/>
     </w:p>
     <w:tbl>
       <w:tblPr>
@@ -36435,7 +35957,7 @@
       <w:pPr>
         <w:pStyle w:val="Heading3"/>
       </w:pPr>
-      <w:bookmarkStart w:id="58" w:name="_Toc136974712"/>
+      <w:bookmarkStart w:id="61" w:name="_Toc137062052"/>
       <w:r>
         <w:lastRenderedPageBreak/>
         <w:t xml:space="preserve">Use Case: Announcement MAHAD </w:t>
@@ -36448,7 +35970,7 @@
       <w:r>
         <w:t>FA21-BSE-057)</w:t>
       </w:r>
-      <w:bookmarkEnd w:id="58"/>
+      <w:bookmarkEnd w:id="61"/>
     </w:p>
     <w:tbl>
       <w:tblPr>
@@ -36750,7 +36272,7 @@
           <w:b/>
         </w:rPr>
       </w:pPr>
-      <w:bookmarkStart w:id="59" w:name="_Toc136974713"/>
+      <w:bookmarkStart w:id="62" w:name="_Toc137062053"/>
       <w:r>
         <w:rPr>
           <w:b/>
@@ -36769,7 +36291,7 @@
         </w:rPr>
         <w:t>:</w:t>
       </w:r>
-      <w:bookmarkEnd w:id="59"/>
+      <w:bookmarkEnd w:id="62"/>
     </w:p>
     <w:p>
       <w:pPr>
@@ -36780,7 +36302,7 @@
           <w:szCs w:val="28"/>
         </w:rPr>
       </w:pPr>
-      <w:bookmarkStart w:id="60" w:name="_Toc136974714"/>
+      <w:bookmarkStart w:id="63" w:name="_Toc137062054"/>
       <w:r>
         <w:rPr>
           <w:b/>
@@ -36797,7 +36319,7 @@
         </w:rPr>
         <w:t>:</w:t>
       </w:r>
-      <w:bookmarkEnd w:id="60"/>
+      <w:bookmarkEnd w:id="63"/>
     </w:p>
     <w:p>
       <w:r>
@@ -36820,7 +36342,7 @@
                     <pic:cNvPicPr/>
                   </pic:nvPicPr>
                   <pic:blipFill>
-                    <a:blip r:embed="rId32">
+                    <a:blip r:embed="rId34">
                       <a:extLst>
                         <a:ext uri="{28A0092B-C50C-407E-A947-70E740481C1C}">
                           <a14:useLocalDpi xmlns:a14="http://schemas.microsoft.com/office/drawing/2010/main" val="0"/>
@@ -36857,8 +36379,8 @@
       </w:pPr>
     </w:p>
     <w:sectPr>
-      <w:headerReference w:type="default" r:id="rId33"/>
-      <w:footerReference w:type="default" r:id="rId34"/>
+      <w:headerReference w:type="default" r:id="rId35"/>
+      <w:footerReference w:type="default" r:id="rId36"/>
       <w:pgSz w:w="12240" w:h="15840"/>
       <w:pgMar w:top="1440" w:right="1440" w:bottom="1440" w:left="1440" w:header="720" w:footer="720" w:gutter="0"/>
       <w:pgBorders w:offsetFrom="page">
@@ -36875,7 +36397,7 @@
 </file>
 
 <file path=word/endnotes.xml><?xml version="1.0" encoding="utf-8"?>
-<w:endnotes xmlns:wpc="http://schemas.microsoft.com/office/word/2010/wordprocessingCanvas" xmlns:cx="http://schemas.microsoft.com/office/drawing/2014/chartex" xmlns:cx1="http://schemas.microsoft.com/office/drawing/2015/9/8/chartex" xmlns:cx2="http://schemas.microsoft.com/office/drawing/2015/10/21/chartex" xmlns:cx3="http://schemas.microsoft.com/office/drawing/2016/5/9/chartex" xmlns:cx4="http://schemas.microsoft.com/office/drawing/2016/5/10/chartex" xmlns:cx5="http://schemas.microsoft.com/office/drawing/2016/5/11/chartex" xmlns:cx6="http://schemas.microsoft.com/office/drawing/2016/5/12/chartex" xmlns:cx7="http://schemas.microsoft.com/office/drawing/2016/5/13/chartex" xmlns:cx8="http://schemas.microsoft.com/office/drawing/2016/5/14/chartex" xmlns:mc="http://schemas.openxmlformats.org/markup-compatibility/2006" xmlns:aink="http://schemas.microsoft.com/office/drawing/2016/ink" xmlns:am3d="http://schemas.microsoft.com/office/drawing/2017/model3d" xmlns:o="urn:schemas-microsoft-com:office:office" xmlns:oel="http://schemas.microsoft.com/office/2019/extlst" xmlns:r="http://schemas.openxmlformats.org/officeDocument/2006/relationships" xmlns:m="http://schemas.openxmlformats.org/officeDocument/2006/math" xmlns:v="urn:schemas-microsoft-com:vml" xmlns:wp14="http://schemas.microsoft.com/office/word/2010/wordprocessingDrawing" xmlns:wp="http://schemas.openxmlformats.org/drawingml/2006/wordprocessingDrawing" xmlns:w10="urn:schemas-microsoft-com:office:word" xmlns:w="http://schemas.openxmlformats.org/wordprocessingml/2006/main" xmlns:w14="http://schemas.microsoft.com/office/word/2010/wordml" xmlns:w15="http://schemas.microsoft.com/office/word/2012/wordml" xmlns:w16cex="http://schemas.microsoft.com/office/word/2018/wordml/cex" xmlns:w16cid="http://schemas.microsoft.com/office/word/2016/wordml/cid" xmlns:w16="http://schemas.microsoft.com/office/word/2018/wordml" xmlns:w16du="http://schemas.microsoft.com/office/word/2023/wordml/word16du" xmlns:w16sdtdh="http://schemas.microsoft.com/office/word/2020/wordml/sdtdatahash" xmlns:w16se="http://schemas.microsoft.com/office/word/2015/wordml/symex" xmlns:wpg="http://schemas.microsoft.com/office/word/2010/wordprocessingGroup" xmlns:wpi="http://schemas.microsoft.com/office/word/2010/wordprocessingInk" xmlns:wne="http://schemas.microsoft.com/office/word/2006/wordml" xmlns:wps="http://schemas.microsoft.com/office/word/2010/wordprocessingShape" mc:Ignorable="w14 w15 w16se w16cid w16 w16cex w16sdtdh wp14">
+<w:endnotes xmlns:wpc="http://schemas.microsoft.com/office/word/2010/wordprocessingCanvas" xmlns:mc="http://schemas.openxmlformats.org/markup-compatibility/2006" xmlns:o="urn:schemas-microsoft-com:office:office" xmlns:r="http://schemas.openxmlformats.org/officeDocument/2006/relationships" xmlns:m="http://schemas.openxmlformats.org/officeDocument/2006/math" xmlns:v="urn:schemas-microsoft-com:vml" xmlns:wp14="http://schemas.microsoft.com/office/word/2010/wordprocessingDrawing" xmlns:wp="http://schemas.openxmlformats.org/drawingml/2006/wordprocessingDrawing" xmlns:w10="urn:schemas-microsoft-com:office:word" xmlns:w="http://schemas.openxmlformats.org/wordprocessingml/2006/main" xmlns:w14="http://schemas.microsoft.com/office/word/2010/wordml" xmlns:w15="http://schemas.microsoft.com/office/word/2012/wordml" xmlns:wpg="http://schemas.microsoft.com/office/word/2010/wordprocessingGroup" xmlns:wpi="http://schemas.microsoft.com/office/word/2010/wordprocessingInk" xmlns:wne="http://schemas.microsoft.com/office/word/2006/wordml" xmlns:wps="http://schemas.microsoft.com/office/word/2010/wordprocessingShape" mc:Ignorable="w14 w15 wp14">
   <w:endnote w:type="separator" w:id="-1">
     <w:p>
       <w:pPr>
@@ -36900,7 +36422,7 @@
 </file>
 
 <file path=word/footer1.xml><?xml version="1.0" encoding="utf-8"?>
-<w:ftr xmlns:wpc="http://schemas.microsoft.com/office/word/2010/wordprocessingCanvas" xmlns:cx="http://schemas.microsoft.com/office/drawing/2014/chartex" xmlns:cx1="http://schemas.microsoft.com/office/drawing/2015/9/8/chartex" xmlns:cx2="http://schemas.microsoft.com/office/drawing/2015/10/21/chartex" xmlns:cx3="http://schemas.microsoft.com/office/drawing/2016/5/9/chartex" xmlns:cx4="http://schemas.microsoft.com/office/drawing/2016/5/10/chartex" xmlns:cx5="http://schemas.microsoft.com/office/drawing/2016/5/11/chartex" xmlns:cx6="http://schemas.microsoft.com/office/drawing/2016/5/12/chartex" xmlns:cx7="http://schemas.microsoft.com/office/drawing/2016/5/13/chartex" xmlns:cx8="http://schemas.microsoft.com/office/drawing/2016/5/14/chartex" xmlns:mc="http://schemas.openxmlformats.org/markup-compatibility/2006" xmlns:aink="http://schemas.microsoft.com/office/drawing/2016/ink" xmlns:am3d="http://schemas.microsoft.com/office/drawing/2017/model3d" xmlns:o="urn:schemas-microsoft-com:office:office" xmlns:oel="http://schemas.microsoft.com/office/2019/extlst" xmlns:r="http://schemas.openxmlformats.org/officeDocument/2006/relationships" xmlns:m="http://schemas.openxmlformats.org/officeDocument/2006/math" xmlns:v="urn:schemas-microsoft-com:vml" xmlns:wp14="http://schemas.microsoft.com/office/word/2010/wordprocessingDrawing" xmlns:wp="http://schemas.openxmlformats.org/drawingml/2006/wordprocessingDrawing" xmlns:w10="urn:schemas-microsoft-com:office:word" xmlns:w="http://schemas.openxmlformats.org/wordprocessingml/2006/main" xmlns:w14="http://schemas.microsoft.com/office/word/2010/wordml" xmlns:w15="http://schemas.microsoft.com/office/word/2012/wordml" xmlns:w16cex="http://schemas.microsoft.com/office/word/2018/wordml/cex" xmlns:w16cid="http://schemas.microsoft.com/office/word/2016/wordml/cid" xmlns:w16="http://schemas.microsoft.com/office/word/2018/wordml" xmlns:w16du="http://schemas.microsoft.com/office/word/2023/wordml/word16du" xmlns:w16sdtdh="http://schemas.microsoft.com/office/word/2020/wordml/sdtdatahash" xmlns:w16se="http://schemas.microsoft.com/office/word/2015/wordml/symex" xmlns:wpg="http://schemas.microsoft.com/office/word/2010/wordprocessingGroup" xmlns:wpi="http://schemas.microsoft.com/office/word/2010/wordprocessingInk" xmlns:wne="http://schemas.microsoft.com/office/word/2006/wordml" xmlns:wps="http://schemas.microsoft.com/office/word/2010/wordprocessingShape" mc:Ignorable="w14 w15 w16se w16cid w16 w16cex w16sdtdh wp14">
+<w:ftr xmlns:wpc="http://schemas.microsoft.com/office/word/2010/wordprocessingCanvas" xmlns:mc="http://schemas.openxmlformats.org/markup-compatibility/2006" xmlns:o="urn:schemas-microsoft-com:office:office" xmlns:r="http://schemas.openxmlformats.org/officeDocument/2006/relationships" xmlns:m="http://schemas.openxmlformats.org/officeDocument/2006/math" xmlns:v="urn:schemas-microsoft-com:vml" xmlns:wp14="http://schemas.microsoft.com/office/word/2010/wordprocessingDrawing" xmlns:wp="http://schemas.openxmlformats.org/drawingml/2006/wordprocessingDrawing" xmlns:w10="urn:schemas-microsoft-com:office:word" xmlns:w="http://schemas.openxmlformats.org/wordprocessingml/2006/main" xmlns:w14="http://schemas.microsoft.com/office/word/2010/wordml" xmlns:w15="http://schemas.microsoft.com/office/word/2012/wordml" xmlns:wpg="http://schemas.microsoft.com/office/word/2010/wordprocessingGroup" xmlns:wpi="http://schemas.microsoft.com/office/word/2010/wordprocessingInk" xmlns:wne="http://schemas.microsoft.com/office/word/2006/wordml" xmlns:wps="http://schemas.microsoft.com/office/word/2010/wordprocessingShape" mc:Ignorable="w14 w15 wp14">
   <w:sdt>
     <w:sdtPr>
       <w:id w:val="1674996556"/>
@@ -36937,7 +36459,7 @@
           <w:rPr>
             <w:noProof/>
           </w:rPr>
-          <w:t>21</w:t>
+          <w:t>4</w:t>
         </w:r>
         <w:r>
           <w:rPr>
@@ -36967,7 +36489,7 @@
 </file>
 
 <file path=word/footnotes.xml><?xml version="1.0" encoding="utf-8"?>
-<w:footnotes xmlns:wpc="http://schemas.microsoft.com/office/word/2010/wordprocessingCanvas" xmlns:cx="http://schemas.microsoft.com/office/drawing/2014/chartex" xmlns:cx1="http://schemas.microsoft.com/office/drawing/2015/9/8/chartex" xmlns:cx2="http://schemas.microsoft.com/office/drawing/2015/10/21/chartex" xmlns:cx3="http://schemas.microsoft.com/office/drawing/2016/5/9/chartex" xmlns:cx4="http://schemas.microsoft.com/office/drawing/2016/5/10/chartex" xmlns:cx5="http://schemas.microsoft.com/office/drawing/2016/5/11/chartex" xmlns:cx6="http://schemas.microsoft.com/office/drawing/2016/5/12/chartex" xmlns:cx7="http://schemas.microsoft.com/office/drawing/2016/5/13/chartex" xmlns:cx8="http://schemas.microsoft.com/office/drawing/2016/5/14/chartex" xmlns:mc="http://schemas.openxmlformats.org/markup-compatibility/2006" xmlns:aink="http://schemas.microsoft.com/office/drawing/2016/ink" xmlns:am3d="http://schemas.microsoft.com/office/drawing/2017/model3d" xmlns:o="urn:schemas-microsoft-com:office:office" xmlns:oel="http://schemas.microsoft.com/office/2019/extlst" xmlns:r="http://schemas.openxmlformats.org/officeDocument/2006/relationships" xmlns:m="http://schemas.openxmlformats.org/officeDocument/2006/math" xmlns:v="urn:schemas-microsoft-com:vml" xmlns:wp14="http://schemas.microsoft.com/office/word/2010/wordprocessingDrawing" xmlns:wp="http://schemas.openxmlformats.org/drawingml/2006/wordprocessingDrawing" xmlns:w10="urn:schemas-microsoft-com:office:word" xmlns:w="http://schemas.openxmlformats.org/wordprocessingml/2006/main" xmlns:w14="http://schemas.microsoft.com/office/word/2010/wordml" xmlns:w15="http://schemas.microsoft.com/office/word/2012/wordml" xmlns:w16cex="http://schemas.microsoft.com/office/word/2018/wordml/cex" xmlns:w16cid="http://schemas.microsoft.com/office/word/2016/wordml/cid" xmlns:w16="http://schemas.microsoft.com/office/word/2018/wordml" xmlns:w16du="http://schemas.microsoft.com/office/word/2023/wordml/word16du" xmlns:w16sdtdh="http://schemas.microsoft.com/office/word/2020/wordml/sdtdatahash" xmlns:w16se="http://schemas.microsoft.com/office/word/2015/wordml/symex" xmlns:wpg="http://schemas.microsoft.com/office/word/2010/wordprocessingGroup" xmlns:wpi="http://schemas.microsoft.com/office/word/2010/wordprocessingInk" xmlns:wne="http://schemas.microsoft.com/office/word/2006/wordml" xmlns:wps="http://schemas.microsoft.com/office/word/2010/wordprocessingShape" mc:Ignorable="w14 w15 w16se w16cid w16 w16cex w16sdtdh wp14">
+<w:footnotes xmlns:wpc="http://schemas.microsoft.com/office/word/2010/wordprocessingCanvas" xmlns:mc="http://schemas.openxmlformats.org/markup-compatibility/2006" xmlns:o="urn:schemas-microsoft-com:office:office" xmlns:r="http://schemas.openxmlformats.org/officeDocument/2006/relationships" xmlns:m="http://schemas.openxmlformats.org/officeDocument/2006/math" xmlns:v="urn:schemas-microsoft-com:vml" xmlns:wp14="http://schemas.microsoft.com/office/word/2010/wordprocessingDrawing" xmlns:wp="http://schemas.openxmlformats.org/drawingml/2006/wordprocessingDrawing" xmlns:w10="urn:schemas-microsoft-com:office:word" xmlns:w="http://schemas.openxmlformats.org/wordprocessingml/2006/main" xmlns:w14="http://schemas.microsoft.com/office/word/2010/wordml" xmlns:w15="http://schemas.microsoft.com/office/word/2012/wordml" xmlns:wpg="http://schemas.microsoft.com/office/word/2010/wordprocessingGroup" xmlns:wpi="http://schemas.microsoft.com/office/word/2010/wordprocessingInk" xmlns:wne="http://schemas.microsoft.com/office/word/2006/wordml" xmlns:wps="http://schemas.microsoft.com/office/word/2010/wordprocessingShape" mc:Ignorable="w14 w15 wp14">
   <w:footnote w:type="separator" w:id="-1">
     <w:p>
       <w:pPr>
@@ -36992,7 +36514,7 @@
 </file>
 
 <file path=word/header1.xml><?xml version="1.0" encoding="utf-8"?>
-<w:hdr xmlns:wpc="http://schemas.microsoft.com/office/word/2010/wordprocessingCanvas" xmlns:cx="http://schemas.microsoft.com/office/drawing/2014/chartex" xmlns:cx1="http://schemas.microsoft.com/office/drawing/2015/9/8/chartex" xmlns:cx2="http://schemas.microsoft.com/office/drawing/2015/10/21/chartex" xmlns:cx3="http://schemas.microsoft.com/office/drawing/2016/5/9/chartex" xmlns:cx4="http://schemas.microsoft.com/office/drawing/2016/5/10/chartex" xmlns:cx5="http://schemas.microsoft.com/office/drawing/2016/5/11/chartex" xmlns:cx6="http://schemas.microsoft.com/office/drawing/2016/5/12/chartex" xmlns:cx7="http://schemas.microsoft.com/office/drawing/2016/5/13/chartex" xmlns:cx8="http://schemas.microsoft.com/office/drawing/2016/5/14/chartex" xmlns:mc="http://schemas.openxmlformats.org/markup-compatibility/2006" xmlns:aink="http://schemas.microsoft.com/office/drawing/2016/ink" xmlns:am3d="http://schemas.microsoft.com/office/drawing/2017/model3d" xmlns:o="urn:schemas-microsoft-com:office:office" xmlns:oel="http://schemas.microsoft.com/office/2019/extlst" xmlns:r="http://schemas.openxmlformats.org/officeDocument/2006/relationships" xmlns:m="http://schemas.openxmlformats.org/officeDocument/2006/math" xmlns:v="urn:schemas-microsoft-com:vml" xmlns:wp14="http://schemas.microsoft.com/office/word/2010/wordprocessingDrawing" xmlns:wp="http://schemas.openxmlformats.org/drawingml/2006/wordprocessingDrawing" xmlns:w10="urn:schemas-microsoft-com:office:word" xmlns:w="http://schemas.openxmlformats.org/wordprocessingml/2006/main" xmlns:w14="http://schemas.microsoft.com/office/word/2010/wordml" xmlns:w15="http://schemas.microsoft.com/office/word/2012/wordml" xmlns:w16cex="http://schemas.microsoft.com/office/word/2018/wordml/cex" xmlns:w16cid="http://schemas.microsoft.com/office/word/2016/wordml/cid" xmlns:w16="http://schemas.microsoft.com/office/word/2018/wordml" xmlns:w16du="http://schemas.microsoft.com/office/word/2023/wordml/word16du" xmlns:w16sdtdh="http://schemas.microsoft.com/office/word/2020/wordml/sdtdatahash" xmlns:w16se="http://schemas.microsoft.com/office/word/2015/wordml/symex" xmlns:wpg="http://schemas.microsoft.com/office/word/2010/wordprocessingGroup" xmlns:wpi="http://schemas.microsoft.com/office/word/2010/wordprocessingInk" xmlns:wne="http://schemas.microsoft.com/office/word/2006/wordml" xmlns:wps="http://schemas.microsoft.com/office/word/2010/wordprocessingShape" mc:Ignorable="w14 w15 w16se w16cid w16 w16cex w16sdtdh wp14">
+<w:hdr xmlns:wpc="http://schemas.microsoft.com/office/word/2010/wordprocessingCanvas" xmlns:mc="http://schemas.openxmlformats.org/markup-compatibility/2006" xmlns:o="urn:schemas-microsoft-com:office:office" xmlns:r="http://schemas.openxmlformats.org/officeDocument/2006/relationships" xmlns:m="http://schemas.openxmlformats.org/officeDocument/2006/math" xmlns:v="urn:schemas-microsoft-com:vml" xmlns:wp14="http://schemas.microsoft.com/office/word/2010/wordprocessingDrawing" xmlns:wp="http://schemas.openxmlformats.org/drawingml/2006/wordprocessingDrawing" xmlns:w10="urn:schemas-microsoft-com:office:word" xmlns:w="http://schemas.openxmlformats.org/wordprocessingml/2006/main" xmlns:w14="http://schemas.microsoft.com/office/word/2010/wordml" xmlns:w15="http://schemas.microsoft.com/office/word/2012/wordml" xmlns:wpg="http://schemas.microsoft.com/office/word/2010/wordprocessingGroup" xmlns:wpi="http://schemas.microsoft.com/office/word/2010/wordprocessingInk" xmlns:wne="http://schemas.microsoft.com/office/word/2006/wordml" xmlns:wps="http://schemas.microsoft.com/office/word/2010/wordprocessingShape" mc:Ignorable="w14 w15 wp14">
   <w:p>
     <w:pPr>
       <w:pStyle w:val="Header"/>
@@ -37075,6 +36597,7 @@
                             <w:dataBinding w:prefixMappings="xmlns:ns0='http://purl.org/dc/elements/1.1/' xmlns:ns1='http://schemas.openxmlformats.org/package/2006/metadata/core-properties' " w:xpath="/ns1:coreProperties[1]/ns0:title[1]" w:storeItemID="{6C3C8BC8-F283-45AE-878A-BAB7291924A1}"/>
                             <w:text/>
                           </w:sdtPr>
+                          <w:sdtEndPr/>
                           <w:sdtContent>
                             <w:p>
                               <w:pPr>
@@ -37121,7 +36644,7 @@
         </mc:Choice>
         <mc:Fallback>
           <w:pict>
-            <v:rect w14:anchorId="2993F477" id="Rectangle 197" o:spid="_x0000_s1026" style="position:absolute;margin-left:0;margin-top:0;width:468.5pt;height:21.3pt;z-index:-251657216;visibility:visible;mso-wrap-style:square;mso-width-percent:1000;mso-height-percent:27;mso-top-percent:45;mso-wrap-distance-left:9.35pt;mso-wrap-distance-top:0;mso-wrap-distance-right:9.35pt;mso-wrap-distance-bottom:0;mso-position-horizontal:center;mso-position-horizontal-relative:margin;mso-position-vertical-relative:page;mso-width-percent:1000;mso-height-percent:27;mso-top-percent:45;mso-width-relative:margin;mso-height-relative:page;v-text-anchor:middle" o:gfxdata="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" o:allowoverlap="f" fillcolor="#5b9bd5 [3204]" stroked="f" strokeweight="1pt">
+            <v:rect w14:anchorId="2993F477" id="Rectangle 197" o:spid="_x0000_s1026" style="position:absolute;margin-left:0;margin-top:0;width:468.5pt;height:21.3pt;z-index:-251657216;visibility:visible;mso-wrap-style:square;mso-width-percent:1000;mso-height-percent:27;mso-top-percent:45;mso-wrap-distance-left:9.35pt;mso-wrap-distance-top:0;mso-wrap-distance-right:9.35pt;mso-wrap-distance-bottom:0;mso-position-horizontal:center;mso-position-horizontal-relative:margin;mso-position-vertical-relative:page;mso-width-percent:1000;mso-height-percent:27;mso-top-percent:45;mso-width-relative:margin;mso-height-relative:page;v-text-anchor:middle" o:gfxdata="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" o:allowoverlap="f" fillcolor="#5b9bd5 [3204]" stroked="f" strokeweight="1pt">
               <v:textbox style="mso-fit-shape-to-text:t">
                 <w:txbxContent>
                   <w:sdt>
@@ -37136,6 +36659,7 @@
                       <w:dataBinding w:prefixMappings="xmlns:ns0='http://purl.org/dc/elements/1.1/' xmlns:ns1='http://schemas.openxmlformats.org/package/2006/metadata/core-properties' " w:xpath="/ns1:coreProperties[1]/ns0:title[1]" w:storeItemID="{6C3C8BC8-F283-45AE-878A-BAB7291924A1}"/>
                       <w:text/>
                     </w:sdtPr>
+                    <w:sdtEndPr/>
                     <w:sdtContent>
                       <w:p>
                         <w:pPr>
@@ -37173,7 +36697,7 @@
 </file>
 
 <file path=word/numbering.xml><?xml version="1.0" encoding="utf-8"?>
-<w:numbering xmlns:wpc="http://schemas.microsoft.com/office/word/2010/wordprocessingCanvas" xmlns:cx="http://schemas.microsoft.com/office/drawing/2014/chartex" xmlns:cx1="http://schemas.microsoft.com/office/drawing/2015/9/8/chartex" xmlns:cx2="http://schemas.microsoft.com/office/drawing/2015/10/21/chartex" xmlns:cx3="http://schemas.microsoft.com/office/drawing/2016/5/9/chartex" xmlns:cx4="http://schemas.microsoft.com/office/drawing/2016/5/10/chartex" xmlns:cx5="http://schemas.microsoft.com/office/drawing/2016/5/11/chartex" xmlns:cx6="http://schemas.microsoft.com/office/drawing/2016/5/12/chartex" xmlns:cx7="http://schemas.microsoft.com/office/drawing/2016/5/13/chartex" xmlns:cx8="http://schemas.microsoft.com/office/drawing/2016/5/14/chartex" xmlns:mc="http://schemas.openxmlformats.org/markup-compatibility/2006" xmlns:aink="http://schemas.microsoft.com/office/drawing/2016/ink" xmlns:am3d="http://schemas.microsoft.com/office/drawing/2017/model3d" xmlns:o="urn:schemas-microsoft-com:office:office" xmlns:oel="http://schemas.microsoft.com/office/2019/extlst" xmlns:r="http://schemas.openxmlformats.org/officeDocument/2006/relationships" xmlns:m="http://schemas.openxmlformats.org/officeDocument/2006/math" xmlns:v="urn:schemas-microsoft-com:vml" xmlns:wp14="http://schemas.microsoft.com/office/word/2010/wordprocessingDrawing" xmlns:wp="http://schemas.openxmlformats.org/drawingml/2006/wordprocessingDrawing" xmlns:w10="urn:schemas-microsoft-com:office:word" xmlns:w="http://schemas.openxmlformats.org/wordprocessingml/2006/main" xmlns:w14="http://schemas.microsoft.com/office/word/2010/wordml" xmlns:w15="http://schemas.microsoft.com/office/word/2012/wordml" xmlns:w16cex="http://schemas.microsoft.com/office/word/2018/wordml/cex" xmlns:w16cid="http://schemas.microsoft.com/office/word/2016/wordml/cid" xmlns:w16="http://schemas.microsoft.com/office/word/2018/wordml" xmlns:w16du="http://schemas.microsoft.com/office/word/2023/wordml/word16du" xmlns:w16sdtdh="http://schemas.microsoft.com/office/word/2020/wordml/sdtdatahash" xmlns:w16se="http://schemas.microsoft.com/office/word/2015/wordml/symex" xmlns:wpg="http://schemas.microsoft.com/office/word/2010/wordprocessingGroup" xmlns:wpi="http://schemas.microsoft.com/office/word/2010/wordprocessingInk" xmlns:wne="http://schemas.microsoft.com/office/word/2006/wordml" xmlns:wps="http://schemas.microsoft.com/office/word/2010/wordprocessingShape" mc:Ignorable="w14 w15 w16se w16cid w16 w16cex w16sdtdh wp14">
+<w:numbering xmlns:wpc="http://schemas.microsoft.com/office/word/2010/wordprocessingCanvas" xmlns:mc="http://schemas.openxmlformats.org/markup-compatibility/2006" xmlns:o="urn:schemas-microsoft-com:office:office" xmlns:r="http://schemas.openxmlformats.org/officeDocument/2006/relationships" xmlns:m="http://schemas.openxmlformats.org/officeDocument/2006/math" xmlns:v="urn:schemas-microsoft-com:vml" xmlns:wp14="http://schemas.microsoft.com/office/word/2010/wordprocessingDrawing" xmlns:wp="http://schemas.openxmlformats.org/drawingml/2006/wordprocessingDrawing" xmlns:w10="urn:schemas-microsoft-com:office:word" xmlns:w="http://schemas.openxmlformats.org/wordprocessingml/2006/main" xmlns:w14="http://schemas.microsoft.com/office/word/2010/wordml" xmlns:w15="http://schemas.microsoft.com/office/word/2012/wordml" xmlns:wpg="http://schemas.microsoft.com/office/word/2010/wordprocessingGroup" xmlns:wpi="http://schemas.microsoft.com/office/word/2010/wordprocessingInk" xmlns:wne="http://schemas.microsoft.com/office/word/2006/wordml" xmlns:wps="http://schemas.microsoft.com/office/word/2010/wordprocessingShape" mc:Ignorable="w14 w15 wp14">
   <w:abstractNum w:abstractNumId="0" w15:restartNumberingAfterBreak="0">
     <w:nsid w:val="01195C1C"/>
     <w:multiLevelType w:val="hybridMultilevel"/>
@@ -43064,184 +42588,184 @@
       </w:rPr>
     </w:lvl>
   </w:abstractNum>
-  <w:num w:numId="1" w16cid:durableId="1796171550">
+  <w:num w:numId="1">
     <w:abstractNumId w:val="14"/>
   </w:num>
-  <w:num w:numId="2" w16cid:durableId="508060385">
+  <w:num w:numId="2">
     <w:abstractNumId w:val="46"/>
   </w:num>
-  <w:num w:numId="3" w16cid:durableId="1926646105">
+  <w:num w:numId="3">
     <w:abstractNumId w:val="15"/>
   </w:num>
-  <w:num w:numId="4" w16cid:durableId="95486809">
+  <w:num w:numId="4">
     <w:abstractNumId w:val="31"/>
   </w:num>
-  <w:num w:numId="5" w16cid:durableId="1530875166">
+  <w:num w:numId="5">
     <w:abstractNumId w:val="52"/>
   </w:num>
-  <w:num w:numId="6" w16cid:durableId="2029401732">
+  <w:num w:numId="6">
     <w:abstractNumId w:val="35"/>
   </w:num>
-  <w:num w:numId="7" w16cid:durableId="212085694">
+  <w:num w:numId="7">
     <w:abstractNumId w:val="34"/>
   </w:num>
-  <w:num w:numId="8" w16cid:durableId="286132480">
+  <w:num w:numId="8">
     <w:abstractNumId w:val="44"/>
   </w:num>
-  <w:num w:numId="9" w16cid:durableId="2047414515">
+  <w:num w:numId="9">
     <w:abstractNumId w:val="17"/>
   </w:num>
-  <w:num w:numId="10" w16cid:durableId="396562090">
+  <w:num w:numId="10">
     <w:abstractNumId w:val="13"/>
   </w:num>
-  <w:num w:numId="11" w16cid:durableId="697660628">
+  <w:num w:numId="11">
     <w:abstractNumId w:val="24"/>
   </w:num>
-  <w:num w:numId="12" w16cid:durableId="1469593032">
+  <w:num w:numId="12">
     <w:abstractNumId w:val="49"/>
   </w:num>
-  <w:num w:numId="13" w16cid:durableId="812453002">
+  <w:num w:numId="13">
     <w:abstractNumId w:val="43"/>
   </w:num>
-  <w:num w:numId="14" w16cid:durableId="336077679">
+  <w:num w:numId="14">
     <w:abstractNumId w:val="0"/>
   </w:num>
-  <w:num w:numId="15" w16cid:durableId="1125123996">
+  <w:num w:numId="15">
     <w:abstractNumId w:val="51"/>
   </w:num>
-  <w:num w:numId="16" w16cid:durableId="1847359819">
+  <w:num w:numId="16">
     <w:abstractNumId w:val="42"/>
   </w:num>
-  <w:num w:numId="17" w16cid:durableId="114299951">
+  <w:num w:numId="17">
     <w:abstractNumId w:val="1"/>
   </w:num>
-  <w:num w:numId="18" w16cid:durableId="1781678223">
+  <w:num w:numId="18">
     <w:abstractNumId w:val="45"/>
   </w:num>
-  <w:num w:numId="19" w16cid:durableId="289942095">
+  <w:num w:numId="19">
     <w:abstractNumId w:val="48"/>
   </w:num>
-  <w:num w:numId="20" w16cid:durableId="585237134">
+  <w:num w:numId="20">
     <w:abstractNumId w:val="50"/>
   </w:num>
-  <w:num w:numId="21" w16cid:durableId="1952855002">
+  <w:num w:numId="21">
     <w:abstractNumId w:val="57"/>
   </w:num>
-  <w:num w:numId="22" w16cid:durableId="1705210531">
+  <w:num w:numId="22">
     <w:abstractNumId w:val="55"/>
   </w:num>
-  <w:num w:numId="23" w16cid:durableId="835656202">
+  <w:num w:numId="23">
     <w:abstractNumId w:val="5"/>
   </w:num>
-  <w:num w:numId="24" w16cid:durableId="112722913">
+  <w:num w:numId="24">
     <w:abstractNumId w:val="39"/>
   </w:num>
-  <w:num w:numId="25" w16cid:durableId="196282309">
+  <w:num w:numId="25">
     <w:abstractNumId w:val="28"/>
   </w:num>
-  <w:num w:numId="26" w16cid:durableId="1274704180">
+  <w:num w:numId="26">
     <w:abstractNumId w:val="8"/>
   </w:num>
-  <w:num w:numId="27" w16cid:durableId="1354301461">
+  <w:num w:numId="27">
     <w:abstractNumId w:val="59"/>
   </w:num>
-  <w:num w:numId="28" w16cid:durableId="241570173">
+  <w:num w:numId="28">
     <w:abstractNumId w:val="41"/>
   </w:num>
-  <w:num w:numId="29" w16cid:durableId="438648399">
+  <w:num w:numId="29">
     <w:abstractNumId w:val="25"/>
   </w:num>
-  <w:num w:numId="30" w16cid:durableId="708797597">
+  <w:num w:numId="30">
     <w:abstractNumId w:val="4"/>
   </w:num>
-  <w:num w:numId="31" w16cid:durableId="584997979">
+  <w:num w:numId="31">
     <w:abstractNumId w:val="21"/>
   </w:num>
-  <w:num w:numId="32" w16cid:durableId="1828210008">
+  <w:num w:numId="32">
     <w:abstractNumId w:val="19"/>
   </w:num>
-  <w:num w:numId="33" w16cid:durableId="434445763">
+  <w:num w:numId="33">
     <w:abstractNumId w:val="29"/>
   </w:num>
-  <w:num w:numId="34" w16cid:durableId="962617527">
+  <w:num w:numId="34">
     <w:abstractNumId w:val="9"/>
   </w:num>
-  <w:num w:numId="35" w16cid:durableId="258678911">
+  <w:num w:numId="35">
     <w:abstractNumId w:val="30"/>
   </w:num>
-  <w:num w:numId="36" w16cid:durableId="1876574211">
+  <w:num w:numId="36">
     <w:abstractNumId w:val="53"/>
   </w:num>
-  <w:num w:numId="37" w16cid:durableId="1988053675">
+  <w:num w:numId="37">
     <w:abstractNumId w:val="11"/>
   </w:num>
-  <w:num w:numId="38" w16cid:durableId="18969629">
+  <w:num w:numId="38">
     <w:abstractNumId w:val="56"/>
   </w:num>
-  <w:num w:numId="39" w16cid:durableId="835340478">
+  <w:num w:numId="39">
     <w:abstractNumId w:val="38"/>
   </w:num>
-  <w:num w:numId="40" w16cid:durableId="665018757">
+  <w:num w:numId="40">
     <w:abstractNumId w:val="40"/>
   </w:num>
-  <w:num w:numId="41" w16cid:durableId="1030371950">
+  <w:num w:numId="41">
     <w:abstractNumId w:val="20"/>
   </w:num>
-  <w:num w:numId="42" w16cid:durableId="604921047">
+  <w:num w:numId="42">
     <w:abstractNumId w:val="32"/>
   </w:num>
-  <w:num w:numId="43" w16cid:durableId="286938079">
+  <w:num w:numId="43">
     <w:abstractNumId w:val="12"/>
   </w:num>
-  <w:num w:numId="44" w16cid:durableId="1899049564">
+  <w:num w:numId="44">
     <w:abstractNumId w:val="6"/>
   </w:num>
-  <w:num w:numId="45" w16cid:durableId="742215759">
+  <w:num w:numId="45">
     <w:abstractNumId w:val="23"/>
   </w:num>
-  <w:num w:numId="46" w16cid:durableId="1218006478">
+  <w:num w:numId="46">
     <w:abstractNumId w:val="10"/>
   </w:num>
-  <w:num w:numId="47" w16cid:durableId="1551182868">
+  <w:num w:numId="47">
     <w:abstractNumId w:val="3"/>
   </w:num>
-  <w:num w:numId="48" w16cid:durableId="1783915083">
+  <w:num w:numId="48">
     <w:abstractNumId w:val="47"/>
   </w:num>
-  <w:num w:numId="49" w16cid:durableId="849828778">
+  <w:num w:numId="49">
     <w:abstractNumId w:val="54"/>
   </w:num>
-  <w:num w:numId="50" w16cid:durableId="64649188">
+  <w:num w:numId="50">
     <w:abstractNumId w:val="7"/>
   </w:num>
-  <w:num w:numId="51" w16cid:durableId="1029643193">
+  <w:num w:numId="51">
     <w:abstractNumId w:val="26"/>
   </w:num>
-  <w:num w:numId="52" w16cid:durableId="376710980">
+  <w:num w:numId="52">
     <w:abstractNumId w:val="33"/>
   </w:num>
-  <w:num w:numId="53" w16cid:durableId="1680808451">
+  <w:num w:numId="53">
     <w:abstractNumId w:val="36"/>
   </w:num>
-  <w:num w:numId="54" w16cid:durableId="1857689718">
+  <w:num w:numId="54">
     <w:abstractNumId w:val="18"/>
   </w:num>
-  <w:num w:numId="55" w16cid:durableId="416054167">
+  <w:num w:numId="55">
     <w:abstractNumId w:val="16"/>
   </w:num>
-  <w:num w:numId="56" w16cid:durableId="296222899">
+  <w:num w:numId="56">
     <w:abstractNumId w:val="58"/>
   </w:num>
-  <w:num w:numId="57" w16cid:durableId="750394977">
+  <w:num w:numId="57">
     <w:abstractNumId w:val="27"/>
   </w:num>
-  <w:num w:numId="58" w16cid:durableId="674962017">
+  <w:num w:numId="58">
     <w:abstractNumId w:val="22"/>
   </w:num>
-  <w:num w:numId="59" w16cid:durableId="1265847399">
+  <w:num w:numId="59">
     <w:abstractNumId w:val="37"/>
   </w:num>
-  <w:num w:numId="60" w16cid:durableId="1329670317">
+  <w:num w:numId="60">
     <w:abstractNumId w:val="2"/>
   </w:num>
   <w:numIdMacAtCleanup w:val="51"/>
@@ -43249,7 +42773,7 @@
 </file>
 
 <file path=word/styles.xml><?xml version="1.0" encoding="utf-8"?>
-<w:styles xmlns:mc="http://schemas.openxmlformats.org/markup-compatibility/2006" xmlns:r="http://schemas.openxmlformats.org/officeDocument/2006/relationships" xmlns:w="http://schemas.openxmlformats.org/wordprocessingml/2006/main" xmlns:w14="http://schemas.microsoft.com/office/word/2010/wordml" xmlns:w15="http://schemas.microsoft.com/office/word/2012/wordml" xmlns:w16cex="http://schemas.microsoft.com/office/word/2018/wordml/cex" xmlns:w16cid="http://schemas.microsoft.com/office/word/2016/wordml/cid" xmlns:w16="http://schemas.microsoft.com/office/word/2018/wordml" xmlns:w16sdtdh="http://schemas.microsoft.com/office/word/2020/wordml/sdtdatahash" xmlns:w16se="http://schemas.microsoft.com/office/word/2015/wordml/symex" mc:Ignorable="w14 w15 w16se w16cid w16 w16cex w16sdtdh">
+<w:styles xmlns:mc="http://schemas.openxmlformats.org/markup-compatibility/2006" xmlns:r="http://schemas.openxmlformats.org/officeDocument/2006/relationships" xmlns:w="http://schemas.openxmlformats.org/wordprocessingml/2006/main" xmlns:w14="http://schemas.microsoft.com/office/word/2010/wordml" xmlns:w15="http://schemas.microsoft.com/office/word/2012/wordml" mc:Ignorable="w14 w15">
   <w:docDefaults>
     <w:rPrDefault>
       <w:rPr>
@@ -43265,7 +42789,7 @@
       </w:pPr>
     </w:pPrDefault>
   </w:docDefaults>
-  <w:latentStyles w:defLockedState="0" w:defUIPriority="99" w:defSemiHidden="0" w:defUnhideWhenUsed="0" w:defQFormat="0" w:count="376">
+  <w:latentStyles w:defLockedState="0" w:defUIPriority="99" w:defSemiHidden="0" w:defUnhideWhenUsed="0" w:defQFormat="0" w:count="371">
     <w:lsdException w:name="Normal" w:uiPriority="0" w:qFormat="1"/>
     <w:lsdException w:name="heading 1" w:uiPriority="9" w:qFormat="1"/>
     <w:lsdException w:name="heading 2" w:semiHidden="1" w:uiPriority="9" w:unhideWhenUsed="1" w:qFormat="1"/>
@@ -43637,11 +43161,6 @@
     <w:lsdException w:name="List Table 5 Dark Accent 6" w:uiPriority="50"/>
     <w:lsdException w:name="List Table 6 Colorful Accent 6" w:uiPriority="51"/>
     <w:lsdException w:name="List Table 7 Colorful Accent 6" w:uiPriority="52"/>
-    <w:lsdException w:name="Mention" w:semiHidden="1" w:unhideWhenUsed="1"/>
-    <w:lsdException w:name="Smart Hyperlink" w:semiHidden="1" w:unhideWhenUsed="1"/>
-    <w:lsdException w:name="Hashtag" w:semiHidden="1" w:unhideWhenUsed="1"/>
-    <w:lsdException w:name="Unresolved Mention" w:semiHidden="1" w:unhideWhenUsed="1"/>
-    <w:lsdException w:name="Smart Link" w:semiHidden="1" w:unhideWhenUsed="1"/>
   </w:latentStyles>
   <w:style w:type="paragraph" w:default="1" w:styleId="Normal">
     <w:name w:val="Normal"/>
@@ -44408,7 +43927,7 @@
 </file>
 
 <file path=customXml/itemProps1.xml><?xml version="1.0" encoding="utf-8"?>
-<ds:datastoreItem xmlns:ds="http://schemas.openxmlformats.org/officeDocument/2006/customXml" ds:itemID="{5DD4614B-B80C-47C9-B75F-7B313F8819E7}">
+<ds:datastoreItem xmlns:ds="http://schemas.openxmlformats.org/officeDocument/2006/customXml" ds:itemID="{B387B936-5331-4332-BF3D-6685D4171D45}">
   <ds:schemaRefs>
     <ds:schemaRef ds:uri="http://schemas.openxmlformats.org/officeDocument/2006/bibliography"/>
   </ds:schemaRefs>

</xml_diff>

<commit_message>
Check out While Making Presentation Video
</commit_message>
<xml_diff>
--- a/Docs/AAS Thesis.docx
+++ b/Docs/AAS Thesis.docx
@@ -6252,7 +6252,7 @@
           <w:rFonts w:ascii="Times New Roman" w:hAnsi="Times New Roman" w:cs="Times New Roman"/>
           <w:sz w:val="24"/>
         </w:rPr>
-        <w:t>Use Case: NOTIFY (ADVERTISEMENT)</w:t>
+        <w:t>Use Case: NOTIFY</w:t>
       </w:r>
     </w:p>
     <w:p>
@@ -6309,10 +6309,23 @@
           <w:b/>
           <w:u w:val="single"/>
         </w:rPr>
-        <w:t>Waitlist Notifications</w:t>
-      </w:r>
-      <w:r>
-        <w:t>: If an applicant is placed on a waitlist, the university admission system can notify them of their status and provide them with any additional information they may need to know.</w:t>
+        <w:t>Merit</w:t>
+      </w:r>
+      <w:r>
+        <w:rPr>
+          <w:b/>
+          <w:u w:val="single"/>
+        </w:rPr>
+        <w:t xml:space="preserve"> Notifications</w:t>
+      </w:r>
+      <w:r>
+        <w:t xml:space="preserve">: If </w:t>
+      </w:r>
+      <w:r>
+        <w:t>an applicant is placed on a merit</w:t>
+      </w:r>
+      <w:r>
+        <w:t>list, the university admission system can notify them of their status and provide them with any additional information they may need to know.</w:t>
       </w:r>
     </w:p>
     <w:p>
@@ -11860,15 +11873,12 @@
         </w:tabs>
       </w:pPr>
       <w:r>
-        <w:rPr>
-          <w:noProof/>
-        </w:rPr>
         <w:lastRenderedPageBreak/>
         <w:drawing>
-          <wp:inline distT="0" distB="0" distL="0" distR="0" wp14:anchorId="262F0364" wp14:editId="7F0BDC6C">
-            <wp:extent cx="5943600" cy="4939030"/>
+          <wp:inline distT="0" distB="0" distL="0" distR="0" wp14:anchorId="30232F9E" wp14:editId="3412CA5A">
+            <wp:extent cx="5943600" cy="4561205"/>
             <wp:effectExtent l="0" t="0" r="0" b="0"/>
-            <wp:docPr id="17" name="Picture 17"/>
+            <wp:docPr id="21" name="Picture 21"/>
             <wp:cNvGraphicFramePr>
               <a:graphicFrameLocks xmlns:a="http://schemas.openxmlformats.org/drawingml/2006/main" noChangeAspect="1"/>
             </wp:cNvGraphicFramePr>
@@ -11876,17 +11886,11 @@
               <a:graphicData uri="http://schemas.openxmlformats.org/drawingml/2006/picture">
                 <pic:pic xmlns:pic="http://schemas.openxmlformats.org/drawingml/2006/picture">
                   <pic:nvPicPr>
-                    <pic:cNvPr id="17" name="N.jpg"/>
+                    <pic:cNvPr id="1" name=""/>
                     <pic:cNvPicPr/>
                   </pic:nvPicPr>
                   <pic:blipFill>
-                    <a:blip r:embed="rId10">
-                      <a:extLst>
-                        <a:ext uri="{28A0092B-C50C-407E-A947-70E740481C1C}">
-                          <a14:useLocalDpi xmlns:a14="http://schemas.microsoft.com/office/drawing/2010/main" val="0"/>
-                        </a:ext>
-                      </a:extLst>
-                    </a:blip>
+                    <a:blip r:embed="rId10"/>
                     <a:stretch>
                       <a:fillRect/>
                     </a:stretch>
@@ -11894,7 +11898,7 @@
                   <pic:spPr>
                     <a:xfrm>
                       <a:off x="0" y="0"/>
-                      <a:ext cx="5943600" cy="4939030"/>
+                      <a:ext cx="5943600" cy="4561205"/>
                     </a:xfrm>
                     <a:prstGeom prst="rect">
                       <a:avLst/>
@@ -12250,7 +12254,7 @@
                 <w:sz w:val="24"/>
                 <w:szCs w:val="24"/>
               </w:rPr>
-              <w:t>1. The accepted applicant logs into the admission syst</w:t>
+              <w:t xml:space="preserve">1. </w:t>
             </w:r>
             <w:r>
               <w:rPr>
@@ -12258,7 +12262,7 @@
                 <w:sz w:val="24"/>
                 <w:szCs w:val="24"/>
               </w:rPr>
-              <w:t xml:space="preserve">em using their credentials. </w:t>
+              <w:t>Admin will retrieve the list of selected Students from merit list.</w:t>
             </w:r>
           </w:p>
           <w:p>
@@ -12277,7 +12281,7 @@
                 <w:sz w:val="24"/>
                 <w:szCs w:val="24"/>
               </w:rPr>
-              <w:t>2. The applicant views the status of their admission and any pending task</w:t>
+              <w:t xml:space="preserve">2. </w:t>
             </w:r>
             <w:r>
               <w:rPr>
@@ -12285,7 +12289,7 @@
                 <w:sz w:val="24"/>
                 <w:szCs w:val="24"/>
               </w:rPr>
-              <w:t xml:space="preserve">s required for enrollment. </w:t>
+              <w:t>Admin then will check feeStatus of Selected students.</w:t>
             </w:r>
           </w:p>
           <w:p>
@@ -12304,7 +12308,7 @@
                 <w:sz w:val="24"/>
                 <w:szCs w:val="24"/>
               </w:rPr>
-              <w:t>3. The applicant confirms their intention to enroll in the univer</w:t>
+              <w:t xml:space="preserve">3. </w:t>
             </w:r>
             <w:r>
               <w:rPr>
@@ -12312,7 +12316,7 @@
                 <w:sz w:val="24"/>
                 <w:szCs w:val="24"/>
               </w:rPr>
-              <w:t>sity.</w:t>
+              <w:t>Admin will confirm the admission of those students whose fee status is paid/cleared.</w:t>
             </w:r>
           </w:p>
           <w:p>
@@ -12331,7 +12335,7 @@
                 <w:sz w:val="24"/>
                 <w:szCs w:val="24"/>
               </w:rPr>
-              <w:t>4. The admission system generates an admission confirmation</w:t>
+              <w:t xml:space="preserve">4. </w:t>
             </w:r>
             <w:r>
               <w:rPr>
@@ -12339,27 +12343,7 @@
                 <w:sz w:val="24"/>
                 <w:szCs w:val="24"/>
               </w:rPr>
-              <w:t xml:space="preserve"> letter for the applicant.</w:t>
-            </w:r>
-          </w:p>
-          <w:p>
-            <w:pPr>
-              <w:jc w:val="both"/>
-              <w:cnfStyle w:val="000000100000" w:firstRow="0" w:lastRow="0" w:firstColumn="0" w:lastColumn="0" w:oddVBand="0" w:evenVBand="0" w:oddHBand="1" w:evenHBand="0" w:firstRowFirstColumn="0" w:firstRowLastColumn="0" w:lastRowFirstColumn="0" w:lastRowLastColumn="0"/>
-              <w:rPr>
-                <w:rFonts w:ascii="Times New Roman" w:eastAsia="Times New Roman" w:hAnsi="Times New Roman" w:cs="Times New Roman"/>
-                <w:sz w:val="24"/>
-                <w:szCs w:val="24"/>
-              </w:rPr>
-            </w:pPr>
-            <w:r>
-              <w:rPr>
-                <w:rFonts w:ascii="Times New Roman" w:eastAsia="Times New Roman" w:hAnsi="Times New Roman" w:cs="Times New Roman"/>
-                <w:sz w:val="24"/>
-                <w:szCs w:val="24"/>
-              </w:rPr>
-              <w:lastRenderedPageBreak/>
-              <w:t>5. The applicant receives the admission confirmation letter and follows any instructions provided.</w:t>
+              <w:t>An Admin will also notify students regarding Deadline of fee whose fee is still pending.</w:t>
             </w:r>
           </w:p>
         </w:tc>
@@ -12386,7 +12370,6 @@
                 <w:sz w:val="24"/>
                 <w:szCs w:val="24"/>
               </w:rPr>
-              <w:lastRenderedPageBreak/>
               <w:t>Alternative Scenarios</w:t>
             </w:r>
           </w:p>
@@ -12439,6 +12422,7 @@
                 <w:sz w:val="24"/>
                 <w:szCs w:val="24"/>
               </w:rPr>
+              <w:lastRenderedPageBreak/>
               <w:t>- If there are any technical issues with the admission system, the applicant will contact the IT department to resolve the issue.</w:t>
             </w:r>
           </w:p>
@@ -12469,6 +12453,7 @@
                 <w:sz w:val="24"/>
                 <w:szCs w:val="24"/>
               </w:rPr>
+              <w:lastRenderedPageBreak/>
               <w:t>Success Guarantee</w:t>
             </w:r>
           </w:p>
@@ -12931,15 +12916,12 @@
     <w:p/>
     <w:p>
       <w:r>
-        <w:rPr>
-          <w:noProof/>
-        </w:rPr>
         <w:lastRenderedPageBreak/>
         <w:drawing>
-          <wp:inline distT="0" distB="0" distL="0" distR="0" wp14:anchorId="7E45D0C8" wp14:editId="2ABCE596">
-            <wp:extent cx="5943600" cy="4986020"/>
-            <wp:effectExtent l="0" t="0" r="0" b="5080"/>
-            <wp:docPr id="18" name="Picture 18"/>
+          <wp:inline distT="0" distB="0" distL="0" distR="0" wp14:anchorId="184BA2D1" wp14:editId="61281D96">
+            <wp:extent cx="5943600" cy="4758055"/>
+            <wp:effectExtent l="0" t="0" r="0" b="4445"/>
+            <wp:docPr id="22" name="Picture 22"/>
             <wp:cNvGraphicFramePr>
               <a:graphicFrameLocks xmlns:a="http://schemas.openxmlformats.org/drawingml/2006/main" noChangeAspect="1"/>
             </wp:cNvGraphicFramePr>
@@ -12947,17 +12929,11 @@
               <a:graphicData uri="http://schemas.openxmlformats.org/drawingml/2006/picture">
                 <pic:pic xmlns:pic="http://schemas.openxmlformats.org/drawingml/2006/picture">
                   <pic:nvPicPr>
-                    <pic:cNvPr id="18" name="ca.jpg"/>
+                    <pic:cNvPr id="1" name=""/>
                     <pic:cNvPicPr/>
                   </pic:nvPicPr>
                   <pic:blipFill>
-                    <a:blip r:embed="rId11">
-                      <a:extLst>
-                        <a:ext uri="{28A0092B-C50C-407E-A947-70E740481C1C}">
-                          <a14:useLocalDpi xmlns:a14="http://schemas.microsoft.com/office/drawing/2010/main" val="0"/>
-                        </a:ext>
-                      </a:extLst>
-                    </a:blip>
+                    <a:blip r:embed="rId11"/>
                     <a:stretch>
                       <a:fillRect/>
                     </a:stretch>
@@ -12965,7 +12941,7 @@
                   <pic:spPr>
                     <a:xfrm>
                       <a:off x="0" y="0"/>
-                      <a:ext cx="5943600" cy="4986020"/>
+                      <a:ext cx="5943600" cy="4758055"/>
                     </a:xfrm>
                     <a:prstGeom prst="rect">
                       <a:avLst/>
@@ -12977,17 +12953,19 @@
           </wp:inline>
         </w:drawing>
       </w:r>
+      <w:bookmarkStart w:id="33" w:name="_GoBack"/>
+      <w:bookmarkEnd w:id="33"/>
     </w:p>
     <w:p/>
     <w:p>
       <w:pPr>
         <w:pStyle w:val="Heading3"/>
       </w:pPr>
-      <w:bookmarkStart w:id="33" w:name="_Toc137073559"/>
+      <w:bookmarkStart w:id="34" w:name="_Toc137073559"/>
       <w:r>
         <w:t>MAHAD WAJID (FA21-BSE-057)</w:t>
       </w:r>
-      <w:bookmarkEnd w:id="33"/>
+      <w:bookmarkEnd w:id="34"/>
     </w:p>
     <w:p>
       <w:pPr>
@@ -13263,15 +13241,7 @@
                       <w:rFonts w:ascii="Times New Roman" w:hAnsi="Times New Roman" w:cs="Times New Roman"/>
                       <w:sz w:val="24"/>
                     </w:rPr>
-                    <w:t xml:space="preserve">The system presents a form to the user, asking for personal information such as name, address, </w:t>
-                  </w:r>
-                  <w:r>
-                    <w:rPr>
-                      <w:rFonts w:ascii="Times New Roman" w:hAnsi="Times New Roman" w:cs="Times New Roman"/>
-                      <w:sz w:val="24"/>
-                    </w:rPr>
-                    <w:lastRenderedPageBreak/>
-                    <w:t>phone number, email address, and any other relevant details.</w:t>
+                    <w:t>The system presents a form to the user, asking for personal information such as name, address, phone number, email address, and any other relevant details.</w:t>
                   </w:r>
                 </w:p>
               </w:tc>
@@ -13891,25 +13861,25 @@
                 <w:sz w:val="24"/>
                 <w:szCs w:val="24"/>
               </w:rPr>
+              <w:t>The personal information of the student should be securely stored in the database.</w:t>
+            </w:r>
+          </w:p>
+          <w:p>
+            <w:pPr>
+              <w:cnfStyle w:val="000000000000" w:firstRow="0" w:lastRow="0" w:firstColumn="0" w:lastColumn="0" w:oddVBand="0" w:evenVBand="0" w:oddHBand="0" w:evenHBand="0" w:firstRowFirstColumn="0" w:firstRowLastColumn="0" w:lastRowFirstColumn="0" w:lastRowLastColumn="0"/>
+              <w:rPr>
+                <w:rFonts w:ascii="Times New Roman" w:hAnsi="Times New Roman" w:cs="Times New Roman"/>
+                <w:sz w:val="24"/>
+                <w:szCs w:val="24"/>
+              </w:rPr>
+            </w:pPr>
+            <w:r>
+              <w:rPr>
+                <w:rFonts w:ascii="Times New Roman" w:hAnsi="Times New Roman" w:cs="Times New Roman"/>
+                <w:sz w:val="24"/>
+                <w:szCs w:val="24"/>
+              </w:rPr>
               <w:lastRenderedPageBreak/>
-              <w:t>The personal information of the student should be securely stored in the database.</w:t>
-            </w:r>
-          </w:p>
-          <w:p>
-            <w:pPr>
-              <w:cnfStyle w:val="000000000000" w:firstRow="0" w:lastRow="0" w:firstColumn="0" w:lastColumn="0" w:oddVBand="0" w:evenVBand="0" w:oddHBand="0" w:evenHBand="0" w:firstRowFirstColumn="0" w:firstRowLastColumn="0" w:lastRowFirstColumn="0" w:lastRowLastColumn="0"/>
-              <w:rPr>
-                <w:rFonts w:ascii="Times New Roman" w:hAnsi="Times New Roman" w:cs="Times New Roman"/>
-                <w:sz w:val="24"/>
-                <w:szCs w:val="24"/>
-              </w:rPr>
-            </w:pPr>
-            <w:r>
-              <w:rPr>
-                <w:rFonts w:ascii="Times New Roman" w:hAnsi="Times New Roman" w:cs="Times New Roman"/>
-                <w:sz w:val="24"/>
-                <w:szCs w:val="24"/>
-              </w:rPr>
               <w:t>The system should provide clear and concise feedback to the student on the status of their personal information.</w:t>
             </w:r>
           </w:p>
@@ -14237,7 +14207,6 @@
       </w:r>
     </w:p>
     <w:p>
-      <w:bookmarkStart w:id="34" w:name="_GoBack"/>
       <w:r>
         <w:rPr>
           <w:noProof/>
@@ -14284,7 +14253,6 @@
           </wp:inline>
         </w:drawing>
       </w:r>
-      <w:bookmarkEnd w:id="34"/>
     </w:p>
     <w:p/>
     <w:p>
@@ -14300,7 +14268,6 @@
           <w:rFonts w:ascii="Times New Roman" w:hAnsi="Times New Roman" w:cs="Times New Roman"/>
           <w:sz w:val="24"/>
         </w:rPr>
-        <w:lastRenderedPageBreak/>
         <w:t>Use Case: Scheduling Test</w:t>
       </w:r>
     </w:p>
@@ -14390,6 +14357,7 @@
                 <w:sz w:val="24"/>
                 <w:szCs w:val="24"/>
               </w:rPr>
+              <w:lastRenderedPageBreak/>
               <w:t>Scope</w:t>
             </w:r>
           </w:p>
@@ -40107,7 +40075,7 @@
           <w:rPr>
             <w:noProof/>
           </w:rPr>
-          <w:t>23</w:t>
+          <w:t>20</w:t>
         </w:r>
         <w:r>
           <w:rPr>
@@ -40245,7 +40213,6 @@
                             <w:dataBinding w:prefixMappings="xmlns:ns0='http://purl.org/dc/elements/1.1/' xmlns:ns1='http://schemas.openxmlformats.org/package/2006/metadata/core-properties' " w:xpath="/ns1:coreProperties[1]/ns0:title[1]" w:storeItemID="{6C3C8BC8-F283-45AE-878A-BAB7291924A1}"/>
                             <w:text/>
                           </w:sdtPr>
-                          <w:sdtEndPr/>
                           <w:sdtContent>
                             <w:p>
                               <w:pPr>
@@ -47678,7 +47645,7 @@
 </file>
 
 <file path=customXml/itemProps1.xml><?xml version="1.0" encoding="utf-8"?>
-<ds:datastoreItem xmlns:ds="http://schemas.openxmlformats.org/officeDocument/2006/customXml" ds:itemID="{A70CF97D-24EE-4FC6-A943-270EC72CE9BA}">
+<ds:datastoreItem xmlns:ds="http://schemas.openxmlformats.org/officeDocument/2006/customXml" ds:itemID="{14B5BE0A-9650-46AF-945C-2875745CEA51}">
   <ds:schemaRefs>
     <ds:schemaRef ds:uri="http://schemas.openxmlformats.org/officeDocument/2006/bibliography"/>
   </ds:schemaRefs>

</xml_diff>

<commit_message>
Reverse Engineering (Operation Contract modified)
admissionConfirmation(int admissionID,String std_name,boolean feeStatus)
</commit_message>
<xml_diff>
--- a/Docs/AAS Thesis.docx
+++ b/Docs/AAS Thesis.docx
@@ -5379,12 +5379,21 @@
                 <w:sz w:val="24"/>
               </w:rPr>
             </w:pPr>
-            <w:r>
-              <w:rPr>
-                <w:rFonts w:ascii="Times New Roman" w:hAnsi="Times New Roman" w:cs="Times New Roman"/>
-                <w:sz w:val="24"/>
-              </w:rPr>
-              <w:t>Reg No</w:t>
+            <w:proofErr w:type="spellStart"/>
+            <w:r>
+              <w:rPr>
+                <w:rFonts w:ascii="Times New Roman" w:hAnsi="Times New Roman" w:cs="Times New Roman"/>
+                <w:sz w:val="24"/>
+              </w:rPr>
+              <w:t>Reg</w:t>
+            </w:r>
+            <w:proofErr w:type="spellEnd"/>
+            <w:r>
+              <w:rPr>
+                <w:rFonts w:ascii="Times New Roman" w:hAnsi="Times New Roman" w:cs="Times New Roman"/>
+                <w:sz w:val="24"/>
+              </w:rPr>
+              <w:t xml:space="preserve"> No</w:t>
             </w:r>
           </w:p>
         </w:tc>
@@ -5855,6 +5864,7 @@
                 <w:sz w:val="24"/>
               </w:rPr>
             </w:pPr>
+            <w:proofErr w:type="spellStart"/>
             <w:r>
               <w:rPr>
                 <w:rFonts w:ascii="Times New Roman" w:hAnsi="Times New Roman" w:cs="Times New Roman"/>
@@ -5874,7 +5884,15 @@
                 <w:rFonts w:ascii="Times New Roman" w:hAnsi="Times New Roman" w:cs="Times New Roman"/>
                 <w:sz w:val="24"/>
               </w:rPr>
-              <w:t>yal Nawaz</w:t>
+              <w:t>yal</w:t>
+            </w:r>
+            <w:proofErr w:type="spellEnd"/>
+            <w:r>
+              <w:rPr>
+                <w:rFonts w:ascii="Times New Roman" w:hAnsi="Times New Roman" w:cs="Times New Roman"/>
+                <w:sz w:val="24"/>
+              </w:rPr>
+              <w:t xml:space="preserve"> Nawaz</w:t>
             </w:r>
           </w:p>
         </w:tc>
@@ -6322,10 +6340,18 @@
         <w:t xml:space="preserve">: If </w:t>
       </w:r>
       <w:r>
-        <w:t>an applicant is placed on a merit</w:t>
-      </w:r>
-      <w:r>
-        <w:t>list, the university admission system can notify them of their status and provide them with any additional information they may need to know.</w:t>
+        <w:t xml:space="preserve">an applicant is placed on a </w:t>
+      </w:r>
+      <w:proofErr w:type="spellStart"/>
+      <w:r>
+        <w:t>merit</w:t>
+      </w:r>
+      <w:r>
+        <w:t>list</w:t>
+      </w:r>
+      <w:proofErr w:type="spellEnd"/>
+      <w:r>
+        <w:t>, the university admission system can notify them of their status and provide them with any additional information they may need to know.</w:t>
       </w:r>
     </w:p>
     <w:p>
@@ -7926,7 +7952,25 @@
           <w:sz w:val="24"/>
           <w:szCs w:val="24"/>
         </w:rPr>
-        <w:t>The system checks if the Guest meets the prerequisites for the selected test, such as Fsc marks, and documents verification.</w:t>
+        <w:t xml:space="preserve">The system checks if the Guest meets the prerequisites for the selected test, such as </w:t>
+      </w:r>
+      <w:proofErr w:type="spellStart"/>
+      <w:r>
+        <w:rPr>
+          <w:rFonts w:ascii="Times New Roman" w:hAnsi="Times New Roman" w:cs="Times New Roman"/>
+          <w:sz w:val="24"/>
+          <w:szCs w:val="24"/>
+        </w:rPr>
+        <w:t>Fsc</w:t>
+      </w:r>
+      <w:proofErr w:type="spellEnd"/>
+      <w:r>
+        <w:rPr>
+          <w:rFonts w:ascii="Times New Roman" w:hAnsi="Times New Roman" w:cs="Times New Roman"/>
+          <w:sz w:val="24"/>
+          <w:szCs w:val="24"/>
+        </w:rPr>
+        <w:t xml:space="preserve"> marks, and documents verification.</w:t>
       </w:r>
     </w:p>
     <w:p>
@@ -9892,11 +9936,19 @@
           <w:rFonts w:eastAsia="Times New Roman"/>
         </w:rPr>
       </w:pPr>
+      <w:proofErr w:type="gramStart"/>
       <w:r>
         <w:rPr>
           <w:rFonts w:eastAsia="Times New Roman"/>
         </w:rPr>
-        <w:t>VIEWING  ELIGIBILITY CRITERIA</w:t>
+        <w:t>VIEWING  ELIGIBILITY</w:t>
+      </w:r>
+      <w:proofErr w:type="gramEnd"/>
+      <w:r>
+        <w:rPr>
+          <w:rFonts w:eastAsia="Times New Roman"/>
+        </w:rPr>
+        <w:t xml:space="preserve"> CRITERIA</w:t>
       </w:r>
     </w:p>
     <w:p>
@@ -10126,8 +10178,21 @@
         <w:pStyle w:val="Heading3"/>
       </w:pPr>
       <w:bookmarkStart w:id="28" w:name="_Toc137073556"/>
-      <w:r>
-        <w:t>Daniyal Nawaz(FA21-BSE-083):</w:t>
+      <w:proofErr w:type="spellStart"/>
+      <w:r>
+        <w:t>Daniyal</w:t>
+      </w:r>
+      <w:proofErr w:type="spellEnd"/>
+      <w:r>
+        <w:t xml:space="preserve"> </w:t>
+      </w:r>
+      <w:proofErr w:type="gramStart"/>
+      <w:r>
+        <w:t>Nawaz(</w:t>
+      </w:r>
+      <w:proofErr w:type="gramEnd"/>
+      <w:r>
+        <w:t>FA21-BSE-083):</w:t>
       </w:r>
       <w:bookmarkEnd w:id="28"/>
     </w:p>
@@ -10559,7 +10624,25 @@
           <w:sz w:val="24"/>
           <w:szCs w:val="24"/>
         </w:rPr>
-        <w:t>Prospective student logs in to the admission system and opens the apply for test page.</w:t>
+        <w:t xml:space="preserve">Prospective student logs in to the admission system and opens </w:t>
+      </w:r>
+      <w:proofErr w:type="gramStart"/>
+      <w:r>
+        <w:rPr>
+          <w:rFonts w:ascii="Times New Roman" w:hAnsi="Times New Roman" w:cs="Times New Roman"/>
+          <w:sz w:val="24"/>
+          <w:szCs w:val="24"/>
+        </w:rPr>
+        <w:t>the apply</w:t>
+      </w:r>
+      <w:proofErr w:type="gramEnd"/>
+      <w:r>
+        <w:rPr>
+          <w:rFonts w:ascii="Times New Roman" w:hAnsi="Times New Roman" w:cs="Times New Roman"/>
+          <w:sz w:val="24"/>
+          <w:szCs w:val="24"/>
+        </w:rPr>
+        <w:t xml:space="preserve"> for test page.</w:t>
       </w:r>
     </w:p>
     <w:p>
@@ -11873,6 +11956,9 @@
         </w:tabs>
       </w:pPr>
       <w:r>
+        <w:rPr>
+          <w:noProof/>
+        </w:rPr>
         <w:lastRenderedPageBreak/>
         <w:drawing>
           <wp:inline distT="0" distB="0" distL="0" distR="0" wp14:anchorId="30232F9E" wp14:editId="3412CA5A">
@@ -12289,7 +12375,25 @@
                 <w:sz w:val="24"/>
                 <w:szCs w:val="24"/>
               </w:rPr>
-              <w:t>Admin then will check feeStatus of Selected students.</w:t>
+              <w:t xml:space="preserve">Admin then will check </w:t>
+            </w:r>
+            <w:proofErr w:type="spellStart"/>
+            <w:r>
+              <w:rPr>
+                <w:rFonts w:ascii="Times New Roman" w:eastAsia="Times New Roman" w:hAnsi="Times New Roman" w:cs="Times New Roman"/>
+                <w:sz w:val="24"/>
+                <w:szCs w:val="24"/>
+              </w:rPr>
+              <w:t>feeStatus</w:t>
+            </w:r>
+            <w:proofErr w:type="spellEnd"/>
+            <w:r>
+              <w:rPr>
+                <w:rFonts w:ascii="Times New Roman" w:eastAsia="Times New Roman" w:hAnsi="Times New Roman" w:cs="Times New Roman"/>
+                <w:sz w:val="24"/>
+                <w:szCs w:val="24"/>
+              </w:rPr>
+              <w:t xml:space="preserve"> of Selected students.</w:t>
             </w:r>
           </w:p>
           <w:p>
@@ -12916,6 +13020,9 @@
     <w:p/>
     <w:p>
       <w:r>
+        <w:rPr>
+          <w:noProof/>
+        </w:rPr>
         <w:lastRenderedPageBreak/>
         <w:drawing>
           <wp:inline distT="0" distB="0" distL="0" distR="0" wp14:anchorId="184BA2D1" wp14:editId="61281D96">
@@ -12953,19 +13060,17 @@
           </wp:inline>
         </w:drawing>
       </w:r>
-      <w:bookmarkStart w:id="33" w:name="_GoBack"/>
-      <w:bookmarkEnd w:id="33"/>
     </w:p>
     <w:p/>
     <w:p>
       <w:pPr>
         <w:pStyle w:val="Heading3"/>
       </w:pPr>
-      <w:bookmarkStart w:id="34" w:name="_Toc137073559"/>
+      <w:bookmarkStart w:id="33" w:name="_Toc137073559"/>
       <w:r>
         <w:t>MAHAD WAJID (FA21-BSE-057)</w:t>
       </w:r>
-      <w:bookmarkEnd w:id="34"/>
+      <w:bookmarkEnd w:id="33"/>
     </w:p>
     <w:p>
       <w:pPr>
@@ -15022,48 +15127,48 @@
                 <w:sz w:val="24"/>
                 <w:szCs w:val="24"/>
               </w:rPr>
+              <w:t>Special Requirements</w:t>
+            </w:r>
+          </w:p>
+        </w:tc>
+        <w:tc>
+          <w:tcPr>
+            <w:tcW w:w="7465" w:type="dxa"/>
+          </w:tcPr>
+          <w:p>
+            <w:pPr>
+              <w:cnfStyle w:val="000000100000" w:firstRow="0" w:lastRow="0" w:firstColumn="0" w:lastColumn="0" w:oddVBand="0" w:evenVBand="0" w:oddHBand="1" w:evenHBand="0" w:firstRowFirstColumn="0" w:firstRowLastColumn="0" w:lastRowFirstColumn="0" w:lastRowLastColumn="0"/>
+              <w:rPr>
+                <w:rFonts w:ascii="Times New Roman" w:hAnsi="Times New Roman" w:cs="Times New Roman"/>
+                <w:sz w:val="24"/>
+                <w:szCs w:val="24"/>
+              </w:rPr>
+            </w:pPr>
+            <w:r>
+              <w:rPr>
+                <w:rFonts w:ascii="Times New Roman" w:hAnsi="Times New Roman" w:cs="Times New Roman"/>
+                <w:sz w:val="24"/>
+                <w:szCs w:val="24"/>
+              </w:rPr>
+              <w:t>The system should allow the staff member to view the scheduled exam details and make changes if necessary.</w:t>
+            </w:r>
+          </w:p>
+          <w:p>
+            <w:pPr>
+              <w:cnfStyle w:val="000000100000" w:firstRow="0" w:lastRow="0" w:firstColumn="0" w:lastColumn="0" w:oddVBand="0" w:evenVBand="0" w:oddHBand="1" w:evenHBand="0" w:firstRowFirstColumn="0" w:firstRowLastColumn="0" w:lastRowFirstColumn="0" w:lastRowLastColumn="0"/>
+              <w:rPr>
+                <w:rFonts w:ascii="Times New Roman" w:hAnsi="Times New Roman" w:cs="Times New Roman"/>
+                <w:sz w:val="24"/>
+                <w:szCs w:val="24"/>
+              </w:rPr>
+            </w:pPr>
+            <w:r>
+              <w:rPr>
+                <w:rFonts w:ascii="Times New Roman" w:hAnsi="Times New Roman" w:cs="Times New Roman"/>
+                <w:sz w:val="24"/>
+                <w:szCs w:val="24"/>
+              </w:rPr>
               <w:lastRenderedPageBreak/>
-              <w:t>Special Requirements</w:t>
-            </w:r>
-          </w:p>
-        </w:tc>
-        <w:tc>
-          <w:tcPr>
-            <w:tcW w:w="7465" w:type="dxa"/>
-          </w:tcPr>
-          <w:p>
-            <w:pPr>
-              <w:cnfStyle w:val="000000100000" w:firstRow="0" w:lastRow="0" w:firstColumn="0" w:lastColumn="0" w:oddVBand="0" w:evenVBand="0" w:oddHBand="1" w:evenHBand="0" w:firstRowFirstColumn="0" w:firstRowLastColumn="0" w:lastRowFirstColumn="0" w:lastRowLastColumn="0"/>
-              <w:rPr>
-                <w:rFonts w:ascii="Times New Roman" w:hAnsi="Times New Roman" w:cs="Times New Roman"/>
-                <w:sz w:val="24"/>
-                <w:szCs w:val="24"/>
-              </w:rPr>
-            </w:pPr>
-            <w:r>
-              <w:rPr>
-                <w:rFonts w:ascii="Times New Roman" w:hAnsi="Times New Roman" w:cs="Times New Roman"/>
-                <w:sz w:val="24"/>
-                <w:szCs w:val="24"/>
-              </w:rPr>
-              <w:t>The system should allow the staff member to view the scheduled exam details and make changes if necessary.</w:t>
-            </w:r>
-          </w:p>
-          <w:p>
-            <w:pPr>
-              <w:cnfStyle w:val="000000100000" w:firstRow="0" w:lastRow="0" w:firstColumn="0" w:lastColumn="0" w:oddVBand="0" w:evenVBand="0" w:oddHBand="1" w:evenHBand="0" w:firstRowFirstColumn="0" w:firstRowLastColumn="0" w:lastRowFirstColumn="0" w:lastRowLastColumn="0"/>
-              <w:rPr>
-                <w:rFonts w:ascii="Times New Roman" w:hAnsi="Times New Roman" w:cs="Times New Roman"/>
-                <w:sz w:val="24"/>
-                <w:szCs w:val="24"/>
-              </w:rPr>
-            </w:pPr>
-            <w:r>
-              <w:rPr>
-                <w:rFonts w:ascii="Times New Roman" w:hAnsi="Times New Roman" w:cs="Times New Roman"/>
-                <w:sz w:val="24"/>
-                <w:szCs w:val="24"/>
-              </w:rPr>
               <w:t>The system should be able to generate reports on the exam scheduling and attendance for administrative purposes.</w:t>
             </w:r>
           </w:p>
@@ -15100,6 +15205,7 @@
                 <w:sz w:val="24"/>
                 <w:szCs w:val="24"/>
               </w:rPr>
+              <w:lastRenderedPageBreak/>
               <w:t>Technology and data variation list</w:t>
             </w:r>
           </w:p>
@@ -15737,7 +15843,6 @@
                 <w:sz w:val="24"/>
                 <w:szCs w:val="24"/>
               </w:rPr>
-              <w:lastRenderedPageBreak/>
               <w:t>Precondition:</w:t>
             </w:r>
           </w:p>
@@ -15792,6 +15897,7 @@
                 <w:sz w:val="24"/>
                 <w:szCs w:val="24"/>
               </w:rPr>
+              <w:lastRenderedPageBreak/>
               <w:t>Success Guarantee:</w:t>
             </w:r>
           </w:p>
@@ -16378,12 +16484,12 @@
       <w:pPr>
         <w:pStyle w:val="Heading3"/>
       </w:pPr>
-      <w:bookmarkStart w:id="35" w:name="_Toc137073560"/>
+      <w:bookmarkStart w:id="34" w:name="_Toc137073560"/>
       <w:r>
         <w:lastRenderedPageBreak/>
         <w:t>HAMZA BADAR (FA21-BSE-055)</w:t>
       </w:r>
-      <w:bookmarkEnd w:id="35"/>
+      <w:bookmarkEnd w:id="34"/>
     </w:p>
     <w:p>
       <w:pPr>
@@ -17023,7 +17129,21 @@
                 <w:rFonts w:ascii="Times New Roman" w:hAnsi="Times New Roman" w:cs="Times New Roman"/>
               </w:rPr>
               <w:lastRenderedPageBreak/>
-              <w:t>If the list of students results is not available , then the admin cannot allocate courses to the timetable.</w:t>
+              <w:t xml:space="preserve">If the list of students results is not </w:t>
+            </w:r>
+            <w:proofErr w:type="gramStart"/>
+            <w:r>
+              <w:rPr>
+                <w:rFonts w:ascii="Times New Roman" w:hAnsi="Times New Roman" w:cs="Times New Roman"/>
+              </w:rPr>
+              <w:t>available ,</w:t>
+            </w:r>
+            <w:proofErr w:type="gramEnd"/>
+            <w:r>
+              <w:rPr>
+                <w:rFonts w:ascii="Times New Roman" w:hAnsi="Times New Roman" w:cs="Times New Roman"/>
+              </w:rPr>
+              <w:t xml:space="preserve"> then the admin cannot allocate courses to the timetable.</w:t>
             </w:r>
           </w:p>
         </w:tc>
@@ -18385,11 +18505,11 @@
       <w:pPr>
         <w:pStyle w:val="Heading3"/>
       </w:pPr>
-      <w:bookmarkStart w:id="36" w:name="_Toc137073561"/>
+      <w:bookmarkStart w:id="35" w:name="_Toc137073561"/>
       <w:r>
         <w:t>ABDUL AZIZ (FA21-BSE-058):</w:t>
       </w:r>
-      <w:bookmarkEnd w:id="36"/>
+      <w:bookmarkEnd w:id="35"/>
     </w:p>
     <w:p/>
     <w:p>
@@ -19771,8 +19891,20 @@
                 <w:sz w:val="24"/>
                 <w:szCs w:val="24"/>
               </w:rPr>
-              <w:t>Frequency of occurences</w:t>
-            </w:r>
+              <w:t xml:space="preserve">Frequency of </w:t>
+            </w:r>
+            <w:proofErr w:type="spellStart"/>
+            <w:r>
+              <w:rPr>
+                <w:rFonts w:ascii="Times New Roman" w:hAnsi="Times New Roman" w:cs="Times New Roman"/>
+                <w:b w:val="0"/>
+                <w:caps w:val="0"/>
+                <w:sz w:val="24"/>
+                <w:szCs w:val="24"/>
+              </w:rPr>
+              <w:t>occurences</w:t>
+            </w:r>
+            <w:proofErr w:type="spellEnd"/>
           </w:p>
         </w:tc>
         <w:tc>
@@ -21395,8 +21527,20 @@
                 <w:sz w:val="24"/>
                 <w:szCs w:val="24"/>
               </w:rPr>
-              <w:t>Frequency of occurences</w:t>
-            </w:r>
+              <w:t xml:space="preserve">Frequency of </w:t>
+            </w:r>
+            <w:proofErr w:type="spellStart"/>
+            <w:r>
+              <w:rPr>
+                <w:rFonts w:ascii="Times New Roman" w:hAnsi="Times New Roman" w:cs="Times New Roman"/>
+                <w:b w:val="0"/>
+                <w:caps w:val="0"/>
+                <w:sz w:val="24"/>
+                <w:szCs w:val="24"/>
+              </w:rPr>
+              <w:t>occurences</w:t>
+            </w:r>
+            <w:proofErr w:type="spellEnd"/>
           </w:p>
         </w:tc>
         <w:tc>
@@ -22215,7 +22359,25 @@
                 <w:szCs w:val="24"/>
               </w:rPr>
               <w:lastRenderedPageBreak/>
-              <w:t>information according to the payment method such as account number, challan number, branch number.</w:t>
+              <w:t xml:space="preserve">information according to the payment method such as account number, challan number, </w:t>
+            </w:r>
+            <w:proofErr w:type="gramStart"/>
+            <w:r>
+              <w:rPr>
+                <w:rFonts w:ascii="Times New Roman" w:hAnsi="Times New Roman" w:cs="Times New Roman"/>
+                <w:sz w:val="24"/>
+                <w:szCs w:val="24"/>
+              </w:rPr>
+              <w:t>branch</w:t>
+            </w:r>
+            <w:proofErr w:type="gramEnd"/>
+            <w:r>
+              <w:rPr>
+                <w:rFonts w:ascii="Times New Roman" w:hAnsi="Times New Roman" w:cs="Times New Roman"/>
+                <w:sz w:val="24"/>
+                <w:szCs w:val="24"/>
+              </w:rPr>
+              <w:t xml:space="preserve"> number.</w:t>
             </w:r>
           </w:p>
           <w:p>
@@ -23099,8 +23261,20 @@
                 <w:sz w:val="24"/>
                 <w:szCs w:val="24"/>
               </w:rPr>
-              <w:t>Frequency of occurences</w:t>
-            </w:r>
+              <w:t xml:space="preserve">Frequency of </w:t>
+            </w:r>
+            <w:proofErr w:type="spellStart"/>
+            <w:r>
+              <w:rPr>
+                <w:rFonts w:ascii="Times New Roman" w:hAnsi="Times New Roman" w:cs="Times New Roman"/>
+                <w:b w:val="0"/>
+                <w:caps w:val="0"/>
+                <w:sz w:val="24"/>
+                <w:szCs w:val="24"/>
+              </w:rPr>
+              <w:t>occurences</w:t>
+            </w:r>
+            <w:proofErr w:type="spellEnd"/>
           </w:p>
         </w:tc>
         <w:tc>
@@ -24445,8 +24619,20 @@
                 <w:sz w:val="24"/>
                 <w:szCs w:val="24"/>
               </w:rPr>
-              <w:t>Frequency of occurences</w:t>
-            </w:r>
+              <w:t xml:space="preserve">Frequency of </w:t>
+            </w:r>
+            <w:proofErr w:type="spellStart"/>
+            <w:r>
+              <w:rPr>
+                <w:rFonts w:ascii="Times New Roman" w:hAnsi="Times New Roman" w:cs="Times New Roman"/>
+                <w:b w:val="0"/>
+                <w:caps w:val="0"/>
+                <w:sz w:val="24"/>
+                <w:szCs w:val="24"/>
+              </w:rPr>
+              <w:t>occurences</w:t>
+            </w:r>
+            <w:proofErr w:type="spellEnd"/>
           </w:p>
         </w:tc>
         <w:tc>
@@ -24862,11 +25048,16 @@
       <w:pPr>
         <w:pStyle w:val="Heading3"/>
       </w:pPr>
-      <w:bookmarkStart w:id="37" w:name="_Toc137073562"/>
-      <w:r>
-        <w:t>Daniyal Nawaz (FA21-BSE-083):</w:t>
-      </w:r>
-      <w:bookmarkEnd w:id="37"/>
+      <w:bookmarkStart w:id="36" w:name="_Toc137073562"/>
+      <w:proofErr w:type="spellStart"/>
+      <w:r>
+        <w:t>Daniyal</w:t>
+      </w:r>
+      <w:proofErr w:type="spellEnd"/>
+      <w:r>
+        <w:t xml:space="preserve"> Nawaz (FA21-BSE-083):</w:t>
+      </w:r>
+      <w:bookmarkEnd w:id="36"/>
     </w:p>
     <w:p>
       <w:pPr>
@@ -26597,7 +26788,16 @@
                 <w:sz w:val="24"/>
                 <w:szCs w:val="24"/>
               </w:rPr>
-              <w:t xml:space="preserve">A prototype of </w:t>
+              <w:t xml:space="preserve">A prototype </w:t>
+            </w:r>
+            <w:proofErr w:type="gramStart"/>
+            <w:r>
+              <w:rPr>
+                <w:rFonts w:ascii="Times New Roman" w:hAnsi="Times New Roman" w:cs="Times New Roman"/>
+                <w:sz w:val="24"/>
+                <w:szCs w:val="24"/>
+              </w:rPr>
+              <w:t xml:space="preserve">of </w:t>
             </w:r>
             <w:r>
               <w:rPr>
@@ -26621,7 +26821,16 @@
                 <w:sz w:val="24"/>
                 <w:szCs w:val="24"/>
               </w:rPr>
-              <w:t xml:space="preserve">he </w:t>
+              <w:t>he</w:t>
+            </w:r>
+            <w:proofErr w:type="gramEnd"/>
+            <w:r>
+              <w:rPr>
+                <w:rFonts w:ascii="Times New Roman" w:hAnsi="Times New Roman" w:cs="Times New Roman"/>
+                <w:sz w:val="24"/>
+                <w:szCs w:val="24"/>
+              </w:rPr>
+              <w:t xml:space="preserve"> </w:t>
             </w:r>
             <w:r>
               <w:rPr>
@@ -27760,7 +27969,25 @@
                 <w:sz w:val="24"/>
                 <w:szCs w:val="24"/>
               </w:rPr>
-              <w:t>A prototype of the apply for test feature can be created using web application frameworks such as Ruby on Rails, Django, or Laravel.</w:t>
+              <w:t xml:space="preserve">A prototype of </w:t>
+            </w:r>
+            <w:proofErr w:type="gramStart"/>
+            <w:r>
+              <w:rPr>
+                <w:rFonts w:ascii="Times New Roman" w:hAnsi="Times New Roman" w:cs="Times New Roman"/>
+                <w:sz w:val="24"/>
+                <w:szCs w:val="24"/>
+              </w:rPr>
+              <w:t>the apply</w:t>
+            </w:r>
+            <w:proofErr w:type="gramEnd"/>
+            <w:r>
+              <w:rPr>
+                <w:rFonts w:ascii="Times New Roman" w:hAnsi="Times New Roman" w:cs="Times New Roman"/>
+                <w:sz w:val="24"/>
+                <w:szCs w:val="24"/>
+              </w:rPr>
+              <w:t xml:space="preserve"> for test feature can be created using web application frameworks such as Ruby on Rails, Django, or Laravel.</w:t>
             </w:r>
           </w:p>
         </w:tc>
@@ -28212,13 +28439,13 @@
       <w:pPr>
         <w:pStyle w:val="Heading3"/>
       </w:pPr>
-      <w:bookmarkStart w:id="38" w:name="_Toc134461730"/>
-      <w:bookmarkStart w:id="39" w:name="_Toc137073563"/>
+      <w:bookmarkStart w:id="37" w:name="_Toc134461730"/>
+      <w:bookmarkStart w:id="38" w:name="_Toc137073563"/>
       <w:r>
         <w:t>SOMAN AHMAD (FA21-BSE-150)</w:t>
       </w:r>
+      <w:bookmarkEnd w:id="37"/>
       <w:bookmarkEnd w:id="38"/>
-      <w:bookmarkEnd w:id="39"/>
     </w:p>
     <w:p/>
     <w:tbl>
@@ -29157,7 +29384,21 @@
               <w:rPr>
                 <w:rFonts w:ascii="Times New Roman" w:hAnsi="Times New Roman" w:cs="Times New Roman"/>
               </w:rPr>
-              <w:t xml:space="preserve"> Student: A person who is applying for admission to the university&lt;br&gt;- Staff Member: A person who is responsible for managing the admission process</w:t>
+              <w:t xml:space="preserve"> Student: A person who is applying for admission to the university&lt;</w:t>
+            </w:r>
+            <w:proofErr w:type="spellStart"/>
+            <w:r>
+              <w:rPr>
+                <w:rFonts w:ascii="Times New Roman" w:hAnsi="Times New Roman" w:cs="Times New Roman"/>
+              </w:rPr>
+              <w:t>br</w:t>
+            </w:r>
+            <w:proofErr w:type="spellEnd"/>
+            <w:r>
+              <w:rPr>
+                <w:rFonts w:ascii="Times New Roman" w:hAnsi="Times New Roman" w:cs="Times New Roman"/>
+              </w:rPr>
+              <w:t>&gt;- Staff Member: A person who is responsible for managing the admission process</w:t>
             </w:r>
           </w:p>
         </w:tc>
@@ -30952,11 +31193,11 @@
       <w:pPr>
         <w:pStyle w:val="Heading3"/>
       </w:pPr>
-      <w:bookmarkStart w:id="40" w:name="_Toc137073564"/>
+      <w:bookmarkStart w:id="39" w:name="_Toc137073564"/>
       <w:r>
         <w:t>AJWAH SARDAR (FA21-BSE-072)</w:t>
       </w:r>
-      <w:bookmarkEnd w:id="40"/>
+      <w:bookmarkEnd w:id="39"/>
     </w:p>
     <w:p>
       <w:pPr>
@@ -34047,8 +34288,8 @@
                 <w:szCs w:val="24"/>
               </w:rPr>
             </w:pPr>
-            <w:bookmarkStart w:id="41" w:name="_gjdgxs" w:colFirst="0" w:colLast="0"/>
-            <w:bookmarkEnd w:id="41"/>
+            <w:bookmarkStart w:id="40" w:name="_gjdgxs" w:colFirst="0" w:colLast="0"/>
+            <w:bookmarkEnd w:id="40"/>
             <w:r>
               <w:rPr>
                 <w:rFonts w:ascii="Times New Roman" w:eastAsia="Times New Roman" w:hAnsi="Times New Roman" w:cs="Times New Roman"/>
@@ -34626,7 +34867,7 @@
           <w:b/>
         </w:rPr>
       </w:pPr>
-      <w:bookmarkStart w:id="42" w:name="_Toc137073565"/>
+      <w:bookmarkStart w:id="41" w:name="_Toc137073565"/>
       <w:r>
         <w:rPr>
           <w:b/>
@@ -34645,41 +34886,41 @@
           <w:b/>
         </w:rPr>
         <w:t>:</w:t>
+      </w:r>
+      <w:bookmarkEnd w:id="41"/>
+    </w:p>
+    <w:p>
+      <w:pPr>
+        <w:pStyle w:val="Heading1"/>
+        <w:rPr>
+          <w:b/>
+          <w:sz w:val="28"/>
+          <w:szCs w:val="28"/>
+        </w:rPr>
+      </w:pPr>
+      <w:bookmarkStart w:id="42" w:name="_Toc137073566"/>
+      <w:r>
+        <w:rPr>
+          <w:b/>
+          <w:sz w:val="28"/>
+          <w:szCs w:val="28"/>
+        </w:rPr>
+        <w:t>Domain Model:</w:t>
       </w:r>
       <w:bookmarkEnd w:id="42"/>
     </w:p>
     <w:p>
       <w:pPr>
-        <w:pStyle w:val="Heading1"/>
-        <w:rPr>
-          <w:b/>
-          <w:sz w:val="28"/>
-          <w:szCs w:val="28"/>
-        </w:rPr>
-      </w:pPr>
-      <w:bookmarkStart w:id="43" w:name="_Toc137073566"/>
-      <w:r>
-        <w:rPr>
-          <w:b/>
-          <w:sz w:val="28"/>
-          <w:szCs w:val="28"/>
-        </w:rPr>
-        <w:t>Domain Model:</w:t>
+        <w:pStyle w:val="Heading3"/>
+      </w:pPr>
+      <w:bookmarkStart w:id="43" w:name="_Toc137073567"/>
+      <w:r>
+        <w:t>Use Case: Publish and Create Merit List</w:t>
+      </w:r>
+      <w:r>
+        <w:t xml:space="preserve"> HAMZA BADAR (FA21-BSE-055)</w:t>
       </w:r>
       <w:bookmarkEnd w:id="43"/>
-    </w:p>
-    <w:p>
-      <w:pPr>
-        <w:pStyle w:val="Heading3"/>
-      </w:pPr>
-      <w:bookmarkStart w:id="44" w:name="_Toc137073567"/>
-      <w:r>
-        <w:t>Use Case: Publish and Create Merit List</w:t>
-      </w:r>
-      <w:r>
-        <w:t xml:space="preserve"> HAMZA BADAR (FA21-BSE-055)</w:t>
-      </w:r>
-      <w:bookmarkEnd w:id="44"/>
     </w:p>
     <w:p>
       <w:pPr>
@@ -34759,7 +35000,7 @@
           <w:b/>
         </w:rPr>
       </w:pPr>
-      <w:bookmarkStart w:id="45" w:name="_Toc137073568"/>
+      <w:bookmarkStart w:id="44" w:name="_Toc137073568"/>
       <w:r>
         <w:rPr>
           <w:b/>
@@ -34775,6 +35016,34 @@
       <w:r>
         <w:rPr>
           <w:b/>
+        </w:rPr>
+        <w:t>:</w:t>
+      </w:r>
+      <w:bookmarkEnd w:id="44"/>
+    </w:p>
+    <w:p>
+      <w:pPr>
+        <w:pStyle w:val="Heading1"/>
+        <w:rPr>
+          <w:b/>
+          <w:sz w:val="28"/>
+          <w:szCs w:val="28"/>
+        </w:rPr>
+      </w:pPr>
+      <w:bookmarkStart w:id="45" w:name="_Toc137073569"/>
+      <w:r>
+        <w:rPr>
+          <w:b/>
+          <w:sz w:val="28"/>
+          <w:szCs w:val="28"/>
+        </w:rPr>
+        <w:t>SSD</w:t>
+      </w:r>
+      <w:r>
+        <w:rPr>
+          <w:b/>
+          <w:sz w:val="28"/>
+          <w:szCs w:val="28"/>
         </w:rPr>
         <w:t>:</w:t>
       </w:r>
@@ -34789,39 +35058,11 @@
           <w:szCs w:val="28"/>
         </w:rPr>
       </w:pPr>
-      <w:bookmarkStart w:id="46" w:name="_Toc137073569"/>
-      <w:r>
-        <w:rPr>
-          <w:b/>
-          <w:sz w:val="28"/>
-          <w:szCs w:val="28"/>
-        </w:rPr>
-        <w:t>SSD</w:t>
-      </w:r>
-      <w:r>
-        <w:rPr>
-          <w:b/>
-          <w:sz w:val="28"/>
-          <w:szCs w:val="28"/>
-        </w:rPr>
-        <w:t>:</w:t>
+      <w:bookmarkStart w:id="46" w:name="_Toc137073570"/>
+      <w:r>
+        <w:t>Use Case: Confirm Admission SYED SHAH HUSSAIN (FA21-BSE-172)</w:t>
       </w:r>
       <w:bookmarkEnd w:id="46"/>
-    </w:p>
-    <w:p>
-      <w:pPr>
-        <w:pStyle w:val="Heading1"/>
-        <w:rPr>
-          <w:b/>
-          <w:sz w:val="28"/>
-          <w:szCs w:val="28"/>
-        </w:rPr>
-      </w:pPr>
-      <w:bookmarkStart w:id="47" w:name="_Toc137073570"/>
-      <w:r>
-        <w:t>Use Case: Confirm Admission SYED SHAH HUSSAIN (FA21-BSE-172)</w:t>
-      </w:r>
-      <w:bookmarkEnd w:id="47"/>
     </w:p>
     <w:p>
       <w:r>
@@ -34879,11 +35120,11 @@
       <w:pPr>
         <w:pStyle w:val="Heading3"/>
       </w:pPr>
-      <w:bookmarkStart w:id="48" w:name="_Toc137073571"/>
+      <w:bookmarkStart w:id="47" w:name="_Toc137073571"/>
       <w:r>
         <w:t>Use Case: Notify Students SYED SHAH HUSSAIN (FA21-BSE-172)</w:t>
       </w:r>
-      <w:bookmarkEnd w:id="48"/>
+      <w:bookmarkEnd w:id="47"/>
     </w:p>
     <w:p>
       <w:r>
@@ -34938,12 +35179,12 @@
       <w:pPr>
         <w:pStyle w:val="Heading3"/>
       </w:pPr>
-      <w:bookmarkStart w:id="49" w:name="_Toc137073572"/>
+      <w:bookmarkStart w:id="48" w:name="_Toc137073572"/>
       <w:r>
         <w:lastRenderedPageBreak/>
         <w:t>Use Case: Enter Personal Info MAHAD WAJID (FA21-BSE-057)</w:t>
       </w:r>
-      <w:bookmarkEnd w:id="49"/>
+      <w:bookmarkEnd w:id="48"/>
     </w:p>
     <w:p>
       <w:r>
@@ -35004,15 +35245,23 @@
       <w:pPr>
         <w:pStyle w:val="Heading3"/>
       </w:pPr>
-      <w:bookmarkStart w:id="50" w:name="_Toc137073573"/>
+      <w:bookmarkStart w:id="49" w:name="_Toc137073573"/>
       <w:r>
         <w:lastRenderedPageBreak/>
-        <w:t>Use Case: Scheduling Test</w:t>
-      </w:r>
-      <w:r>
-        <w:t xml:space="preserve">  MAHAD WAJID  (FA21-BSE-057)</w:t>
-      </w:r>
-      <w:bookmarkEnd w:id="50"/>
+        <w:t xml:space="preserve">Use Case: Scheduling </w:t>
+      </w:r>
+      <w:proofErr w:type="gramStart"/>
+      <w:r>
+        <w:t>Test</w:t>
+      </w:r>
+      <w:r>
+        <w:t xml:space="preserve">  MAHAD</w:t>
+      </w:r>
+      <w:proofErr w:type="gramEnd"/>
+      <w:r>
+        <w:t xml:space="preserve"> WAJID  (FA21-BSE-057)</w:t>
+      </w:r>
+      <w:bookmarkEnd w:id="49"/>
     </w:p>
     <w:p>
       <w:r>
@@ -35077,7 +35326,7 @@
       <w:pPr>
         <w:pStyle w:val="Heading3"/>
       </w:pPr>
-      <w:bookmarkStart w:id="51" w:name="_Toc137073574"/>
+      <w:bookmarkStart w:id="50" w:name="_Toc137073574"/>
       <w:r>
         <w:t xml:space="preserve">Use Case: </w:t>
       </w:r>
@@ -35085,9 +35334,17 @@
         <w:t>Announcement MAHAD</w:t>
       </w:r>
       <w:r>
-        <w:t xml:space="preserve"> WAJID  (FA21-BSE-057)</w:t>
-      </w:r>
-      <w:bookmarkEnd w:id="51"/>
+        <w:t xml:space="preserve"> </w:t>
+      </w:r>
+      <w:proofErr w:type="gramStart"/>
+      <w:r>
+        <w:t>WAJID  (</w:t>
+      </w:r>
+      <w:proofErr w:type="gramEnd"/>
+      <w:r>
+        <w:t>FA21-BSE-057)</w:t>
+      </w:r>
+      <w:bookmarkEnd w:id="50"/>
     </w:p>
     <w:p>
       <w:r>
@@ -35142,7 +35399,7 @@
       <w:pPr>
         <w:pStyle w:val="Heading3"/>
       </w:pPr>
-      <w:bookmarkStart w:id="52" w:name="_Toc137073575"/>
+      <w:bookmarkStart w:id="51" w:name="_Toc137073575"/>
       <w:r>
         <w:rPr>
           <w:noProof/>
@@ -35207,19 +35464,19 @@
       <w:r>
         <w:t>Use Case: Take Test ABDUL AZIZ (FA21-BSE-058)</w:t>
       </w:r>
-      <w:bookmarkEnd w:id="52"/>
+      <w:bookmarkEnd w:id="51"/>
     </w:p>
     <w:p/>
     <w:p>
       <w:pPr>
         <w:pStyle w:val="Heading3"/>
       </w:pPr>
-      <w:bookmarkStart w:id="53" w:name="_Toc137073576"/>
+      <w:bookmarkStart w:id="52" w:name="_Toc137073576"/>
       <w:r>
         <w:lastRenderedPageBreak/>
         <w:t>Use Case: Print Challan ABDUL AZIZ (FA21-BSE-058)</w:t>
       </w:r>
-      <w:bookmarkEnd w:id="53"/>
+      <w:bookmarkEnd w:id="52"/>
     </w:p>
     <w:p>
       <w:r>
@@ -35273,12 +35530,12 @@
       <w:pPr>
         <w:pStyle w:val="Heading3"/>
       </w:pPr>
-      <w:bookmarkStart w:id="54" w:name="_Toc137073577"/>
+      <w:bookmarkStart w:id="53" w:name="_Toc137073577"/>
       <w:r>
         <w:lastRenderedPageBreak/>
         <w:t>Use Case: Make Payment ABDUL AZIZ (FA21-BSE-058)</w:t>
       </w:r>
-      <w:bookmarkEnd w:id="54"/>
+      <w:bookmarkEnd w:id="53"/>
     </w:p>
     <w:p>
       <w:r>
@@ -35333,13 +35590,13 @@
       <w:pPr>
         <w:pStyle w:val="Heading3"/>
       </w:pPr>
-      <w:bookmarkStart w:id="55" w:name="_Toc137019977"/>
-      <w:bookmarkStart w:id="56" w:name="_Toc137073578"/>
+      <w:bookmarkStart w:id="54" w:name="_Toc137019977"/>
+      <w:bookmarkStart w:id="55" w:name="_Toc137073578"/>
       <w:r>
         <w:t>Use Case: Publish merit list by (Hamza Badar FA21-BSE-055)</w:t>
       </w:r>
+      <w:bookmarkEnd w:id="54"/>
       <w:bookmarkEnd w:id="55"/>
-      <w:bookmarkEnd w:id="56"/>
     </w:p>
     <w:p/>
     <w:p>
@@ -35402,11 +35659,11 @@
       <w:pPr>
         <w:pStyle w:val="Heading3"/>
       </w:pPr>
-      <w:bookmarkStart w:id="57" w:name="_Toc137073579"/>
+      <w:bookmarkStart w:id="56" w:name="_Toc137073579"/>
       <w:r>
         <w:t>Use Case: Check merit list by (Hamza Badar FA21-BSE-055)</w:t>
       </w:r>
-      <w:bookmarkEnd w:id="57"/>
+      <w:bookmarkEnd w:id="56"/>
     </w:p>
     <w:p/>
     <w:p>
@@ -35477,7 +35734,7 @@
           <w:b/>
         </w:rPr>
       </w:pPr>
-      <w:bookmarkStart w:id="58" w:name="_Toc137073580"/>
+      <w:bookmarkStart w:id="57" w:name="_Toc137073580"/>
       <w:r>
         <w:rPr>
           <w:b/>
@@ -35496,7 +35753,7 @@
         </w:rPr>
         <w:t>:</w:t>
       </w:r>
-      <w:bookmarkEnd w:id="58"/>
+      <w:bookmarkEnd w:id="57"/>
     </w:p>
     <w:p>
       <w:pPr>
@@ -35507,7 +35764,7 @@
           <w:szCs w:val="28"/>
         </w:rPr>
       </w:pPr>
-      <w:bookmarkStart w:id="59" w:name="_Toc137073581"/>
+      <w:bookmarkStart w:id="58" w:name="_Toc137073581"/>
       <w:r>
         <w:rPr>
           <w:b/>
@@ -35532,18 +35789,18 @@
         </w:rPr>
         <w:t>:</w:t>
       </w:r>
-      <w:bookmarkEnd w:id="59"/>
+      <w:bookmarkEnd w:id="58"/>
     </w:p>
     <w:p/>
     <w:p>
       <w:pPr>
         <w:pStyle w:val="Heading3"/>
       </w:pPr>
-      <w:bookmarkStart w:id="60" w:name="_Toc137073582"/>
+      <w:bookmarkStart w:id="59" w:name="_Toc137073582"/>
       <w:r>
         <w:t>Use Case: Confirm Admission SYED SHAH HUSSAIN (FA21-BSE-172)</w:t>
       </w:r>
-      <w:bookmarkEnd w:id="60"/>
+      <w:bookmarkEnd w:id="59"/>
     </w:p>
     <w:tbl>
       <w:tblPr>
@@ -35600,7 +35857,56 @@
                 <w:rFonts w:ascii="Times New Roman" w:hAnsi="Times New Roman" w:cs="Times New Roman"/>
                 <w:szCs w:val="24"/>
               </w:rPr>
-              <w:t>admissionConfirmation (admissionID:string)</w:t>
+              <w:t>admissionConfirmation (</w:t>
+            </w:r>
+            <w:r>
+              <w:rPr>
+                <w:rFonts w:ascii="Times New Roman" w:hAnsi="Times New Roman" w:cs="Times New Roman"/>
+                <w:szCs w:val="24"/>
+              </w:rPr>
+              <w:br/>
+            </w:r>
+            <w:r>
+              <w:rPr>
+                <w:rFonts w:ascii="Times New Roman" w:hAnsi="Times New Roman" w:cs="Times New Roman"/>
+                <w:b w:val="0"/>
+                <w:szCs w:val="24"/>
+              </w:rPr>
+              <w:t>admissionID:int,</w:t>
+            </w:r>
+            <w:r>
+              <w:rPr>
+                <w:rFonts w:ascii="Times New Roman" w:hAnsi="Times New Roman" w:cs="Times New Roman"/>
+                <w:b w:val="0"/>
+                <w:szCs w:val="24"/>
+              </w:rPr>
+              <w:br/>
+              <w:t>std_name:String,</w:t>
+            </w:r>
+            <w:r>
+              <w:rPr>
+                <w:rFonts w:ascii="Times New Roman" w:hAnsi="Times New Roman" w:cs="Times New Roman"/>
+                <w:b w:val="0"/>
+                <w:szCs w:val="24"/>
+              </w:rPr>
+              <w:br/>
+              <w:t>feeStatus:boolean</w:t>
+            </w:r>
+            <w:bookmarkStart w:id="60" w:name="_GoBack"/>
+            <w:bookmarkEnd w:id="60"/>
+            <w:r>
+              <w:rPr>
+                <w:rFonts w:ascii="Times New Roman" w:hAnsi="Times New Roman" w:cs="Times New Roman"/>
+                <w:szCs w:val="24"/>
+              </w:rPr>
+              <w:br/>
+            </w:r>
+            <w:r>
+              <w:rPr>
+                <w:rFonts w:ascii="Times New Roman" w:hAnsi="Times New Roman" w:cs="Times New Roman"/>
+                <w:szCs w:val="24"/>
+              </w:rPr>
+              <w:t>)</w:t>
             </w:r>
           </w:p>
         </w:tc>
@@ -35848,7 +36154,21 @@
               <w:rPr>
                 <w:rFonts w:ascii="Times New Roman" w:hAnsi="Times New Roman" w:cs="Times New Roman"/>
               </w:rPr>
-              <w:t>• The student is officially registered as a student of the university for the specified program.</w:t>
+              <w:t xml:space="preserve">• The student is officially registered as a student of the </w:t>
+            </w:r>
+            <w:proofErr w:type="gramStart"/>
+            <w:r>
+              <w:rPr>
+                <w:rFonts w:ascii="Times New Roman" w:hAnsi="Times New Roman" w:cs="Times New Roman"/>
+              </w:rPr>
+              <w:t>university for the specified program</w:t>
+            </w:r>
+            <w:proofErr w:type="gramEnd"/>
+            <w:r>
+              <w:rPr>
+                <w:rFonts w:ascii="Times New Roman" w:hAnsi="Times New Roman" w:cs="Times New Roman"/>
+              </w:rPr>
+              <w:t>.</w:t>
             </w:r>
           </w:p>
         </w:tc>
@@ -35923,7 +36243,35 @@
               <w:rPr>
                 <w:rFonts w:ascii="Times New Roman" w:hAnsi="Times New Roman" w:cs="Times New Roman"/>
               </w:rPr>
-              <w:t>(notificationType: string, admissionID: string, message: string)</w:t>
+              <w:t>(</w:t>
+            </w:r>
+            <w:proofErr w:type="spellStart"/>
+            <w:r>
+              <w:rPr>
+                <w:rFonts w:ascii="Times New Roman" w:hAnsi="Times New Roman" w:cs="Times New Roman"/>
+              </w:rPr>
+              <w:t>notificationType</w:t>
+            </w:r>
+            <w:proofErr w:type="spellEnd"/>
+            <w:r>
+              <w:rPr>
+                <w:rFonts w:ascii="Times New Roman" w:hAnsi="Times New Roman" w:cs="Times New Roman"/>
+              </w:rPr>
+              <w:t xml:space="preserve">: string, </w:t>
+            </w:r>
+            <w:proofErr w:type="spellStart"/>
+            <w:r>
+              <w:rPr>
+                <w:rFonts w:ascii="Times New Roman" w:hAnsi="Times New Roman" w:cs="Times New Roman"/>
+              </w:rPr>
+              <w:t>admissionID</w:t>
+            </w:r>
+            <w:proofErr w:type="spellEnd"/>
+            <w:r>
+              <w:rPr>
+                <w:rFonts w:ascii="Times New Roman" w:hAnsi="Times New Roman" w:cs="Times New Roman"/>
+              </w:rPr>
+              <w:t>: string, message: string)</w:t>
             </w:r>
           </w:p>
         </w:tc>
@@ -35951,6 +36299,7 @@
                 <w:rFonts w:ascii="Times New Roman" w:hAnsi="Times New Roman" w:cs="Times New Roman"/>
                 <w:sz w:val="24"/>
               </w:rPr>
+              <w:lastRenderedPageBreak/>
               <w:t xml:space="preserve">Cross Reference </w:t>
             </w:r>
           </w:p>
@@ -35994,7 +36343,6 @@
                 <w:rFonts w:ascii="Times New Roman" w:hAnsi="Times New Roman" w:cs="Times New Roman"/>
                 <w:sz w:val="24"/>
               </w:rPr>
-              <w:lastRenderedPageBreak/>
               <w:t>Pre conditions</w:t>
             </w:r>
           </w:p>
@@ -36196,12 +36544,53 @@
                 <w:szCs w:val="24"/>
               </w:rPr>
             </w:pPr>
-            <w:r>
-              <w:rPr>
-                <w:rFonts w:ascii="Times New Roman" w:hAnsi="Times New Roman" w:cs="Times New Roman"/>
-                <w:szCs w:val="24"/>
-              </w:rPr>
-              <w:t>enterPersonalInfo(firstName: string, lastName: string, email: string, phone: string, address: string)</w:t>
+            <w:proofErr w:type="spellStart"/>
+            <w:r>
+              <w:rPr>
+                <w:rFonts w:ascii="Times New Roman" w:hAnsi="Times New Roman" w:cs="Times New Roman"/>
+                <w:szCs w:val="24"/>
+              </w:rPr>
+              <w:t>enterPersonalInfo</w:t>
+            </w:r>
+            <w:proofErr w:type="spellEnd"/>
+            <w:r>
+              <w:rPr>
+                <w:rFonts w:ascii="Times New Roman" w:hAnsi="Times New Roman" w:cs="Times New Roman"/>
+                <w:szCs w:val="24"/>
+              </w:rPr>
+              <w:t>(</w:t>
+            </w:r>
+            <w:proofErr w:type="spellStart"/>
+            <w:r>
+              <w:rPr>
+                <w:rFonts w:ascii="Times New Roman" w:hAnsi="Times New Roman" w:cs="Times New Roman"/>
+                <w:szCs w:val="24"/>
+              </w:rPr>
+              <w:t>firstName</w:t>
+            </w:r>
+            <w:proofErr w:type="spellEnd"/>
+            <w:r>
+              <w:rPr>
+                <w:rFonts w:ascii="Times New Roman" w:hAnsi="Times New Roman" w:cs="Times New Roman"/>
+                <w:szCs w:val="24"/>
+              </w:rPr>
+              <w:t xml:space="preserve">: string, </w:t>
+            </w:r>
+            <w:proofErr w:type="spellStart"/>
+            <w:r>
+              <w:rPr>
+                <w:rFonts w:ascii="Times New Roman" w:hAnsi="Times New Roman" w:cs="Times New Roman"/>
+                <w:szCs w:val="24"/>
+              </w:rPr>
+              <w:t>lastName</w:t>
+            </w:r>
+            <w:proofErr w:type="spellEnd"/>
+            <w:r>
+              <w:rPr>
+                <w:rFonts w:ascii="Times New Roman" w:hAnsi="Times New Roman" w:cs="Times New Roman"/>
+                <w:szCs w:val="24"/>
+              </w:rPr>
+              <w:t>: string, email: string, phone: string, address: string)</w:t>
             </w:r>
           </w:p>
         </w:tc>
@@ -36482,7 +36871,15 @@
       </w:pPr>
       <w:bookmarkStart w:id="63" w:name="_Toc137073585"/>
       <w:r>
-        <w:t>Use Case: Scheduling Test  MAHAD WAJID  (FA21-BSE-057)</w:t>
+        <w:t xml:space="preserve">Use Case: Scheduling </w:t>
+      </w:r>
+      <w:proofErr w:type="gramStart"/>
+      <w:r>
+        <w:t>Test  MAHAD</w:t>
+      </w:r>
+      <w:proofErr w:type="gramEnd"/>
+      <w:r>
+        <w:t xml:space="preserve"> WAJID  (FA21-BSE-057)</w:t>
       </w:r>
       <w:bookmarkEnd w:id="63"/>
     </w:p>
@@ -36712,6 +37109,7 @@
                 <w:rFonts w:ascii="Times New Roman" w:hAnsi="Times New Roman" w:cs="Times New Roman"/>
                 <w:sz w:val="24"/>
               </w:rPr>
+              <w:lastRenderedPageBreak/>
               <w:t>Post conditions</w:t>
             </w:r>
           </w:p>
@@ -36736,14 +37134,7 @@
               <w:rPr>
                 <w:rFonts w:ascii="Times New Roman" w:hAnsi="Times New Roman" w:cs="Times New Roman"/>
               </w:rPr>
-              <w:t xml:space="preserve">A test session for the specified test with the given date, time, and location is </w:t>
-            </w:r>
-            <w:r>
-              <w:rPr>
-                <w:rFonts w:ascii="Times New Roman" w:hAnsi="Times New Roman" w:cs="Times New Roman"/>
-              </w:rPr>
-              <w:lastRenderedPageBreak/>
-              <w:t>scheduled in the university admission system.</w:t>
+              <w:t>A test session for the specified test with the given date, time, and location is scheduled in the university admission system.</w:t>
             </w:r>
           </w:p>
           <w:p>
@@ -36822,7 +37213,6 @@
       </w:pPr>
       <w:bookmarkStart w:id="64" w:name="_Toc137073586"/>
       <w:r>
-        <w:lastRenderedPageBreak/>
         <w:t xml:space="preserve">Use Case: Announcement MAHAD </w:t>
       </w:r>
       <w:r>
@@ -37208,13 +37598,131 @@
                 <w:szCs w:val="24"/>
               </w:rPr>
             </w:pPr>
-            <w:r>
-              <w:rPr>
-                <w:rFonts w:ascii="Times New Roman" w:hAnsi="Times New Roman" w:cs="Times New Roman"/>
-                <w:sz w:val="24"/>
-                <w:szCs w:val="24"/>
-              </w:rPr>
-              <w:t>takeTest (studentId: int, testDuration: Duration, testId: int, testTime: Time)</w:t>
+            <w:proofErr w:type="spellStart"/>
+            <w:r>
+              <w:rPr>
+                <w:rFonts w:ascii="Times New Roman" w:hAnsi="Times New Roman" w:cs="Times New Roman"/>
+                <w:sz w:val="24"/>
+                <w:szCs w:val="24"/>
+              </w:rPr>
+              <w:t>takeTest</w:t>
+            </w:r>
+            <w:proofErr w:type="spellEnd"/>
+            <w:r>
+              <w:rPr>
+                <w:rFonts w:ascii="Times New Roman" w:hAnsi="Times New Roman" w:cs="Times New Roman"/>
+                <w:sz w:val="24"/>
+                <w:szCs w:val="24"/>
+              </w:rPr>
+              <w:t xml:space="preserve"> (</w:t>
+            </w:r>
+            <w:proofErr w:type="spellStart"/>
+            <w:r>
+              <w:rPr>
+                <w:rFonts w:ascii="Times New Roman" w:hAnsi="Times New Roman" w:cs="Times New Roman"/>
+                <w:sz w:val="24"/>
+                <w:szCs w:val="24"/>
+              </w:rPr>
+              <w:t>studentId</w:t>
+            </w:r>
+            <w:proofErr w:type="spellEnd"/>
+            <w:r>
+              <w:rPr>
+                <w:rFonts w:ascii="Times New Roman" w:hAnsi="Times New Roman" w:cs="Times New Roman"/>
+                <w:sz w:val="24"/>
+                <w:szCs w:val="24"/>
+              </w:rPr>
+              <w:t xml:space="preserve">: </w:t>
+            </w:r>
+            <w:proofErr w:type="spellStart"/>
+            <w:r>
+              <w:rPr>
+                <w:rFonts w:ascii="Times New Roman" w:hAnsi="Times New Roman" w:cs="Times New Roman"/>
+                <w:sz w:val="24"/>
+                <w:szCs w:val="24"/>
+              </w:rPr>
+              <w:t>int</w:t>
+            </w:r>
+            <w:proofErr w:type="spellEnd"/>
+            <w:r>
+              <w:rPr>
+                <w:rFonts w:ascii="Times New Roman" w:hAnsi="Times New Roman" w:cs="Times New Roman"/>
+                <w:sz w:val="24"/>
+                <w:szCs w:val="24"/>
+              </w:rPr>
+              <w:t xml:space="preserve">, </w:t>
+            </w:r>
+            <w:proofErr w:type="spellStart"/>
+            <w:r>
+              <w:rPr>
+                <w:rFonts w:ascii="Times New Roman" w:hAnsi="Times New Roman" w:cs="Times New Roman"/>
+                <w:sz w:val="24"/>
+                <w:szCs w:val="24"/>
+              </w:rPr>
+              <w:t>testDuration</w:t>
+            </w:r>
+            <w:proofErr w:type="spellEnd"/>
+            <w:r>
+              <w:rPr>
+                <w:rFonts w:ascii="Times New Roman" w:hAnsi="Times New Roman" w:cs="Times New Roman"/>
+                <w:sz w:val="24"/>
+                <w:szCs w:val="24"/>
+              </w:rPr>
+              <w:t xml:space="preserve">: Duration, </w:t>
+            </w:r>
+            <w:proofErr w:type="spellStart"/>
+            <w:r>
+              <w:rPr>
+                <w:rFonts w:ascii="Times New Roman" w:hAnsi="Times New Roman" w:cs="Times New Roman"/>
+                <w:sz w:val="24"/>
+                <w:szCs w:val="24"/>
+              </w:rPr>
+              <w:t>testId</w:t>
+            </w:r>
+            <w:proofErr w:type="spellEnd"/>
+            <w:r>
+              <w:rPr>
+                <w:rFonts w:ascii="Times New Roman" w:hAnsi="Times New Roman" w:cs="Times New Roman"/>
+                <w:sz w:val="24"/>
+                <w:szCs w:val="24"/>
+              </w:rPr>
+              <w:t xml:space="preserve">: </w:t>
+            </w:r>
+            <w:proofErr w:type="spellStart"/>
+            <w:r>
+              <w:rPr>
+                <w:rFonts w:ascii="Times New Roman" w:hAnsi="Times New Roman" w:cs="Times New Roman"/>
+                <w:sz w:val="24"/>
+                <w:szCs w:val="24"/>
+              </w:rPr>
+              <w:t>int</w:t>
+            </w:r>
+            <w:proofErr w:type="spellEnd"/>
+            <w:r>
+              <w:rPr>
+                <w:rFonts w:ascii="Times New Roman" w:hAnsi="Times New Roman" w:cs="Times New Roman"/>
+                <w:sz w:val="24"/>
+                <w:szCs w:val="24"/>
+              </w:rPr>
+              <w:t xml:space="preserve">, </w:t>
+            </w:r>
+            <w:proofErr w:type="spellStart"/>
+            <w:r>
+              <w:rPr>
+                <w:rFonts w:ascii="Times New Roman" w:hAnsi="Times New Roman" w:cs="Times New Roman"/>
+                <w:sz w:val="24"/>
+                <w:szCs w:val="24"/>
+              </w:rPr>
+              <w:t>testTime</w:t>
+            </w:r>
+            <w:proofErr w:type="spellEnd"/>
+            <w:r>
+              <w:rPr>
+                <w:rFonts w:ascii="Times New Roman" w:hAnsi="Times New Roman" w:cs="Times New Roman"/>
+                <w:sz w:val="24"/>
+                <w:szCs w:val="24"/>
+              </w:rPr>
+              <w:t>: Time)</w:t>
             </w:r>
           </w:p>
         </w:tc>
@@ -37298,6 +37806,7 @@
                 <w:sz w:val="24"/>
                 <w:szCs w:val="24"/>
               </w:rPr>
+              <w:lastRenderedPageBreak/>
               <w:t>Pre-conditions</w:t>
             </w:r>
           </w:p>
@@ -37380,7 +37889,6 @@
                 <w:sz w:val="24"/>
                 <w:szCs w:val="24"/>
               </w:rPr>
-              <w:lastRenderedPageBreak/>
               <w:t>Post-conditions</w:t>
             </w:r>
           </w:p>
@@ -37409,7 +37917,25 @@
                 <w:sz w:val="24"/>
                 <w:szCs w:val="24"/>
               </w:rPr>
-              <w:t>The takeTest instance is created for the student.</w:t>
+              <w:t xml:space="preserve">The </w:t>
+            </w:r>
+            <w:proofErr w:type="spellStart"/>
+            <w:r>
+              <w:rPr>
+                <w:rFonts w:ascii="Times New Roman" w:hAnsi="Times New Roman" w:cs="Times New Roman"/>
+                <w:sz w:val="24"/>
+                <w:szCs w:val="24"/>
+              </w:rPr>
+              <w:t>takeTest</w:t>
+            </w:r>
+            <w:proofErr w:type="spellEnd"/>
+            <w:r>
+              <w:rPr>
+                <w:rFonts w:ascii="Times New Roman" w:hAnsi="Times New Roman" w:cs="Times New Roman"/>
+                <w:sz w:val="24"/>
+                <w:szCs w:val="24"/>
+              </w:rPr>
+              <w:t xml:space="preserve"> instance is created for the student.</w:t>
             </w:r>
           </w:p>
           <w:p>
@@ -37432,7 +37958,25 @@
                 <w:sz w:val="24"/>
                 <w:szCs w:val="24"/>
               </w:rPr>
-              <w:t>The takeTest instance is associated with the student.</w:t>
+              <w:t xml:space="preserve">The </w:t>
+            </w:r>
+            <w:proofErr w:type="spellStart"/>
+            <w:r>
+              <w:rPr>
+                <w:rFonts w:ascii="Times New Roman" w:hAnsi="Times New Roman" w:cs="Times New Roman"/>
+                <w:sz w:val="24"/>
+                <w:szCs w:val="24"/>
+              </w:rPr>
+              <w:t>takeTest</w:t>
+            </w:r>
+            <w:proofErr w:type="spellEnd"/>
+            <w:r>
+              <w:rPr>
+                <w:rFonts w:ascii="Times New Roman" w:hAnsi="Times New Roman" w:cs="Times New Roman"/>
+                <w:sz w:val="24"/>
+                <w:szCs w:val="24"/>
+              </w:rPr>
+              <w:t xml:space="preserve"> instance is associated with the student.</w:t>
             </w:r>
           </w:p>
           <w:p>
@@ -37455,7 +37999,25 @@
                 <w:sz w:val="24"/>
                 <w:szCs w:val="24"/>
               </w:rPr>
-              <w:t>The studentProgress became progress.</w:t>
+              <w:t xml:space="preserve">The </w:t>
+            </w:r>
+            <w:proofErr w:type="spellStart"/>
+            <w:r>
+              <w:rPr>
+                <w:rFonts w:ascii="Times New Roman" w:hAnsi="Times New Roman" w:cs="Times New Roman"/>
+                <w:sz w:val="24"/>
+                <w:szCs w:val="24"/>
+              </w:rPr>
+              <w:t>studentProgress</w:t>
+            </w:r>
+            <w:proofErr w:type="spellEnd"/>
+            <w:r>
+              <w:rPr>
+                <w:rFonts w:ascii="Times New Roman" w:hAnsi="Times New Roman" w:cs="Times New Roman"/>
+                <w:sz w:val="24"/>
+                <w:szCs w:val="24"/>
+              </w:rPr>
+              <w:t xml:space="preserve"> became progress.</w:t>
             </w:r>
           </w:p>
         </w:tc>
@@ -37526,13 +38088,77 @@
                 <w:szCs w:val="24"/>
               </w:rPr>
             </w:pPr>
-            <w:r>
-              <w:rPr>
-                <w:rFonts w:ascii="Times New Roman" w:hAnsi="Times New Roman" w:cs="Times New Roman"/>
-                <w:sz w:val="24"/>
-                <w:szCs w:val="24"/>
-              </w:rPr>
-              <w:t>printChallan (studentId: int, challanNo: String)</w:t>
+            <w:proofErr w:type="spellStart"/>
+            <w:r>
+              <w:rPr>
+                <w:rFonts w:ascii="Times New Roman" w:hAnsi="Times New Roman" w:cs="Times New Roman"/>
+                <w:sz w:val="24"/>
+                <w:szCs w:val="24"/>
+              </w:rPr>
+              <w:t>printChallan</w:t>
+            </w:r>
+            <w:proofErr w:type="spellEnd"/>
+            <w:r>
+              <w:rPr>
+                <w:rFonts w:ascii="Times New Roman" w:hAnsi="Times New Roman" w:cs="Times New Roman"/>
+                <w:sz w:val="24"/>
+                <w:szCs w:val="24"/>
+              </w:rPr>
+              <w:t xml:space="preserve"> (</w:t>
+            </w:r>
+            <w:proofErr w:type="spellStart"/>
+            <w:r>
+              <w:rPr>
+                <w:rFonts w:ascii="Times New Roman" w:hAnsi="Times New Roman" w:cs="Times New Roman"/>
+                <w:sz w:val="24"/>
+                <w:szCs w:val="24"/>
+              </w:rPr>
+              <w:t>studentId</w:t>
+            </w:r>
+            <w:proofErr w:type="spellEnd"/>
+            <w:r>
+              <w:rPr>
+                <w:rFonts w:ascii="Times New Roman" w:hAnsi="Times New Roman" w:cs="Times New Roman"/>
+                <w:sz w:val="24"/>
+                <w:szCs w:val="24"/>
+              </w:rPr>
+              <w:t xml:space="preserve">: </w:t>
+            </w:r>
+            <w:proofErr w:type="spellStart"/>
+            <w:r>
+              <w:rPr>
+                <w:rFonts w:ascii="Times New Roman" w:hAnsi="Times New Roman" w:cs="Times New Roman"/>
+                <w:sz w:val="24"/>
+                <w:szCs w:val="24"/>
+              </w:rPr>
+              <w:t>int</w:t>
+            </w:r>
+            <w:proofErr w:type="spellEnd"/>
+            <w:r>
+              <w:rPr>
+                <w:rFonts w:ascii="Times New Roman" w:hAnsi="Times New Roman" w:cs="Times New Roman"/>
+                <w:sz w:val="24"/>
+                <w:szCs w:val="24"/>
+              </w:rPr>
+              <w:t xml:space="preserve">, </w:t>
+            </w:r>
+            <w:proofErr w:type="spellStart"/>
+            <w:r>
+              <w:rPr>
+                <w:rFonts w:ascii="Times New Roman" w:hAnsi="Times New Roman" w:cs="Times New Roman"/>
+                <w:sz w:val="24"/>
+                <w:szCs w:val="24"/>
+              </w:rPr>
+              <w:t>challanNo</w:t>
+            </w:r>
+            <w:proofErr w:type="spellEnd"/>
+            <w:r>
+              <w:rPr>
+                <w:rFonts w:ascii="Times New Roman" w:hAnsi="Times New Roman" w:cs="Times New Roman"/>
+                <w:sz w:val="24"/>
+                <w:szCs w:val="24"/>
+              </w:rPr>
+              <w:t>: String)</w:t>
             </w:r>
           </w:p>
         </w:tc>
@@ -37760,6 +38386,7 @@
               </w:rPr>
               <w:t xml:space="preserve">The </w:t>
             </w:r>
+            <w:proofErr w:type="spellStart"/>
             <w:r>
               <w:rPr>
                 <w:rFonts w:ascii="Times New Roman" w:hAnsi="Times New Roman" w:cs="Times New Roman"/>
@@ -37768,6 +38395,7 @@
               </w:rPr>
               <w:t>printChallan</w:t>
             </w:r>
+            <w:proofErr w:type="spellEnd"/>
             <w:r>
               <w:rPr>
                 <w:rFonts w:ascii="Times New Roman" w:hAnsi="Times New Roman" w:cs="Times New Roman"/>
@@ -37799,6 +38427,7 @@
               </w:rPr>
               <w:t xml:space="preserve">The </w:t>
             </w:r>
+            <w:proofErr w:type="spellStart"/>
             <w:r>
               <w:rPr>
                 <w:rFonts w:ascii="Times New Roman" w:hAnsi="Times New Roman" w:cs="Times New Roman"/>
@@ -37807,6 +38436,7 @@
               </w:rPr>
               <w:t>printChallan</w:t>
             </w:r>
+            <w:proofErr w:type="spellEnd"/>
             <w:r>
               <w:rPr>
                 <w:rFonts w:ascii="Times New Roman" w:hAnsi="Times New Roman" w:cs="Times New Roman"/>
@@ -37945,13 +38575,149 @@
                 <w:szCs w:val="24"/>
               </w:rPr>
             </w:pPr>
-            <w:r>
-              <w:rPr>
-                <w:rFonts w:ascii="Times New Roman" w:hAnsi="Times New Roman" w:cs="Times New Roman"/>
-                <w:sz w:val="24"/>
-                <w:szCs w:val="24"/>
-              </w:rPr>
-              <w:t>makePayment (studentId: int, accountNo: String, branchNo: string, paymentType: String, amount: double, challanNo: String, challanImage: File)</w:t>
+            <w:proofErr w:type="spellStart"/>
+            <w:r>
+              <w:rPr>
+                <w:rFonts w:ascii="Times New Roman" w:hAnsi="Times New Roman" w:cs="Times New Roman"/>
+                <w:sz w:val="24"/>
+                <w:szCs w:val="24"/>
+              </w:rPr>
+              <w:t>makePayment</w:t>
+            </w:r>
+            <w:proofErr w:type="spellEnd"/>
+            <w:r>
+              <w:rPr>
+                <w:rFonts w:ascii="Times New Roman" w:hAnsi="Times New Roman" w:cs="Times New Roman"/>
+                <w:sz w:val="24"/>
+                <w:szCs w:val="24"/>
+              </w:rPr>
+              <w:t xml:space="preserve"> (</w:t>
+            </w:r>
+            <w:proofErr w:type="spellStart"/>
+            <w:r>
+              <w:rPr>
+                <w:rFonts w:ascii="Times New Roman" w:hAnsi="Times New Roman" w:cs="Times New Roman"/>
+                <w:sz w:val="24"/>
+                <w:szCs w:val="24"/>
+              </w:rPr>
+              <w:t>studentId</w:t>
+            </w:r>
+            <w:proofErr w:type="spellEnd"/>
+            <w:r>
+              <w:rPr>
+                <w:rFonts w:ascii="Times New Roman" w:hAnsi="Times New Roman" w:cs="Times New Roman"/>
+                <w:sz w:val="24"/>
+                <w:szCs w:val="24"/>
+              </w:rPr>
+              <w:t xml:space="preserve">: </w:t>
+            </w:r>
+            <w:proofErr w:type="spellStart"/>
+            <w:r>
+              <w:rPr>
+                <w:rFonts w:ascii="Times New Roman" w:hAnsi="Times New Roman" w:cs="Times New Roman"/>
+                <w:sz w:val="24"/>
+                <w:szCs w:val="24"/>
+              </w:rPr>
+              <w:t>int</w:t>
+            </w:r>
+            <w:proofErr w:type="spellEnd"/>
+            <w:r>
+              <w:rPr>
+                <w:rFonts w:ascii="Times New Roman" w:hAnsi="Times New Roman" w:cs="Times New Roman"/>
+                <w:sz w:val="24"/>
+                <w:szCs w:val="24"/>
+              </w:rPr>
+              <w:t xml:space="preserve">, </w:t>
+            </w:r>
+            <w:proofErr w:type="spellStart"/>
+            <w:r>
+              <w:rPr>
+                <w:rFonts w:ascii="Times New Roman" w:hAnsi="Times New Roman" w:cs="Times New Roman"/>
+                <w:sz w:val="24"/>
+                <w:szCs w:val="24"/>
+              </w:rPr>
+              <w:t>accountNo</w:t>
+            </w:r>
+            <w:proofErr w:type="spellEnd"/>
+            <w:r>
+              <w:rPr>
+                <w:rFonts w:ascii="Times New Roman" w:hAnsi="Times New Roman" w:cs="Times New Roman"/>
+                <w:sz w:val="24"/>
+                <w:szCs w:val="24"/>
+              </w:rPr>
+              <w:t xml:space="preserve">: String, </w:t>
+            </w:r>
+            <w:proofErr w:type="spellStart"/>
+            <w:r>
+              <w:rPr>
+                <w:rFonts w:ascii="Times New Roman" w:hAnsi="Times New Roman" w:cs="Times New Roman"/>
+                <w:sz w:val="24"/>
+                <w:szCs w:val="24"/>
+              </w:rPr>
+              <w:t>branchNo</w:t>
+            </w:r>
+            <w:proofErr w:type="spellEnd"/>
+            <w:r>
+              <w:rPr>
+                <w:rFonts w:ascii="Times New Roman" w:hAnsi="Times New Roman" w:cs="Times New Roman"/>
+                <w:sz w:val="24"/>
+                <w:szCs w:val="24"/>
+              </w:rPr>
+              <w:t xml:space="preserve">: string, </w:t>
+            </w:r>
+            <w:proofErr w:type="spellStart"/>
+            <w:r>
+              <w:rPr>
+                <w:rFonts w:ascii="Times New Roman" w:hAnsi="Times New Roman" w:cs="Times New Roman"/>
+                <w:sz w:val="24"/>
+                <w:szCs w:val="24"/>
+              </w:rPr>
+              <w:t>paymentType</w:t>
+            </w:r>
+            <w:proofErr w:type="spellEnd"/>
+            <w:r>
+              <w:rPr>
+                <w:rFonts w:ascii="Times New Roman" w:hAnsi="Times New Roman" w:cs="Times New Roman"/>
+                <w:sz w:val="24"/>
+                <w:szCs w:val="24"/>
+              </w:rPr>
+              <w:t xml:space="preserve">: String, amount: double, </w:t>
+            </w:r>
+            <w:proofErr w:type="spellStart"/>
+            <w:r>
+              <w:rPr>
+                <w:rFonts w:ascii="Times New Roman" w:hAnsi="Times New Roman" w:cs="Times New Roman"/>
+                <w:sz w:val="24"/>
+                <w:szCs w:val="24"/>
+              </w:rPr>
+              <w:t>challanNo</w:t>
+            </w:r>
+            <w:proofErr w:type="spellEnd"/>
+            <w:r>
+              <w:rPr>
+                <w:rFonts w:ascii="Times New Roman" w:hAnsi="Times New Roman" w:cs="Times New Roman"/>
+                <w:sz w:val="24"/>
+                <w:szCs w:val="24"/>
+              </w:rPr>
+              <w:t xml:space="preserve">: String, </w:t>
+            </w:r>
+            <w:proofErr w:type="spellStart"/>
+            <w:r>
+              <w:rPr>
+                <w:rFonts w:ascii="Times New Roman" w:hAnsi="Times New Roman" w:cs="Times New Roman"/>
+                <w:sz w:val="24"/>
+                <w:szCs w:val="24"/>
+              </w:rPr>
+              <w:t>challanImage</w:t>
+            </w:r>
+            <w:proofErr w:type="spellEnd"/>
+            <w:r>
+              <w:rPr>
+                <w:rFonts w:ascii="Times New Roman" w:hAnsi="Times New Roman" w:cs="Times New Roman"/>
+                <w:sz w:val="24"/>
+                <w:szCs w:val="24"/>
+              </w:rPr>
+              <w:t>: File)</w:t>
             </w:r>
           </w:p>
         </w:tc>
@@ -38156,6 +38922,7 @@
                 <w:sz w:val="24"/>
                 <w:szCs w:val="24"/>
               </w:rPr>
+              <w:lastRenderedPageBreak/>
               <w:t>Post-conditions</w:t>
             </w:r>
           </w:p>
@@ -38253,8 +39020,25 @@
                 <w:sz w:val="24"/>
                 <w:szCs w:val="24"/>
               </w:rPr>
-              <w:lastRenderedPageBreak/>
-              <w:t>The system verifies the payment transaction for studentId and bank verification.</w:t>
+              <w:t xml:space="preserve">The system verifies the payment transaction for </w:t>
+            </w:r>
+            <w:proofErr w:type="spellStart"/>
+            <w:r>
+              <w:rPr>
+                <w:rFonts w:ascii="Times New Roman" w:hAnsi="Times New Roman" w:cs="Times New Roman"/>
+                <w:sz w:val="24"/>
+                <w:szCs w:val="24"/>
+              </w:rPr>
+              <w:t>studentId</w:t>
+            </w:r>
+            <w:proofErr w:type="spellEnd"/>
+            <w:r>
+              <w:rPr>
+                <w:rFonts w:ascii="Times New Roman" w:hAnsi="Times New Roman" w:cs="Times New Roman"/>
+                <w:sz w:val="24"/>
+                <w:szCs w:val="24"/>
+              </w:rPr>
+              <w:t xml:space="preserve"> and bank verification.</w:t>
             </w:r>
           </w:p>
         </w:tc>
@@ -38337,13 +39121,23 @@
               </w:rPr>
               <w:t>publishing List (</w:t>
             </w:r>
-            <w:r>
-              <w:rPr>
-                <w:rFonts w:ascii="Times New Roman" w:hAnsi="Times New Roman" w:cs="Times New Roman"/>
-                <w:sz w:val="24"/>
-                <w:szCs w:val="24"/>
-              </w:rPr>
-              <w:t>Std_id, marks</w:t>
+            <w:proofErr w:type="spellStart"/>
+            <w:r>
+              <w:rPr>
+                <w:rFonts w:ascii="Times New Roman" w:hAnsi="Times New Roman" w:cs="Times New Roman"/>
+                <w:sz w:val="24"/>
+                <w:szCs w:val="24"/>
+              </w:rPr>
+              <w:t>Std_id</w:t>
+            </w:r>
+            <w:proofErr w:type="spellEnd"/>
+            <w:r>
+              <w:rPr>
+                <w:rFonts w:ascii="Times New Roman" w:hAnsi="Times New Roman" w:cs="Times New Roman"/>
+                <w:sz w:val="24"/>
+                <w:szCs w:val="24"/>
+              </w:rPr>
+              <w:t>, marks</w:t>
             </w:r>
             <w:r>
               <w:rPr>
@@ -39022,7 +39816,15 @@
       </w:pPr>
       <w:bookmarkStart w:id="71" w:name="_Toc137073592"/>
       <w:r>
-        <w:t>Use Case: LOGOUT BY SOMAN AHMAD(FA21-BSE-150)</w:t>
+        <w:t xml:space="preserve">Use Case: LOGOUT BY SOMAN </w:t>
+      </w:r>
+      <w:proofErr w:type="gramStart"/>
+      <w:r>
+        <w:t>AHMAD(</w:t>
+      </w:r>
+      <w:proofErr w:type="gramEnd"/>
+      <w:r>
+        <w:t>FA21-BSE-150)</w:t>
       </w:r>
       <w:bookmarkEnd w:id="71"/>
     </w:p>
@@ -39248,7 +40050,15 @@
       </w:pPr>
       <w:bookmarkStart w:id="72" w:name="_Toc137073593"/>
       <w:r>
-        <w:t>Use Case: ENTER ACADEMIC INFO BY SOMAN AHMAD(FA21-BSE-150)</w:t>
+        <w:t xml:space="preserve">Use Case: ENTER ACADEMIC INFO BY SOMAN </w:t>
+      </w:r>
+      <w:proofErr w:type="gramStart"/>
+      <w:r>
+        <w:t>AHMAD(</w:t>
+      </w:r>
+      <w:proofErr w:type="gramEnd"/>
+      <w:r>
+        <w:t>FA21-BSE-150)</w:t>
       </w:r>
       <w:bookmarkEnd w:id="72"/>
     </w:p>
@@ -39296,6 +40106,7 @@
                 <w:rFonts w:ascii="Times New Roman" w:hAnsi="Times New Roman" w:cs="Times New Roman"/>
               </w:rPr>
             </w:pPr>
+            <w:proofErr w:type="spellStart"/>
             <w:r>
               <w:rPr>
                 <w:rFonts w:ascii="Times New Roman" w:hAnsi="Times New Roman" w:cs="Times New Roman"/>
@@ -39308,15 +40119,18 @@
               </w:rPr>
               <w:t>nterAcademicInfo</w:t>
             </w:r>
+            <w:proofErr w:type="spellEnd"/>
             <w:r>
               <w:t xml:space="preserve"> (</w:t>
             </w:r>
+            <w:proofErr w:type="spellStart"/>
             <w:r>
               <w:rPr>
                 <w:rFonts w:ascii="Times New Roman" w:hAnsi="Times New Roman" w:cs="Times New Roman"/>
               </w:rPr>
               <w:t>institutionname</w:t>
             </w:r>
+            <w:proofErr w:type="spellEnd"/>
             <w:r>
               <w:rPr>
                 <w:rFonts w:ascii="Times New Roman" w:hAnsi="Times New Roman" w:cs="Times New Roman"/>
@@ -39327,26 +40141,58 @@
               <w:rPr>
                 <w:rFonts w:ascii="Times New Roman" w:hAnsi="Times New Roman" w:cs="Times New Roman"/>
               </w:rPr>
-              <w:t>, totalmarks</w:t>
-            </w:r>
-            <w:r>
-              <w:rPr>
-                <w:rFonts w:ascii="Times New Roman" w:hAnsi="Times New Roman" w:cs="Times New Roman"/>
-              </w:rPr>
-              <w:t>: int</w:t>
-            </w:r>
-            <w:r>
-              <w:rPr>
-                <w:rFonts w:ascii="Times New Roman" w:hAnsi="Times New Roman" w:cs="Times New Roman"/>
-              </w:rPr>
-              <w:t>, obtainmarks</w:t>
-            </w:r>
-            <w:r>
-              <w:rPr>
-                <w:rFonts w:ascii="Times New Roman" w:hAnsi="Times New Roman" w:cs="Times New Roman"/>
-              </w:rPr>
-              <w:t>: int</w:t>
-            </w:r>
+              <w:t xml:space="preserve">, </w:t>
+            </w:r>
+            <w:proofErr w:type="spellStart"/>
+            <w:r>
+              <w:rPr>
+                <w:rFonts w:ascii="Times New Roman" w:hAnsi="Times New Roman" w:cs="Times New Roman"/>
+              </w:rPr>
+              <w:t>totalmarks</w:t>
+            </w:r>
+            <w:proofErr w:type="spellEnd"/>
+            <w:r>
+              <w:rPr>
+                <w:rFonts w:ascii="Times New Roman" w:hAnsi="Times New Roman" w:cs="Times New Roman"/>
+              </w:rPr>
+              <w:t xml:space="preserve">: </w:t>
+            </w:r>
+            <w:proofErr w:type="spellStart"/>
+            <w:r>
+              <w:rPr>
+                <w:rFonts w:ascii="Times New Roman" w:hAnsi="Times New Roman" w:cs="Times New Roman"/>
+              </w:rPr>
+              <w:t>int</w:t>
+            </w:r>
+            <w:proofErr w:type="spellEnd"/>
+            <w:r>
+              <w:rPr>
+                <w:rFonts w:ascii="Times New Roman" w:hAnsi="Times New Roman" w:cs="Times New Roman"/>
+              </w:rPr>
+              <w:t xml:space="preserve">, </w:t>
+            </w:r>
+            <w:proofErr w:type="spellStart"/>
+            <w:r>
+              <w:rPr>
+                <w:rFonts w:ascii="Times New Roman" w:hAnsi="Times New Roman" w:cs="Times New Roman"/>
+              </w:rPr>
+              <w:t>obtainmarks</w:t>
+            </w:r>
+            <w:proofErr w:type="spellEnd"/>
+            <w:r>
+              <w:rPr>
+                <w:rFonts w:ascii="Times New Roman" w:hAnsi="Times New Roman" w:cs="Times New Roman"/>
+              </w:rPr>
+              <w:t xml:space="preserve">: </w:t>
+            </w:r>
+            <w:proofErr w:type="spellStart"/>
+            <w:r>
+              <w:rPr>
+                <w:rFonts w:ascii="Times New Roman" w:hAnsi="Times New Roman" w:cs="Times New Roman"/>
+              </w:rPr>
+              <w:t>int</w:t>
+            </w:r>
+            <w:proofErr w:type="spellEnd"/>
             <w:r>
               <w:rPr>
                 <w:rFonts w:ascii="Times New Roman" w:hAnsi="Times New Roman" w:cs="Times New Roman"/>
@@ -39393,7 +40239,21 @@
               <w:rPr>
                 <w:rFonts w:ascii="Times New Roman" w:hAnsi="Times New Roman" w:cs="Times New Roman"/>
               </w:rPr>
-              <w:t>: int)</w:t>
+              <w:t xml:space="preserve">: </w:t>
+            </w:r>
+            <w:proofErr w:type="spellStart"/>
+            <w:r>
+              <w:rPr>
+                <w:rFonts w:ascii="Times New Roman" w:hAnsi="Times New Roman" w:cs="Times New Roman"/>
+              </w:rPr>
+              <w:t>int</w:t>
+            </w:r>
+            <w:proofErr w:type="spellEnd"/>
+            <w:r>
+              <w:rPr>
+                <w:rFonts w:ascii="Times New Roman" w:hAnsi="Times New Roman" w:cs="Times New Roman"/>
+              </w:rPr>
+              <w:t>)</w:t>
             </w:r>
           </w:p>
         </w:tc>
@@ -39638,7 +40498,15 @@
       </w:pPr>
       <w:bookmarkStart w:id="73" w:name="_Toc137073594"/>
       <w:r>
-        <w:t>Use Case: VERIFY DOCUMENT BY SOMAN AHMAD(FA21-BSE-150)</w:t>
+        <w:t xml:space="preserve">Use Case: VERIFY DOCUMENT BY SOMAN </w:t>
+      </w:r>
+      <w:proofErr w:type="gramStart"/>
+      <w:r>
+        <w:t>AHMAD(</w:t>
+      </w:r>
+      <w:proofErr w:type="gramEnd"/>
+      <w:r>
+        <w:t>FA21-BSE-150)</w:t>
       </w:r>
       <w:bookmarkEnd w:id="73"/>
     </w:p>
@@ -39686,11 +40554,19 @@
                 <w:rFonts w:ascii="Times New Roman" w:hAnsi="Times New Roman" w:cs="Times New Roman"/>
               </w:rPr>
             </w:pPr>
-            <w:r>
-              <w:rPr>
-                <w:rFonts w:ascii="Times New Roman" w:hAnsi="Times New Roman" w:cs="Times New Roman"/>
-              </w:rPr>
-              <w:t>verifyDocument(document: File)</w:t>
+            <w:proofErr w:type="spellStart"/>
+            <w:r>
+              <w:rPr>
+                <w:rFonts w:ascii="Times New Roman" w:hAnsi="Times New Roman" w:cs="Times New Roman"/>
+              </w:rPr>
+              <w:t>verifyDocument</w:t>
+            </w:r>
+            <w:proofErr w:type="spellEnd"/>
+            <w:r>
+              <w:rPr>
+                <w:rFonts w:ascii="Times New Roman" w:hAnsi="Times New Roman" w:cs="Times New Roman"/>
+              </w:rPr>
+              <w:t>(document: File)</w:t>
             </w:r>
           </w:p>
         </w:tc>
@@ -40075,7 +40951,7 @@
           <w:rPr>
             <w:noProof/>
           </w:rPr>
-          <w:t>20</w:t>
+          <w:t>76</w:t>
         </w:r>
         <w:r>
           <w:rPr>
@@ -40213,6 +41089,7 @@
                             <w:dataBinding w:prefixMappings="xmlns:ns0='http://purl.org/dc/elements/1.1/' xmlns:ns1='http://schemas.openxmlformats.org/package/2006/metadata/core-properties' " w:xpath="/ns1:coreProperties[1]/ns0:title[1]" w:storeItemID="{6C3C8BC8-F283-45AE-878A-BAB7291924A1}"/>
                             <w:text/>
                           </w:sdtPr>
+                          <w:sdtEndPr/>
                           <w:sdtContent>
                             <w:p>
                               <w:pPr>
@@ -47645,7 +48522,7 @@
 </file>
 
 <file path=customXml/itemProps1.xml><?xml version="1.0" encoding="utf-8"?>
-<ds:datastoreItem xmlns:ds="http://schemas.openxmlformats.org/officeDocument/2006/customXml" ds:itemID="{14B5BE0A-9650-46AF-945C-2875745CEA51}">
+<ds:datastoreItem xmlns:ds="http://schemas.openxmlformats.org/officeDocument/2006/customXml" ds:itemID="{96AE4939-333F-478F-9F60-D7E503436BB8}">
   <ds:schemaRefs>
     <ds:schemaRef ds:uri="http://schemas.openxmlformats.org/officeDocument/2006/bibliography"/>
   </ds:schemaRefs>

</xml_diff>

<commit_message>
Reverse Engineering of SSD and FULLY DRESSED USE CASES(use Case: Confirm Admission)
Reverse Engineering of SSD and FULLY DRESSED USE CASES(use Case: Confirm Admission)
</commit_message>
<xml_diff>
--- a/Docs/AAS Thesis.docx
+++ b/Docs/AAS Thesis.docx
@@ -5379,21 +5379,12 @@
                 <w:sz w:val="24"/>
               </w:rPr>
             </w:pPr>
-            <w:proofErr w:type="spellStart"/>
-            <w:r>
-              <w:rPr>
-                <w:rFonts w:ascii="Times New Roman" w:hAnsi="Times New Roman" w:cs="Times New Roman"/>
-                <w:sz w:val="24"/>
-              </w:rPr>
-              <w:t>Reg</w:t>
-            </w:r>
-            <w:proofErr w:type="spellEnd"/>
-            <w:r>
-              <w:rPr>
-                <w:rFonts w:ascii="Times New Roman" w:hAnsi="Times New Roman" w:cs="Times New Roman"/>
-                <w:sz w:val="24"/>
-              </w:rPr>
-              <w:t xml:space="preserve"> No</w:t>
+            <w:r>
+              <w:rPr>
+                <w:rFonts w:ascii="Times New Roman" w:hAnsi="Times New Roman" w:cs="Times New Roman"/>
+                <w:sz w:val="24"/>
+              </w:rPr>
+              <w:t>Reg No</w:t>
             </w:r>
           </w:p>
         </w:tc>
@@ -5864,7 +5855,6 @@
                 <w:sz w:val="24"/>
               </w:rPr>
             </w:pPr>
-            <w:proofErr w:type="spellStart"/>
             <w:r>
               <w:rPr>
                 <w:rFonts w:ascii="Times New Roman" w:hAnsi="Times New Roman" w:cs="Times New Roman"/>
@@ -5884,15 +5874,7 @@
                 <w:rFonts w:ascii="Times New Roman" w:hAnsi="Times New Roman" w:cs="Times New Roman"/>
                 <w:sz w:val="24"/>
               </w:rPr>
-              <w:t>yal</w:t>
-            </w:r>
-            <w:proofErr w:type="spellEnd"/>
-            <w:r>
-              <w:rPr>
-                <w:rFonts w:ascii="Times New Roman" w:hAnsi="Times New Roman" w:cs="Times New Roman"/>
-                <w:sz w:val="24"/>
-              </w:rPr>
-              <w:t xml:space="preserve"> Nawaz</w:t>
+              <w:t>yal Nawaz</w:t>
             </w:r>
           </w:p>
         </w:tc>
@@ -6340,18 +6322,10 @@
         <w:t xml:space="preserve">: If </w:t>
       </w:r>
       <w:r>
-        <w:t xml:space="preserve">an applicant is placed on a </w:t>
-      </w:r>
-      <w:proofErr w:type="spellStart"/>
-      <w:r>
-        <w:t>merit</w:t>
-      </w:r>
-      <w:r>
-        <w:t>list</w:t>
-      </w:r>
-      <w:proofErr w:type="spellEnd"/>
-      <w:r>
-        <w:t>, the university admission system can notify them of their status and provide them with any additional information they may need to know.</w:t>
+        <w:t>an applicant is placed on a merit</w:t>
+      </w:r>
+      <w:r>
+        <w:t>list, the university admission system can notify them of their status and provide them with any additional information they may need to know.</w:t>
       </w:r>
     </w:p>
     <w:p>
@@ -7952,25 +7926,7 @@
           <w:sz w:val="24"/>
           <w:szCs w:val="24"/>
         </w:rPr>
-        <w:t xml:space="preserve">The system checks if the Guest meets the prerequisites for the selected test, such as </w:t>
-      </w:r>
-      <w:proofErr w:type="spellStart"/>
-      <w:r>
-        <w:rPr>
-          <w:rFonts w:ascii="Times New Roman" w:hAnsi="Times New Roman" w:cs="Times New Roman"/>
-          <w:sz w:val="24"/>
-          <w:szCs w:val="24"/>
-        </w:rPr>
-        <w:t>Fsc</w:t>
-      </w:r>
-      <w:proofErr w:type="spellEnd"/>
-      <w:r>
-        <w:rPr>
-          <w:rFonts w:ascii="Times New Roman" w:hAnsi="Times New Roman" w:cs="Times New Roman"/>
-          <w:sz w:val="24"/>
-          <w:szCs w:val="24"/>
-        </w:rPr>
-        <w:t xml:space="preserve"> marks, and documents verification.</w:t>
+        <w:t>The system checks if the Guest meets the prerequisites for the selected test, such as Fsc marks, and documents verification.</w:t>
       </w:r>
     </w:p>
     <w:p>
@@ -9936,19 +9892,11 @@
           <w:rFonts w:eastAsia="Times New Roman"/>
         </w:rPr>
       </w:pPr>
-      <w:proofErr w:type="gramStart"/>
       <w:r>
         <w:rPr>
           <w:rFonts w:eastAsia="Times New Roman"/>
         </w:rPr>
-        <w:t>VIEWING  ELIGIBILITY</w:t>
-      </w:r>
-      <w:proofErr w:type="gramEnd"/>
-      <w:r>
-        <w:rPr>
-          <w:rFonts w:eastAsia="Times New Roman"/>
-        </w:rPr>
-        <w:t xml:space="preserve"> CRITERIA</w:t>
+        <w:t>VIEWING  ELIGIBILITY CRITERIA</w:t>
       </w:r>
     </w:p>
     <w:p>
@@ -10178,21 +10126,8 @@
         <w:pStyle w:val="Heading3"/>
       </w:pPr>
       <w:bookmarkStart w:id="28" w:name="_Toc137073556"/>
-      <w:proofErr w:type="spellStart"/>
-      <w:r>
-        <w:t>Daniyal</w:t>
-      </w:r>
-      <w:proofErr w:type="spellEnd"/>
-      <w:r>
-        <w:t xml:space="preserve"> </w:t>
-      </w:r>
-      <w:proofErr w:type="gramStart"/>
-      <w:r>
-        <w:t>Nawaz(</w:t>
-      </w:r>
-      <w:proofErr w:type="gramEnd"/>
-      <w:r>
-        <w:t>FA21-BSE-083):</w:t>
+      <w:r>
+        <w:t>Daniyal Nawaz(FA21-BSE-083):</w:t>
       </w:r>
       <w:bookmarkEnd w:id="28"/>
     </w:p>
@@ -10624,25 +10559,7 @@
           <w:sz w:val="24"/>
           <w:szCs w:val="24"/>
         </w:rPr>
-        <w:t xml:space="preserve">Prospective student logs in to the admission system and opens </w:t>
-      </w:r>
-      <w:proofErr w:type="gramStart"/>
-      <w:r>
-        <w:rPr>
-          <w:rFonts w:ascii="Times New Roman" w:hAnsi="Times New Roman" w:cs="Times New Roman"/>
-          <w:sz w:val="24"/>
-          <w:szCs w:val="24"/>
-        </w:rPr>
-        <w:t>the apply</w:t>
-      </w:r>
-      <w:proofErr w:type="gramEnd"/>
-      <w:r>
-        <w:rPr>
-          <w:rFonts w:ascii="Times New Roman" w:hAnsi="Times New Roman" w:cs="Times New Roman"/>
-          <w:sz w:val="24"/>
-          <w:szCs w:val="24"/>
-        </w:rPr>
-        <w:t xml:space="preserve"> for test page.</w:t>
+        <w:t>Prospective student logs in to the admission system and opens the apply for test page.</w:t>
       </w:r>
     </w:p>
     <w:p>
@@ -10930,8 +10847,8 @@
         <w:tblLook w:val="04A0" w:firstRow="1" w:lastRow="0" w:firstColumn="1" w:lastColumn="0" w:noHBand="0" w:noVBand="1"/>
       </w:tblPr>
       <w:tblGrid>
-        <w:gridCol w:w="2091"/>
-        <w:gridCol w:w="7259"/>
+        <w:gridCol w:w="2099"/>
+        <w:gridCol w:w="7251"/>
       </w:tblGrid>
       <w:tr>
         <w:trPr>
@@ -10996,7 +10913,7 @@
                 <w:sz w:val="24"/>
                 <w:szCs w:val="24"/>
               </w:rPr>
-              <w:t xml:space="preserve"> (Advertisement)</w:t>
+              <w:t xml:space="preserve"> </w:t>
             </w:r>
           </w:p>
         </w:tc>
@@ -12178,7 +12095,7 @@
                 <w:sz w:val="24"/>
                 <w:szCs w:val="24"/>
               </w:rPr>
-              <w:t>Accepted Applicants</w:t>
+              <w:t>Selected Applicants</w:t>
             </w:r>
           </w:p>
         </w:tc>
@@ -12233,7 +12150,15 @@
                 <w:sz w:val="24"/>
                 <w:szCs w:val="24"/>
               </w:rPr>
-              <w:t>Accepted Applicants, University Administrators</w:t>
+              <w:t>Selected</w:t>
+            </w:r>
+            <w:r>
+              <w:rPr>
+                <w:rFonts w:ascii="Times New Roman" w:eastAsia="Times New Roman" w:hAnsi="Times New Roman" w:cs="Times New Roman"/>
+                <w:sz w:val="24"/>
+                <w:szCs w:val="24"/>
+              </w:rPr>
+              <w:t xml:space="preserve"> Applicants, University Administrators</w:t>
             </w:r>
           </w:p>
         </w:tc>
@@ -12375,25 +12300,7 @@
                 <w:sz w:val="24"/>
                 <w:szCs w:val="24"/>
               </w:rPr>
-              <w:t xml:space="preserve">Admin then will check </w:t>
-            </w:r>
-            <w:proofErr w:type="spellStart"/>
-            <w:r>
-              <w:rPr>
-                <w:rFonts w:ascii="Times New Roman" w:eastAsia="Times New Roman" w:hAnsi="Times New Roman" w:cs="Times New Roman"/>
-                <w:sz w:val="24"/>
-                <w:szCs w:val="24"/>
-              </w:rPr>
-              <w:t>feeStatus</w:t>
-            </w:r>
-            <w:proofErr w:type="spellEnd"/>
-            <w:r>
-              <w:rPr>
-                <w:rFonts w:ascii="Times New Roman" w:eastAsia="Times New Roman" w:hAnsi="Times New Roman" w:cs="Times New Roman"/>
-                <w:sz w:val="24"/>
-                <w:szCs w:val="24"/>
-              </w:rPr>
-              <w:t xml:space="preserve"> of Selected students.</w:t>
+              <w:t>Admin then will check feeStatus of Selected students.</w:t>
             </w:r>
           </w:p>
           <w:p>
@@ -12447,7 +12354,15 @@
                 <w:sz w:val="24"/>
                 <w:szCs w:val="24"/>
               </w:rPr>
-              <w:t>An Admin will also notify students regarding Deadline of fee whose fee is still pending.</w:t>
+              <w:t xml:space="preserve">An Admin </w:t>
+            </w:r>
+            <w:r>
+              <w:rPr>
+                <w:rFonts w:ascii="Times New Roman" w:eastAsia="Times New Roman" w:hAnsi="Times New Roman" w:cs="Times New Roman"/>
+                <w:sz w:val="24"/>
+                <w:szCs w:val="24"/>
+              </w:rPr>
+              <w:t>can also modify the feeStatus of students Manually.</w:t>
             </w:r>
           </w:p>
         </w:tc>
@@ -12526,7 +12441,6 @@
                 <w:sz w:val="24"/>
                 <w:szCs w:val="24"/>
               </w:rPr>
-              <w:lastRenderedPageBreak/>
               <w:t>- If there are any technical issues with the admission system, the applicant will contact the IT department to resolve the issue.</w:t>
             </w:r>
           </w:p>
@@ -13017,18 +12931,17 @@
       </w:tr>
     </w:tbl>
     <w:p/>
-    <w:p/>
     <w:p>
-      <w:r>
-        <w:rPr>
-          <w:noProof/>
-        </w:rPr>
-        <w:lastRenderedPageBreak/>
+      <w:bookmarkStart w:id="33" w:name="_GoBack"/>
+      <w:bookmarkEnd w:id="33"/>
+    </w:p>
+    <w:p>
+      <w:r>
         <w:drawing>
-          <wp:inline distT="0" distB="0" distL="0" distR="0" wp14:anchorId="184BA2D1" wp14:editId="61281D96">
-            <wp:extent cx="5943600" cy="4758055"/>
-            <wp:effectExtent l="0" t="0" r="0" b="4445"/>
-            <wp:docPr id="22" name="Picture 22"/>
+          <wp:inline distT="0" distB="0" distL="0" distR="0" wp14:anchorId="174C925E" wp14:editId="7D105C23">
+            <wp:extent cx="5943600" cy="4784725"/>
+            <wp:effectExtent l="0" t="0" r="0" b="0"/>
+            <wp:docPr id="18" name="Picture 18"/>
             <wp:cNvGraphicFramePr>
               <a:graphicFrameLocks xmlns:a="http://schemas.openxmlformats.org/drawingml/2006/main" noChangeAspect="1"/>
             </wp:cNvGraphicFramePr>
@@ -13048,7 +12961,7 @@
                   <pic:spPr>
                     <a:xfrm>
                       <a:off x="0" y="0"/>
-                      <a:ext cx="5943600" cy="4758055"/>
+                      <a:ext cx="5943600" cy="4784725"/>
                     </a:xfrm>
                     <a:prstGeom prst="rect">
                       <a:avLst/>
@@ -13066,11 +12979,11 @@
       <w:pPr>
         <w:pStyle w:val="Heading3"/>
       </w:pPr>
-      <w:bookmarkStart w:id="33" w:name="_Toc137073559"/>
+      <w:bookmarkStart w:id="34" w:name="_Toc137073559"/>
       <w:r>
         <w:t>MAHAD WAJID (FA21-BSE-057)</w:t>
       </w:r>
-      <w:bookmarkEnd w:id="33"/>
+      <w:bookmarkEnd w:id="34"/>
     </w:p>
     <w:p>
       <w:pPr>
@@ -13367,7 +13280,6 @@
                       <w:rFonts w:ascii="Times New Roman" w:hAnsi="Times New Roman" w:cs="Times New Roman"/>
                       <w:sz w:val="24"/>
                     </w:rPr>
-                    <w:lastRenderedPageBreak/>
                     <w:t>The student fills out the form with accurate and complete information and submits it.</w:t>
                   </w:r>
                 </w:p>
@@ -13571,7 +13483,6 @@
                 <w:sz w:val="24"/>
                 <w:szCs w:val="24"/>
               </w:rPr>
-              <w:lastRenderedPageBreak/>
               <w:t>Pre-Condition</w:t>
             </w:r>
           </w:p>
@@ -13732,6 +13643,7 @@
                 <w:sz w:val="24"/>
                 <w:szCs w:val="24"/>
               </w:rPr>
+              <w:lastRenderedPageBreak/>
               <w:t>Level 3: Advanced Level: The system saves the information in the database and displays a confirmation message to the student.</w:t>
             </w:r>
           </w:p>
@@ -13768,6 +13680,7 @@
                 <w:sz w:val="24"/>
                 <w:szCs w:val="24"/>
               </w:rPr>
+              <w:lastRenderedPageBreak/>
               <w:t>Stake Holders</w:t>
             </w:r>
           </w:p>
@@ -13984,7 +13897,6 @@
                 <w:sz w:val="24"/>
                 <w:szCs w:val="24"/>
               </w:rPr>
-              <w:lastRenderedPageBreak/>
               <w:t>The system should provide clear and concise feedback to the student on the status of their personal information.</w:t>
             </w:r>
           </w:p>
@@ -14024,7 +13936,6 @@
                 <w:sz w:val="24"/>
                 <w:szCs w:val="24"/>
               </w:rPr>
-              <w:lastRenderedPageBreak/>
               <w:t>Special Requirements</w:t>
             </w:r>
           </w:p>
@@ -14462,7 +14373,6 @@
                 <w:sz w:val="24"/>
                 <w:szCs w:val="24"/>
               </w:rPr>
-              <w:lastRenderedPageBreak/>
               <w:t>Scope</w:t>
             </w:r>
           </w:p>
@@ -14704,6 +14614,7 @@
                 <w:sz w:val="24"/>
                 <w:szCs w:val="24"/>
               </w:rPr>
+              <w:lastRenderedPageBreak/>
               <w:t>Pre-Condition</w:t>
             </w:r>
           </w:p>
@@ -15168,7 +15079,6 @@
                 <w:sz w:val="24"/>
                 <w:szCs w:val="24"/>
               </w:rPr>
-              <w:lastRenderedPageBreak/>
               <w:t>The system should be able to generate reports on the exam scheduling and attendance for administrative purposes.</w:t>
             </w:r>
           </w:p>
@@ -15205,7 +15115,6 @@
                 <w:sz w:val="24"/>
                 <w:szCs w:val="24"/>
               </w:rPr>
-              <w:lastRenderedPageBreak/>
               <w:t>Technology and data variation list</w:t>
             </w:r>
           </w:p>
@@ -15433,6 +15342,7 @@
                 <w:sz w:val="24"/>
                 <w:szCs w:val="24"/>
               </w:rPr>
+              <w:lastRenderedPageBreak/>
               <w:t>Prototyping</w:t>
             </w:r>
           </w:p>
@@ -15897,7 +15807,6 @@
                 <w:sz w:val="24"/>
                 <w:szCs w:val="24"/>
               </w:rPr>
-              <w:lastRenderedPageBreak/>
               <w:t>Success Guarantee:</w:t>
             </w:r>
           </w:p>
@@ -16182,7 +16091,16 @@
                 <w:sz w:val="24"/>
                 <w:szCs w:val="24"/>
               </w:rPr>
-              <w:t>Technology and Data Variation List:</w:t>
+              <w:t xml:space="preserve">Technology and Data </w:t>
+            </w:r>
+            <w:r>
+              <w:rPr>
+                <w:rFonts w:ascii="Times New Roman" w:hAnsi="Times New Roman" w:cs="Times New Roman"/>
+                <w:sz w:val="24"/>
+                <w:szCs w:val="24"/>
+              </w:rPr>
+              <w:lastRenderedPageBreak/>
+              <w:t>Variation List:</w:t>
             </w:r>
           </w:p>
         </w:tc>
@@ -16206,7 +16124,17 @@
                 <w:sz w:val="24"/>
                 <w:szCs w:val="24"/>
               </w:rPr>
-              <w:t>The admission system should support multiple languages for the announcement text. The system should be accessible from different devices such as desktops, laptops, tablets, and smartphones. The system should be able to handle a large number of concurrent users during peak admission periods.</w:t>
+              <w:lastRenderedPageBreak/>
+              <w:t xml:space="preserve">The admission system should support multiple languages for the announcement text. The system should be accessible from different devices such as desktops, </w:t>
+            </w:r>
+            <w:r>
+              <w:rPr>
+                <w:rFonts w:ascii="Times New Roman" w:hAnsi="Times New Roman" w:cs="Times New Roman"/>
+                <w:sz w:val="24"/>
+                <w:szCs w:val="24"/>
+              </w:rPr>
+              <w:lastRenderedPageBreak/>
+              <w:t>laptops, tablets, and smartphones. The system should be able to handle a large number of concurrent users during peak admission periods.</w:t>
             </w:r>
           </w:p>
         </w:tc>
@@ -16233,6 +16161,7 @@
                 <w:sz w:val="24"/>
                 <w:szCs w:val="24"/>
               </w:rPr>
+              <w:lastRenderedPageBreak/>
               <w:t>Prototype:</w:t>
             </w:r>
           </w:p>
@@ -16484,12 +16413,11 @@
       <w:pPr>
         <w:pStyle w:val="Heading3"/>
       </w:pPr>
-      <w:bookmarkStart w:id="34" w:name="_Toc137073560"/>
-      <w:r>
-        <w:lastRenderedPageBreak/>
+      <w:bookmarkStart w:id="35" w:name="_Toc137073560"/>
+      <w:r>
         <w:t>HAMZA BADAR (FA21-BSE-055)</w:t>
       </w:r>
-      <w:bookmarkEnd w:id="34"/>
+      <w:bookmarkEnd w:id="35"/>
     </w:p>
     <w:p>
       <w:pPr>
@@ -16791,6 +16719,7 @@
               <w:rPr>
                 <w:rFonts w:ascii="Times New Roman" w:hAnsi="Times New Roman" w:cs="Times New Roman"/>
               </w:rPr>
+              <w:lastRenderedPageBreak/>
               <w:t>The system generates a list of all admitted students, sorted by their academic achievements.</w:t>
             </w:r>
           </w:p>
@@ -16877,6 +16806,7 @@
               <w:rPr>
                 <w:rFonts w:ascii="Times New Roman" w:hAnsi="Times New Roman" w:cs="Times New Roman"/>
               </w:rPr>
+              <w:lastRenderedPageBreak/>
               <w:t xml:space="preserve">Level </w:t>
             </w:r>
           </w:p>
@@ -17128,22 +17058,7 @@
               <w:rPr>
                 <w:rFonts w:ascii="Times New Roman" w:hAnsi="Times New Roman" w:cs="Times New Roman"/>
               </w:rPr>
-              <w:lastRenderedPageBreak/>
-              <w:t xml:space="preserve">If the list of students results is not </w:t>
-            </w:r>
-            <w:proofErr w:type="gramStart"/>
-            <w:r>
-              <w:rPr>
-                <w:rFonts w:ascii="Times New Roman" w:hAnsi="Times New Roman" w:cs="Times New Roman"/>
-              </w:rPr>
-              <w:t>available ,</w:t>
-            </w:r>
-            <w:proofErr w:type="gramEnd"/>
-            <w:r>
-              <w:rPr>
-                <w:rFonts w:ascii="Times New Roman" w:hAnsi="Times New Roman" w:cs="Times New Roman"/>
-              </w:rPr>
-              <w:t xml:space="preserve"> then the admin cannot allocate courses to the timetable.</w:t>
+              <w:t>If the list of students results is not available , then the admin cannot allocate courses to the timetable.</w:t>
             </w:r>
           </w:p>
         </w:tc>
@@ -17169,7 +17084,6 @@
               <w:rPr>
                 <w:rFonts w:ascii="Times New Roman" w:hAnsi="Times New Roman" w:cs="Times New Roman"/>
               </w:rPr>
-              <w:lastRenderedPageBreak/>
               <w:t>Special requirement</w:t>
             </w:r>
           </w:p>
@@ -17383,6 +17297,7 @@
                 <w:sz w:val="24"/>
                 <w:szCs w:val="24"/>
               </w:rPr>
+              <w:lastRenderedPageBreak/>
               <w:t>The system should be user-friendly and easy to navigate.</w:t>
             </w:r>
             <w:r>
@@ -17439,6 +17354,7 @@
               <w:rPr>
                 <w:rFonts w:ascii="Times New Roman" w:hAnsi="Times New Roman" w:cs="Times New Roman"/>
               </w:rPr>
+              <w:lastRenderedPageBreak/>
               <w:t>Prototyping</w:t>
             </w:r>
           </w:p>
@@ -17476,7 +17392,6 @@
         <w:rPr>
           <w:sz w:val="24"/>
         </w:rPr>
-        <w:lastRenderedPageBreak/>
         <w:t>Interface:</w:t>
       </w:r>
     </w:p>
@@ -17714,6 +17629,7 @@
               <w:rPr>
                 <w:rFonts w:ascii="Times New Roman" w:hAnsi="Times New Roman" w:cs="Times New Roman"/>
               </w:rPr>
+              <w:lastRenderedPageBreak/>
               <w:t>Pre-condition</w:t>
             </w:r>
           </w:p>
@@ -17855,7 +17771,6 @@
               <w:rPr>
                 <w:rFonts w:ascii="Times New Roman" w:hAnsi="Times New Roman" w:cs="Times New Roman"/>
               </w:rPr>
-              <w:lastRenderedPageBreak/>
               <w:t>The applicant reviews the merit list to see if their name is listed.</w:t>
             </w:r>
           </w:p>
@@ -17922,7 +17837,6 @@
               <w:rPr>
                 <w:rFonts w:ascii="Times New Roman" w:hAnsi="Times New Roman" w:cs="Times New Roman"/>
               </w:rPr>
-              <w:lastRenderedPageBreak/>
               <w:t xml:space="preserve">Level </w:t>
             </w:r>
           </w:p>
@@ -18326,6 +18240,7 @@
               <w:rPr>
                 <w:rFonts w:ascii="Times New Roman" w:hAnsi="Times New Roman" w:cs="Times New Roman"/>
               </w:rPr>
+              <w:lastRenderedPageBreak/>
               <w:t>Miscellaneous</w:t>
             </w:r>
           </w:p>
@@ -18437,7 +18352,6 @@
         <w:rPr>
           <w:sz w:val="24"/>
         </w:rPr>
-        <w:lastRenderedPageBreak/>
         <w:t>Interface:</w:t>
       </w:r>
     </w:p>
@@ -18505,11 +18419,12 @@
       <w:pPr>
         <w:pStyle w:val="Heading3"/>
       </w:pPr>
-      <w:bookmarkStart w:id="35" w:name="_Toc137073561"/>
-      <w:r>
+      <w:bookmarkStart w:id="36" w:name="_Toc137073561"/>
+      <w:r>
+        <w:lastRenderedPageBreak/>
         <w:t>ABDUL AZIZ (FA21-BSE-058):</w:t>
       </w:r>
-      <w:bookmarkEnd w:id="35"/>
+      <w:bookmarkEnd w:id="36"/>
     </w:p>
     <w:p/>
     <w:p>
@@ -19431,6 +19346,7 @@
                 <w:sz w:val="24"/>
                 <w:szCs w:val="24"/>
               </w:rPr>
+              <w:lastRenderedPageBreak/>
               <w:t>Level 4: Confirm test completion and send it for evaluation</w:t>
             </w:r>
           </w:p>
@@ -19461,6 +19377,7 @@
                 <w:sz w:val="24"/>
                 <w:szCs w:val="24"/>
               </w:rPr>
+              <w:lastRenderedPageBreak/>
               <w:t>Stakeholders</w:t>
             </w:r>
           </w:p>
@@ -19616,7 +19533,6 @@
                 <w:sz w:val="24"/>
                 <w:szCs w:val="24"/>
               </w:rPr>
-              <w:lastRenderedPageBreak/>
               <w:t>Exceptions</w:t>
             </w:r>
           </w:p>
@@ -19891,20 +19807,8 @@
                 <w:sz w:val="24"/>
                 <w:szCs w:val="24"/>
               </w:rPr>
-              <w:t xml:space="preserve">Frequency of </w:t>
-            </w:r>
-            <w:proofErr w:type="spellStart"/>
-            <w:r>
-              <w:rPr>
-                <w:rFonts w:ascii="Times New Roman" w:hAnsi="Times New Roman" w:cs="Times New Roman"/>
-                <w:b w:val="0"/>
-                <w:caps w:val="0"/>
-                <w:sz w:val="24"/>
-                <w:szCs w:val="24"/>
-              </w:rPr>
-              <w:t>occurences</w:t>
-            </w:r>
-            <w:proofErr w:type="spellEnd"/>
+              <w:t>Frequency of occurences</w:t>
+            </w:r>
           </w:p>
         </w:tc>
         <w:tc>
@@ -20202,6 +20106,7 @@
                 <w:sz w:val="24"/>
                 <w:szCs w:val="24"/>
               </w:rPr>
+              <w:lastRenderedPageBreak/>
               <w:t>Use case name</w:t>
             </w:r>
           </w:p>
@@ -20423,16 +20328,7 @@
                 <w:sz w:val="24"/>
                 <w:szCs w:val="24"/>
               </w:rPr>
-              <w:t xml:space="preserve">The student navigates to the "Print Challan" </w:t>
-            </w:r>
-            <w:r>
-              <w:rPr>
-                <w:rFonts w:ascii="Times New Roman" w:hAnsi="Times New Roman"/>
-                <w:sz w:val="24"/>
-                <w:szCs w:val="24"/>
-              </w:rPr>
-              <w:lastRenderedPageBreak/>
-              <w:t>section of the dashboard.</w:t>
+              <w:t>The student navigates to the "Print Challan" section of the dashboard.</w:t>
             </w:r>
           </w:p>
           <w:p>
@@ -20625,7 +20521,6 @@
                 <w:sz w:val="24"/>
                 <w:szCs w:val="24"/>
               </w:rPr>
-              <w:lastRenderedPageBreak/>
               <w:t>The system presents the student with an option to generate a challan</w:t>
             </w:r>
             <w:r>
@@ -20884,7 +20779,6 @@
                 <w:sz w:val="24"/>
                 <w:szCs w:val="24"/>
               </w:rPr>
-              <w:lastRenderedPageBreak/>
               <w:t>Preconditions</w:t>
             </w:r>
           </w:p>
@@ -21241,6 +21135,7 @@
                 <w:sz w:val="24"/>
                 <w:szCs w:val="24"/>
               </w:rPr>
+              <w:lastRenderedPageBreak/>
               <w:t>The System will validate the fee amount, student’s details, and unique identification number.</w:t>
             </w:r>
           </w:p>
@@ -21271,6 +21166,7 @@
                 <w:sz w:val="24"/>
                 <w:szCs w:val="24"/>
               </w:rPr>
+              <w:lastRenderedPageBreak/>
               <w:t>Exceptions</w:t>
             </w:r>
           </w:p>
@@ -21337,7 +21233,6 @@
                 <w:sz w:val="24"/>
                 <w:szCs w:val="24"/>
               </w:rPr>
-              <w:lastRenderedPageBreak/>
               <w:t>If Student requests or revised challan due to errors and changes in the admission details.</w:t>
             </w:r>
           </w:p>
@@ -21371,7 +21266,6 @@
                 <w:sz w:val="24"/>
                 <w:szCs w:val="24"/>
               </w:rPr>
-              <w:lastRenderedPageBreak/>
               <w:t>Special requirements</w:t>
             </w:r>
           </w:p>
@@ -21527,20 +21421,8 @@
                 <w:sz w:val="24"/>
                 <w:szCs w:val="24"/>
               </w:rPr>
-              <w:t xml:space="preserve">Frequency of </w:t>
-            </w:r>
-            <w:proofErr w:type="spellStart"/>
-            <w:r>
-              <w:rPr>
-                <w:rFonts w:ascii="Times New Roman" w:hAnsi="Times New Roman" w:cs="Times New Roman"/>
-                <w:b w:val="0"/>
-                <w:caps w:val="0"/>
-                <w:sz w:val="24"/>
-                <w:szCs w:val="24"/>
-              </w:rPr>
-              <w:t>occurences</w:t>
-            </w:r>
-            <w:proofErr w:type="spellEnd"/>
+              <w:t>Frequency of occurences</w:t>
+            </w:r>
           </w:p>
         </w:tc>
         <w:tc>
@@ -22097,16 +21979,7 @@
                 <w:sz w:val="24"/>
                 <w:szCs w:val="24"/>
               </w:rPr>
-              <w:t xml:space="preserve">The Student selects a payment </w:t>
-            </w:r>
-            <w:r>
-              <w:rPr>
-                <w:rFonts w:ascii="Times New Roman" w:hAnsi="Times New Roman"/>
-                <w:sz w:val="24"/>
-                <w:szCs w:val="24"/>
-              </w:rPr>
-              <w:lastRenderedPageBreak/>
-              <w:t>method such as bank transfer or by challan number and click on next button.</w:t>
+              <w:t>The Student selects a payment method such as bank transfer or by challan number and click on next button.</w:t>
             </w:r>
           </w:p>
           <w:p>
@@ -22253,7 +22126,6 @@
                 <w:sz w:val="24"/>
                 <w:szCs w:val="24"/>
               </w:rPr>
-              <w:lastRenderedPageBreak/>
               <w:t>The system presents the applicant with a list of available payment methods.</w:t>
             </w:r>
           </w:p>
@@ -22350,34 +22222,7 @@
                 <w:sz w:val="24"/>
                 <w:szCs w:val="24"/>
               </w:rPr>
-              <w:t xml:space="preserve"> the Student to enter the required </w:t>
-            </w:r>
-            <w:r>
-              <w:rPr>
-                <w:rFonts w:ascii="Times New Roman" w:hAnsi="Times New Roman" w:cs="Times New Roman"/>
-                <w:sz w:val="24"/>
-                <w:szCs w:val="24"/>
-              </w:rPr>
-              <w:lastRenderedPageBreak/>
-              <w:t xml:space="preserve">information according to the payment method such as account number, challan number, </w:t>
-            </w:r>
-            <w:proofErr w:type="gramStart"/>
-            <w:r>
-              <w:rPr>
-                <w:rFonts w:ascii="Times New Roman" w:hAnsi="Times New Roman" w:cs="Times New Roman"/>
-                <w:sz w:val="24"/>
-                <w:szCs w:val="24"/>
-              </w:rPr>
-              <w:t>branch</w:t>
-            </w:r>
-            <w:proofErr w:type="gramEnd"/>
-            <w:r>
-              <w:rPr>
-                <w:rFonts w:ascii="Times New Roman" w:hAnsi="Times New Roman" w:cs="Times New Roman"/>
-                <w:sz w:val="24"/>
-                <w:szCs w:val="24"/>
-              </w:rPr>
-              <w:t xml:space="preserve"> number.</w:t>
+              <w:t xml:space="preserve"> the Student to enter the required information according to the payment method such as account number, challan number, branch number.</w:t>
             </w:r>
           </w:p>
           <w:p>
@@ -22554,7 +22399,6 @@
                 <w:sz w:val="24"/>
                 <w:szCs w:val="24"/>
               </w:rPr>
-              <w:lastRenderedPageBreak/>
               <w:t>Preconditions</w:t>
             </w:r>
           </w:p>
@@ -22876,6 +22720,7 @@
                 <w:sz w:val="24"/>
                 <w:szCs w:val="24"/>
               </w:rPr>
+              <w:lastRenderedPageBreak/>
               <w:t>University: Wants to ensure that the admission fee is paid by the Student.</w:t>
             </w:r>
           </w:p>
@@ -22909,6 +22754,7 @@
                 <w:sz w:val="24"/>
                 <w:szCs w:val="24"/>
               </w:rPr>
+              <w:lastRenderedPageBreak/>
               <w:t>Success guarantee</w:t>
             </w:r>
           </w:p>
@@ -23011,7 +22857,6 @@
                 <w:sz w:val="24"/>
                 <w:szCs w:val="24"/>
               </w:rPr>
-              <w:lastRenderedPageBreak/>
               <w:t>If the payment transaction fails or is declined by the payment gateway or processor, the Student is prompted to correct their payment information or select a different payment method.</w:t>
             </w:r>
           </w:p>
@@ -23085,7 +22930,6 @@
                 <w:sz w:val="24"/>
                 <w:szCs w:val="24"/>
               </w:rPr>
-              <w:lastRenderedPageBreak/>
               <w:t>Special requirements</w:t>
             </w:r>
           </w:p>
@@ -23261,20 +23105,8 @@
                 <w:sz w:val="24"/>
                 <w:szCs w:val="24"/>
               </w:rPr>
-              <w:t xml:space="preserve">Frequency of </w:t>
-            </w:r>
-            <w:proofErr w:type="spellStart"/>
-            <w:r>
-              <w:rPr>
-                <w:rFonts w:ascii="Times New Roman" w:hAnsi="Times New Roman" w:cs="Times New Roman"/>
-                <w:b w:val="0"/>
-                <w:caps w:val="0"/>
-                <w:sz w:val="24"/>
-                <w:szCs w:val="24"/>
-              </w:rPr>
-              <w:t>occurences</w:t>
-            </w:r>
-            <w:proofErr w:type="spellEnd"/>
+              <w:t>Frequency of occurences</w:t>
+            </w:r>
           </w:p>
         </w:tc>
         <w:tc>
@@ -23474,6 +23306,7 @@
           <w:rFonts w:ascii="Times New Roman" w:hAnsi="Times New Roman" w:cs="Times New Roman"/>
           <w:sz w:val="24"/>
         </w:rPr>
+        <w:lastRenderedPageBreak/>
         <w:t>Use Case: Make Admission Payment</w:t>
       </w:r>
     </w:p>
@@ -23738,7 +23571,6 @@
                 <w:sz w:val="24"/>
                 <w:szCs w:val="24"/>
               </w:rPr>
-              <w:lastRenderedPageBreak/>
               <w:t>The Student selects the option.</w:t>
             </w:r>
           </w:p>
@@ -23944,7 +23776,6 @@
                 <w:sz w:val="24"/>
                 <w:szCs w:val="24"/>
               </w:rPr>
-              <w:lastRenderedPageBreak/>
               <w:t>Preconditions</w:t>
             </w:r>
           </w:p>
@@ -24329,6 +24160,7 @@
                 <w:sz w:val="24"/>
                 <w:szCs w:val="24"/>
               </w:rPr>
+              <w:lastRenderedPageBreak/>
               <w:t>Exceptions</w:t>
             </w:r>
           </w:p>
@@ -24414,7 +24246,6 @@
                 <w:sz w:val="24"/>
                 <w:szCs w:val="24"/>
               </w:rPr>
-              <w:lastRenderedPageBreak/>
               <w:t>If the Student will not make the admission payment in the given deadline then the system will cancel the admission of the student and the admission status will be set to Zero.</w:t>
             </w:r>
           </w:p>
@@ -24445,7 +24276,6 @@
                 <w:sz w:val="24"/>
                 <w:szCs w:val="24"/>
               </w:rPr>
-              <w:lastRenderedPageBreak/>
               <w:t>Special requirements</w:t>
             </w:r>
           </w:p>
@@ -24619,20 +24449,8 @@
                 <w:sz w:val="24"/>
                 <w:szCs w:val="24"/>
               </w:rPr>
-              <w:t xml:space="preserve">Frequency of </w:t>
-            </w:r>
-            <w:proofErr w:type="spellStart"/>
-            <w:r>
-              <w:rPr>
-                <w:rFonts w:ascii="Times New Roman" w:hAnsi="Times New Roman" w:cs="Times New Roman"/>
-                <w:b w:val="0"/>
-                <w:caps w:val="0"/>
-                <w:sz w:val="24"/>
-                <w:szCs w:val="24"/>
-              </w:rPr>
-              <w:t>occurences</w:t>
-            </w:r>
-            <w:proofErr w:type="spellEnd"/>
+              <w:t>Frequency of occurences</w:t>
+            </w:r>
           </w:p>
         </w:tc>
         <w:tc>
@@ -24772,6 +24590,7 @@
         <w:rPr>
           <w:sz w:val="24"/>
         </w:rPr>
+        <w:lastRenderedPageBreak/>
         <w:t>Interface:</w:t>
       </w:r>
     </w:p>
@@ -24839,7 +24658,6 @@
         </w:tabs>
       </w:pPr>
       <w:r>
-        <w:lastRenderedPageBreak/>
         <w:tab/>
       </w:r>
     </w:p>
@@ -24914,6 +24732,7 @@
         <w:rPr>
           <w:noProof/>
         </w:rPr>
+        <w:lastRenderedPageBreak/>
         <w:drawing>
           <wp:anchor distT="0" distB="0" distL="114300" distR="114300" simplePos="0" relativeHeight="251660288" behindDoc="0" locked="0" layoutInCell="1" allowOverlap="1" wp14:anchorId="2993F468" wp14:editId="2993F469">
             <wp:simplePos x="0" y="0"/>
@@ -25048,16 +24867,11 @@
       <w:pPr>
         <w:pStyle w:val="Heading3"/>
       </w:pPr>
-      <w:bookmarkStart w:id="36" w:name="_Toc137073562"/>
-      <w:proofErr w:type="spellStart"/>
-      <w:r>
-        <w:t>Daniyal</w:t>
-      </w:r>
-      <w:proofErr w:type="spellEnd"/>
-      <w:r>
-        <w:t xml:space="preserve"> Nawaz (FA21-BSE-083):</w:t>
-      </w:r>
-      <w:bookmarkEnd w:id="36"/>
+      <w:bookmarkStart w:id="37" w:name="_Toc137073562"/>
+      <w:r>
+        <w:t>Daniyal Nawaz (FA21-BSE-083):</w:t>
+      </w:r>
+      <w:bookmarkEnd w:id="37"/>
     </w:p>
     <w:p>
       <w:pPr>
@@ -25298,7 +25112,6 @@
                 <w:sz w:val="24"/>
                 <w:szCs w:val="24"/>
               </w:rPr>
-              <w:lastRenderedPageBreak/>
               <w:t>Stakeholders and Interests:</w:t>
             </w:r>
           </w:p>
@@ -25647,6 +25460,7 @@
                 <w:sz w:val="24"/>
                 <w:szCs w:val="24"/>
               </w:rPr>
+              <w:lastRenderedPageBreak/>
               <w:t xml:space="preserve"> If the user's session times out, the system logs the user out and redirects them to the login page.</w:t>
             </w:r>
           </w:p>
@@ -25674,6 +25488,7 @@
                 <w:sz w:val="24"/>
                 <w:szCs w:val="24"/>
               </w:rPr>
+              <w:lastRenderedPageBreak/>
               <w:t>Frequency of Occurrence:</w:t>
             </w:r>
           </w:p>
@@ -26296,7 +26111,6 @@
                 <w:sz w:val="24"/>
                 <w:szCs w:val="24"/>
               </w:rPr>
-              <w:lastRenderedPageBreak/>
               <w:t>Preconditions:</w:t>
             </w:r>
           </w:p>
@@ -26613,6 +26427,7 @@
                 <w:sz w:val="24"/>
                 <w:szCs w:val="24"/>
               </w:rPr>
+              <w:lastRenderedPageBreak/>
               <w:t>If the user encounters technical issues while filling out the application form, the system provides a support contact for assistance.</w:t>
             </w:r>
           </w:p>
@@ -26640,6 +26455,7 @@
                 <w:sz w:val="24"/>
                 <w:szCs w:val="24"/>
               </w:rPr>
+              <w:lastRenderedPageBreak/>
               <w:t>Frequency of Occurrence:</w:t>
             </w:r>
           </w:p>
@@ -26788,16 +26604,7 @@
                 <w:sz w:val="24"/>
                 <w:szCs w:val="24"/>
               </w:rPr>
-              <w:t xml:space="preserve">A prototype </w:t>
-            </w:r>
-            <w:proofErr w:type="gramStart"/>
-            <w:r>
-              <w:rPr>
-                <w:rFonts w:ascii="Times New Roman" w:hAnsi="Times New Roman" w:cs="Times New Roman"/>
-                <w:sz w:val="24"/>
-                <w:szCs w:val="24"/>
-              </w:rPr>
-              <w:t xml:space="preserve">of </w:t>
+              <w:t xml:space="preserve">A prototype of </w:t>
             </w:r>
             <w:r>
               <w:rPr>
@@ -26821,16 +26628,7 @@
                 <w:sz w:val="24"/>
                 <w:szCs w:val="24"/>
               </w:rPr>
-              <w:t>he</w:t>
-            </w:r>
-            <w:proofErr w:type="gramEnd"/>
-            <w:r>
-              <w:rPr>
-                <w:rFonts w:ascii="Times New Roman" w:hAnsi="Times New Roman" w:cs="Times New Roman"/>
-                <w:sz w:val="24"/>
-                <w:szCs w:val="24"/>
-              </w:rPr>
-              <w:t xml:space="preserve"> </w:t>
+              <w:t xml:space="preserve">he </w:t>
             </w:r>
             <w:r>
               <w:rPr>
@@ -27535,6 +27333,7 @@
                 <w:sz w:val="24"/>
                 <w:szCs w:val="24"/>
               </w:rPr>
+              <w:lastRenderedPageBreak/>
               <w:t>The system validates the user's eligibility for the test, based on their admission status and other relevant criteria.</w:t>
             </w:r>
           </w:p>
@@ -27657,6 +27456,7 @@
                 <w:sz w:val="24"/>
                 <w:szCs w:val="24"/>
               </w:rPr>
+              <w:lastRenderedPageBreak/>
               <w:t>Success Guarantee:</w:t>
             </w:r>
           </w:p>
@@ -27916,7 +27716,6 @@
                 <w:sz w:val="24"/>
                 <w:szCs w:val="24"/>
               </w:rPr>
-              <w:lastRenderedPageBreak/>
               <w:t>The system may store test registration data in a database, file system, or other storage technologies.</w:t>
             </w:r>
           </w:p>
@@ -27944,7 +27743,6 @@
                 <w:sz w:val="24"/>
                 <w:szCs w:val="24"/>
               </w:rPr>
-              <w:lastRenderedPageBreak/>
               <w:t>Prototype:</w:t>
             </w:r>
           </w:p>
@@ -27969,25 +27767,7 @@
                 <w:sz w:val="24"/>
                 <w:szCs w:val="24"/>
               </w:rPr>
-              <w:t xml:space="preserve">A prototype of </w:t>
-            </w:r>
-            <w:proofErr w:type="gramStart"/>
-            <w:r>
-              <w:rPr>
-                <w:rFonts w:ascii="Times New Roman" w:hAnsi="Times New Roman" w:cs="Times New Roman"/>
-                <w:sz w:val="24"/>
-                <w:szCs w:val="24"/>
-              </w:rPr>
-              <w:t>the apply</w:t>
-            </w:r>
-            <w:proofErr w:type="gramEnd"/>
-            <w:r>
-              <w:rPr>
-                <w:rFonts w:ascii="Times New Roman" w:hAnsi="Times New Roman" w:cs="Times New Roman"/>
-                <w:sz w:val="24"/>
-                <w:szCs w:val="24"/>
-              </w:rPr>
-              <w:t xml:space="preserve"> for test feature can be created using web application frameworks such as Ruby on Rails, Django, or Laravel.</w:t>
+              <w:t>A prototype of the apply for test feature can be created using web application frameworks such as Ruby on Rails, Django, or Laravel.</w:t>
             </w:r>
           </w:p>
         </w:tc>
@@ -28439,13 +28219,13 @@
       <w:pPr>
         <w:pStyle w:val="Heading3"/>
       </w:pPr>
-      <w:bookmarkStart w:id="37" w:name="_Toc134461730"/>
-      <w:bookmarkStart w:id="38" w:name="_Toc137073563"/>
+      <w:bookmarkStart w:id="38" w:name="_Toc134461730"/>
+      <w:bookmarkStart w:id="39" w:name="_Toc137073563"/>
       <w:r>
         <w:t>SOMAN AHMAD (FA21-BSE-150)</w:t>
       </w:r>
-      <w:bookmarkEnd w:id="37"/>
       <w:bookmarkEnd w:id="38"/>
+      <w:bookmarkEnd w:id="39"/>
     </w:p>
     <w:p/>
     <w:tbl>
@@ -29384,21 +29164,7 @@
               <w:rPr>
                 <w:rFonts w:ascii="Times New Roman" w:hAnsi="Times New Roman" w:cs="Times New Roman"/>
               </w:rPr>
-              <w:t xml:space="preserve"> Student: A person who is applying for admission to the university&lt;</w:t>
-            </w:r>
-            <w:proofErr w:type="spellStart"/>
-            <w:r>
-              <w:rPr>
-                <w:rFonts w:ascii="Times New Roman" w:hAnsi="Times New Roman" w:cs="Times New Roman"/>
-              </w:rPr>
-              <w:t>br</w:t>
-            </w:r>
-            <w:proofErr w:type="spellEnd"/>
-            <w:r>
-              <w:rPr>
-                <w:rFonts w:ascii="Times New Roman" w:hAnsi="Times New Roman" w:cs="Times New Roman"/>
-              </w:rPr>
-              <w:t>&gt;- Staff Member: A person who is responsible for managing the admission process</w:t>
+              <w:t xml:space="preserve"> Student: A person who is applying for admission to the university&lt;br&gt;- Staff Member: A person who is responsible for managing the admission process</w:t>
             </w:r>
           </w:p>
         </w:tc>
@@ -31193,11 +30959,11 @@
       <w:pPr>
         <w:pStyle w:val="Heading3"/>
       </w:pPr>
-      <w:bookmarkStart w:id="39" w:name="_Toc137073564"/>
+      <w:bookmarkStart w:id="40" w:name="_Toc137073564"/>
       <w:r>
         <w:t>AJWAH SARDAR (FA21-BSE-072)</w:t>
       </w:r>
-      <w:bookmarkEnd w:id="39"/>
+      <w:bookmarkEnd w:id="40"/>
     </w:p>
     <w:p>
       <w:pPr>
@@ -31975,7 +31741,6 @@
                 <w:sz w:val="24"/>
                 <w:szCs w:val="24"/>
               </w:rPr>
-              <w:lastRenderedPageBreak/>
               <w:t>Success Guarantee</w:t>
             </w:r>
           </w:p>
@@ -34288,8 +34053,8 @@
                 <w:szCs w:val="24"/>
               </w:rPr>
             </w:pPr>
-            <w:bookmarkStart w:id="40" w:name="_gjdgxs" w:colFirst="0" w:colLast="0"/>
-            <w:bookmarkEnd w:id="40"/>
+            <w:bookmarkStart w:id="41" w:name="_gjdgxs" w:colFirst="0" w:colLast="0"/>
+            <w:bookmarkEnd w:id="41"/>
             <w:r>
               <w:rPr>
                 <w:rFonts w:ascii="Times New Roman" w:eastAsia="Times New Roman" w:hAnsi="Times New Roman" w:cs="Times New Roman"/>
@@ -34381,7 +34146,6 @@
                 <w:sz w:val="24"/>
                 <w:szCs w:val="24"/>
               </w:rPr>
-              <w:lastRenderedPageBreak/>
               <w:t>Frequency of Occurrence</w:t>
             </w:r>
           </w:p>
@@ -34867,7 +34631,7 @@
           <w:b/>
         </w:rPr>
       </w:pPr>
-      <w:bookmarkStart w:id="41" w:name="_Toc137073565"/>
+      <w:bookmarkStart w:id="42" w:name="_Toc137073565"/>
       <w:r>
         <w:rPr>
           <w:b/>
@@ -34887,7 +34651,7 @@
         </w:rPr>
         <w:t>:</w:t>
       </w:r>
-      <w:bookmarkEnd w:id="41"/>
+      <w:bookmarkEnd w:id="42"/>
     </w:p>
     <w:p>
       <w:pPr>
@@ -34898,7 +34662,7 @@
           <w:szCs w:val="28"/>
         </w:rPr>
       </w:pPr>
-      <w:bookmarkStart w:id="42" w:name="_Toc137073566"/>
+      <w:bookmarkStart w:id="43" w:name="_Toc137073566"/>
       <w:r>
         <w:rPr>
           <w:b/>
@@ -34907,20 +34671,20 @@
         </w:rPr>
         <w:t>Domain Model:</w:t>
       </w:r>
-      <w:bookmarkEnd w:id="42"/>
+      <w:bookmarkEnd w:id="43"/>
     </w:p>
     <w:p>
       <w:pPr>
         <w:pStyle w:val="Heading3"/>
       </w:pPr>
-      <w:bookmarkStart w:id="43" w:name="_Toc137073567"/>
+      <w:bookmarkStart w:id="44" w:name="_Toc137073567"/>
       <w:r>
         <w:t>Use Case: Publish and Create Merit List</w:t>
       </w:r>
       <w:r>
         <w:t xml:space="preserve"> HAMZA BADAR (FA21-BSE-055)</w:t>
       </w:r>
-      <w:bookmarkEnd w:id="43"/>
+      <w:bookmarkEnd w:id="44"/>
     </w:p>
     <w:p>
       <w:pPr>
@@ -35000,7 +34764,7 @@
           <w:b/>
         </w:rPr>
       </w:pPr>
-      <w:bookmarkStart w:id="44" w:name="_Toc137073568"/>
+      <w:bookmarkStart w:id="45" w:name="_Toc137073568"/>
       <w:r>
         <w:rPr>
           <w:b/>
@@ -35019,7 +34783,7 @@
         </w:rPr>
         <w:t>:</w:t>
       </w:r>
-      <w:bookmarkEnd w:id="44"/>
+      <w:bookmarkEnd w:id="45"/>
     </w:p>
     <w:p>
       <w:pPr>
@@ -35030,7 +34794,7 @@
           <w:szCs w:val="28"/>
         </w:rPr>
       </w:pPr>
-      <w:bookmarkStart w:id="45" w:name="_Toc137073569"/>
+      <w:bookmarkStart w:id="46" w:name="_Toc137073569"/>
       <w:r>
         <w:rPr>
           <w:b/>
@@ -35047,7 +34811,7 @@
         </w:rPr>
         <w:t>:</w:t>
       </w:r>
-      <w:bookmarkEnd w:id="45"/>
+      <w:bookmarkEnd w:id="46"/>
     </w:p>
     <w:p>
       <w:pPr>
@@ -35058,11 +34822,11 @@
           <w:szCs w:val="28"/>
         </w:rPr>
       </w:pPr>
-      <w:bookmarkStart w:id="46" w:name="_Toc137073570"/>
+      <w:bookmarkStart w:id="47" w:name="_Toc137073570"/>
       <w:r>
         <w:t>Use Case: Confirm Admission SYED SHAH HUSSAIN (FA21-BSE-172)</w:t>
       </w:r>
-      <w:bookmarkEnd w:id="46"/>
+      <w:bookmarkEnd w:id="47"/>
     </w:p>
     <w:p>
       <w:r>
@@ -35113,18 +34877,65 @@
       </w:r>
     </w:p>
     <w:p/>
-    <w:p/>
-    <w:p/>
+    <w:p>
+      <w:r>
+        <w:lastRenderedPageBreak/>
+        <w:t>REVERSE ENDINEERED (Modified);</w:t>
+      </w:r>
+    </w:p>
+    <w:p>
+      <w:r>
+        <w:rPr>
+          <w:noProof/>
+        </w:rPr>
+        <w:drawing>
+          <wp:inline distT="0" distB="0" distL="0" distR="0" wp14:anchorId="2DBD9AEE" wp14:editId="5DED5A93">
+            <wp:extent cx="5303980" cy="5784081"/>
+            <wp:effectExtent l="0" t="0" r="0" b="7620"/>
+            <wp:docPr id="17" name="Picture 17"/>
+            <wp:cNvGraphicFramePr>
+              <a:graphicFrameLocks xmlns:a="http://schemas.openxmlformats.org/drawingml/2006/main" noChangeAspect="1"/>
+            </wp:cNvGraphicFramePr>
+            <a:graphic xmlns:a="http://schemas.openxmlformats.org/drawingml/2006/main">
+              <a:graphicData uri="http://schemas.openxmlformats.org/drawingml/2006/picture">
+                <pic:pic xmlns:pic="http://schemas.openxmlformats.org/drawingml/2006/picture">
+                  <pic:nvPicPr>
+                    <pic:cNvPr id="1" name=""/>
+                    <pic:cNvPicPr/>
+                  </pic:nvPicPr>
+                  <pic:blipFill>
+                    <a:blip r:embed="rId27"/>
+                    <a:stretch>
+                      <a:fillRect/>
+                    </a:stretch>
+                  </pic:blipFill>
+                  <pic:spPr>
+                    <a:xfrm>
+                      <a:off x="0" y="0"/>
+                      <a:ext cx="5303980" cy="5784081"/>
+                    </a:xfrm>
+                    <a:prstGeom prst="rect">
+                      <a:avLst/>
+                    </a:prstGeom>
+                  </pic:spPr>
+                </pic:pic>
+              </a:graphicData>
+            </a:graphic>
+          </wp:inline>
+        </w:drawing>
+      </w:r>
+    </w:p>
     <w:p/>
     <w:p>
       <w:pPr>
         <w:pStyle w:val="Heading3"/>
       </w:pPr>
-      <w:bookmarkStart w:id="47" w:name="_Toc137073571"/>
-      <w:r>
+      <w:bookmarkStart w:id="48" w:name="_Toc137073571"/>
+      <w:r>
+        <w:lastRenderedPageBreak/>
         <w:t>Use Case: Notify Students SYED SHAH HUSSAIN (FA21-BSE-172)</w:t>
       </w:r>
-      <w:bookmarkEnd w:id="47"/>
+      <w:bookmarkEnd w:id="48"/>
     </w:p>
     <w:p>
       <w:r>
@@ -35147,7 +34958,7 @@
                     <pic:cNvPicPr/>
                   </pic:nvPicPr>
                   <pic:blipFill>
-                    <a:blip r:embed="rId27">
+                    <a:blip r:embed="rId28">
                       <a:extLst>
                         <a:ext uri="{28A0092B-C50C-407E-A947-70E740481C1C}">
                           <a14:useLocalDpi xmlns:a14="http://schemas.microsoft.com/office/drawing/2010/main" val="0"/>
@@ -35179,12 +34990,12 @@
       <w:pPr>
         <w:pStyle w:val="Heading3"/>
       </w:pPr>
-      <w:bookmarkStart w:id="48" w:name="_Toc137073572"/>
+      <w:bookmarkStart w:id="49" w:name="_Toc137073572"/>
       <w:r>
         <w:lastRenderedPageBreak/>
         <w:t>Use Case: Enter Personal Info MAHAD WAJID (FA21-BSE-057)</w:t>
       </w:r>
-      <w:bookmarkEnd w:id="48"/>
+      <w:bookmarkEnd w:id="49"/>
     </w:p>
     <w:p>
       <w:r>
@@ -35207,7 +35018,7 @@
                     <pic:cNvPicPr/>
                   </pic:nvPicPr>
                   <pic:blipFill>
-                    <a:blip r:embed="rId28">
+                    <a:blip r:embed="rId29">
                       <a:extLst>
                         <a:ext uri="{28A0092B-C50C-407E-A947-70E740481C1C}">
                           <a14:useLocalDpi xmlns:a14="http://schemas.microsoft.com/office/drawing/2010/main" val="0"/>
@@ -35245,23 +35056,15 @@
       <w:pPr>
         <w:pStyle w:val="Heading3"/>
       </w:pPr>
-      <w:bookmarkStart w:id="49" w:name="_Toc137073573"/>
+      <w:bookmarkStart w:id="50" w:name="_Toc137073573"/>
       <w:r>
         <w:lastRenderedPageBreak/>
-        <w:t xml:space="preserve">Use Case: Scheduling </w:t>
-      </w:r>
-      <w:proofErr w:type="gramStart"/>
-      <w:r>
-        <w:t>Test</w:t>
-      </w:r>
-      <w:r>
-        <w:t xml:space="preserve">  MAHAD</w:t>
-      </w:r>
-      <w:proofErr w:type="gramEnd"/>
-      <w:r>
-        <w:t xml:space="preserve"> WAJID  (FA21-BSE-057)</w:t>
-      </w:r>
-      <w:bookmarkEnd w:id="49"/>
+        <w:t>Use Case: Scheduling Test</w:t>
+      </w:r>
+      <w:r>
+        <w:t xml:space="preserve">  MAHAD WAJID  (FA21-BSE-057)</w:t>
+      </w:r>
+      <w:bookmarkEnd w:id="50"/>
     </w:p>
     <w:p>
       <w:r>
@@ -35284,7 +35087,7 @@
                     <pic:cNvPicPr/>
                   </pic:nvPicPr>
                   <pic:blipFill>
-                    <a:blip r:embed="rId29">
+                    <a:blip r:embed="rId30">
                       <a:extLst>
                         <a:ext uri="{28A0092B-C50C-407E-A947-70E740481C1C}">
                           <a14:useLocalDpi xmlns:a14="http://schemas.microsoft.com/office/drawing/2010/main" val="0"/>
@@ -35326,7 +35129,7 @@
       <w:pPr>
         <w:pStyle w:val="Heading3"/>
       </w:pPr>
-      <w:bookmarkStart w:id="50" w:name="_Toc137073574"/>
+      <w:bookmarkStart w:id="51" w:name="_Toc137073574"/>
       <w:r>
         <w:t xml:space="preserve">Use Case: </w:t>
       </w:r>
@@ -35334,17 +35137,9 @@
         <w:t>Announcement MAHAD</w:t>
       </w:r>
       <w:r>
-        <w:t xml:space="preserve"> </w:t>
-      </w:r>
-      <w:proofErr w:type="gramStart"/>
-      <w:r>
-        <w:t>WAJID  (</w:t>
-      </w:r>
-      <w:proofErr w:type="gramEnd"/>
-      <w:r>
-        <w:t>FA21-BSE-057)</w:t>
-      </w:r>
-      <w:bookmarkEnd w:id="50"/>
+        <w:t xml:space="preserve"> WAJID  (FA21-BSE-057)</w:t>
+      </w:r>
+      <w:bookmarkEnd w:id="51"/>
     </w:p>
     <w:p>
       <w:r>
@@ -35367,7 +35162,7 @@
                     <pic:cNvPicPr/>
                   </pic:nvPicPr>
                   <pic:blipFill>
-                    <a:blip r:embed="rId30">
+                    <a:blip r:embed="rId31">
                       <a:extLst>
                         <a:ext uri="{28A0092B-C50C-407E-A947-70E740481C1C}">
                           <a14:useLocalDpi xmlns:a14="http://schemas.microsoft.com/office/drawing/2010/main" val="0"/>
@@ -35399,7 +35194,7 @@
       <w:pPr>
         <w:pStyle w:val="Heading3"/>
       </w:pPr>
-      <w:bookmarkStart w:id="51" w:name="_Toc137073575"/>
+      <w:bookmarkStart w:id="52" w:name="_Toc137073575"/>
       <w:r>
         <w:rPr>
           <w:noProof/>
@@ -35429,7 +35224,7 @@
                     <pic:cNvPicPr/>
                   </pic:nvPicPr>
                   <pic:blipFill>
-                    <a:blip r:embed="rId31">
+                    <a:blip r:embed="rId32">
                       <a:extLst>
                         <a:ext uri="{28A0092B-C50C-407E-A947-70E740481C1C}">
                           <a14:useLocalDpi xmlns:a14="http://schemas.microsoft.com/office/drawing/2010/main" val="0"/>
@@ -35464,19 +35259,19 @@
       <w:r>
         <w:t>Use Case: Take Test ABDUL AZIZ (FA21-BSE-058)</w:t>
       </w:r>
-      <w:bookmarkEnd w:id="51"/>
+      <w:bookmarkEnd w:id="52"/>
     </w:p>
     <w:p/>
     <w:p>
       <w:pPr>
         <w:pStyle w:val="Heading3"/>
       </w:pPr>
-      <w:bookmarkStart w:id="52" w:name="_Toc137073576"/>
+      <w:bookmarkStart w:id="53" w:name="_Toc137073576"/>
       <w:r>
         <w:lastRenderedPageBreak/>
         <w:t>Use Case: Print Challan ABDUL AZIZ (FA21-BSE-058)</w:t>
       </w:r>
-      <w:bookmarkEnd w:id="52"/>
+      <w:bookmarkEnd w:id="53"/>
     </w:p>
     <w:p>
       <w:r>
@@ -35499,7 +35294,7 @@
                     <pic:cNvPicPr/>
                   </pic:nvPicPr>
                   <pic:blipFill>
-                    <a:blip r:embed="rId32">
+                    <a:blip r:embed="rId33">
                       <a:extLst>
                         <a:ext uri="{28A0092B-C50C-407E-A947-70E740481C1C}">
                           <a14:useLocalDpi xmlns:a14="http://schemas.microsoft.com/office/drawing/2010/main" val="0"/>
@@ -35530,12 +35325,12 @@
       <w:pPr>
         <w:pStyle w:val="Heading3"/>
       </w:pPr>
-      <w:bookmarkStart w:id="53" w:name="_Toc137073577"/>
+      <w:bookmarkStart w:id="54" w:name="_Toc137073577"/>
       <w:r>
         <w:lastRenderedPageBreak/>
         <w:t>Use Case: Make Payment ABDUL AZIZ (FA21-BSE-058)</w:t>
       </w:r>
-      <w:bookmarkEnd w:id="53"/>
+      <w:bookmarkEnd w:id="54"/>
     </w:p>
     <w:p>
       <w:r>
@@ -35558,7 +35353,7 @@
                     <pic:cNvPicPr/>
                   </pic:nvPicPr>
                   <pic:blipFill>
-                    <a:blip r:embed="rId33">
+                    <a:blip r:embed="rId34">
                       <a:extLst>
                         <a:ext uri="{28A0092B-C50C-407E-A947-70E740481C1C}">
                           <a14:useLocalDpi xmlns:a14="http://schemas.microsoft.com/office/drawing/2010/main" val="0"/>
@@ -35590,13 +35385,13 @@
       <w:pPr>
         <w:pStyle w:val="Heading3"/>
       </w:pPr>
-      <w:bookmarkStart w:id="54" w:name="_Toc137019977"/>
-      <w:bookmarkStart w:id="55" w:name="_Toc137073578"/>
+      <w:bookmarkStart w:id="55" w:name="_Toc137019977"/>
+      <w:bookmarkStart w:id="56" w:name="_Toc137073578"/>
       <w:r>
         <w:t>Use Case: Publish merit list by (Hamza Badar FA21-BSE-055)</w:t>
       </w:r>
-      <w:bookmarkEnd w:id="54"/>
       <w:bookmarkEnd w:id="55"/>
+      <w:bookmarkEnd w:id="56"/>
     </w:p>
     <w:p/>
     <w:p>
@@ -35623,7 +35418,7 @@
                     </pic:cNvPicPr>
                   </pic:nvPicPr>
                   <pic:blipFill>
-                    <a:blip r:embed="rId34">
+                    <a:blip r:embed="rId35">
                       <a:extLst>
                         <a:ext uri="{28A0092B-C50C-407E-A947-70E740481C1C}">
                           <a14:useLocalDpi xmlns:a14="http://schemas.microsoft.com/office/drawing/2010/main" val="0"/>
@@ -35659,11 +35454,11 @@
       <w:pPr>
         <w:pStyle w:val="Heading3"/>
       </w:pPr>
-      <w:bookmarkStart w:id="56" w:name="_Toc137073579"/>
+      <w:bookmarkStart w:id="57" w:name="_Toc137073579"/>
       <w:r>
         <w:t>Use Case: Check merit list by (Hamza Badar FA21-BSE-055)</w:t>
       </w:r>
-      <w:bookmarkEnd w:id="56"/>
+      <w:bookmarkEnd w:id="57"/>
     </w:p>
     <w:p/>
     <w:p>
@@ -35689,7 +35484,7 @@
                     </pic:cNvPicPr>
                   </pic:nvPicPr>
                   <pic:blipFill>
-                    <a:blip r:embed="rId35">
+                    <a:blip r:embed="rId36">
                       <a:extLst>
                         <a:ext uri="{28A0092B-C50C-407E-A947-70E740481C1C}">
                           <a14:useLocalDpi xmlns:a14="http://schemas.microsoft.com/office/drawing/2010/main" val="0"/>
@@ -35734,7 +35529,7 @@
           <w:b/>
         </w:rPr>
       </w:pPr>
-      <w:bookmarkStart w:id="57" w:name="_Toc137073580"/>
+      <w:bookmarkStart w:id="58" w:name="_Toc137073580"/>
       <w:r>
         <w:rPr>
           <w:b/>
@@ -35753,7 +35548,7 @@
         </w:rPr>
         <w:t>:</w:t>
       </w:r>
-      <w:bookmarkEnd w:id="57"/>
+      <w:bookmarkEnd w:id="58"/>
     </w:p>
     <w:p>
       <w:pPr>
@@ -35764,7 +35559,7 @@
           <w:szCs w:val="28"/>
         </w:rPr>
       </w:pPr>
-      <w:bookmarkStart w:id="58" w:name="_Toc137073581"/>
+      <w:bookmarkStart w:id="59" w:name="_Toc137073581"/>
       <w:r>
         <w:rPr>
           <w:b/>
@@ -35789,18 +35584,18 @@
         </w:rPr>
         <w:t>:</w:t>
       </w:r>
-      <w:bookmarkEnd w:id="58"/>
+      <w:bookmarkEnd w:id="59"/>
     </w:p>
     <w:p/>
     <w:p>
       <w:pPr>
         <w:pStyle w:val="Heading3"/>
       </w:pPr>
-      <w:bookmarkStart w:id="59" w:name="_Toc137073582"/>
+      <w:bookmarkStart w:id="60" w:name="_Toc137073582"/>
       <w:r>
         <w:t>Use Case: Confirm Admission SYED SHAH HUSSAIN (FA21-BSE-172)</w:t>
       </w:r>
-      <w:bookmarkEnd w:id="59"/>
+      <w:bookmarkEnd w:id="60"/>
     </w:p>
     <w:tbl>
       <w:tblPr>
@@ -35892,8 +35687,6 @@
               <w:br/>
               <w:t>feeStatus:boolean</w:t>
             </w:r>
-            <w:bookmarkStart w:id="60" w:name="_GoBack"/>
-            <w:bookmarkEnd w:id="60"/>
             <w:r>
               <w:rPr>
                 <w:rFonts w:ascii="Times New Roman" w:hAnsi="Times New Roman" w:cs="Times New Roman"/>
@@ -36154,21 +35947,7 @@
               <w:rPr>
                 <w:rFonts w:ascii="Times New Roman" w:hAnsi="Times New Roman" w:cs="Times New Roman"/>
               </w:rPr>
-              <w:t xml:space="preserve">• The student is officially registered as a student of the </w:t>
-            </w:r>
-            <w:proofErr w:type="gramStart"/>
-            <w:r>
-              <w:rPr>
-                <w:rFonts w:ascii="Times New Roman" w:hAnsi="Times New Roman" w:cs="Times New Roman"/>
-              </w:rPr>
-              <w:t>university for the specified program</w:t>
-            </w:r>
-            <w:proofErr w:type="gramEnd"/>
-            <w:r>
-              <w:rPr>
-                <w:rFonts w:ascii="Times New Roman" w:hAnsi="Times New Roman" w:cs="Times New Roman"/>
-              </w:rPr>
-              <w:t>.</w:t>
+              <w:t>• The student is officially registered as a student of the university for the specified program.</w:t>
             </w:r>
           </w:p>
         </w:tc>
@@ -36243,35 +36022,7 @@
               <w:rPr>
                 <w:rFonts w:ascii="Times New Roman" w:hAnsi="Times New Roman" w:cs="Times New Roman"/>
               </w:rPr>
-              <w:t>(</w:t>
-            </w:r>
-            <w:proofErr w:type="spellStart"/>
-            <w:r>
-              <w:rPr>
-                <w:rFonts w:ascii="Times New Roman" w:hAnsi="Times New Roman" w:cs="Times New Roman"/>
-              </w:rPr>
-              <w:t>notificationType</w:t>
-            </w:r>
-            <w:proofErr w:type="spellEnd"/>
-            <w:r>
-              <w:rPr>
-                <w:rFonts w:ascii="Times New Roman" w:hAnsi="Times New Roman" w:cs="Times New Roman"/>
-              </w:rPr>
-              <w:t xml:space="preserve">: string, </w:t>
-            </w:r>
-            <w:proofErr w:type="spellStart"/>
-            <w:r>
-              <w:rPr>
-                <w:rFonts w:ascii="Times New Roman" w:hAnsi="Times New Roman" w:cs="Times New Roman"/>
-              </w:rPr>
-              <w:t>admissionID</w:t>
-            </w:r>
-            <w:proofErr w:type="spellEnd"/>
-            <w:r>
-              <w:rPr>
-                <w:rFonts w:ascii="Times New Roman" w:hAnsi="Times New Roman" w:cs="Times New Roman"/>
-              </w:rPr>
-              <w:t>: string, message: string)</w:t>
+              <w:t>(notificationType: string, admissionID: string, message: string)</w:t>
             </w:r>
           </w:p>
         </w:tc>
@@ -36544,53 +36295,12 @@
                 <w:szCs w:val="24"/>
               </w:rPr>
             </w:pPr>
-            <w:proofErr w:type="spellStart"/>
-            <w:r>
-              <w:rPr>
-                <w:rFonts w:ascii="Times New Roman" w:hAnsi="Times New Roman" w:cs="Times New Roman"/>
-                <w:szCs w:val="24"/>
-              </w:rPr>
-              <w:t>enterPersonalInfo</w:t>
-            </w:r>
-            <w:proofErr w:type="spellEnd"/>
-            <w:r>
-              <w:rPr>
-                <w:rFonts w:ascii="Times New Roman" w:hAnsi="Times New Roman" w:cs="Times New Roman"/>
-                <w:szCs w:val="24"/>
-              </w:rPr>
-              <w:t>(</w:t>
-            </w:r>
-            <w:proofErr w:type="spellStart"/>
-            <w:r>
-              <w:rPr>
-                <w:rFonts w:ascii="Times New Roman" w:hAnsi="Times New Roman" w:cs="Times New Roman"/>
-                <w:szCs w:val="24"/>
-              </w:rPr>
-              <w:t>firstName</w:t>
-            </w:r>
-            <w:proofErr w:type="spellEnd"/>
-            <w:r>
-              <w:rPr>
-                <w:rFonts w:ascii="Times New Roman" w:hAnsi="Times New Roman" w:cs="Times New Roman"/>
-                <w:szCs w:val="24"/>
-              </w:rPr>
-              <w:t xml:space="preserve">: string, </w:t>
-            </w:r>
-            <w:proofErr w:type="spellStart"/>
-            <w:r>
-              <w:rPr>
-                <w:rFonts w:ascii="Times New Roman" w:hAnsi="Times New Roman" w:cs="Times New Roman"/>
-                <w:szCs w:val="24"/>
-              </w:rPr>
-              <w:t>lastName</w:t>
-            </w:r>
-            <w:proofErr w:type="spellEnd"/>
-            <w:r>
-              <w:rPr>
-                <w:rFonts w:ascii="Times New Roman" w:hAnsi="Times New Roman" w:cs="Times New Roman"/>
-                <w:szCs w:val="24"/>
-              </w:rPr>
-              <w:t>: string, email: string, phone: string, address: string)</w:t>
+            <w:r>
+              <w:rPr>
+                <w:rFonts w:ascii="Times New Roman" w:hAnsi="Times New Roman" w:cs="Times New Roman"/>
+                <w:szCs w:val="24"/>
+              </w:rPr>
+              <w:t>enterPersonalInfo(firstName: string, lastName: string, email: string, phone: string, address: string)</w:t>
             </w:r>
           </w:p>
         </w:tc>
@@ -36871,15 +36581,7 @@
       </w:pPr>
       <w:bookmarkStart w:id="63" w:name="_Toc137073585"/>
       <w:r>
-        <w:t xml:space="preserve">Use Case: Scheduling </w:t>
-      </w:r>
-      <w:proofErr w:type="gramStart"/>
-      <w:r>
-        <w:t>Test  MAHAD</w:t>
-      </w:r>
-      <w:proofErr w:type="gramEnd"/>
-      <w:r>
-        <w:t xml:space="preserve"> WAJID  (FA21-BSE-057)</w:t>
+        <w:t>Use Case: Scheduling Test  MAHAD WAJID  (FA21-BSE-057)</w:t>
       </w:r>
       <w:bookmarkEnd w:id="63"/>
     </w:p>
@@ -37109,7 +36811,6 @@
                 <w:rFonts w:ascii="Times New Roman" w:hAnsi="Times New Roman" w:cs="Times New Roman"/>
                 <w:sz w:val="24"/>
               </w:rPr>
-              <w:lastRenderedPageBreak/>
               <w:t>Post conditions</w:t>
             </w:r>
           </w:p>
@@ -37598,131 +37299,13 @@
                 <w:szCs w:val="24"/>
               </w:rPr>
             </w:pPr>
-            <w:proofErr w:type="spellStart"/>
-            <w:r>
-              <w:rPr>
-                <w:rFonts w:ascii="Times New Roman" w:hAnsi="Times New Roman" w:cs="Times New Roman"/>
-                <w:sz w:val="24"/>
-                <w:szCs w:val="24"/>
-              </w:rPr>
-              <w:t>takeTest</w:t>
-            </w:r>
-            <w:proofErr w:type="spellEnd"/>
-            <w:r>
-              <w:rPr>
-                <w:rFonts w:ascii="Times New Roman" w:hAnsi="Times New Roman" w:cs="Times New Roman"/>
-                <w:sz w:val="24"/>
-                <w:szCs w:val="24"/>
-              </w:rPr>
-              <w:t xml:space="preserve"> (</w:t>
-            </w:r>
-            <w:proofErr w:type="spellStart"/>
-            <w:r>
-              <w:rPr>
-                <w:rFonts w:ascii="Times New Roman" w:hAnsi="Times New Roman" w:cs="Times New Roman"/>
-                <w:sz w:val="24"/>
-                <w:szCs w:val="24"/>
-              </w:rPr>
-              <w:t>studentId</w:t>
-            </w:r>
-            <w:proofErr w:type="spellEnd"/>
-            <w:r>
-              <w:rPr>
-                <w:rFonts w:ascii="Times New Roman" w:hAnsi="Times New Roman" w:cs="Times New Roman"/>
-                <w:sz w:val="24"/>
-                <w:szCs w:val="24"/>
-              </w:rPr>
-              <w:t xml:space="preserve">: </w:t>
-            </w:r>
-            <w:proofErr w:type="spellStart"/>
-            <w:r>
-              <w:rPr>
-                <w:rFonts w:ascii="Times New Roman" w:hAnsi="Times New Roman" w:cs="Times New Roman"/>
-                <w:sz w:val="24"/>
-                <w:szCs w:val="24"/>
-              </w:rPr>
-              <w:t>int</w:t>
-            </w:r>
-            <w:proofErr w:type="spellEnd"/>
-            <w:r>
-              <w:rPr>
-                <w:rFonts w:ascii="Times New Roman" w:hAnsi="Times New Roman" w:cs="Times New Roman"/>
-                <w:sz w:val="24"/>
-                <w:szCs w:val="24"/>
-              </w:rPr>
-              <w:t xml:space="preserve">, </w:t>
-            </w:r>
-            <w:proofErr w:type="spellStart"/>
-            <w:r>
-              <w:rPr>
-                <w:rFonts w:ascii="Times New Roman" w:hAnsi="Times New Roman" w:cs="Times New Roman"/>
-                <w:sz w:val="24"/>
-                <w:szCs w:val="24"/>
-              </w:rPr>
-              <w:t>testDuration</w:t>
-            </w:r>
-            <w:proofErr w:type="spellEnd"/>
-            <w:r>
-              <w:rPr>
-                <w:rFonts w:ascii="Times New Roman" w:hAnsi="Times New Roman" w:cs="Times New Roman"/>
-                <w:sz w:val="24"/>
-                <w:szCs w:val="24"/>
-              </w:rPr>
-              <w:t xml:space="preserve">: Duration, </w:t>
-            </w:r>
-            <w:proofErr w:type="spellStart"/>
-            <w:r>
-              <w:rPr>
-                <w:rFonts w:ascii="Times New Roman" w:hAnsi="Times New Roman" w:cs="Times New Roman"/>
-                <w:sz w:val="24"/>
-                <w:szCs w:val="24"/>
-              </w:rPr>
-              <w:t>testId</w:t>
-            </w:r>
-            <w:proofErr w:type="spellEnd"/>
-            <w:r>
-              <w:rPr>
-                <w:rFonts w:ascii="Times New Roman" w:hAnsi="Times New Roman" w:cs="Times New Roman"/>
-                <w:sz w:val="24"/>
-                <w:szCs w:val="24"/>
-              </w:rPr>
-              <w:t xml:space="preserve">: </w:t>
-            </w:r>
-            <w:proofErr w:type="spellStart"/>
-            <w:r>
-              <w:rPr>
-                <w:rFonts w:ascii="Times New Roman" w:hAnsi="Times New Roman" w:cs="Times New Roman"/>
-                <w:sz w:val="24"/>
-                <w:szCs w:val="24"/>
-              </w:rPr>
-              <w:t>int</w:t>
-            </w:r>
-            <w:proofErr w:type="spellEnd"/>
-            <w:r>
-              <w:rPr>
-                <w:rFonts w:ascii="Times New Roman" w:hAnsi="Times New Roman" w:cs="Times New Roman"/>
-                <w:sz w:val="24"/>
-                <w:szCs w:val="24"/>
-              </w:rPr>
-              <w:t xml:space="preserve">, </w:t>
-            </w:r>
-            <w:proofErr w:type="spellStart"/>
-            <w:r>
-              <w:rPr>
-                <w:rFonts w:ascii="Times New Roman" w:hAnsi="Times New Roman" w:cs="Times New Roman"/>
-                <w:sz w:val="24"/>
-                <w:szCs w:val="24"/>
-              </w:rPr>
-              <w:t>testTime</w:t>
-            </w:r>
-            <w:proofErr w:type="spellEnd"/>
-            <w:r>
-              <w:rPr>
-                <w:rFonts w:ascii="Times New Roman" w:hAnsi="Times New Roman" w:cs="Times New Roman"/>
-                <w:sz w:val="24"/>
-                <w:szCs w:val="24"/>
-              </w:rPr>
-              <w:t>: Time)</w:t>
+            <w:r>
+              <w:rPr>
+                <w:rFonts w:ascii="Times New Roman" w:hAnsi="Times New Roman" w:cs="Times New Roman"/>
+                <w:sz w:val="24"/>
+                <w:szCs w:val="24"/>
+              </w:rPr>
+              <w:t>takeTest (studentId: int, testDuration: Duration, testId: int, testTime: Time)</w:t>
             </w:r>
           </w:p>
         </w:tc>
@@ -37917,25 +37500,7 @@
                 <w:sz w:val="24"/>
                 <w:szCs w:val="24"/>
               </w:rPr>
-              <w:t xml:space="preserve">The </w:t>
-            </w:r>
-            <w:proofErr w:type="spellStart"/>
-            <w:r>
-              <w:rPr>
-                <w:rFonts w:ascii="Times New Roman" w:hAnsi="Times New Roman" w:cs="Times New Roman"/>
-                <w:sz w:val="24"/>
-                <w:szCs w:val="24"/>
-              </w:rPr>
-              <w:t>takeTest</w:t>
-            </w:r>
-            <w:proofErr w:type="spellEnd"/>
-            <w:r>
-              <w:rPr>
-                <w:rFonts w:ascii="Times New Roman" w:hAnsi="Times New Roman" w:cs="Times New Roman"/>
-                <w:sz w:val="24"/>
-                <w:szCs w:val="24"/>
-              </w:rPr>
-              <w:t xml:space="preserve"> instance is created for the student.</w:t>
+              <w:t>The takeTest instance is created for the student.</w:t>
             </w:r>
           </w:p>
           <w:p>
@@ -37958,25 +37523,7 @@
                 <w:sz w:val="24"/>
                 <w:szCs w:val="24"/>
               </w:rPr>
-              <w:t xml:space="preserve">The </w:t>
-            </w:r>
-            <w:proofErr w:type="spellStart"/>
-            <w:r>
-              <w:rPr>
-                <w:rFonts w:ascii="Times New Roman" w:hAnsi="Times New Roman" w:cs="Times New Roman"/>
-                <w:sz w:val="24"/>
-                <w:szCs w:val="24"/>
-              </w:rPr>
-              <w:t>takeTest</w:t>
-            </w:r>
-            <w:proofErr w:type="spellEnd"/>
-            <w:r>
-              <w:rPr>
-                <w:rFonts w:ascii="Times New Roman" w:hAnsi="Times New Roman" w:cs="Times New Roman"/>
-                <w:sz w:val="24"/>
-                <w:szCs w:val="24"/>
-              </w:rPr>
-              <w:t xml:space="preserve"> instance is associated with the student.</w:t>
+              <w:t>The takeTest instance is associated with the student.</w:t>
             </w:r>
           </w:p>
           <w:p>
@@ -37999,25 +37546,7 @@
                 <w:sz w:val="24"/>
                 <w:szCs w:val="24"/>
               </w:rPr>
-              <w:t xml:space="preserve">The </w:t>
-            </w:r>
-            <w:proofErr w:type="spellStart"/>
-            <w:r>
-              <w:rPr>
-                <w:rFonts w:ascii="Times New Roman" w:hAnsi="Times New Roman" w:cs="Times New Roman"/>
-                <w:sz w:val="24"/>
-                <w:szCs w:val="24"/>
-              </w:rPr>
-              <w:t>studentProgress</w:t>
-            </w:r>
-            <w:proofErr w:type="spellEnd"/>
-            <w:r>
-              <w:rPr>
-                <w:rFonts w:ascii="Times New Roman" w:hAnsi="Times New Roman" w:cs="Times New Roman"/>
-                <w:sz w:val="24"/>
-                <w:szCs w:val="24"/>
-              </w:rPr>
-              <w:t xml:space="preserve"> became progress.</w:t>
+              <w:t>The studentProgress became progress.</w:t>
             </w:r>
           </w:p>
         </w:tc>
@@ -38088,77 +37617,13 @@
                 <w:szCs w:val="24"/>
               </w:rPr>
             </w:pPr>
-            <w:proofErr w:type="spellStart"/>
-            <w:r>
-              <w:rPr>
-                <w:rFonts w:ascii="Times New Roman" w:hAnsi="Times New Roman" w:cs="Times New Roman"/>
-                <w:sz w:val="24"/>
-                <w:szCs w:val="24"/>
-              </w:rPr>
-              <w:t>printChallan</w:t>
-            </w:r>
-            <w:proofErr w:type="spellEnd"/>
-            <w:r>
-              <w:rPr>
-                <w:rFonts w:ascii="Times New Roman" w:hAnsi="Times New Roman" w:cs="Times New Roman"/>
-                <w:sz w:val="24"/>
-                <w:szCs w:val="24"/>
-              </w:rPr>
-              <w:t xml:space="preserve"> (</w:t>
-            </w:r>
-            <w:proofErr w:type="spellStart"/>
-            <w:r>
-              <w:rPr>
-                <w:rFonts w:ascii="Times New Roman" w:hAnsi="Times New Roman" w:cs="Times New Roman"/>
-                <w:sz w:val="24"/>
-                <w:szCs w:val="24"/>
-              </w:rPr>
-              <w:t>studentId</w:t>
-            </w:r>
-            <w:proofErr w:type="spellEnd"/>
-            <w:r>
-              <w:rPr>
-                <w:rFonts w:ascii="Times New Roman" w:hAnsi="Times New Roman" w:cs="Times New Roman"/>
-                <w:sz w:val="24"/>
-                <w:szCs w:val="24"/>
-              </w:rPr>
-              <w:t xml:space="preserve">: </w:t>
-            </w:r>
-            <w:proofErr w:type="spellStart"/>
-            <w:r>
-              <w:rPr>
-                <w:rFonts w:ascii="Times New Roman" w:hAnsi="Times New Roman" w:cs="Times New Roman"/>
-                <w:sz w:val="24"/>
-                <w:szCs w:val="24"/>
-              </w:rPr>
-              <w:t>int</w:t>
-            </w:r>
-            <w:proofErr w:type="spellEnd"/>
-            <w:r>
-              <w:rPr>
-                <w:rFonts w:ascii="Times New Roman" w:hAnsi="Times New Roman" w:cs="Times New Roman"/>
-                <w:sz w:val="24"/>
-                <w:szCs w:val="24"/>
-              </w:rPr>
-              <w:t xml:space="preserve">, </w:t>
-            </w:r>
-            <w:proofErr w:type="spellStart"/>
-            <w:r>
-              <w:rPr>
-                <w:rFonts w:ascii="Times New Roman" w:hAnsi="Times New Roman" w:cs="Times New Roman"/>
-                <w:sz w:val="24"/>
-                <w:szCs w:val="24"/>
-              </w:rPr>
-              <w:t>challanNo</w:t>
-            </w:r>
-            <w:proofErr w:type="spellEnd"/>
-            <w:r>
-              <w:rPr>
-                <w:rFonts w:ascii="Times New Roman" w:hAnsi="Times New Roman" w:cs="Times New Roman"/>
-                <w:sz w:val="24"/>
-                <w:szCs w:val="24"/>
-              </w:rPr>
-              <w:t>: String)</w:t>
+            <w:r>
+              <w:rPr>
+                <w:rFonts w:ascii="Times New Roman" w:hAnsi="Times New Roman" w:cs="Times New Roman"/>
+                <w:sz w:val="24"/>
+                <w:szCs w:val="24"/>
+              </w:rPr>
+              <w:t>printChallan (studentId: int, challanNo: String)</w:t>
             </w:r>
           </w:p>
         </w:tc>
@@ -38386,7 +37851,6 @@
               </w:rPr>
               <w:t xml:space="preserve">The </w:t>
             </w:r>
-            <w:proofErr w:type="spellStart"/>
             <w:r>
               <w:rPr>
                 <w:rFonts w:ascii="Times New Roman" w:hAnsi="Times New Roman" w:cs="Times New Roman"/>
@@ -38395,7 +37859,6 @@
               </w:rPr>
               <w:t>printChallan</w:t>
             </w:r>
-            <w:proofErr w:type="spellEnd"/>
             <w:r>
               <w:rPr>
                 <w:rFonts w:ascii="Times New Roman" w:hAnsi="Times New Roman" w:cs="Times New Roman"/>
@@ -38427,7 +37890,6 @@
               </w:rPr>
               <w:t xml:space="preserve">The </w:t>
             </w:r>
-            <w:proofErr w:type="spellStart"/>
             <w:r>
               <w:rPr>
                 <w:rFonts w:ascii="Times New Roman" w:hAnsi="Times New Roman" w:cs="Times New Roman"/>
@@ -38436,7 +37898,6 @@
               </w:rPr>
               <w:t>printChallan</w:t>
             </w:r>
-            <w:proofErr w:type="spellEnd"/>
             <w:r>
               <w:rPr>
                 <w:rFonts w:ascii="Times New Roman" w:hAnsi="Times New Roman" w:cs="Times New Roman"/>
@@ -38575,149 +38036,13 @@
                 <w:szCs w:val="24"/>
               </w:rPr>
             </w:pPr>
-            <w:proofErr w:type="spellStart"/>
-            <w:r>
-              <w:rPr>
-                <w:rFonts w:ascii="Times New Roman" w:hAnsi="Times New Roman" w:cs="Times New Roman"/>
-                <w:sz w:val="24"/>
-                <w:szCs w:val="24"/>
-              </w:rPr>
-              <w:t>makePayment</w:t>
-            </w:r>
-            <w:proofErr w:type="spellEnd"/>
-            <w:r>
-              <w:rPr>
-                <w:rFonts w:ascii="Times New Roman" w:hAnsi="Times New Roman" w:cs="Times New Roman"/>
-                <w:sz w:val="24"/>
-                <w:szCs w:val="24"/>
-              </w:rPr>
-              <w:t xml:space="preserve"> (</w:t>
-            </w:r>
-            <w:proofErr w:type="spellStart"/>
-            <w:r>
-              <w:rPr>
-                <w:rFonts w:ascii="Times New Roman" w:hAnsi="Times New Roman" w:cs="Times New Roman"/>
-                <w:sz w:val="24"/>
-                <w:szCs w:val="24"/>
-              </w:rPr>
-              <w:t>studentId</w:t>
-            </w:r>
-            <w:proofErr w:type="spellEnd"/>
-            <w:r>
-              <w:rPr>
-                <w:rFonts w:ascii="Times New Roman" w:hAnsi="Times New Roman" w:cs="Times New Roman"/>
-                <w:sz w:val="24"/>
-                <w:szCs w:val="24"/>
-              </w:rPr>
-              <w:t xml:space="preserve">: </w:t>
-            </w:r>
-            <w:proofErr w:type="spellStart"/>
-            <w:r>
-              <w:rPr>
-                <w:rFonts w:ascii="Times New Roman" w:hAnsi="Times New Roman" w:cs="Times New Roman"/>
-                <w:sz w:val="24"/>
-                <w:szCs w:val="24"/>
-              </w:rPr>
-              <w:t>int</w:t>
-            </w:r>
-            <w:proofErr w:type="spellEnd"/>
-            <w:r>
-              <w:rPr>
-                <w:rFonts w:ascii="Times New Roman" w:hAnsi="Times New Roman" w:cs="Times New Roman"/>
-                <w:sz w:val="24"/>
-                <w:szCs w:val="24"/>
-              </w:rPr>
-              <w:t xml:space="preserve">, </w:t>
-            </w:r>
-            <w:proofErr w:type="spellStart"/>
-            <w:r>
-              <w:rPr>
-                <w:rFonts w:ascii="Times New Roman" w:hAnsi="Times New Roman" w:cs="Times New Roman"/>
-                <w:sz w:val="24"/>
-                <w:szCs w:val="24"/>
-              </w:rPr>
-              <w:t>accountNo</w:t>
-            </w:r>
-            <w:proofErr w:type="spellEnd"/>
-            <w:r>
-              <w:rPr>
-                <w:rFonts w:ascii="Times New Roman" w:hAnsi="Times New Roman" w:cs="Times New Roman"/>
-                <w:sz w:val="24"/>
-                <w:szCs w:val="24"/>
-              </w:rPr>
-              <w:t xml:space="preserve">: String, </w:t>
-            </w:r>
-            <w:proofErr w:type="spellStart"/>
-            <w:r>
-              <w:rPr>
-                <w:rFonts w:ascii="Times New Roman" w:hAnsi="Times New Roman" w:cs="Times New Roman"/>
-                <w:sz w:val="24"/>
-                <w:szCs w:val="24"/>
-              </w:rPr>
-              <w:t>branchNo</w:t>
-            </w:r>
-            <w:proofErr w:type="spellEnd"/>
-            <w:r>
-              <w:rPr>
-                <w:rFonts w:ascii="Times New Roman" w:hAnsi="Times New Roman" w:cs="Times New Roman"/>
-                <w:sz w:val="24"/>
-                <w:szCs w:val="24"/>
-              </w:rPr>
-              <w:t xml:space="preserve">: string, </w:t>
-            </w:r>
-            <w:proofErr w:type="spellStart"/>
-            <w:r>
-              <w:rPr>
-                <w:rFonts w:ascii="Times New Roman" w:hAnsi="Times New Roman" w:cs="Times New Roman"/>
-                <w:sz w:val="24"/>
-                <w:szCs w:val="24"/>
-              </w:rPr>
-              <w:t>paymentType</w:t>
-            </w:r>
-            <w:proofErr w:type="spellEnd"/>
-            <w:r>
-              <w:rPr>
-                <w:rFonts w:ascii="Times New Roman" w:hAnsi="Times New Roman" w:cs="Times New Roman"/>
-                <w:sz w:val="24"/>
-                <w:szCs w:val="24"/>
-              </w:rPr>
-              <w:t xml:space="preserve">: String, amount: double, </w:t>
-            </w:r>
-            <w:proofErr w:type="spellStart"/>
-            <w:r>
-              <w:rPr>
-                <w:rFonts w:ascii="Times New Roman" w:hAnsi="Times New Roman" w:cs="Times New Roman"/>
-                <w:sz w:val="24"/>
-                <w:szCs w:val="24"/>
-              </w:rPr>
-              <w:t>challanNo</w:t>
-            </w:r>
-            <w:proofErr w:type="spellEnd"/>
-            <w:r>
-              <w:rPr>
-                <w:rFonts w:ascii="Times New Roman" w:hAnsi="Times New Roman" w:cs="Times New Roman"/>
-                <w:sz w:val="24"/>
-                <w:szCs w:val="24"/>
-              </w:rPr>
-              <w:t xml:space="preserve">: String, </w:t>
-            </w:r>
-            <w:proofErr w:type="spellStart"/>
-            <w:r>
-              <w:rPr>
-                <w:rFonts w:ascii="Times New Roman" w:hAnsi="Times New Roman" w:cs="Times New Roman"/>
-                <w:sz w:val="24"/>
-                <w:szCs w:val="24"/>
-              </w:rPr>
-              <w:t>challanImage</w:t>
-            </w:r>
-            <w:proofErr w:type="spellEnd"/>
-            <w:r>
-              <w:rPr>
-                <w:rFonts w:ascii="Times New Roman" w:hAnsi="Times New Roman" w:cs="Times New Roman"/>
-                <w:sz w:val="24"/>
-                <w:szCs w:val="24"/>
-              </w:rPr>
-              <w:t>: File)</w:t>
+            <w:r>
+              <w:rPr>
+                <w:rFonts w:ascii="Times New Roman" w:hAnsi="Times New Roman" w:cs="Times New Roman"/>
+                <w:sz w:val="24"/>
+                <w:szCs w:val="24"/>
+              </w:rPr>
+              <w:t>makePayment (studentId: int, accountNo: String, branchNo: string, paymentType: String, amount: double, challanNo: String, challanImage: File)</w:t>
             </w:r>
           </w:p>
         </w:tc>
@@ -39020,25 +38345,7 @@
                 <w:sz w:val="24"/>
                 <w:szCs w:val="24"/>
               </w:rPr>
-              <w:t xml:space="preserve">The system verifies the payment transaction for </w:t>
-            </w:r>
-            <w:proofErr w:type="spellStart"/>
-            <w:r>
-              <w:rPr>
-                <w:rFonts w:ascii="Times New Roman" w:hAnsi="Times New Roman" w:cs="Times New Roman"/>
-                <w:sz w:val="24"/>
-                <w:szCs w:val="24"/>
-              </w:rPr>
-              <w:t>studentId</w:t>
-            </w:r>
-            <w:proofErr w:type="spellEnd"/>
-            <w:r>
-              <w:rPr>
-                <w:rFonts w:ascii="Times New Roman" w:hAnsi="Times New Roman" w:cs="Times New Roman"/>
-                <w:sz w:val="24"/>
-                <w:szCs w:val="24"/>
-              </w:rPr>
-              <w:t xml:space="preserve"> and bank verification.</w:t>
+              <w:t>The system verifies the payment transaction for studentId and bank verification.</w:t>
             </w:r>
           </w:p>
         </w:tc>
@@ -39121,23 +38428,13 @@
               </w:rPr>
               <w:t>publishing List (</w:t>
             </w:r>
-            <w:proofErr w:type="spellStart"/>
-            <w:r>
-              <w:rPr>
-                <w:rFonts w:ascii="Times New Roman" w:hAnsi="Times New Roman" w:cs="Times New Roman"/>
-                <w:sz w:val="24"/>
-                <w:szCs w:val="24"/>
-              </w:rPr>
-              <w:t>Std_id</w:t>
-            </w:r>
-            <w:proofErr w:type="spellEnd"/>
-            <w:r>
-              <w:rPr>
-                <w:rFonts w:ascii="Times New Roman" w:hAnsi="Times New Roman" w:cs="Times New Roman"/>
-                <w:sz w:val="24"/>
-                <w:szCs w:val="24"/>
-              </w:rPr>
-              <w:t>, marks</w:t>
+            <w:r>
+              <w:rPr>
+                <w:rFonts w:ascii="Times New Roman" w:hAnsi="Times New Roman" w:cs="Times New Roman"/>
+                <w:sz w:val="24"/>
+                <w:szCs w:val="24"/>
+              </w:rPr>
+              <w:t>Std_id, marks</w:t>
             </w:r>
             <w:r>
               <w:rPr>
@@ -39816,15 +39113,7 @@
       </w:pPr>
       <w:bookmarkStart w:id="71" w:name="_Toc137073592"/>
       <w:r>
-        <w:t xml:space="preserve">Use Case: LOGOUT BY SOMAN </w:t>
-      </w:r>
-      <w:proofErr w:type="gramStart"/>
-      <w:r>
-        <w:t>AHMAD(</w:t>
-      </w:r>
-      <w:proofErr w:type="gramEnd"/>
-      <w:r>
-        <w:t>FA21-BSE-150)</w:t>
+        <w:t>Use Case: LOGOUT BY SOMAN AHMAD(FA21-BSE-150)</w:t>
       </w:r>
       <w:bookmarkEnd w:id="71"/>
     </w:p>
@@ -40050,15 +39339,7 @@
       </w:pPr>
       <w:bookmarkStart w:id="72" w:name="_Toc137073593"/>
       <w:r>
-        <w:t xml:space="preserve">Use Case: ENTER ACADEMIC INFO BY SOMAN </w:t>
-      </w:r>
-      <w:proofErr w:type="gramStart"/>
-      <w:r>
-        <w:t>AHMAD(</w:t>
-      </w:r>
-      <w:proofErr w:type="gramEnd"/>
-      <w:r>
-        <w:t>FA21-BSE-150)</w:t>
+        <w:t>Use Case: ENTER ACADEMIC INFO BY SOMAN AHMAD(FA21-BSE-150)</w:t>
       </w:r>
       <w:bookmarkEnd w:id="72"/>
     </w:p>
@@ -40106,7 +39387,6 @@
                 <w:rFonts w:ascii="Times New Roman" w:hAnsi="Times New Roman" w:cs="Times New Roman"/>
               </w:rPr>
             </w:pPr>
-            <w:proofErr w:type="spellStart"/>
             <w:r>
               <w:rPr>
                 <w:rFonts w:ascii="Times New Roman" w:hAnsi="Times New Roman" w:cs="Times New Roman"/>
@@ -40119,18 +39399,15 @@
               </w:rPr>
               <w:t>nterAcademicInfo</w:t>
             </w:r>
-            <w:proofErr w:type="spellEnd"/>
             <w:r>
               <w:t xml:space="preserve"> (</w:t>
             </w:r>
-            <w:proofErr w:type="spellStart"/>
             <w:r>
               <w:rPr>
                 <w:rFonts w:ascii="Times New Roman" w:hAnsi="Times New Roman" w:cs="Times New Roman"/>
               </w:rPr>
               <w:t>institutionname</w:t>
             </w:r>
-            <w:proofErr w:type="spellEnd"/>
             <w:r>
               <w:rPr>
                 <w:rFonts w:ascii="Times New Roman" w:hAnsi="Times New Roman" w:cs="Times New Roman"/>
@@ -40141,88 +39418,56 @@
               <w:rPr>
                 <w:rFonts w:ascii="Times New Roman" w:hAnsi="Times New Roman" w:cs="Times New Roman"/>
               </w:rPr>
+              <w:t>, totalmarks</w:t>
+            </w:r>
+            <w:r>
+              <w:rPr>
+                <w:rFonts w:ascii="Times New Roman" w:hAnsi="Times New Roman" w:cs="Times New Roman"/>
+              </w:rPr>
+              <w:t>: int</w:t>
+            </w:r>
+            <w:r>
+              <w:rPr>
+                <w:rFonts w:ascii="Times New Roman" w:hAnsi="Times New Roman" w:cs="Times New Roman"/>
+              </w:rPr>
+              <w:t>, obtainmarks</w:t>
+            </w:r>
+            <w:r>
+              <w:rPr>
+                <w:rFonts w:ascii="Times New Roman" w:hAnsi="Times New Roman" w:cs="Times New Roman"/>
+              </w:rPr>
+              <w:t>: int</w:t>
+            </w:r>
+            <w:r>
+              <w:rPr>
+                <w:rFonts w:ascii="Times New Roman" w:hAnsi="Times New Roman" w:cs="Times New Roman"/>
+              </w:rPr>
+              <w:t>,</w:t>
+            </w:r>
+            <w:r>
+              <w:rPr>
+                <w:rFonts w:ascii="Times New Roman" w:hAnsi="Times New Roman" w:cs="Times New Roman"/>
+              </w:rPr>
+              <w:t xml:space="preserve">  </w:t>
+            </w:r>
+            <w:r>
+              <w:rPr>
+                <w:rFonts w:ascii="Times New Roman" w:hAnsi="Times New Roman" w:cs="Times New Roman"/>
+              </w:rPr>
+              <w:t>percentage</w:t>
+            </w:r>
+            <w:r>
+              <w:rPr>
+                <w:rFonts w:ascii="Times New Roman" w:hAnsi="Times New Roman" w:cs="Times New Roman"/>
+              </w:rPr>
+              <w:t>: double</w:t>
+            </w:r>
+            <w:r>
+              <w:rPr>
+                <w:rFonts w:ascii="Times New Roman" w:hAnsi="Times New Roman" w:cs="Times New Roman"/>
+              </w:rPr>
               <w:t xml:space="preserve">, </w:t>
             </w:r>
-            <w:proofErr w:type="spellStart"/>
-            <w:r>
-              <w:rPr>
-                <w:rFonts w:ascii="Times New Roman" w:hAnsi="Times New Roman" w:cs="Times New Roman"/>
-              </w:rPr>
-              <w:t>totalmarks</w:t>
-            </w:r>
-            <w:proofErr w:type="spellEnd"/>
-            <w:r>
-              <w:rPr>
-                <w:rFonts w:ascii="Times New Roman" w:hAnsi="Times New Roman" w:cs="Times New Roman"/>
-              </w:rPr>
-              <w:t xml:space="preserve">: </w:t>
-            </w:r>
-            <w:proofErr w:type="spellStart"/>
-            <w:r>
-              <w:rPr>
-                <w:rFonts w:ascii="Times New Roman" w:hAnsi="Times New Roman" w:cs="Times New Roman"/>
-              </w:rPr>
-              <w:t>int</w:t>
-            </w:r>
-            <w:proofErr w:type="spellEnd"/>
-            <w:r>
-              <w:rPr>
-                <w:rFonts w:ascii="Times New Roman" w:hAnsi="Times New Roman" w:cs="Times New Roman"/>
-              </w:rPr>
-              <w:t xml:space="preserve">, </w:t>
-            </w:r>
-            <w:proofErr w:type="spellStart"/>
-            <w:r>
-              <w:rPr>
-                <w:rFonts w:ascii="Times New Roman" w:hAnsi="Times New Roman" w:cs="Times New Roman"/>
-              </w:rPr>
-              <w:t>obtainmarks</w:t>
-            </w:r>
-            <w:proofErr w:type="spellEnd"/>
-            <w:r>
-              <w:rPr>
-                <w:rFonts w:ascii="Times New Roman" w:hAnsi="Times New Roman" w:cs="Times New Roman"/>
-              </w:rPr>
-              <w:t xml:space="preserve">: </w:t>
-            </w:r>
-            <w:proofErr w:type="spellStart"/>
-            <w:r>
-              <w:rPr>
-                <w:rFonts w:ascii="Times New Roman" w:hAnsi="Times New Roman" w:cs="Times New Roman"/>
-              </w:rPr>
-              <w:t>int</w:t>
-            </w:r>
-            <w:proofErr w:type="spellEnd"/>
-            <w:r>
-              <w:rPr>
-                <w:rFonts w:ascii="Times New Roman" w:hAnsi="Times New Roman" w:cs="Times New Roman"/>
-              </w:rPr>
-              <w:t>,</w:t>
-            </w:r>
-            <w:r>
-              <w:rPr>
-                <w:rFonts w:ascii="Times New Roman" w:hAnsi="Times New Roman" w:cs="Times New Roman"/>
-              </w:rPr>
-              <w:t xml:space="preserve">  </w:t>
-            </w:r>
-            <w:r>
-              <w:rPr>
-                <w:rFonts w:ascii="Times New Roman" w:hAnsi="Times New Roman" w:cs="Times New Roman"/>
-              </w:rPr>
-              <w:t>percentage</w:t>
-            </w:r>
-            <w:r>
-              <w:rPr>
-                <w:rFonts w:ascii="Times New Roman" w:hAnsi="Times New Roman" w:cs="Times New Roman"/>
-              </w:rPr>
-              <w:t>: double</w:t>
-            </w:r>
-            <w:r>
-              <w:rPr>
-                <w:rFonts w:ascii="Times New Roman" w:hAnsi="Times New Roman" w:cs="Times New Roman"/>
-              </w:rPr>
-              <w:t xml:space="preserve">, </w:t>
-            </w:r>
             <w:r>
               <w:rPr>
                 <w:rFonts w:ascii="Times New Roman" w:hAnsi="Times New Roman" w:cs="Times New Roman"/>
@@ -40239,21 +39484,7 @@
               <w:rPr>
                 <w:rFonts w:ascii="Times New Roman" w:hAnsi="Times New Roman" w:cs="Times New Roman"/>
               </w:rPr>
-              <w:t xml:space="preserve">: </w:t>
-            </w:r>
-            <w:proofErr w:type="spellStart"/>
-            <w:r>
-              <w:rPr>
-                <w:rFonts w:ascii="Times New Roman" w:hAnsi="Times New Roman" w:cs="Times New Roman"/>
-              </w:rPr>
-              <w:t>int</w:t>
-            </w:r>
-            <w:proofErr w:type="spellEnd"/>
-            <w:r>
-              <w:rPr>
-                <w:rFonts w:ascii="Times New Roman" w:hAnsi="Times New Roman" w:cs="Times New Roman"/>
-              </w:rPr>
-              <w:t>)</w:t>
+              <w:t>: int)</w:t>
             </w:r>
           </w:p>
         </w:tc>
@@ -40498,15 +39729,7 @@
       </w:pPr>
       <w:bookmarkStart w:id="73" w:name="_Toc137073594"/>
       <w:r>
-        <w:t xml:space="preserve">Use Case: VERIFY DOCUMENT BY SOMAN </w:t>
-      </w:r>
-      <w:proofErr w:type="gramStart"/>
-      <w:r>
-        <w:t>AHMAD(</w:t>
-      </w:r>
-      <w:proofErr w:type="gramEnd"/>
-      <w:r>
-        <w:t>FA21-BSE-150)</w:t>
+        <w:t>Use Case: VERIFY DOCUMENT BY SOMAN AHMAD(FA21-BSE-150)</w:t>
       </w:r>
       <w:bookmarkEnd w:id="73"/>
     </w:p>
@@ -40554,19 +39777,11 @@
                 <w:rFonts w:ascii="Times New Roman" w:hAnsi="Times New Roman" w:cs="Times New Roman"/>
               </w:rPr>
             </w:pPr>
-            <w:proofErr w:type="spellStart"/>
-            <w:r>
-              <w:rPr>
-                <w:rFonts w:ascii="Times New Roman" w:hAnsi="Times New Roman" w:cs="Times New Roman"/>
-              </w:rPr>
-              <w:t>verifyDocument</w:t>
-            </w:r>
-            <w:proofErr w:type="spellEnd"/>
-            <w:r>
-              <w:rPr>
-                <w:rFonts w:ascii="Times New Roman" w:hAnsi="Times New Roman" w:cs="Times New Roman"/>
-              </w:rPr>
-              <w:t>(document: File)</w:t>
+            <w:r>
+              <w:rPr>
+                <w:rFonts w:ascii="Times New Roman" w:hAnsi="Times New Roman" w:cs="Times New Roman"/>
+              </w:rPr>
+              <w:t>verifyDocument(document: File)</w:t>
             </w:r>
           </w:p>
         </w:tc>
@@ -40834,7 +40049,7 @@
                     <pic:cNvPicPr/>
                   </pic:nvPicPr>
                   <pic:blipFill>
-                    <a:blip r:embed="rId36">
+                    <a:blip r:embed="rId37">
                       <a:extLst>
                         <a:ext uri="{28A0092B-C50C-407E-A947-70E740481C1C}">
                           <a14:useLocalDpi xmlns:a14="http://schemas.microsoft.com/office/drawing/2010/main" val="0"/>
@@ -40871,8 +40086,8 @@
       </w:pPr>
     </w:p>
     <w:sectPr>
-      <w:headerReference w:type="default" r:id="rId37"/>
-      <w:footerReference w:type="default" r:id="rId38"/>
+      <w:headerReference w:type="default" r:id="rId38"/>
+      <w:footerReference w:type="default" r:id="rId39"/>
       <w:pgSz w:w="12240" w:h="15840"/>
       <w:pgMar w:top="1440" w:right="1440" w:bottom="1440" w:left="1440" w:header="720" w:footer="720" w:gutter="0"/>
       <w:pgBorders w:offsetFrom="page">
@@ -40951,7 +40166,7 @@
           <w:rPr>
             <w:noProof/>
           </w:rPr>
-          <w:t>76</w:t>
+          <w:t>14</w:t>
         </w:r>
         <w:r>
           <w:rPr>
@@ -48522,7 +47737,7 @@
 </file>
 
 <file path=customXml/itemProps1.xml><?xml version="1.0" encoding="utf-8"?>
-<ds:datastoreItem xmlns:ds="http://schemas.openxmlformats.org/officeDocument/2006/customXml" ds:itemID="{96AE4939-333F-478F-9F60-D7E503436BB8}">
+<ds:datastoreItem xmlns:ds="http://schemas.openxmlformats.org/officeDocument/2006/customXml" ds:itemID="{D02F40A0-F1FA-42B5-960F-81F661CD7316}">
   <ds:schemaRefs>
     <ds:schemaRef ds:uri="http://schemas.openxmlformats.org/officeDocument/2006/bibliography"/>
   </ds:schemaRefs>

</xml_diff>

<commit_message>
I make reverse engineering of my use case TakeTest and create sequence diagram in the uml diagram only
</commit_message>
<xml_diff>
--- a/Docs/AAS Thesis.docx
+++ b/Docs/AAS Thesis.docx
@@ -7586,8 +7586,18 @@
           <w:sz w:val="24"/>
           <w:szCs w:val="24"/>
         </w:rPr>
-        <w:t>d to communicate with student</w:t>
-      </w:r>
+        <w:t xml:space="preserve">d to communicate with </w:t>
+      </w:r>
+      <w:proofErr w:type="gramStart"/>
+      <w:r>
+        <w:rPr>
+          <w:rFonts w:ascii="Times New Roman" w:hAnsi="Times New Roman" w:cs="Times New Roman"/>
+          <w:sz w:val="24"/>
+          <w:szCs w:val="24"/>
+        </w:rPr>
+        <w:t>student</w:t>
+      </w:r>
+      <w:proofErr w:type="gramEnd"/>
       <w:r>
         <w:rPr>
           <w:rFonts w:ascii="Times New Roman" w:hAnsi="Times New Roman" w:cs="Times New Roman"/>
@@ -20584,6 +20594,17 @@
               <w:jc w:val="both"/>
               <w:cnfStyle w:val="000000000000" w:firstRow="0" w:lastRow="0" w:firstColumn="0" w:lastColumn="0" w:oddVBand="0" w:evenVBand="0" w:oddHBand="0" w:evenHBand="0" w:firstRowFirstColumn="0" w:firstRowLastColumn="0" w:lastRowFirstColumn="0" w:lastRowLastColumn="0"/>
               <w:rPr>
+                <w:rFonts w:ascii="Times New Roman" w:hAnsi="Times New Roman" w:cs="Times New Roman"/>
+                <w:sz w:val="24"/>
+                <w:szCs w:val="24"/>
+              </w:rPr>
+            </w:pPr>
+          </w:p>
+          <w:p>
+            <w:pPr>
+              <w:jc w:val="both"/>
+              <w:cnfStyle w:val="000000000000" w:firstRow="0" w:lastRow="0" w:firstColumn="0" w:lastColumn="0" w:oddVBand="0" w:evenVBand="0" w:oddHBand="0" w:evenHBand="0" w:firstRowFirstColumn="0" w:firstRowLastColumn="0" w:lastRowFirstColumn="0" w:lastRowLastColumn="0"/>
+              <w:rPr>
                 <w:rFonts w:ascii="Times New Roman" w:hAnsi="Times New Roman"/>
                 <w:sz w:val="24"/>
                 <w:szCs w:val="24"/>
@@ -21283,6 +21304,7 @@
                 <w:sz w:val="24"/>
                 <w:szCs w:val="24"/>
               </w:rPr>
+              <w:lastRenderedPageBreak/>
               <w:t>If the Student is unable to attend their scheduled testing date due to unforeseen circumstances, they must contact the testing center to reschedule.</w:t>
             </w:r>
           </w:p>
@@ -21303,7 +21325,6 @@
                 <w:sz w:val="24"/>
                 <w:szCs w:val="24"/>
               </w:rPr>
-              <w:lastRenderedPageBreak/>
               <w:t>If the Student is found to be leaving the university website its test will be canceled.</w:t>
             </w:r>
           </w:p>
@@ -22190,16 +22211,8 @@
                 <w:sz w:val="24"/>
                 <w:szCs w:val="24"/>
               </w:rPr>
-              <w:t xml:space="preserve">The student clicks the button to </w:t>
-            </w:r>
-            <w:r>
-              <w:rPr>
-                <w:rFonts w:ascii="Times New Roman" w:hAnsi="Times New Roman"/>
-                <w:sz w:val="24"/>
-                <w:szCs w:val="24"/>
-              </w:rPr>
               <w:lastRenderedPageBreak/>
-              <w:t>generate the challan.</w:t>
+              <w:t>The student clicks the button to generate the challan.</w:t>
             </w:r>
           </w:p>
           <w:p>
@@ -22435,6 +22448,7 @@
                 <w:sz w:val="24"/>
                 <w:szCs w:val="24"/>
               </w:rPr>
+              <w:lastRenderedPageBreak/>
               <w:t>The system validates the student's details</w:t>
             </w:r>
             <w:r>
@@ -23173,6 +23187,7 @@
                 <w:sz w:val="24"/>
                 <w:szCs w:val="24"/>
               </w:rPr>
+              <w:lastRenderedPageBreak/>
               <w:t>Special requirements</w:t>
             </w:r>
           </w:p>
@@ -23219,7 +23234,6 @@
                 <w:sz w:val="24"/>
                 <w:szCs w:val="24"/>
               </w:rPr>
-              <w:lastRenderedPageBreak/>
               <w:t>The challan must be unique to prevent duplication or fraud.</w:t>
             </w:r>
           </w:p>
@@ -23250,7 +23264,6 @@
                 <w:sz w:val="24"/>
                 <w:szCs w:val="24"/>
               </w:rPr>
-              <w:lastRenderedPageBreak/>
               <w:t>Technology and data variation list</w:t>
             </w:r>
           </w:p>
@@ -23918,7 +23931,16 @@
                 <w:sz w:val="24"/>
                 <w:szCs w:val="24"/>
               </w:rPr>
-              <w:t xml:space="preserve"> selects a payment method such as bank transfer or by challan number and click on next button.</w:t>
+              <w:t xml:space="preserve"> selects a payment method such as bank transfer or </w:t>
+            </w:r>
+            <w:r>
+              <w:rPr>
+                <w:rFonts w:ascii="Times New Roman" w:hAnsi="Times New Roman"/>
+                <w:sz w:val="24"/>
+                <w:szCs w:val="24"/>
+              </w:rPr>
+              <w:lastRenderedPageBreak/>
+              <w:t>by challan number and click on next button.</w:t>
             </w:r>
           </w:p>
           <w:p>
@@ -24216,7 +24238,16 @@
                 <w:sz w:val="24"/>
                 <w:szCs w:val="24"/>
               </w:rPr>
-              <w:t xml:space="preserve"> to enter the required information according to the payment method such as account number, challan number, branch number.</w:t>
+              <w:t xml:space="preserve"> to enter the required information according to the payment method such as account </w:t>
+            </w:r>
+            <w:r>
+              <w:rPr>
+                <w:rFonts w:ascii="Times New Roman" w:hAnsi="Times New Roman" w:cs="Times New Roman"/>
+                <w:sz w:val="24"/>
+                <w:szCs w:val="24"/>
+              </w:rPr>
+              <w:lastRenderedPageBreak/>
+              <w:t>number, challan number, branch number.</w:t>
             </w:r>
           </w:p>
           <w:p>
@@ -25014,6 +25045,7 @@
                 <w:sz w:val="24"/>
                 <w:szCs w:val="24"/>
               </w:rPr>
+              <w:lastRenderedPageBreak/>
               <w:t xml:space="preserve">If the payment transaction is successful but there is a delay or error in recording the payment transaction details, the </w:t>
             </w:r>
             <w:proofErr w:type="gramStart"/>
@@ -25052,7 +25084,6 @@
                 <w:sz w:val="24"/>
                 <w:szCs w:val="24"/>
               </w:rPr>
-              <w:lastRenderedPageBreak/>
               <w:t xml:space="preserve">If the Student will not make the admission payment in the given </w:t>
             </w:r>
             <w:proofErr w:type="gramStart"/>
@@ -25915,6 +25946,7 @@
                 <w:sz w:val="24"/>
                 <w:szCs w:val="24"/>
               </w:rPr>
+              <w:lastRenderedPageBreak/>
               <w:t xml:space="preserve">The </w:t>
             </w:r>
             <w:proofErr w:type="gramStart"/>
@@ -25958,7 +25990,6 @@
                 <w:sz w:val="24"/>
                 <w:szCs w:val="24"/>
               </w:rPr>
-              <w:lastRenderedPageBreak/>
               <w:t xml:space="preserve">The system then </w:t>
             </w:r>
             <w:proofErr w:type="gramStart"/>
@@ -26106,7 +26137,25 @@
                 <w:sz w:val="24"/>
                 <w:szCs w:val="24"/>
               </w:rPr>
-              <w:t xml:space="preserve"> then verify and confirms the payment.</w:t>
+              <w:t xml:space="preserve"> then </w:t>
+            </w:r>
+            <w:proofErr w:type="gramStart"/>
+            <w:r>
+              <w:rPr>
+                <w:rFonts w:ascii="Times New Roman" w:hAnsi="Times New Roman" w:cs="Times New Roman"/>
+                <w:sz w:val="24"/>
+                <w:szCs w:val="24"/>
+              </w:rPr>
+              <w:t>verify</w:t>
+            </w:r>
+            <w:proofErr w:type="gramEnd"/>
+            <w:r>
+              <w:rPr>
+                <w:rFonts w:ascii="Times New Roman" w:hAnsi="Times New Roman" w:cs="Times New Roman"/>
+                <w:sz w:val="24"/>
+                <w:szCs w:val="24"/>
+              </w:rPr>
+              <w:t xml:space="preserve"> and confirms the payment.</w:t>
             </w:r>
           </w:p>
           <w:p>
@@ -26815,6 +26864,7 @@
                 <w:sz w:val="24"/>
                 <w:szCs w:val="24"/>
               </w:rPr>
+              <w:lastRenderedPageBreak/>
               <w:t>Special requirements</w:t>
             </w:r>
           </w:p>
@@ -26860,7 +26910,6 @@
                 <w:sz w:val="24"/>
                 <w:szCs w:val="24"/>
               </w:rPr>
-              <w:lastRenderedPageBreak/>
               <w:t>The system must update the application status once the payment has been completed.</w:t>
             </w:r>
           </w:p>
@@ -26932,7 +26981,6 @@
                 <w:sz w:val="24"/>
                 <w:szCs w:val="24"/>
               </w:rPr>
-              <w:lastRenderedPageBreak/>
               <w:t>Technology and data variation list</w:t>
             </w:r>
           </w:p>
@@ -37957,16 +38005,16 @@
         </w:rPr>
         <w:lastRenderedPageBreak/>
         <w:drawing>
-          <wp:anchor distT="0" distB="0" distL="114300" distR="114300" simplePos="0" relativeHeight="251661312" behindDoc="0" locked="0" layoutInCell="1" allowOverlap="1" wp14:anchorId="5AA4D0F9" wp14:editId="61103C7D">
+          <wp:anchor distT="0" distB="0" distL="114300" distR="114300" simplePos="0" relativeHeight="251661312" behindDoc="0" locked="0" layoutInCell="1" allowOverlap="1" wp14:anchorId="5AA4D0F9" wp14:editId="4A1F6A31">
             <wp:simplePos x="0" y="0"/>
             <wp:positionH relativeFrom="margin">
-              <wp:align>right</wp:align>
+              <wp:posOffset>408940</wp:posOffset>
             </wp:positionH>
             <wp:positionV relativeFrom="paragraph">
-              <wp:posOffset>200025</wp:posOffset>
+              <wp:posOffset>201930</wp:posOffset>
             </wp:positionV>
-            <wp:extent cx="5943600" cy="4638675"/>
-            <wp:effectExtent l="0" t="0" r="0" b="9525"/>
+            <wp:extent cx="5118735" cy="4638675"/>
+            <wp:effectExtent l="0" t="0" r="5715" b="9525"/>
             <wp:wrapSquare wrapText="bothSides"/>
             <wp:docPr id="2038274526" name="Picture 1"/>
             <wp:cNvGraphicFramePr>
@@ -37976,7 +38024,7 @@
               <a:graphicData uri="http://schemas.openxmlformats.org/drawingml/2006/picture">
                 <pic:pic xmlns:pic="http://schemas.openxmlformats.org/drawingml/2006/picture">
                   <pic:nvPicPr>
-                    <pic:cNvPr id="2038274526" name="Picture 2038274526"/>
+                    <pic:cNvPr id="2038274526" name="Picture 1"/>
                     <pic:cNvPicPr/>
                   </pic:nvPicPr>
                   <pic:blipFill>
@@ -37994,7 +38042,7 @@
                   <pic:spPr>
                     <a:xfrm>
                       <a:off x="0" y="0"/>
-                      <a:ext cx="5943600" cy="4638675"/>
+                      <a:ext cx="5118735" cy="4638675"/>
                     </a:xfrm>
                     <a:prstGeom prst="rect">
                       <a:avLst/>
@@ -40280,23 +40328,13 @@
                 <w:szCs w:val="24"/>
               </w:rPr>
             </w:pPr>
-            <w:proofErr w:type="spellStart"/>
-            <w:r>
-              <w:rPr>
-                <w:rFonts w:ascii="Times New Roman" w:hAnsi="Times New Roman" w:cs="Times New Roman"/>
-                <w:sz w:val="24"/>
-                <w:szCs w:val="24"/>
-              </w:rPr>
-              <w:t>takeTest</w:t>
-            </w:r>
-            <w:proofErr w:type="spellEnd"/>
-            <w:r>
-              <w:rPr>
-                <w:rFonts w:ascii="Times New Roman" w:hAnsi="Times New Roman" w:cs="Times New Roman"/>
-                <w:sz w:val="24"/>
-                <w:szCs w:val="24"/>
-              </w:rPr>
-              <w:t xml:space="preserve"> ()</w:t>
+            <w:r>
+              <w:rPr>
+                <w:rFonts w:ascii="Times New Roman" w:hAnsi="Times New Roman" w:cs="Times New Roman"/>
+                <w:sz w:val="24"/>
+                <w:szCs w:val="24"/>
+              </w:rPr>
+              <w:t>takeTest ()</w:t>
             </w:r>
           </w:p>
         </w:tc>
@@ -40490,25 +40528,7 @@
                 <w:sz w:val="24"/>
                 <w:szCs w:val="24"/>
               </w:rPr>
-              <w:t xml:space="preserve">The </w:t>
-            </w:r>
-            <w:proofErr w:type="spellStart"/>
-            <w:r>
-              <w:rPr>
-                <w:rFonts w:ascii="Times New Roman" w:hAnsi="Times New Roman" w:cs="Times New Roman"/>
-                <w:sz w:val="24"/>
-                <w:szCs w:val="24"/>
-              </w:rPr>
-              <w:t>takeTest</w:t>
-            </w:r>
-            <w:proofErr w:type="spellEnd"/>
-            <w:r>
-              <w:rPr>
-                <w:rFonts w:ascii="Times New Roman" w:hAnsi="Times New Roman" w:cs="Times New Roman"/>
-                <w:sz w:val="24"/>
-                <w:szCs w:val="24"/>
-              </w:rPr>
-              <w:t xml:space="preserve"> instance is created for the student.</w:t>
+              <w:t>The takeTest instance is created for the student.</w:t>
             </w:r>
           </w:p>
           <w:p>
@@ -40531,25 +40551,7 @@
                 <w:sz w:val="24"/>
                 <w:szCs w:val="24"/>
               </w:rPr>
-              <w:t xml:space="preserve">The </w:t>
-            </w:r>
-            <w:proofErr w:type="spellStart"/>
-            <w:r>
-              <w:rPr>
-                <w:rFonts w:ascii="Times New Roman" w:hAnsi="Times New Roman" w:cs="Times New Roman"/>
-                <w:sz w:val="24"/>
-                <w:szCs w:val="24"/>
-              </w:rPr>
-              <w:t>takeTest</w:t>
-            </w:r>
-            <w:proofErr w:type="spellEnd"/>
-            <w:r>
-              <w:rPr>
-                <w:rFonts w:ascii="Times New Roman" w:hAnsi="Times New Roman" w:cs="Times New Roman"/>
-                <w:sz w:val="24"/>
-                <w:szCs w:val="24"/>
-              </w:rPr>
-              <w:t xml:space="preserve"> instance is associated with the student.</w:t>
+              <w:t>The takeTest instance is associated with the student.</w:t>
             </w:r>
           </w:p>
           <w:p>
@@ -40613,25 +40615,7 @@
                 <w:sz w:val="24"/>
                 <w:szCs w:val="24"/>
               </w:rPr>
-              <w:t xml:space="preserve">The </w:t>
-            </w:r>
-            <w:proofErr w:type="spellStart"/>
-            <w:r>
-              <w:rPr>
-                <w:rFonts w:ascii="Times New Roman" w:hAnsi="Times New Roman" w:cs="Times New Roman"/>
-                <w:sz w:val="24"/>
-                <w:szCs w:val="24"/>
-              </w:rPr>
-              <w:t>studentProgress</w:t>
-            </w:r>
-            <w:proofErr w:type="spellEnd"/>
-            <w:r>
-              <w:rPr>
-                <w:rFonts w:ascii="Times New Roman" w:hAnsi="Times New Roman" w:cs="Times New Roman"/>
-                <w:sz w:val="24"/>
-                <w:szCs w:val="24"/>
-              </w:rPr>
-              <w:t xml:space="preserve"> became progress.</w:t>
+              <w:t>The studentProgress became progress.</w:t>
             </w:r>
           </w:p>
         </w:tc>
@@ -40702,59 +40686,13 @@
                 <w:szCs w:val="24"/>
               </w:rPr>
             </w:pPr>
-            <w:proofErr w:type="spellStart"/>
-            <w:r>
-              <w:rPr>
-                <w:rFonts w:ascii="Times New Roman" w:hAnsi="Times New Roman" w:cs="Times New Roman"/>
-                <w:sz w:val="24"/>
-                <w:szCs w:val="24"/>
-              </w:rPr>
-              <w:t>printChallan</w:t>
-            </w:r>
-            <w:proofErr w:type="spellEnd"/>
-            <w:r>
-              <w:rPr>
-                <w:rFonts w:ascii="Times New Roman" w:hAnsi="Times New Roman" w:cs="Times New Roman"/>
-                <w:sz w:val="24"/>
-                <w:szCs w:val="24"/>
-              </w:rPr>
-              <w:t xml:space="preserve"> (</w:t>
-            </w:r>
-            <w:proofErr w:type="spellStart"/>
-            <w:r>
-              <w:rPr>
-                <w:rFonts w:ascii="Times New Roman" w:hAnsi="Times New Roman" w:cs="Times New Roman"/>
-                <w:sz w:val="24"/>
-                <w:szCs w:val="24"/>
-              </w:rPr>
-              <w:t>studentId</w:t>
-            </w:r>
-            <w:proofErr w:type="spellEnd"/>
-            <w:r>
-              <w:rPr>
-                <w:rFonts w:ascii="Times New Roman" w:hAnsi="Times New Roman" w:cs="Times New Roman"/>
-                <w:sz w:val="24"/>
-                <w:szCs w:val="24"/>
-              </w:rPr>
-              <w:t xml:space="preserve">: int, </w:t>
-            </w:r>
-            <w:proofErr w:type="spellStart"/>
-            <w:r>
-              <w:rPr>
-                <w:rFonts w:ascii="Times New Roman" w:hAnsi="Times New Roman" w:cs="Times New Roman"/>
-                <w:sz w:val="24"/>
-                <w:szCs w:val="24"/>
-              </w:rPr>
-              <w:t>challanNo</w:t>
-            </w:r>
-            <w:proofErr w:type="spellEnd"/>
-            <w:r>
-              <w:rPr>
-                <w:rFonts w:ascii="Times New Roman" w:hAnsi="Times New Roman" w:cs="Times New Roman"/>
-                <w:sz w:val="24"/>
-                <w:szCs w:val="24"/>
-              </w:rPr>
-              <w:t>: String)</w:t>
+            <w:r>
+              <w:rPr>
+                <w:rFonts w:ascii="Times New Roman" w:hAnsi="Times New Roman" w:cs="Times New Roman"/>
+                <w:sz w:val="24"/>
+                <w:szCs w:val="24"/>
+              </w:rPr>
+              <w:t>printChallan (studentId: int, challanNo: String)</w:t>
             </w:r>
           </w:p>
         </w:tc>
@@ -40982,7 +40920,6 @@
               </w:rPr>
               <w:t xml:space="preserve">The </w:t>
             </w:r>
-            <w:proofErr w:type="spellStart"/>
             <w:r>
               <w:rPr>
                 <w:rFonts w:ascii="Times New Roman" w:hAnsi="Times New Roman" w:cs="Times New Roman"/>
@@ -40991,7 +40928,6 @@
               </w:rPr>
               <w:t>printChallan</w:t>
             </w:r>
-            <w:proofErr w:type="spellEnd"/>
             <w:r>
               <w:rPr>
                 <w:rFonts w:ascii="Times New Roman" w:hAnsi="Times New Roman" w:cs="Times New Roman"/>
@@ -41023,7 +40959,6 @@
               </w:rPr>
               <w:t xml:space="preserve">The </w:t>
             </w:r>
-            <w:proofErr w:type="spellStart"/>
             <w:r>
               <w:rPr>
                 <w:rFonts w:ascii="Times New Roman" w:hAnsi="Times New Roman" w:cs="Times New Roman"/>
@@ -41032,7 +40967,6 @@
               </w:rPr>
               <w:t>printChallan</w:t>
             </w:r>
-            <w:proofErr w:type="spellEnd"/>
             <w:r>
               <w:rPr>
                 <w:rFonts w:ascii="Times New Roman" w:hAnsi="Times New Roman" w:cs="Times New Roman"/>
@@ -41171,131 +41105,13 @@
                 <w:szCs w:val="24"/>
               </w:rPr>
             </w:pPr>
-            <w:proofErr w:type="spellStart"/>
-            <w:r>
-              <w:rPr>
-                <w:rFonts w:ascii="Times New Roman" w:hAnsi="Times New Roman" w:cs="Times New Roman"/>
-                <w:sz w:val="24"/>
-                <w:szCs w:val="24"/>
-              </w:rPr>
-              <w:t>makePayment</w:t>
-            </w:r>
-            <w:proofErr w:type="spellEnd"/>
-            <w:r>
-              <w:rPr>
-                <w:rFonts w:ascii="Times New Roman" w:hAnsi="Times New Roman" w:cs="Times New Roman"/>
-                <w:sz w:val="24"/>
-                <w:szCs w:val="24"/>
-              </w:rPr>
-              <w:t xml:space="preserve"> (</w:t>
-            </w:r>
-            <w:proofErr w:type="spellStart"/>
-            <w:r>
-              <w:rPr>
-                <w:rFonts w:ascii="Times New Roman" w:hAnsi="Times New Roman" w:cs="Times New Roman"/>
-                <w:sz w:val="24"/>
-                <w:szCs w:val="24"/>
-              </w:rPr>
-              <w:t>studentId</w:t>
-            </w:r>
-            <w:proofErr w:type="spellEnd"/>
-            <w:r>
-              <w:rPr>
-                <w:rFonts w:ascii="Times New Roman" w:hAnsi="Times New Roman" w:cs="Times New Roman"/>
-                <w:sz w:val="24"/>
-                <w:szCs w:val="24"/>
-              </w:rPr>
-              <w:t xml:space="preserve">: int, </w:t>
-            </w:r>
-            <w:proofErr w:type="spellStart"/>
-            <w:r>
-              <w:rPr>
-                <w:rFonts w:ascii="Times New Roman" w:hAnsi="Times New Roman" w:cs="Times New Roman"/>
-                <w:sz w:val="24"/>
-                <w:szCs w:val="24"/>
-              </w:rPr>
-              <w:t>accountNo</w:t>
-            </w:r>
-            <w:proofErr w:type="spellEnd"/>
-            <w:r>
-              <w:rPr>
-                <w:rFonts w:ascii="Times New Roman" w:hAnsi="Times New Roman" w:cs="Times New Roman"/>
-                <w:sz w:val="24"/>
-                <w:szCs w:val="24"/>
-              </w:rPr>
-              <w:t xml:space="preserve">: String, </w:t>
-            </w:r>
-            <w:proofErr w:type="spellStart"/>
-            <w:r>
-              <w:rPr>
-                <w:rFonts w:ascii="Times New Roman" w:hAnsi="Times New Roman" w:cs="Times New Roman"/>
-                <w:sz w:val="24"/>
-                <w:szCs w:val="24"/>
-              </w:rPr>
-              <w:t>branchNo</w:t>
-            </w:r>
-            <w:proofErr w:type="spellEnd"/>
-            <w:r>
-              <w:rPr>
-                <w:rFonts w:ascii="Times New Roman" w:hAnsi="Times New Roman" w:cs="Times New Roman"/>
-                <w:sz w:val="24"/>
-                <w:szCs w:val="24"/>
-              </w:rPr>
-              <w:t xml:space="preserve">: string, </w:t>
-            </w:r>
-            <w:proofErr w:type="spellStart"/>
-            <w:r>
-              <w:rPr>
-                <w:rFonts w:ascii="Times New Roman" w:hAnsi="Times New Roman" w:cs="Times New Roman"/>
-                <w:sz w:val="24"/>
-                <w:szCs w:val="24"/>
-              </w:rPr>
-              <w:t>paymentType</w:t>
-            </w:r>
-            <w:proofErr w:type="spellEnd"/>
-            <w:r>
-              <w:rPr>
-                <w:rFonts w:ascii="Times New Roman" w:hAnsi="Times New Roman" w:cs="Times New Roman"/>
-                <w:sz w:val="24"/>
-                <w:szCs w:val="24"/>
-              </w:rPr>
-              <w:t xml:space="preserve">: String, amount: double, </w:t>
-            </w:r>
-            <w:proofErr w:type="spellStart"/>
-            <w:r>
-              <w:rPr>
-                <w:rFonts w:ascii="Times New Roman" w:hAnsi="Times New Roman" w:cs="Times New Roman"/>
-                <w:sz w:val="24"/>
-                <w:szCs w:val="24"/>
-              </w:rPr>
-              <w:t>challanNo</w:t>
-            </w:r>
-            <w:proofErr w:type="spellEnd"/>
-            <w:r>
-              <w:rPr>
-                <w:rFonts w:ascii="Times New Roman" w:hAnsi="Times New Roman" w:cs="Times New Roman"/>
-                <w:sz w:val="24"/>
-                <w:szCs w:val="24"/>
-              </w:rPr>
-              <w:t xml:space="preserve">: String, </w:t>
-            </w:r>
-            <w:proofErr w:type="spellStart"/>
-            <w:r>
-              <w:rPr>
-                <w:rFonts w:ascii="Times New Roman" w:hAnsi="Times New Roman" w:cs="Times New Roman"/>
-                <w:sz w:val="24"/>
-                <w:szCs w:val="24"/>
-              </w:rPr>
-              <w:t>challanImage</w:t>
-            </w:r>
-            <w:proofErr w:type="spellEnd"/>
-            <w:r>
-              <w:rPr>
-                <w:rFonts w:ascii="Times New Roman" w:hAnsi="Times New Roman" w:cs="Times New Roman"/>
-                <w:sz w:val="24"/>
-                <w:szCs w:val="24"/>
-              </w:rPr>
-              <w:t>: File)</w:t>
+            <w:r>
+              <w:rPr>
+                <w:rFonts w:ascii="Times New Roman" w:hAnsi="Times New Roman" w:cs="Times New Roman"/>
+                <w:sz w:val="24"/>
+                <w:szCs w:val="24"/>
+              </w:rPr>
+              <w:t>makePayment (studentId: int, accountNo: String, branchNo: string, paymentType: String, amount: double, challanNo: String, challanImage: File)</w:t>
             </w:r>
           </w:p>
         </w:tc>
@@ -43750,9 +43566,9 @@
           <w:noProof/>
         </w:rPr>
         <w:drawing>
-          <wp:inline distT="0" distB="0" distL="0" distR="0" wp14:anchorId="3FB1D296" wp14:editId="0C84633B">
-            <wp:extent cx="5943600" cy="5167630"/>
-            <wp:effectExtent l="0" t="0" r="0" b="0"/>
+          <wp:inline distT="0" distB="0" distL="0" distR="0" wp14:anchorId="3FB1D296" wp14:editId="50B95F87">
+            <wp:extent cx="5943600" cy="5103886"/>
+            <wp:effectExtent l="0" t="0" r="0" b="1905"/>
             <wp:docPr id="487419900" name="Picture 1"/>
             <wp:cNvGraphicFramePr>
               <a:graphicFrameLocks xmlns:a="http://schemas.openxmlformats.org/drawingml/2006/main" noChangeAspect="1"/>
@@ -43761,7 +43577,7 @@
               <a:graphicData uri="http://schemas.openxmlformats.org/drawingml/2006/picture">
                 <pic:pic xmlns:pic="http://schemas.openxmlformats.org/drawingml/2006/picture">
                   <pic:nvPicPr>
-                    <pic:cNvPr id="487419900" name="Picture 487419900"/>
+                    <pic:cNvPr id="487419900" name="Picture 1"/>
                     <pic:cNvPicPr/>
                   </pic:nvPicPr>
                   <pic:blipFill>
@@ -43779,7 +43595,7 @@
                   <pic:spPr>
                     <a:xfrm>
                       <a:off x="0" y="0"/>
-                      <a:ext cx="5943600" cy="5167630"/>
+                      <a:ext cx="5943600" cy="5103886"/>
                     </a:xfrm>
                     <a:prstGeom prst="rect">
                       <a:avLst/>

</xml_diff>

<commit_message>
Fully Dressed use Case Reverse Engineered and Updated UI added in Thesis file
Fully Dressed use Case Reverse Engineered and Updated UI added in Thesis file
</commit_message>
<xml_diff>
--- a/Docs/AAS Thesis.docx
+++ b/Docs/AAS Thesis.docx
@@ -6028,12 +6028,21 @@
                 <w:sz w:val="24"/>
               </w:rPr>
             </w:pPr>
-            <w:r>
-              <w:rPr>
-                <w:rFonts w:ascii="Times New Roman" w:hAnsi="Times New Roman" w:cs="Times New Roman"/>
-                <w:sz w:val="24"/>
-              </w:rPr>
-              <w:t>Reg No</w:t>
+            <w:proofErr w:type="spellStart"/>
+            <w:r>
+              <w:rPr>
+                <w:rFonts w:ascii="Times New Roman" w:hAnsi="Times New Roman" w:cs="Times New Roman"/>
+                <w:sz w:val="24"/>
+              </w:rPr>
+              <w:t>Reg</w:t>
+            </w:r>
+            <w:proofErr w:type="spellEnd"/>
+            <w:r>
+              <w:rPr>
+                <w:rFonts w:ascii="Times New Roman" w:hAnsi="Times New Roman" w:cs="Times New Roman"/>
+                <w:sz w:val="24"/>
+              </w:rPr>
+              <w:t xml:space="preserve"> No</w:t>
             </w:r>
           </w:p>
         </w:tc>
@@ -6504,6 +6513,7 @@
                 <w:sz w:val="24"/>
               </w:rPr>
             </w:pPr>
+            <w:proofErr w:type="spellStart"/>
             <w:r>
               <w:rPr>
                 <w:rFonts w:ascii="Times New Roman" w:hAnsi="Times New Roman" w:cs="Times New Roman"/>
@@ -6523,7 +6533,15 @@
                 <w:rFonts w:ascii="Times New Roman" w:hAnsi="Times New Roman" w:cs="Times New Roman"/>
                 <w:sz w:val="24"/>
               </w:rPr>
-              <w:t>yal Nawaz</w:t>
+              <w:t>yal</w:t>
+            </w:r>
+            <w:proofErr w:type="spellEnd"/>
+            <w:r>
+              <w:rPr>
+                <w:rFonts w:ascii="Times New Roman" w:hAnsi="Times New Roman" w:cs="Times New Roman"/>
+                <w:sz w:val="24"/>
+              </w:rPr>
+              <w:t xml:space="preserve"> Nawaz</w:t>
             </w:r>
           </w:p>
         </w:tc>
@@ -6921,6 +6939,13 @@
         </w:rPr>
         <w:t>Use Case: NOTIFY</w:t>
       </w:r>
+      <w:r>
+        <w:rPr>
+          <w:rFonts w:ascii="Times New Roman" w:hAnsi="Times New Roman" w:cs="Times New Roman"/>
+          <w:sz w:val="24"/>
+        </w:rPr>
+        <w:t xml:space="preserve"> STUDENTS</w:t>
+      </w:r>
     </w:p>
     <w:p>
       <w:pPr>
@@ -6936,8 +6961,6 @@
         <w:pStyle w:val="NormalWeb"/>
         <w:jc w:val="both"/>
       </w:pPr>
-      <w:bookmarkStart w:id="22" w:name="_GoBack"/>
-      <w:bookmarkEnd w:id="22"/>
     </w:p>
     <w:p>
       <w:pPr>
@@ -6976,11 +6999,11 @@
       <w:pPr>
         <w:pStyle w:val="Heading3"/>
       </w:pPr>
-      <w:bookmarkStart w:id="23" w:name="_Toc140605979"/>
+      <w:bookmarkStart w:id="22" w:name="_Toc140605979"/>
       <w:r>
         <w:t>MAHAD WAJID (FA21-BSE-057)</w:t>
       </w:r>
-      <w:bookmarkEnd w:id="23"/>
+      <w:bookmarkEnd w:id="22"/>
     </w:p>
     <w:p/>
     <w:p>
@@ -7776,11 +7799,11 @@
       <w:pPr>
         <w:pStyle w:val="Heading3"/>
       </w:pPr>
-      <w:bookmarkStart w:id="24" w:name="_Toc140605980"/>
+      <w:bookmarkStart w:id="23" w:name="_Toc140605980"/>
       <w:r>
         <w:t>HAMZA BADAR (FA21-BSE-055)</w:t>
       </w:r>
-      <w:bookmarkEnd w:id="24"/>
+      <w:bookmarkEnd w:id="23"/>
     </w:p>
     <w:p>
       <w:pPr>
@@ -8263,11 +8286,11 @@
       <w:pPr>
         <w:pStyle w:val="Heading3"/>
       </w:pPr>
-      <w:bookmarkStart w:id="25" w:name="_Toc140605981"/>
+      <w:bookmarkStart w:id="24" w:name="_Toc140605981"/>
       <w:r>
         <w:t>ABDUL AZIZ (FA21-BSE-058):</w:t>
       </w:r>
-      <w:bookmarkEnd w:id="25"/>
+      <w:bookmarkEnd w:id="24"/>
     </w:p>
     <w:p/>
     <w:p>
@@ -8355,7 +8378,25 @@
           <w:sz w:val="24"/>
           <w:szCs w:val="24"/>
         </w:rPr>
-        <w:t>The system checks if the Guest meets the prerequisites for the selected test, such as Fsc marks, and documents verification.</w:t>
+        <w:t xml:space="preserve">The system checks if the Guest meets the prerequisites for the selected test, such as </w:t>
+      </w:r>
+      <w:proofErr w:type="spellStart"/>
+      <w:r>
+        <w:rPr>
+          <w:rFonts w:ascii="Times New Roman" w:hAnsi="Times New Roman" w:cs="Times New Roman"/>
+          <w:sz w:val="24"/>
+          <w:szCs w:val="24"/>
+        </w:rPr>
+        <w:t>Fsc</w:t>
+      </w:r>
+      <w:proofErr w:type="spellEnd"/>
+      <w:r>
+        <w:rPr>
+          <w:rFonts w:ascii="Times New Roman" w:hAnsi="Times New Roman" w:cs="Times New Roman"/>
+          <w:sz w:val="24"/>
+          <w:szCs w:val="24"/>
+        </w:rPr>
+        <w:t xml:space="preserve"> marks, and documents verification.</w:t>
       </w:r>
     </w:p>
     <w:p>
@@ -9215,8 +9256,8 @@
       <w:pPr>
         <w:pStyle w:val="Heading3"/>
       </w:pPr>
-      <w:bookmarkStart w:id="26" w:name="_Toc134461723"/>
-      <w:bookmarkStart w:id="27" w:name="_Toc140605982"/>
+      <w:bookmarkStart w:id="25" w:name="_Toc134461723"/>
+      <w:bookmarkStart w:id="26" w:name="_Toc140605982"/>
       <w:r>
         <w:t>SOMAN AHMAD</w:t>
       </w:r>
@@ -9226,8 +9267,8 @@
       <w:r>
         <w:t>(FA21-BSE-150)</w:t>
       </w:r>
+      <w:bookmarkEnd w:id="25"/>
       <w:bookmarkEnd w:id="26"/>
-      <w:bookmarkEnd w:id="27"/>
     </w:p>
     <w:p>
       <w:pPr>
@@ -9872,20 +9913,17 @@
       <w:pPr>
         <w:pStyle w:val="Heading3"/>
       </w:pPr>
-      <w:bookmarkStart w:id="28" w:name="_Toc140605983"/>
+      <w:bookmarkStart w:id="27" w:name="_Toc140605983"/>
       <w:r>
         <w:t>AJWAH SARDAR (FA21-BSE-073)</w:t>
       </w:r>
-      <w:bookmarkEnd w:id="28"/>
+      <w:bookmarkEnd w:id="27"/>
     </w:p>
-    <w:p/>
-    <w:p/>
     <w:p>
       <w:pPr>
         <w:pStyle w:val="Heading4"/>
       </w:pPr>
       <w:r>
-        <w:lastRenderedPageBreak/>
         <w:t>SIGNING UP FOR ADMISSION SYSTEM</w:t>
       </w:r>
     </w:p>
@@ -9941,6 +9979,7 @@
           <w:sz w:val="24"/>
           <w:szCs w:val="24"/>
         </w:rPr>
+        <w:lastRenderedPageBreak/>
         <w:t>Prospective students navigate to the university admission system website.</w:t>
       </w:r>
     </w:p>
@@ -10296,7 +10335,6 @@
           <w:sz w:val="24"/>
           <w:szCs w:val="24"/>
         </w:rPr>
-        <w:lastRenderedPageBreak/>
         <w:t>Application Processing: The academic information intake form provides the admission office with the necessary information to process the application and make a decision on admission.</w:t>
       </w:r>
     </w:p>
@@ -10322,11 +10360,20 @@
           <w:rFonts w:eastAsia="Times New Roman"/>
         </w:rPr>
       </w:pPr>
+      <w:proofErr w:type="gramStart"/>
       <w:r>
         <w:rPr>
           <w:rFonts w:eastAsia="Times New Roman"/>
         </w:rPr>
-        <w:t>VIEWING  ELIGIBILITY CRITERIA</w:t>
+        <w:lastRenderedPageBreak/>
+        <w:t>VIEWING  ELIGIBILITY</w:t>
+      </w:r>
+      <w:proofErr w:type="gramEnd"/>
+      <w:r>
+        <w:rPr>
+          <w:rFonts w:eastAsia="Times New Roman"/>
+        </w:rPr>
+        <w:t xml:space="preserve"> CRITERIA</w:t>
       </w:r>
     </w:p>
     <w:p>
@@ -10552,13 +10599,38 @@
     </w:p>
     <w:p>
       <w:pPr>
+        <w:pBdr>
+          <w:between w:val="none" w:sz="0" w:space="0" w:color="D9D9E3"/>
+        </w:pBdr>
+        <w:spacing w:after="0"/>
+        <w:rPr>
+          <w:sz w:val="24"/>
+          <w:szCs w:val="24"/>
+        </w:rPr>
+      </w:pPr>
+    </w:p>
+    <w:p>
+      <w:pPr>
         <w:pStyle w:val="Heading3"/>
       </w:pPr>
-      <w:bookmarkStart w:id="29" w:name="_Toc140605984"/>
-      <w:r>
-        <w:t>Daniyal Nawaz(FA21-BSE-083):</w:t>
-      </w:r>
-      <w:bookmarkEnd w:id="29"/>
+      <w:bookmarkStart w:id="28" w:name="_Toc140605984"/>
+      <w:proofErr w:type="spellStart"/>
+      <w:r>
+        <w:t>Daniyal</w:t>
+      </w:r>
+      <w:proofErr w:type="spellEnd"/>
+      <w:r>
+        <w:t xml:space="preserve"> </w:t>
+      </w:r>
+      <w:proofErr w:type="gramStart"/>
+      <w:r>
+        <w:t>Nawaz(</w:t>
+      </w:r>
+      <w:proofErr w:type="gramEnd"/>
+      <w:r>
+        <w:t>FA21-BSE-083):</w:t>
+      </w:r>
+      <w:bookmarkEnd w:id="28"/>
     </w:p>
     <w:p>
       <w:pPr>
@@ -10642,7 +10714,6 @@
           <w:sz w:val="24"/>
           <w:szCs w:val="24"/>
         </w:rPr>
-        <w:lastRenderedPageBreak/>
         <w:t>If the credentials are correct and the user is authorized, the system logs the user into the admission system and displays the appropriate dashboard or landing page based on the user's role.</w:t>
       </w:r>
     </w:p>
@@ -10687,6 +10758,7 @@
           <w:sz w:val="24"/>
           <w:szCs w:val="24"/>
         </w:rPr>
+        <w:lastRenderedPageBreak/>
         <w:t>Once logged in, the user can perform various actions such as submitting applications, reviewing applications, managing student records, etc. based on their role and level of access.</w:t>
       </w:r>
     </w:p>
@@ -10988,7 +11060,25 @@
           <w:sz w:val="24"/>
           <w:szCs w:val="24"/>
         </w:rPr>
-        <w:t>Prospective student logs in to the admission system and opens the apply for test page.</w:t>
+        <w:t xml:space="preserve">Prospective student logs in to the admission system and opens </w:t>
+      </w:r>
+      <w:proofErr w:type="gramStart"/>
+      <w:r>
+        <w:rPr>
+          <w:rFonts w:ascii="Times New Roman" w:hAnsi="Times New Roman" w:cs="Times New Roman"/>
+          <w:sz w:val="24"/>
+          <w:szCs w:val="24"/>
+        </w:rPr>
+        <w:t>the apply</w:t>
+      </w:r>
+      <w:proofErr w:type="gramEnd"/>
+      <w:r>
+        <w:rPr>
+          <w:rFonts w:ascii="Times New Roman" w:hAnsi="Times New Roman" w:cs="Times New Roman"/>
+          <w:sz w:val="24"/>
+          <w:szCs w:val="24"/>
+        </w:rPr>
+        <w:t xml:space="preserve"> for test page.</w:t>
       </w:r>
     </w:p>
     <w:p>
@@ -11103,7 +11193,6 @@
           <w:sz w:val="24"/>
           <w:szCs w:val="24"/>
         </w:rPr>
-        <w:lastRenderedPageBreak/>
         <w:t>The student pays the fee through the admission system's integrated payment gateway.</w:t>
       </w:r>
     </w:p>
@@ -11196,62 +11285,34 @@
           <w:sz w:val="24"/>
           <w:szCs w:val="24"/>
         </w:rPr>
+        <w:lastRenderedPageBreak/>
         <w:t>The university admission office receives the student's test scores and uses them as part of the application evaluation process.</w:t>
       </w:r>
-    </w:p>
-    <w:p/>
-    <w:p/>
-    <w:p>
-      <w:pPr>
-        <w:rPr>
-          <w:rFonts w:ascii="Times New Roman" w:hAnsi="Times New Roman" w:cs="Times New Roman"/>
-          <w:sz w:val="24"/>
-          <w:szCs w:val="24"/>
-        </w:rPr>
-      </w:pPr>
     </w:p>
     <w:p>
       <w:pPr>
-        <w:rPr>
-          <w:rFonts w:ascii="Times New Roman" w:hAnsi="Times New Roman" w:cs="Times New Roman"/>
-          <w:sz w:val="24"/>
-          <w:szCs w:val="24"/>
-        </w:rPr>
-      </w:pPr>
-    </w:p>
-    <w:p>
-      <w:pPr>
-        <w:rPr>
-          <w:rFonts w:ascii="Times New Roman" w:hAnsi="Times New Roman" w:cs="Times New Roman"/>
-          <w:sz w:val="24"/>
-          <w:szCs w:val="24"/>
-        </w:rPr>
-      </w:pPr>
-    </w:p>
-    <w:p>
-      <w:pPr>
         <w:pStyle w:val="Heading2"/>
       </w:pPr>
-      <w:bookmarkStart w:id="30" w:name="_Toc134127844"/>
-      <w:bookmarkStart w:id="31" w:name="_Toc140605985"/>
+      <w:bookmarkStart w:id="29" w:name="_Toc134127844"/>
+      <w:bookmarkStart w:id="30" w:name="_Toc140605985"/>
       <w:r>
         <w:t>FULLY DRESSED USE CASES WITH UI PROTOPTYPE:</w:t>
       </w:r>
+      <w:bookmarkEnd w:id="29"/>
       <w:bookmarkEnd w:id="30"/>
-      <w:bookmarkEnd w:id="31"/>
     </w:p>
     <w:p/>
     <w:p>
       <w:pPr>
         <w:pStyle w:val="Heading3"/>
       </w:pPr>
-      <w:bookmarkStart w:id="32" w:name="_Toc134127845"/>
-      <w:bookmarkStart w:id="33" w:name="_Toc140605986"/>
+      <w:bookmarkStart w:id="31" w:name="_Toc134127845"/>
+      <w:bookmarkStart w:id="32" w:name="_Toc140605986"/>
       <w:r>
         <w:t>SYED SHAH HUSSAIN BADSHAH (FA21-BSE-172)</w:t>
       </w:r>
+      <w:bookmarkEnd w:id="31"/>
       <w:bookmarkEnd w:id="32"/>
-      <w:bookmarkEnd w:id="33"/>
     </w:p>
     <w:p/>
     <w:p>
@@ -11276,8 +11337,8 @@
         <w:tblLook w:val="04A0" w:firstRow="1" w:lastRow="0" w:firstColumn="1" w:lastColumn="0" w:noHBand="0" w:noVBand="1"/>
       </w:tblPr>
       <w:tblGrid>
-        <w:gridCol w:w="2099"/>
-        <w:gridCol w:w="7251"/>
+        <w:gridCol w:w="2059"/>
+        <w:gridCol w:w="7291"/>
       </w:tblGrid>
       <w:tr>
         <w:trPr>
@@ -11344,6 +11405,14 @@
               </w:rPr>
               <w:t xml:space="preserve"> </w:t>
             </w:r>
+            <w:r>
+              <w:rPr>
+                <w:rFonts w:ascii="Times New Roman" w:eastAsia="Times New Roman" w:hAnsi="Times New Roman" w:cs="Times New Roman"/>
+                <w:sz w:val="24"/>
+                <w:szCs w:val="24"/>
+              </w:rPr>
+              <w:t>Students</w:t>
+            </w:r>
           </w:p>
         </w:tc>
       </w:tr>
@@ -11605,6 +11674,11 @@
           </w:tcPr>
           <w:p>
             <w:pPr>
+              <w:pStyle w:val="ListParagraph"/>
+              <w:numPr>
+                <w:ilvl w:val="3"/>
+                <w:numId w:val="23"/>
+              </w:numPr>
               <w:jc w:val="both"/>
               <w:cnfStyle w:val="000000100000" w:firstRow="0" w:lastRow="0" w:firstColumn="0" w:lastColumn="0" w:oddVBand="0" w:evenVBand="0" w:oddHBand="1" w:evenHBand="0" w:firstRowFirstColumn="0" w:firstRowLastColumn="0" w:lastRowFirstColumn="0" w:lastRowLastColumn="0"/>
               <w:rPr>
@@ -11619,19 +11693,16 @@
                 <w:sz w:val="24"/>
                 <w:szCs w:val="24"/>
               </w:rPr>
-              <w:t xml:space="preserve">1. </w:t>
-            </w:r>
-            <w:r>
-              <w:rPr>
-                <w:rFonts w:ascii="Times New Roman" w:eastAsia="Times New Roman" w:hAnsi="Times New Roman" w:cs="Times New Roman"/>
-                <w:sz w:val="24"/>
-                <w:szCs w:val="24"/>
-              </w:rPr>
-              <w:t>An Admin Targets concerned audience regard specific Notification.</w:t>
-            </w:r>
-          </w:p>
-          <w:p>
-            <w:pPr>
+              <w:t xml:space="preserve">On Admin Dashboard clicks on Notify button &amp; system navigate him to Notify Students Interface. </w:t>
+            </w:r>
+          </w:p>
+          <w:p>
+            <w:pPr>
+              <w:pStyle w:val="ListParagraph"/>
+              <w:numPr>
+                <w:ilvl w:val="3"/>
+                <w:numId w:val="23"/>
+              </w:numPr>
               <w:jc w:val="both"/>
               <w:cnfStyle w:val="000000100000" w:firstRow="0" w:lastRow="0" w:firstColumn="0" w:lastColumn="0" w:oddVBand="0" w:evenVBand="0" w:oddHBand="1" w:evenHBand="0" w:firstRowFirstColumn="0" w:firstRowLastColumn="0" w:lastRowFirstColumn="0" w:lastRowLastColumn="0"/>
               <w:rPr>
@@ -11646,7 +11717,7 @@
                 <w:sz w:val="24"/>
                 <w:szCs w:val="24"/>
               </w:rPr>
-              <w:t xml:space="preserve">2. </w:t>
+              <w:t>Admin Click on Merit List announcement button and System will pr</w:t>
             </w:r>
             <w:r>
               <w:rPr>
@@ -11654,11 +11725,16 @@
                 <w:sz w:val="24"/>
                 <w:szCs w:val="24"/>
               </w:rPr>
-              <w:t>Admin retrieve the list of all students to notify them regards publishing Merit list.</w:t>
-            </w:r>
-          </w:p>
-          <w:p>
-            <w:pPr>
+              <w:t>ovide/show List of all Students.</w:t>
+            </w:r>
+          </w:p>
+          <w:p>
+            <w:pPr>
+              <w:pStyle w:val="ListParagraph"/>
+              <w:numPr>
+                <w:ilvl w:val="3"/>
+                <w:numId w:val="23"/>
+              </w:numPr>
               <w:jc w:val="both"/>
               <w:cnfStyle w:val="000000100000" w:firstRow="0" w:lastRow="0" w:firstColumn="0" w:lastColumn="0" w:oddVBand="0" w:evenVBand="0" w:oddHBand="1" w:evenHBand="0" w:firstRowFirstColumn="0" w:firstRowLastColumn="0" w:lastRowFirstColumn="0" w:lastRowLastColumn="0"/>
               <w:rPr>
@@ -11673,19 +11749,16 @@
                 <w:sz w:val="24"/>
                 <w:szCs w:val="24"/>
               </w:rPr>
-              <w:t xml:space="preserve">3. </w:t>
-            </w:r>
-            <w:r>
-              <w:rPr>
-                <w:rFonts w:ascii="Times New Roman" w:eastAsia="Times New Roman" w:hAnsi="Times New Roman" w:cs="Times New Roman"/>
-                <w:sz w:val="24"/>
-                <w:szCs w:val="24"/>
-              </w:rPr>
-              <w:t>Admin retrieve the list of  students Who have not yet paid the Fee and then notify them regarding Deadline and penalties.</w:t>
-            </w:r>
-          </w:p>
-          <w:p>
-            <w:pPr>
+              <w:t>An Admin then click on Notify Students button which will add those students to the Notified (check Status) table in Database &amp; notify the Students and show a message how much students are notified.</w:t>
+            </w:r>
+          </w:p>
+          <w:p>
+            <w:pPr>
+              <w:pStyle w:val="ListParagraph"/>
+              <w:numPr>
+                <w:ilvl w:val="3"/>
+                <w:numId w:val="23"/>
+              </w:numPr>
               <w:jc w:val="both"/>
               <w:cnfStyle w:val="000000100000" w:firstRow="0" w:lastRow="0" w:firstColumn="0" w:lastColumn="0" w:oddVBand="0" w:evenVBand="0" w:oddHBand="1" w:evenHBand="0" w:firstRowFirstColumn="0" w:firstRowLastColumn="0" w:lastRowFirstColumn="0" w:lastRowLastColumn="0"/>
               <w:rPr>
@@ -11700,7 +11773,7 @@
                 <w:sz w:val="24"/>
                 <w:szCs w:val="24"/>
               </w:rPr>
-              <w:t xml:space="preserve">4. </w:t>
+              <w:t xml:space="preserve">Admin Click on </w:t>
             </w:r>
             <w:r>
               <w:rPr>
@@ -11708,11 +11781,32 @@
                 <w:sz w:val="24"/>
                 <w:szCs w:val="24"/>
               </w:rPr>
-              <w:t>An Admin retrieve the list of those students who have paid the Fee and Notify them Regard their Successful Admission.</w:t>
-            </w:r>
-          </w:p>
-          <w:p>
-            <w:pPr>
+              <w:t>Fee submission</w:t>
+            </w:r>
+            <w:r>
+              <w:rPr>
+                <w:rFonts w:ascii="Times New Roman" w:eastAsia="Times New Roman" w:hAnsi="Times New Roman" w:cs="Times New Roman"/>
+                <w:sz w:val="24"/>
+                <w:szCs w:val="24"/>
+              </w:rPr>
+              <w:t xml:space="preserve"> button and System will Display</w:t>
+            </w:r>
+            <w:r>
+              <w:rPr>
+                <w:rFonts w:ascii="Times New Roman" w:eastAsia="Times New Roman" w:hAnsi="Times New Roman" w:cs="Times New Roman"/>
+                <w:sz w:val="24"/>
+                <w:szCs w:val="24"/>
+              </w:rPr>
+              <w:t>/show List of those students who have not yet paid a Fee.</w:t>
+            </w:r>
+          </w:p>
+          <w:p>
+            <w:pPr>
+              <w:pStyle w:val="ListParagraph"/>
+              <w:numPr>
+                <w:ilvl w:val="3"/>
+                <w:numId w:val="23"/>
+              </w:numPr>
               <w:jc w:val="both"/>
               <w:cnfStyle w:val="000000100000" w:firstRow="0" w:lastRow="0" w:firstColumn="0" w:lastColumn="0" w:oddVBand="0" w:evenVBand="0" w:oddHBand="1" w:evenHBand="0" w:firstRowFirstColumn="0" w:firstRowLastColumn="0" w:lastRowFirstColumn="0" w:lastRowLastColumn="0"/>
               <w:rPr>
@@ -11727,23 +11821,169 @@
                 <w:sz w:val="24"/>
                 <w:szCs w:val="24"/>
               </w:rPr>
-              <w:t>5</w:t>
-            </w:r>
-            <w:r>
+              <w:t>An Admin then click on Notify Students button which will add those students to the Notified (check Status) table in Database &amp; notify the Students and show a message how much students are notified.</w:t>
+            </w:r>
+          </w:p>
+          <w:p>
+            <w:pPr>
+              <w:pStyle w:val="ListParagraph"/>
+              <w:numPr>
+                <w:ilvl w:val="3"/>
+                <w:numId w:val="23"/>
+              </w:numPr>
+              <w:spacing w:after="160" w:line="259" w:lineRule="auto"/>
+              <w:jc w:val="both"/>
+              <w:cnfStyle w:val="000000100000" w:firstRow="0" w:lastRow="0" w:firstColumn="0" w:lastColumn="0" w:oddVBand="0" w:evenVBand="0" w:oddHBand="1" w:evenHBand="0" w:firstRowFirstColumn="0" w:firstRowLastColumn="0" w:lastRowFirstColumn="0" w:lastRowLastColumn="0"/>
               <w:rPr>
                 <w:rFonts w:ascii="Times New Roman" w:eastAsia="Times New Roman" w:hAnsi="Times New Roman" w:cs="Times New Roman"/>
                 <w:sz w:val="24"/>
                 <w:szCs w:val="24"/>
               </w:rPr>
+            </w:pPr>
+            <w:r>
+              <w:rPr>
+                <w:rFonts w:ascii="Times New Roman" w:eastAsia="Times New Roman" w:hAnsi="Times New Roman" w:cs="Times New Roman"/>
+                <w:sz w:val="24"/>
+                <w:szCs w:val="24"/>
+              </w:rPr>
+              <w:t xml:space="preserve">Admin Click on </w:t>
+            </w:r>
+            <w:r>
+              <w:rPr>
+                <w:rFonts w:ascii="Times New Roman" w:eastAsia="Times New Roman" w:hAnsi="Times New Roman" w:cs="Times New Roman"/>
+                <w:sz w:val="24"/>
+                <w:szCs w:val="24"/>
+              </w:rPr>
+              <w:t>Admission Confirmation button and System will Display</w:t>
+            </w:r>
+            <w:r>
+              <w:rPr>
+                <w:rFonts w:ascii="Times New Roman" w:eastAsia="Times New Roman" w:hAnsi="Times New Roman" w:cs="Times New Roman"/>
+                <w:sz w:val="24"/>
+                <w:szCs w:val="24"/>
+              </w:rPr>
+              <w:t>/show List of</w:t>
+            </w:r>
+            <w:r>
+              <w:rPr>
+                <w:rFonts w:ascii="Times New Roman" w:eastAsia="Times New Roman" w:hAnsi="Times New Roman" w:cs="Times New Roman"/>
+                <w:sz w:val="24"/>
+                <w:szCs w:val="24"/>
+              </w:rPr>
+              <w:t xml:space="preserve"> those students who have paid </w:t>
+            </w:r>
+            <w:r>
+              <w:rPr>
+                <w:rFonts w:ascii="Times New Roman" w:eastAsia="Times New Roman" w:hAnsi="Times New Roman" w:cs="Times New Roman"/>
+                <w:sz w:val="24"/>
+                <w:szCs w:val="24"/>
+              </w:rPr>
+              <w:t>Fee.</w:t>
+            </w:r>
+          </w:p>
+          <w:p>
+            <w:pPr>
+              <w:pStyle w:val="ListParagraph"/>
+              <w:numPr>
+                <w:ilvl w:val="3"/>
+                <w:numId w:val="23"/>
+              </w:numPr>
+              <w:spacing w:after="160" w:line="259" w:lineRule="auto"/>
+              <w:jc w:val="both"/>
+              <w:cnfStyle w:val="000000100000" w:firstRow="0" w:lastRow="0" w:firstColumn="0" w:lastColumn="0" w:oddVBand="0" w:evenVBand="0" w:oddHBand="1" w:evenHBand="0" w:firstRowFirstColumn="0" w:firstRowLastColumn="0" w:lastRowFirstColumn="0" w:lastRowLastColumn="0"/>
+              <w:rPr>
+                <w:rFonts w:ascii="Times New Roman" w:eastAsia="Times New Roman" w:hAnsi="Times New Roman" w:cs="Times New Roman"/>
+                <w:sz w:val="24"/>
+                <w:szCs w:val="24"/>
+              </w:rPr>
+            </w:pPr>
+            <w:r>
+              <w:rPr>
+                <w:rFonts w:ascii="Times New Roman" w:eastAsia="Times New Roman" w:hAnsi="Times New Roman" w:cs="Times New Roman"/>
+                <w:sz w:val="24"/>
+                <w:szCs w:val="24"/>
+              </w:rPr>
+              <w:t>An Admin then click on Notify Students button which will add those students to the Notified (check Status) table in Database &amp; notify the Students and show a message how much students are notified.</w:t>
+            </w:r>
+          </w:p>
+          <w:p>
+            <w:pPr>
+              <w:pStyle w:val="ListParagraph"/>
+              <w:numPr>
+                <w:ilvl w:val="3"/>
+                <w:numId w:val="23"/>
+              </w:numPr>
+              <w:jc w:val="both"/>
+              <w:cnfStyle w:val="000000100000" w:firstRow="0" w:lastRow="0" w:firstColumn="0" w:lastColumn="0" w:oddVBand="0" w:evenVBand="0" w:oddHBand="1" w:evenHBand="0" w:firstRowFirstColumn="0" w:firstRowLastColumn="0" w:lastRowFirstColumn="0" w:lastRowLastColumn="0"/>
+              <w:rPr>
+                <w:rFonts w:ascii="Times New Roman" w:eastAsia="Times New Roman" w:hAnsi="Times New Roman" w:cs="Times New Roman"/>
+                <w:sz w:val="24"/>
+                <w:szCs w:val="24"/>
+              </w:rPr>
+            </w:pPr>
+            <w:r>
+              <w:rPr>
+                <w:rFonts w:ascii="Times New Roman" w:eastAsia="Times New Roman" w:hAnsi="Times New Roman" w:cs="Times New Roman"/>
+                <w:sz w:val="24"/>
+                <w:szCs w:val="24"/>
+              </w:rPr>
+              <w:t>An Admin then Click on check Status to check which student is notified regard which type notification and System Display all students in Table form with status notified or not notified.</w:t>
+            </w:r>
+          </w:p>
+          <w:p>
+            <w:pPr>
+              <w:pStyle w:val="ListParagraph"/>
+              <w:numPr>
+                <w:ilvl w:val="3"/>
+                <w:numId w:val="23"/>
+              </w:numPr>
+              <w:jc w:val="both"/>
+              <w:cnfStyle w:val="000000100000" w:firstRow="0" w:lastRow="0" w:firstColumn="0" w:lastColumn="0" w:oddVBand="0" w:evenVBand="0" w:oddHBand="1" w:evenHBand="0" w:firstRowFirstColumn="0" w:firstRowLastColumn="0" w:lastRowFirstColumn="0" w:lastRowLastColumn="0"/>
+              <w:rPr>
+                <w:rFonts w:ascii="Times New Roman" w:eastAsia="Times New Roman" w:hAnsi="Times New Roman" w:cs="Times New Roman"/>
+                <w:sz w:val="24"/>
+                <w:szCs w:val="24"/>
+              </w:rPr>
+            </w:pPr>
+            <w:r>
+              <w:rPr>
+                <w:rFonts w:ascii="Times New Roman" w:eastAsia="Times New Roman" w:hAnsi="Times New Roman" w:cs="Times New Roman"/>
+                <w:sz w:val="24"/>
+                <w:szCs w:val="24"/>
+              </w:rPr>
+              <w:t xml:space="preserve">And if </w:t>
+            </w:r>
+            <w:r>
+              <w:rPr>
+                <w:rFonts w:ascii="Times New Roman" w:eastAsia="Times New Roman" w:hAnsi="Times New Roman" w:cs="Times New Roman"/>
+                <w:sz w:val="24"/>
+                <w:szCs w:val="24"/>
+              </w:rPr>
+              <w:t>Step 3, 5, 7 are performed and admin wants to Notify the Students again there will be time Restriction if specified time passed already then admin can re-notify the Students otherwise Notify functionality will remain restricted</w:t>
+            </w:r>
+            <w:r>
+              <w:rPr>
+                <w:rFonts w:ascii="Times New Roman" w:eastAsia="Times New Roman" w:hAnsi="Times New Roman" w:cs="Times New Roman"/>
+                <w:sz w:val="24"/>
+                <w:szCs w:val="24"/>
+              </w:rPr>
+              <w:t xml:space="preserve"> and show message Time remaining to re-notify</w:t>
+            </w:r>
+            <w:r>
+              <w:rPr>
+                <w:rFonts w:ascii="Times New Roman" w:eastAsia="Times New Roman" w:hAnsi="Times New Roman" w:cs="Times New Roman"/>
+                <w:sz w:val="24"/>
+                <w:szCs w:val="24"/>
+              </w:rPr>
+              <w:t xml:space="preserve"> and when remaining time completed system will display a message “you can notify now”</w:t>
+            </w:r>
+            <w:r>
+              <w:rPr>
+                <w:rFonts w:ascii="Times New Roman" w:eastAsia="Times New Roman" w:hAnsi="Times New Roman" w:cs="Times New Roman"/>
+                <w:sz w:val="24"/>
+                <w:szCs w:val="24"/>
+              </w:rPr>
               <w:t>.</w:t>
-            </w:r>
-            <w:r>
-              <w:rPr>
-                <w:rFonts w:ascii="Times New Roman" w:eastAsia="Times New Roman" w:hAnsi="Times New Roman" w:cs="Times New Roman"/>
-                <w:sz w:val="24"/>
-                <w:szCs w:val="24"/>
-              </w:rPr>
-              <w:t>Prospective applicants receive the notification and follow the instructions to apply for admission.</w:t>
             </w:r>
           </w:p>
         </w:tc>
@@ -11770,6 +12010,7 @@
                 <w:sz w:val="24"/>
                 <w:szCs w:val="24"/>
               </w:rPr>
+              <w:lastRenderedPageBreak/>
               <w:t>Alternative Scenarios</w:t>
             </w:r>
           </w:p>
@@ -11814,7 +12055,6 @@
                 <w:sz w:val="24"/>
                 <w:szCs w:val="24"/>
               </w:rPr>
-              <w:lastRenderedPageBreak/>
               <w:t>- If the notification fails to reach the target audience, the administrators will investigate the issue and take appropriate actions to resolve it.</w:t>
             </w:r>
           </w:p>
@@ -11845,7 +12085,6 @@
                 <w:sz w:val="24"/>
                 <w:szCs w:val="24"/>
               </w:rPr>
-              <w:lastRenderedPageBreak/>
               <w:t>Success Guarantee</w:t>
             </w:r>
           </w:p>
@@ -12320,23 +12559,12 @@
           <w:tab w:val="left" w:pos="7296"/>
         </w:tabs>
       </w:pPr>
-    </w:p>
-    <w:p>
-      <w:pPr>
-        <w:tabs>
-          <w:tab w:val="left" w:pos="7296"/>
-        </w:tabs>
-      </w:pPr>
-      <w:r>
-        <w:rPr>
-          <w:noProof/>
-        </w:rPr>
-        <w:lastRenderedPageBreak/>
+      <w:r>
         <w:drawing>
-          <wp:inline distT="0" distB="0" distL="0" distR="0" wp14:anchorId="4D7FC769" wp14:editId="2C12F86A">
-            <wp:extent cx="5943600" cy="5039360"/>
-            <wp:effectExtent l="0" t="0" r="0" b="8890"/>
-            <wp:docPr id="24" name="Picture 24"/>
+          <wp:inline distT="0" distB="0" distL="0" distR="0" wp14:anchorId="2B9191B3" wp14:editId="65F8238B">
+            <wp:extent cx="5943600" cy="3628292"/>
+            <wp:effectExtent l="0" t="0" r="0" b="0"/>
+            <wp:docPr id="28" name="Picture 28"/>
             <wp:cNvGraphicFramePr>
               <a:graphicFrameLocks xmlns:a="http://schemas.openxmlformats.org/drawingml/2006/main" noChangeAspect="1"/>
             </wp:cNvGraphicFramePr>
@@ -12356,7 +12584,7 @@
                   <pic:spPr>
                     <a:xfrm>
                       <a:off x="0" y="0"/>
-                      <a:ext cx="5943600" cy="5039360"/>
+                      <a:ext cx="5945373" cy="3629374"/>
                     </a:xfrm>
                     <a:prstGeom prst="rect">
                       <a:avLst/>
@@ -12368,6 +12596,80 @@
           </wp:inline>
         </w:drawing>
       </w:r>
+    </w:p>
+    <w:p>
+      <w:pPr>
+        <w:tabs>
+          <w:tab w:val="left" w:pos="7296"/>
+        </w:tabs>
+      </w:pPr>
+    </w:p>
+    <w:p>
+      <w:pPr>
+        <w:tabs>
+          <w:tab w:val="left" w:pos="7296"/>
+        </w:tabs>
+      </w:pPr>
+    </w:p>
+    <w:p>
+      <w:pPr>
+        <w:tabs>
+          <w:tab w:val="left" w:pos="7296"/>
+        </w:tabs>
+      </w:pPr>
+      <w:r>
+        <w:drawing>
+          <wp:inline distT="0" distB="0" distL="0" distR="0" wp14:anchorId="55ABFC37" wp14:editId="5076EFFA">
+            <wp:extent cx="5578688" cy="3481754"/>
+            <wp:effectExtent l="0" t="0" r="3175" b="4445"/>
+            <wp:docPr id="27" name="Picture 27"/>
+            <wp:cNvGraphicFramePr>
+              <a:graphicFrameLocks xmlns:a="http://schemas.openxmlformats.org/drawingml/2006/main" noChangeAspect="1"/>
+            </wp:cNvGraphicFramePr>
+            <a:graphic xmlns:a="http://schemas.openxmlformats.org/drawingml/2006/main">
+              <a:graphicData uri="http://schemas.openxmlformats.org/drawingml/2006/picture">
+                <pic:pic xmlns:pic="http://schemas.openxmlformats.org/drawingml/2006/picture">
+                  <pic:nvPicPr>
+                    <pic:cNvPr id="1" name=""/>
+                    <pic:cNvPicPr/>
+                  </pic:nvPicPr>
+                  <pic:blipFill>
+                    <a:blip r:embed="rId11"/>
+                    <a:stretch>
+                      <a:fillRect/>
+                    </a:stretch>
+                  </pic:blipFill>
+                  <pic:spPr>
+                    <a:xfrm>
+                      <a:off x="0" y="0"/>
+                      <a:ext cx="5618815" cy="3506798"/>
+                    </a:xfrm>
+                    <a:prstGeom prst="rect">
+                      <a:avLst/>
+                    </a:prstGeom>
+                  </pic:spPr>
+                </pic:pic>
+              </a:graphicData>
+            </a:graphic>
+          </wp:inline>
+        </w:drawing>
+      </w:r>
+    </w:p>
+    <w:p>
+      <w:pPr>
+        <w:tabs>
+          <w:tab w:val="left" w:pos="7296"/>
+        </w:tabs>
+      </w:pPr>
+    </w:p>
+    <w:p>
+      <w:pPr>
+        <w:tabs>
+          <w:tab w:val="left" w:pos="7296"/>
+        </w:tabs>
+      </w:pPr>
+      <w:bookmarkStart w:id="33" w:name="_GoBack"/>
+      <w:bookmarkEnd w:id="33"/>
     </w:p>
     <w:p>
       <w:pPr>
@@ -12755,7 +13057,25 @@
                 <w:sz w:val="24"/>
                 <w:szCs w:val="24"/>
               </w:rPr>
-              <w:t>Admin then will check feeStatus of Selected students.</w:t>
+              <w:t xml:space="preserve">Admin then will check </w:t>
+            </w:r>
+            <w:proofErr w:type="spellStart"/>
+            <w:r>
+              <w:rPr>
+                <w:rFonts w:ascii="Times New Roman" w:eastAsia="Times New Roman" w:hAnsi="Times New Roman" w:cs="Times New Roman"/>
+                <w:sz w:val="24"/>
+                <w:szCs w:val="24"/>
+              </w:rPr>
+              <w:t>feeStatus</w:t>
+            </w:r>
+            <w:proofErr w:type="spellEnd"/>
+            <w:r>
+              <w:rPr>
+                <w:rFonts w:ascii="Times New Roman" w:eastAsia="Times New Roman" w:hAnsi="Times New Roman" w:cs="Times New Roman"/>
+                <w:sz w:val="24"/>
+                <w:szCs w:val="24"/>
+              </w:rPr>
+              <w:t xml:space="preserve"> of Selected students.</w:t>
             </w:r>
           </w:p>
           <w:p>
@@ -12817,7 +13137,25 @@
                 <w:sz w:val="24"/>
                 <w:szCs w:val="24"/>
               </w:rPr>
-              <w:t>can also modify the feeStatus of students Manually.</w:t>
+              <w:t xml:space="preserve">can also modify the </w:t>
+            </w:r>
+            <w:proofErr w:type="spellStart"/>
+            <w:r>
+              <w:rPr>
+                <w:rFonts w:ascii="Times New Roman" w:eastAsia="Times New Roman" w:hAnsi="Times New Roman" w:cs="Times New Roman"/>
+                <w:sz w:val="24"/>
+                <w:szCs w:val="24"/>
+              </w:rPr>
+              <w:t>feeStatus</w:t>
+            </w:r>
+            <w:proofErr w:type="spellEnd"/>
+            <w:r>
+              <w:rPr>
+                <w:rFonts w:ascii="Times New Roman" w:eastAsia="Times New Roman" w:hAnsi="Times New Roman" w:cs="Times New Roman"/>
+                <w:sz w:val="24"/>
+                <w:szCs w:val="24"/>
+              </w:rPr>
+              <w:t xml:space="preserve"> of students Manually.</w:t>
             </w:r>
           </w:p>
         </w:tc>
@@ -12844,7 +13182,6 @@
                 <w:sz w:val="24"/>
                 <w:szCs w:val="24"/>
               </w:rPr>
-              <w:lastRenderedPageBreak/>
               <w:t>Alternative Scenarios</w:t>
             </w:r>
           </w:p>
@@ -12927,6 +13264,7 @@
                 <w:sz w:val="24"/>
                 <w:szCs w:val="24"/>
               </w:rPr>
+              <w:lastRenderedPageBreak/>
               <w:t>Success Guarantee</w:t>
             </w:r>
           </w:p>
@@ -13392,7 +13730,6 @@
         <w:rPr>
           <w:noProof/>
         </w:rPr>
-        <w:lastRenderedPageBreak/>
         <w:drawing>
           <wp:inline distT="0" distB="0" distL="0" distR="0" wp14:anchorId="174C925E" wp14:editId="7D105C23">
             <wp:extent cx="5943600" cy="4784725"/>
@@ -13409,7 +13746,7 @@
                     <pic:cNvPicPr/>
                   </pic:nvPicPr>
                   <pic:blipFill>
-                    <a:blip r:embed="rId11"/>
+                    <a:blip r:embed="rId12"/>
                     <a:stretch>
                       <a:fillRect/>
                     </a:stretch>
@@ -13736,7 +14073,6 @@
                       <w:rFonts w:ascii="Times New Roman" w:hAnsi="Times New Roman" w:cs="Times New Roman"/>
                       <w:sz w:val="24"/>
                     </w:rPr>
-                    <w:lastRenderedPageBreak/>
                     <w:t>The student fills out the form with accurate and complete information and submits it.</w:t>
                   </w:r>
                 </w:p>
@@ -13940,7 +14276,6 @@
                 <w:sz w:val="24"/>
                 <w:szCs w:val="24"/>
               </w:rPr>
-              <w:lastRenderedPageBreak/>
               <w:t>Pre-Condition</w:t>
             </w:r>
           </w:p>
@@ -14101,6 +14436,7 @@
                 <w:sz w:val="24"/>
                 <w:szCs w:val="24"/>
               </w:rPr>
+              <w:lastRenderedPageBreak/>
               <w:t>Level 3: Advanced Level: The system saves the information in the database and displays a confirmation message to the student.</w:t>
             </w:r>
           </w:p>
@@ -14137,6 +14473,7 @@
                 <w:sz w:val="24"/>
                 <w:szCs w:val="24"/>
               </w:rPr>
+              <w:lastRenderedPageBreak/>
               <w:t>Stake Holders</w:t>
             </w:r>
           </w:p>
@@ -14353,7 +14690,6 @@
                 <w:sz w:val="24"/>
                 <w:szCs w:val="24"/>
               </w:rPr>
-              <w:lastRenderedPageBreak/>
               <w:t>The system should provide clear and concise feedback to the student on the status of their personal information.</w:t>
             </w:r>
           </w:p>
@@ -14393,7 +14729,6 @@
                 <w:sz w:val="24"/>
                 <w:szCs w:val="24"/>
               </w:rPr>
-              <w:lastRenderedPageBreak/>
               <w:t>Special Requirements</w:t>
             </w:r>
           </w:p>
@@ -14701,7 +15036,7 @@
                     <pic:cNvPicPr/>
                   </pic:nvPicPr>
                   <pic:blipFill>
-                    <a:blip r:embed="rId12">
+                    <a:blip r:embed="rId13">
                       <a:extLst>
                         <a:ext uri="{28A0092B-C50C-407E-A947-70E740481C1C}">
                           <a14:useLocalDpi xmlns:a14="http://schemas.microsoft.com/office/drawing/2010/main" val="0"/>
@@ -14831,7 +15166,6 @@
                 <w:sz w:val="24"/>
                 <w:szCs w:val="24"/>
               </w:rPr>
-              <w:lastRenderedPageBreak/>
               <w:t>Scope</w:t>
             </w:r>
           </w:p>
@@ -15073,6 +15407,7 @@
                 <w:sz w:val="24"/>
                 <w:szCs w:val="24"/>
               </w:rPr>
+              <w:lastRenderedPageBreak/>
               <w:t>Pre-Condition</w:t>
             </w:r>
           </w:p>
@@ -15537,7 +15872,6 @@
                 <w:sz w:val="24"/>
                 <w:szCs w:val="24"/>
               </w:rPr>
-              <w:lastRenderedPageBreak/>
               <w:t>The system should be able to generate reports on the exam scheduling and attendance for administrative purposes.</w:t>
             </w:r>
           </w:p>
@@ -15574,7 +15908,6 @@
                 <w:sz w:val="24"/>
                 <w:szCs w:val="24"/>
               </w:rPr>
-              <w:lastRenderedPageBreak/>
               <w:t>Technology and data variation list</w:t>
             </w:r>
           </w:p>
@@ -15802,6 +16135,7 @@
                 <w:sz w:val="24"/>
                 <w:szCs w:val="24"/>
               </w:rPr>
+              <w:lastRenderedPageBreak/>
               <w:t>Prototyping</w:t>
             </w:r>
           </w:p>
@@ -16266,7 +16600,6 @@
                 <w:sz w:val="24"/>
                 <w:szCs w:val="24"/>
               </w:rPr>
-              <w:lastRenderedPageBreak/>
               <w:t>Success Guarantee:</w:t>
             </w:r>
           </w:p>
@@ -16551,7 +16884,16 @@
                 <w:sz w:val="24"/>
                 <w:szCs w:val="24"/>
               </w:rPr>
-              <w:t>Technology and Data Variation List:</w:t>
+              <w:t xml:space="preserve">Technology and Data </w:t>
+            </w:r>
+            <w:r>
+              <w:rPr>
+                <w:rFonts w:ascii="Times New Roman" w:hAnsi="Times New Roman" w:cs="Times New Roman"/>
+                <w:sz w:val="24"/>
+                <w:szCs w:val="24"/>
+              </w:rPr>
+              <w:lastRenderedPageBreak/>
+              <w:t>Variation List:</w:t>
             </w:r>
           </w:p>
         </w:tc>
@@ -16575,7 +16917,17 @@
                 <w:sz w:val="24"/>
                 <w:szCs w:val="24"/>
               </w:rPr>
-              <w:t>The admission system should support multiple languages for the announcement text. The system should be accessible from different devices such as desktops, laptops, tablets, and smartphones. The system should be able to handle a large number of concurrent users during peak admission periods.</w:t>
+              <w:lastRenderedPageBreak/>
+              <w:t xml:space="preserve">The admission system should support multiple languages for the announcement text. The system should be accessible from different devices such as desktops, </w:t>
+            </w:r>
+            <w:r>
+              <w:rPr>
+                <w:rFonts w:ascii="Times New Roman" w:hAnsi="Times New Roman" w:cs="Times New Roman"/>
+                <w:sz w:val="24"/>
+                <w:szCs w:val="24"/>
+              </w:rPr>
+              <w:lastRenderedPageBreak/>
+              <w:t>laptops, tablets, and smartphones. The system should be able to handle a large number of concurrent users during peak admission periods.</w:t>
             </w:r>
           </w:p>
         </w:tc>
@@ -16602,6 +16954,7 @@
                 <w:sz w:val="24"/>
                 <w:szCs w:val="24"/>
               </w:rPr>
+              <w:lastRenderedPageBreak/>
               <w:t>Prototype:</w:t>
             </w:r>
           </w:p>
@@ -16855,7 +17208,6 @@
       </w:pPr>
       <w:bookmarkStart w:id="35" w:name="_Toc140605988"/>
       <w:r>
-        <w:lastRenderedPageBreak/>
         <w:t>HAMZA BADAR (FA21-BSE-055)</w:t>
       </w:r>
       <w:bookmarkEnd w:id="35"/>
@@ -17243,6 +17595,7 @@
               <w:rPr>
                 <w:rFonts w:ascii="Times New Roman" w:hAnsi="Times New Roman" w:cs="Times New Roman"/>
               </w:rPr>
+              <w:lastRenderedPageBreak/>
               <w:t>If data is irrelevant admin will change the data.</w:t>
             </w:r>
           </w:p>
@@ -17361,6 +17714,7 @@
               <w:rPr>
                 <w:rFonts w:ascii="Times New Roman" w:hAnsi="Times New Roman" w:cs="Times New Roman"/>
               </w:rPr>
+              <w:lastRenderedPageBreak/>
               <w:t xml:space="preserve">Level </w:t>
             </w:r>
           </w:p>
@@ -17598,7 +17952,21 @@
               <w:rPr>
                 <w:rFonts w:ascii="Times New Roman" w:hAnsi="Times New Roman" w:cs="Times New Roman"/>
               </w:rPr>
-              <w:t xml:space="preserve">If the list of students results is not available , then the admin cannot </w:t>
+              <w:t xml:space="preserve">If the list of students results is not </w:t>
+            </w:r>
+            <w:proofErr w:type="gramStart"/>
+            <w:r>
+              <w:rPr>
+                <w:rFonts w:ascii="Times New Roman" w:hAnsi="Times New Roman" w:cs="Times New Roman"/>
+              </w:rPr>
+              <w:t>available ,</w:t>
+            </w:r>
+            <w:proofErr w:type="gramEnd"/>
+            <w:r>
+              <w:rPr>
+                <w:rFonts w:ascii="Times New Roman" w:hAnsi="Times New Roman" w:cs="Times New Roman"/>
+              </w:rPr>
+              <w:t xml:space="preserve"> then the admin cannot </w:t>
             </w:r>
             <w:r>
               <w:rPr>
@@ -17636,7 +18004,6 @@
               <w:rPr>
                 <w:rFonts w:ascii="Times New Roman" w:hAnsi="Times New Roman" w:cs="Times New Roman"/>
               </w:rPr>
-              <w:lastRenderedPageBreak/>
               <w:t>Special requirement</w:t>
             </w:r>
           </w:p>
@@ -17880,6 +18247,7 @@
                 <w:sz w:val="24"/>
                 <w:szCs w:val="24"/>
               </w:rPr>
+              <w:lastRenderedPageBreak/>
               <w:t>The system should be able to generate a timetable within a reasonable amount of time.</w:t>
             </w:r>
           </w:p>
@@ -17906,6 +18274,7 @@
               <w:rPr>
                 <w:rFonts w:ascii="Times New Roman" w:hAnsi="Times New Roman" w:cs="Times New Roman"/>
               </w:rPr>
+              <w:lastRenderedPageBreak/>
               <w:t>Prototyping</w:t>
             </w:r>
           </w:p>
@@ -17943,7 +18312,6 @@
         <w:rPr>
           <w:sz w:val="24"/>
         </w:rPr>
-        <w:lastRenderedPageBreak/>
         <w:t>Interface:</w:t>
       </w:r>
     </w:p>
@@ -17968,7 +18336,7 @@
                     <pic:cNvPicPr/>
                   </pic:nvPicPr>
                   <pic:blipFill>
-                    <a:blip r:embed="rId13"/>
+                    <a:blip r:embed="rId14"/>
                     <a:stretch>
                       <a:fillRect/>
                     </a:stretch>
@@ -18281,8 +18649,16 @@
               <w:rPr>
                 <w:rFonts w:ascii="Times New Roman" w:hAnsi="Times New Roman" w:cs="Times New Roman"/>
               </w:rPr>
-              <w:t>The system displays the merit list of admitted students</w:t>
-            </w:r>
+              <w:t xml:space="preserve">The system displays the merit list of admitted </w:t>
+            </w:r>
+            <w:proofErr w:type="gramStart"/>
+            <w:r>
+              <w:rPr>
+                <w:rFonts w:ascii="Times New Roman" w:hAnsi="Times New Roman" w:cs="Times New Roman"/>
+              </w:rPr>
+              <w:t>students</w:t>
+            </w:r>
+            <w:proofErr w:type="gramEnd"/>
             <w:r>
               <w:rPr>
                 <w:rFonts w:ascii="Times New Roman" w:hAnsi="Times New Roman" w:cs="Times New Roman"/>
@@ -18307,6 +18683,7 @@
               <w:rPr>
                 <w:rFonts w:ascii="Times New Roman" w:hAnsi="Times New Roman" w:cs="Times New Roman"/>
               </w:rPr>
+              <w:lastRenderedPageBreak/>
               <w:t>The applicant reviews the merit list to see if their name is listed.</w:t>
             </w:r>
           </w:p>
@@ -18413,7 +18790,6 @@
               <w:rPr>
                 <w:rFonts w:ascii="Times New Roman" w:hAnsi="Times New Roman" w:cs="Times New Roman"/>
               </w:rPr>
-              <w:lastRenderedPageBreak/>
               <w:t>If the applicant's name is not on the merit list, they receive notification that they have not been admitted.</w:t>
             </w:r>
           </w:p>
@@ -18440,7 +18816,6 @@
               <w:rPr>
                 <w:rFonts w:ascii="Times New Roman" w:hAnsi="Times New Roman" w:cs="Times New Roman"/>
               </w:rPr>
-              <w:lastRenderedPageBreak/>
               <w:t xml:space="preserve">Level </w:t>
             </w:r>
           </w:p>
@@ -18917,6 +19292,7 @@
               <w:rPr>
                 <w:rFonts w:ascii="Times New Roman" w:hAnsi="Times New Roman" w:cs="Times New Roman"/>
               </w:rPr>
+              <w:lastRenderedPageBreak/>
               <w:t>Prototyping</w:t>
             </w:r>
           </w:p>
@@ -18955,7 +19331,6 @@
         <w:rPr>
           <w:sz w:val="24"/>
         </w:rPr>
-        <w:lastRenderedPageBreak/>
         <w:t>Interface:</w:t>
       </w:r>
     </w:p>
@@ -18980,7 +19355,7 @@
                     <pic:cNvPicPr/>
                   </pic:nvPicPr>
                   <pic:blipFill>
-                    <a:blip r:embed="rId14"/>
+                    <a:blip r:embed="rId15"/>
                     <a:stretch>
                       <a:fillRect/>
                     </a:stretch>
@@ -19350,16 +19725,7 @@
                 <w:sz w:val="24"/>
                 <w:szCs w:val="24"/>
               </w:rPr>
-              <w:t xml:space="preserve">The student navigates to the "Take Test" section of the dashboard and </w:t>
-            </w:r>
-            <w:r>
-              <w:rPr>
-                <w:rFonts w:ascii="Times New Roman" w:hAnsi="Times New Roman" w:cs="Times New Roman"/>
-                <w:sz w:val="24"/>
-                <w:szCs w:val="24"/>
-              </w:rPr>
-              <w:lastRenderedPageBreak/>
-              <w:t>selects the test they wish to take.</w:t>
+              <w:t>The student navigates to the "Take Test" section of the dashboard and selects the test they wish to take.</w:t>
             </w:r>
           </w:p>
           <w:p>
@@ -19515,7 +19881,6 @@
                 <w:sz w:val="24"/>
                 <w:szCs w:val="24"/>
               </w:rPr>
-              <w:lastRenderedPageBreak/>
               <w:t>The system displays instructions for the test, including the allotted time and any special requirements (such as a secure testing environment or a proctoring service).</w:t>
             </w:r>
           </w:p>
@@ -19704,7 +20069,6 @@
                 <w:sz w:val="24"/>
                 <w:szCs w:val="24"/>
               </w:rPr>
-              <w:lastRenderedPageBreak/>
               <w:t>Preconditions</w:t>
             </w:r>
           </w:p>
@@ -20151,6 +20515,7 @@
                 <w:sz w:val="24"/>
                 <w:szCs w:val="24"/>
               </w:rPr>
+              <w:lastRenderedPageBreak/>
               <w:t>Exceptions</w:t>
             </w:r>
           </w:p>
@@ -20197,7 +20562,6 @@
                 <w:sz w:val="24"/>
                 <w:szCs w:val="24"/>
               </w:rPr>
-              <w:lastRenderedPageBreak/>
               <w:t>If the Student is unable to attend their scheduled testing date due to unforeseen circumstances, they must contact the testing center to reschedule.</w:t>
             </w:r>
           </w:p>
@@ -20251,7 +20615,6 @@
                 <w:sz w:val="24"/>
                 <w:szCs w:val="24"/>
               </w:rPr>
-              <w:lastRenderedPageBreak/>
               <w:t>Special requirements</w:t>
             </w:r>
           </w:p>
@@ -20427,8 +20790,20 @@
                 <w:sz w:val="24"/>
                 <w:szCs w:val="24"/>
               </w:rPr>
-              <w:t>Frequency of occurences</w:t>
-            </w:r>
+              <w:t xml:space="preserve">Frequency of </w:t>
+            </w:r>
+            <w:proofErr w:type="spellStart"/>
+            <w:r>
+              <w:rPr>
+                <w:rFonts w:ascii="Times New Roman" w:hAnsi="Times New Roman" w:cs="Times New Roman"/>
+                <w:b w:val="0"/>
+                <w:caps w:val="0"/>
+                <w:sz w:val="24"/>
+                <w:szCs w:val="24"/>
+              </w:rPr>
+              <w:t>occurences</w:t>
+            </w:r>
+            <w:proofErr w:type="spellEnd"/>
           </w:p>
         </w:tc>
         <w:tc>
@@ -20984,7 +21359,6 @@
                 <w:sz w:val="24"/>
                 <w:szCs w:val="24"/>
               </w:rPr>
-              <w:lastRenderedPageBreak/>
               <w:t>The student clicks the button to generate the challan.</w:t>
             </w:r>
           </w:p>
@@ -21142,7 +21516,6 @@
                 <w:sz w:val="24"/>
                 <w:szCs w:val="24"/>
               </w:rPr>
-              <w:lastRenderedPageBreak/>
               <w:t>The system presents the student with an option to generate a challan</w:t>
             </w:r>
             <w:r>
@@ -21203,7 +21576,6 @@
                 <w:sz w:val="24"/>
                 <w:szCs w:val="24"/>
               </w:rPr>
-              <w:lastRenderedPageBreak/>
               <w:t>The system validates the student's details</w:t>
             </w:r>
             <w:r>
@@ -21402,7 +21774,6 @@
                 <w:sz w:val="24"/>
                 <w:szCs w:val="24"/>
               </w:rPr>
-              <w:lastRenderedPageBreak/>
               <w:t>Preconditions</w:t>
             </w:r>
           </w:p>
@@ -21835,6 +22206,7 @@
                 <w:sz w:val="24"/>
                 <w:szCs w:val="24"/>
               </w:rPr>
+              <w:lastRenderedPageBreak/>
               <w:t>If the Student encounters an issue with the payment channels or payment confirmation, they can contact the finance department for assistance.</w:t>
             </w:r>
           </w:p>
@@ -22044,8 +22416,20 @@
                 <w:sz w:val="24"/>
                 <w:szCs w:val="24"/>
               </w:rPr>
-              <w:t>Frequency of occurences</w:t>
-            </w:r>
+              <w:t xml:space="preserve">Frequency of </w:t>
+            </w:r>
+            <w:proofErr w:type="spellStart"/>
+            <w:r>
+              <w:rPr>
+                <w:rFonts w:ascii="Times New Roman" w:hAnsi="Times New Roman" w:cs="Times New Roman"/>
+                <w:b w:val="0"/>
+                <w:caps w:val="0"/>
+                <w:sz w:val="24"/>
+                <w:szCs w:val="24"/>
+              </w:rPr>
+              <w:t>occurences</w:t>
+            </w:r>
+            <w:proofErr w:type="spellEnd"/>
           </w:p>
         </w:tc>
         <w:tc>
@@ -22602,16 +22986,7 @@
                 <w:sz w:val="24"/>
                 <w:szCs w:val="24"/>
               </w:rPr>
-              <w:t xml:space="preserve">The Student selects a payment method such as bank transfer or </w:t>
-            </w:r>
-            <w:r>
-              <w:rPr>
-                <w:rFonts w:ascii="Times New Roman" w:hAnsi="Times New Roman"/>
-                <w:sz w:val="24"/>
-                <w:szCs w:val="24"/>
-              </w:rPr>
-              <w:lastRenderedPageBreak/>
-              <w:t>by challan number and click on next button.</w:t>
+              <w:t>The Student selects a payment method such as bank transfer or by challan number and click on next button.</w:t>
             </w:r>
           </w:p>
           <w:p>
@@ -22855,16 +23230,25 @@
                 <w:sz w:val="24"/>
                 <w:szCs w:val="24"/>
               </w:rPr>
-              <w:t xml:space="preserve"> the Student to enter the required information according to the payment method such as account </w:t>
-            </w:r>
-            <w:r>
-              <w:rPr>
-                <w:rFonts w:ascii="Times New Roman" w:hAnsi="Times New Roman" w:cs="Times New Roman"/>
-                <w:sz w:val="24"/>
-                <w:szCs w:val="24"/>
-              </w:rPr>
-              <w:lastRenderedPageBreak/>
-              <w:t>number, challan number, branch number.</w:t>
+              <w:t xml:space="preserve"> the Student to enter the required information according to the payment method such as account number, challan number, </w:t>
+            </w:r>
+            <w:proofErr w:type="gramStart"/>
+            <w:r>
+              <w:rPr>
+                <w:rFonts w:ascii="Times New Roman" w:hAnsi="Times New Roman" w:cs="Times New Roman"/>
+                <w:sz w:val="24"/>
+                <w:szCs w:val="24"/>
+              </w:rPr>
+              <w:t>branch</w:t>
+            </w:r>
+            <w:proofErr w:type="gramEnd"/>
+            <w:r>
+              <w:rPr>
+                <w:rFonts w:ascii="Times New Roman" w:hAnsi="Times New Roman" w:cs="Times New Roman"/>
+                <w:sz w:val="24"/>
+                <w:szCs w:val="24"/>
+              </w:rPr>
+              <w:t xml:space="preserve"> number.</w:t>
             </w:r>
           </w:p>
           <w:p>
@@ -23041,7 +23425,6 @@
                 <w:sz w:val="24"/>
                 <w:szCs w:val="24"/>
               </w:rPr>
-              <w:lastRenderedPageBreak/>
               <w:t>Preconditions</w:t>
             </w:r>
           </w:p>
@@ -23452,6 +23835,7 @@
                 <w:sz w:val="24"/>
                 <w:szCs w:val="24"/>
               </w:rPr>
+              <w:lastRenderedPageBreak/>
               <w:t>Exceptions</w:t>
             </w:r>
           </w:p>
@@ -23518,7 +23902,6 @@
                 <w:sz w:val="24"/>
                 <w:szCs w:val="24"/>
               </w:rPr>
-              <w:lastRenderedPageBreak/>
               <w:t>If the payment transaction is successful but there is a delay or error in recording the payment transaction details, the Student or system administrators can contact the finance department for assistance.</w:t>
             </w:r>
           </w:p>
@@ -23572,7 +23955,6 @@
                 <w:sz w:val="24"/>
                 <w:szCs w:val="24"/>
               </w:rPr>
-              <w:lastRenderedPageBreak/>
               <w:t>Special requirements</w:t>
             </w:r>
           </w:p>
@@ -23748,8 +24130,20 @@
                 <w:sz w:val="24"/>
                 <w:szCs w:val="24"/>
               </w:rPr>
-              <w:t>Frequency of occurences</w:t>
-            </w:r>
+              <w:t xml:space="preserve">Frequency of </w:t>
+            </w:r>
+            <w:proofErr w:type="spellStart"/>
+            <w:r>
+              <w:rPr>
+                <w:rFonts w:ascii="Times New Roman" w:hAnsi="Times New Roman" w:cs="Times New Roman"/>
+                <w:b w:val="0"/>
+                <w:caps w:val="0"/>
+                <w:sz w:val="24"/>
+                <w:szCs w:val="24"/>
+              </w:rPr>
+              <w:t>occurences</w:t>
+            </w:r>
+            <w:proofErr w:type="spellEnd"/>
           </w:p>
         </w:tc>
         <w:tc>
@@ -24100,6 +24494,7 @@
                 <w:sz w:val="24"/>
                 <w:szCs w:val="24"/>
               </w:rPr>
+              <w:lastRenderedPageBreak/>
               <w:t>Scope</w:t>
             </w:r>
           </w:p>
@@ -24263,7 +24658,6 @@
                 <w:sz w:val="24"/>
                 <w:szCs w:val="24"/>
               </w:rPr>
-              <w:lastRenderedPageBreak/>
               <w:t>The Student selects a payment method such as bank transfer or by challan number.</w:t>
             </w:r>
           </w:p>
@@ -24419,7 +24813,6 @@
                 <w:sz w:val="24"/>
                 <w:szCs w:val="24"/>
               </w:rPr>
-              <w:lastRenderedPageBreak/>
               <w:t>Preconditions</w:t>
             </w:r>
           </w:p>
@@ -24849,6 +25242,7 @@
                 <w:sz w:val="24"/>
                 <w:szCs w:val="24"/>
               </w:rPr>
+              <w:lastRenderedPageBreak/>
               <w:t>If the payment transaction fails or is declined by the payment gateway or processor, the Student is prompted to correct their payment information or select a different payment method.</w:t>
             </w:r>
           </w:p>
@@ -25093,8 +25487,20 @@
                 <w:sz w:val="24"/>
                 <w:szCs w:val="24"/>
               </w:rPr>
-              <w:t>Frequency of occurences</w:t>
-            </w:r>
+              <w:t xml:space="preserve">Frequency of </w:t>
+            </w:r>
+            <w:proofErr w:type="spellStart"/>
+            <w:r>
+              <w:rPr>
+                <w:rFonts w:ascii="Times New Roman" w:hAnsi="Times New Roman" w:cs="Times New Roman"/>
+                <w:b w:val="0"/>
+                <w:caps w:val="0"/>
+                <w:sz w:val="24"/>
+                <w:szCs w:val="24"/>
+              </w:rPr>
+              <w:t>occurences</w:t>
+            </w:r>
+            <w:proofErr w:type="spellEnd"/>
           </w:p>
         </w:tc>
         <w:tc>
@@ -25234,6 +25640,7 @@
         <w:rPr>
           <w:sz w:val="24"/>
         </w:rPr>
+        <w:lastRenderedPageBreak/>
         <w:t>Interface:</w:t>
       </w:r>
     </w:p>
@@ -25258,7 +25665,7 @@
                     <pic:cNvPicPr/>
                   </pic:nvPicPr>
                   <pic:blipFill rotWithShape="1">
-                    <a:blip r:embed="rId15">
+                    <a:blip r:embed="rId16">
                       <a:extLst>
                         <a:ext uri="{28A0092B-C50C-407E-A947-70E740481C1C}">
                           <a14:useLocalDpi xmlns:a14="http://schemas.microsoft.com/office/drawing/2010/main" val="0"/>
@@ -25321,7 +25728,6 @@
         <w:rPr>
           <w:noProof/>
         </w:rPr>
-        <w:lastRenderedPageBreak/>
         <w:drawing>
           <wp:inline distT="0" distB="0" distL="0" distR="0" wp14:anchorId="2993F466" wp14:editId="2993F467">
             <wp:extent cx="3696216" cy="2762636"/>
@@ -25338,7 +25744,7 @@
                     <pic:cNvPicPr/>
                   </pic:nvPicPr>
                   <pic:blipFill>
-                    <a:blip r:embed="rId16">
+                    <a:blip r:embed="rId17">
                       <a:extLst>
                         <a:ext uri="{28A0092B-C50C-407E-A947-70E740481C1C}">
                           <a14:useLocalDpi xmlns:a14="http://schemas.microsoft.com/office/drawing/2010/main" val="0"/>
@@ -25376,6 +25782,7 @@
         <w:rPr>
           <w:noProof/>
         </w:rPr>
+        <w:lastRenderedPageBreak/>
         <w:drawing>
           <wp:anchor distT="0" distB="0" distL="114300" distR="114300" simplePos="0" relativeHeight="251660288" behindDoc="0" locked="0" layoutInCell="1" allowOverlap="1" wp14:anchorId="2993F468" wp14:editId="2993F469">
             <wp:simplePos x="0" y="0"/>
@@ -25400,7 +25807,7 @@
                     <pic:cNvPicPr/>
                   </pic:nvPicPr>
                   <pic:blipFill rotWithShape="1">
-                    <a:blip r:embed="rId17">
+                    <a:blip r:embed="rId18">
                       <a:extLst>
                         <a:ext uri="{28A0092B-C50C-407E-A947-70E740481C1C}">
                           <a14:useLocalDpi xmlns:a14="http://schemas.microsoft.com/office/drawing/2010/main" val="0"/>
@@ -25511,8 +25918,13 @@
         <w:pStyle w:val="Heading3"/>
       </w:pPr>
       <w:bookmarkStart w:id="37" w:name="_Toc140605990"/>
-      <w:r>
-        <w:t>Daniyal Nawaz (FA21-BSE-083):</w:t>
+      <w:proofErr w:type="spellStart"/>
+      <w:r>
+        <w:t>Daniyal</w:t>
+      </w:r>
+      <w:proofErr w:type="spellEnd"/>
+      <w:r>
+        <w:t xml:space="preserve"> Nawaz (FA21-BSE-083):</w:t>
       </w:r>
       <w:bookmarkEnd w:id="37"/>
     </w:p>
@@ -25798,7 +26210,6 @@
                 <w:sz w:val="24"/>
                 <w:szCs w:val="24"/>
               </w:rPr>
-              <w:lastRenderedPageBreak/>
               <w:t>Faculty: Wants to access course materials, view student records, and communicate with students.</w:t>
             </w:r>
           </w:p>
@@ -25845,7 +26256,6 @@
                 <w:sz w:val="24"/>
                 <w:szCs w:val="24"/>
               </w:rPr>
-              <w:lastRenderedPageBreak/>
               <w:t>Preconditions:</w:t>
             </w:r>
           </w:p>
@@ -26105,6 +26515,7 @@
                 <w:sz w:val="24"/>
                 <w:szCs w:val="24"/>
               </w:rPr>
+              <w:lastRenderedPageBreak/>
               <w:t xml:space="preserve"> If the user's session times out, the system logs the user out and redirects them to the login page.</w:t>
             </w:r>
           </w:p>
@@ -26132,6 +26543,7 @@
                 <w:sz w:val="24"/>
                 <w:szCs w:val="24"/>
               </w:rPr>
+              <w:lastRenderedPageBreak/>
               <w:t>Frequency of Occurrence:</w:t>
             </w:r>
           </w:p>
@@ -26851,7 +27263,6 @@
                 <w:sz w:val="24"/>
                 <w:szCs w:val="24"/>
               </w:rPr>
-              <w:lastRenderedPageBreak/>
               <w:t>The system presents the admission application form to the user.</w:t>
             </w:r>
           </w:p>
@@ -26955,7 +27366,6 @@
                 <w:sz w:val="24"/>
                 <w:szCs w:val="24"/>
               </w:rPr>
-              <w:lastRenderedPageBreak/>
               <w:t>Success Guarantee:</w:t>
             </w:r>
           </w:p>
@@ -27072,6 +27482,7 @@
                 <w:sz w:val="24"/>
                 <w:szCs w:val="24"/>
               </w:rPr>
+              <w:lastRenderedPageBreak/>
               <w:t>If the user encounters technical issues while filling out the application form, the system provides a support contact for assistance.</w:t>
             </w:r>
           </w:p>
@@ -27099,6 +27510,7 @@
                 <w:sz w:val="24"/>
                 <w:szCs w:val="24"/>
               </w:rPr>
+              <w:lastRenderedPageBreak/>
               <w:t>Frequency of Occurrence:</w:t>
             </w:r>
           </w:p>
@@ -27247,7 +27659,16 @@
                 <w:sz w:val="24"/>
                 <w:szCs w:val="24"/>
               </w:rPr>
-              <w:t xml:space="preserve">A prototype of </w:t>
+              <w:t xml:space="preserve">A prototype </w:t>
+            </w:r>
+            <w:proofErr w:type="gramStart"/>
+            <w:r>
+              <w:rPr>
+                <w:rFonts w:ascii="Times New Roman" w:hAnsi="Times New Roman" w:cs="Times New Roman"/>
+                <w:sz w:val="24"/>
+                <w:szCs w:val="24"/>
+              </w:rPr>
+              <w:t xml:space="preserve">of </w:t>
             </w:r>
             <w:r>
               <w:rPr>
@@ -27271,7 +27692,16 @@
                 <w:sz w:val="24"/>
                 <w:szCs w:val="24"/>
               </w:rPr>
-              <w:t xml:space="preserve">he </w:t>
+              <w:t>he</w:t>
+            </w:r>
+            <w:proofErr w:type="gramEnd"/>
+            <w:r>
+              <w:rPr>
+                <w:rFonts w:ascii="Times New Roman" w:hAnsi="Times New Roman" w:cs="Times New Roman"/>
+                <w:sz w:val="24"/>
+                <w:szCs w:val="24"/>
+              </w:rPr>
+              <w:t xml:space="preserve"> </w:t>
             </w:r>
             <w:r>
               <w:rPr>
@@ -27976,6 +28406,7 @@
                 <w:sz w:val="24"/>
                 <w:szCs w:val="24"/>
               </w:rPr>
+              <w:lastRenderedPageBreak/>
               <w:t>The system validates the user's eligibility for the test, based on their admission status and other relevant criteria.</w:t>
             </w:r>
           </w:p>
@@ -28098,6 +28529,7 @@
                 <w:sz w:val="24"/>
                 <w:szCs w:val="24"/>
               </w:rPr>
+              <w:lastRenderedPageBreak/>
               <w:t>Success Guarantee:</w:t>
             </w:r>
           </w:p>
@@ -28408,7 +28840,25 @@
                 <w:sz w:val="24"/>
                 <w:szCs w:val="24"/>
               </w:rPr>
-              <w:t>A prototype of the apply for test feature can be created using web application frameworks such as Ruby on Rails, Django, or Laravel.</w:t>
+              <w:t xml:space="preserve">A prototype of </w:t>
+            </w:r>
+            <w:proofErr w:type="gramStart"/>
+            <w:r>
+              <w:rPr>
+                <w:rFonts w:ascii="Times New Roman" w:hAnsi="Times New Roman" w:cs="Times New Roman"/>
+                <w:sz w:val="24"/>
+                <w:szCs w:val="24"/>
+              </w:rPr>
+              <w:t>the apply</w:t>
+            </w:r>
+            <w:proofErr w:type="gramEnd"/>
+            <w:r>
+              <w:rPr>
+                <w:rFonts w:ascii="Times New Roman" w:hAnsi="Times New Roman" w:cs="Times New Roman"/>
+                <w:sz w:val="24"/>
+                <w:szCs w:val="24"/>
+              </w:rPr>
+              <w:t xml:space="preserve"> for test feature can be created using web application frameworks such as Ruby on Rails, Django, or Laravel.</w:t>
             </w:r>
           </w:p>
         </w:tc>
@@ -28438,7 +28888,6 @@
                 <w:sz w:val="24"/>
                 <w:szCs w:val="24"/>
               </w:rPr>
-              <w:lastRenderedPageBreak/>
               <w:t>Level:</w:t>
             </w:r>
           </w:p>
@@ -28704,7 +29153,7 @@
                     </pic:cNvPicPr>
                   </pic:nvPicPr>
                   <pic:blipFill>
-                    <a:blip r:embed="rId18">
+                    <a:blip r:embed="rId19">
                       <a:extLst>
                         <a:ext uri="{28A0092B-C50C-407E-A947-70E740481C1C}">
                           <a14:useLocalDpi xmlns:a14="http://schemas.microsoft.com/office/drawing/2010/main" val="0"/>
@@ -28757,7 +29206,7 @@
                     </pic:cNvPicPr>
                   </pic:nvPicPr>
                   <pic:blipFill>
-                    <a:blip r:embed="rId19">
+                    <a:blip r:embed="rId20">
                       <a:extLst>
                         <a:ext uri="{28A0092B-C50C-407E-A947-70E740481C1C}">
                           <a14:useLocalDpi xmlns:a14="http://schemas.microsoft.com/office/drawing/2010/main" val="0"/>
@@ -28811,7 +29260,7 @@
                     </pic:cNvPicPr>
                   </pic:nvPicPr>
                   <pic:blipFill>
-                    <a:blip r:embed="rId20">
+                    <a:blip r:embed="rId21">
                       <a:extLst>
                         <a:ext uri="{28A0092B-C50C-407E-A947-70E740481C1C}">
                           <a14:useLocalDpi xmlns:a14="http://schemas.microsoft.com/office/drawing/2010/main" val="0"/>
@@ -29806,7 +30255,21 @@
               <w:rPr>
                 <w:rFonts w:ascii="Times New Roman" w:hAnsi="Times New Roman" w:cs="Times New Roman"/>
               </w:rPr>
-              <w:t xml:space="preserve"> Student: A person who is applying for admission to the university&lt;br&gt;- Staff Member: A person who is responsible for managing the admission process</w:t>
+              <w:t xml:space="preserve"> Student: A person who is applying for admission to the university&lt;</w:t>
+            </w:r>
+            <w:proofErr w:type="spellStart"/>
+            <w:r>
+              <w:rPr>
+                <w:rFonts w:ascii="Times New Roman" w:hAnsi="Times New Roman" w:cs="Times New Roman"/>
+              </w:rPr>
+              <w:t>br</w:t>
+            </w:r>
+            <w:proofErr w:type="spellEnd"/>
+            <w:r>
+              <w:rPr>
+                <w:rFonts w:ascii="Times New Roman" w:hAnsi="Times New Roman" w:cs="Times New Roman"/>
+              </w:rPr>
+              <w:t>&gt;- Staff Member: A person who is responsible for managing the admission process</w:t>
             </w:r>
           </w:p>
         </w:tc>
@@ -31570,7 +32033,7 @@
                     <pic:cNvPicPr/>
                   </pic:nvPicPr>
                   <pic:blipFill>
-                    <a:blip r:embed="rId21">
+                    <a:blip r:embed="rId22">
                       <a:extLst>
                         <a:ext uri="{28A0092B-C50C-407E-A947-70E740481C1C}">
                           <a14:useLocalDpi xmlns:a14="http://schemas.microsoft.com/office/drawing/2010/main" val="0"/>
@@ -32847,7 +33310,7 @@
                     <pic:cNvPicPr/>
                   </pic:nvPicPr>
                   <pic:blipFill>
-                    <a:blip r:embed="rId22">
+                    <a:blip r:embed="rId23">
                       <a:extLst>
                         <a:ext uri="{28A0092B-C50C-407E-A947-70E740481C1C}">
                           <a14:useLocalDpi xmlns:a14="http://schemas.microsoft.com/office/drawing/2010/main" val="0"/>
@@ -33180,7 +33643,6 @@
                 <w:sz w:val="24"/>
                 <w:szCs w:val="24"/>
               </w:rPr>
-              <w:lastRenderedPageBreak/>
               <w:t>Preconditions</w:t>
             </w:r>
           </w:p>
@@ -34090,7 +34552,7 @@
                     <pic:cNvPicPr/>
                   </pic:nvPicPr>
                   <pic:blipFill>
-                    <a:blip r:embed="rId23">
+                    <a:blip r:embed="rId24">
                       <a:extLst>
                         <a:ext uri="{28A0092B-C50C-407E-A947-70E740481C1C}">
                           <a14:useLocalDpi xmlns:a14="http://schemas.microsoft.com/office/drawing/2010/main" val="0"/>
@@ -35202,7 +35664,7 @@
                     <pic:cNvPicPr/>
                   </pic:nvPicPr>
                   <pic:blipFill>
-                    <a:blip r:embed="rId24">
+                    <a:blip r:embed="rId25">
                       <a:extLst>
                         <a:ext uri="{28A0092B-C50C-407E-A947-70E740481C1C}">
                           <a14:useLocalDpi xmlns:a14="http://schemas.microsoft.com/office/drawing/2010/main" val="0"/>
@@ -35329,7 +35791,7 @@
                     </pic:cNvPicPr>
                   </pic:nvPicPr>
                   <pic:blipFill>
-                    <a:blip r:embed="rId25">
+                    <a:blip r:embed="rId26">
                       <a:extLst>
                         <a:ext uri="{28A0092B-C50C-407E-A947-70E740481C1C}">
                           <a14:useLocalDpi xmlns:a14="http://schemas.microsoft.com/office/drawing/2010/main" val="0"/>
@@ -35454,7 +35916,7 @@
                     <pic:cNvPicPr/>
                   </pic:nvPicPr>
                   <pic:blipFill>
-                    <a:blip r:embed="rId26">
+                    <a:blip r:embed="rId27">
                       <a:extLst>
                         <a:ext uri="{28A0092B-C50C-407E-A947-70E740481C1C}">
                           <a14:useLocalDpi xmlns:a14="http://schemas.microsoft.com/office/drawing/2010/main" val="0"/>
@@ -35509,7 +35971,7 @@
                     <pic:cNvPicPr/>
                   </pic:nvPicPr>
                   <pic:blipFill>
-                    <a:blip r:embed="rId27"/>
+                    <a:blip r:embed="rId28"/>
                     <a:stretch>
                       <a:fillRect/>
                     </a:stretch>
@@ -35563,7 +36025,7 @@
                     <pic:cNvPicPr/>
                   </pic:nvPicPr>
                   <pic:blipFill>
-                    <a:blip r:embed="rId28">
+                    <a:blip r:embed="rId29">
                       <a:extLst>
                         <a:ext uri="{28A0092B-C50C-407E-A947-70E740481C1C}">
                           <a14:useLocalDpi xmlns:a14="http://schemas.microsoft.com/office/drawing/2010/main" val="0"/>
@@ -35623,7 +36085,7 @@
                     <pic:cNvPicPr/>
                   </pic:nvPicPr>
                   <pic:blipFill>
-                    <a:blip r:embed="rId29">
+                    <a:blip r:embed="rId30">
                       <a:extLst>
                         <a:ext uri="{28A0092B-C50C-407E-A947-70E740481C1C}">
                           <a14:useLocalDpi xmlns:a14="http://schemas.microsoft.com/office/drawing/2010/main" val="0"/>
@@ -35664,10 +36126,18 @@
       <w:bookmarkStart w:id="50" w:name="_Toc140606001"/>
       <w:r>
         <w:lastRenderedPageBreak/>
-        <w:t>Use Case: Scheduling Test</w:t>
-      </w:r>
-      <w:r>
-        <w:t xml:space="preserve">  MAHAD WAJID  (FA21-BSE-057)</w:t>
+        <w:t xml:space="preserve">Use Case: Scheduling </w:t>
+      </w:r>
+      <w:proofErr w:type="gramStart"/>
+      <w:r>
+        <w:t>Test</w:t>
+      </w:r>
+      <w:r>
+        <w:t xml:space="preserve">  MAHAD</w:t>
+      </w:r>
+      <w:proofErr w:type="gramEnd"/>
+      <w:r>
+        <w:t xml:space="preserve"> WAJID  (FA21-BSE-057)</w:t>
       </w:r>
       <w:bookmarkEnd w:id="50"/>
     </w:p>
@@ -35692,7 +36162,7 @@
                     <pic:cNvPicPr/>
                   </pic:nvPicPr>
                   <pic:blipFill>
-                    <a:blip r:embed="rId30">
+                    <a:blip r:embed="rId31">
                       <a:extLst>
                         <a:ext uri="{28A0092B-C50C-407E-A947-70E740481C1C}">
                           <a14:useLocalDpi xmlns:a14="http://schemas.microsoft.com/office/drawing/2010/main" val="0"/>
@@ -35742,7 +36212,15 @@
         <w:t>Announcement MAHAD</w:t>
       </w:r>
       <w:r>
-        <w:t xml:space="preserve"> WAJID  (FA21-BSE-057)</w:t>
+        <w:t xml:space="preserve"> </w:t>
+      </w:r>
+      <w:proofErr w:type="gramStart"/>
+      <w:r>
+        <w:t>WAJID  (</w:t>
+      </w:r>
+      <w:proofErr w:type="gramEnd"/>
+      <w:r>
+        <w:t>FA21-BSE-057)</w:t>
       </w:r>
       <w:bookmarkEnd w:id="51"/>
     </w:p>
@@ -35767,7 +36245,7 @@
                     <pic:cNvPicPr/>
                   </pic:nvPicPr>
                   <pic:blipFill>
-                    <a:blip r:embed="rId31">
+                    <a:blip r:embed="rId32">
                       <a:extLst>
                         <a:ext uri="{28A0092B-C50C-407E-A947-70E740481C1C}">
                           <a14:useLocalDpi xmlns:a14="http://schemas.microsoft.com/office/drawing/2010/main" val="0"/>
@@ -35829,7 +36307,7 @@
                     <pic:cNvPicPr/>
                   </pic:nvPicPr>
                   <pic:blipFill>
-                    <a:blip r:embed="rId32">
+                    <a:blip r:embed="rId33">
                       <a:extLst>
                         <a:ext uri="{28A0092B-C50C-407E-A947-70E740481C1C}">
                           <a14:useLocalDpi xmlns:a14="http://schemas.microsoft.com/office/drawing/2010/main" val="0"/>
@@ -35899,7 +36377,7 @@
                     <pic:cNvPicPr/>
                   </pic:nvPicPr>
                   <pic:blipFill>
-                    <a:blip r:embed="rId33">
+                    <a:blip r:embed="rId34">
                       <a:extLst>
                         <a:ext uri="{28A0092B-C50C-407E-A947-70E740481C1C}">
                           <a14:useLocalDpi xmlns:a14="http://schemas.microsoft.com/office/drawing/2010/main" val="0"/>
@@ -35958,7 +36436,7 @@
                     <pic:cNvPicPr/>
                   </pic:nvPicPr>
                   <pic:blipFill>
-                    <a:blip r:embed="rId34">
+                    <a:blip r:embed="rId35">
                       <a:extLst>
                         <a:ext uri="{28A0092B-C50C-407E-A947-70E740481C1C}">
                           <a14:useLocalDpi xmlns:a14="http://schemas.microsoft.com/office/drawing/2010/main" val="0"/>
@@ -36023,7 +36501,7 @@
                     </pic:cNvPicPr>
                   </pic:nvPicPr>
                   <pic:blipFill>
-                    <a:blip r:embed="rId35">
+                    <a:blip r:embed="rId36">
                       <a:extLst>
                         <a:ext uri="{28A0092B-C50C-407E-A947-70E740481C1C}">
                           <a14:useLocalDpi xmlns:a14="http://schemas.microsoft.com/office/drawing/2010/main" val="0"/>
@@ -36090,7 +36568,7 @@
                     </pic:cNvPicPr>
                   </pic:nvPicPr>
                   <pic:blipFill>
-                    <a:blip r:embed="rId36">
+                    <a:blip r:embed="rId37">
                       <a:extLst>
                         <a:ext uri="{28A0092B-C50C-407E-A947-70E740481C1C}">
                           <a14:useLocalDpi xmlns:a14="http://schemas.microsoft.com/office/drawing/2010/main" val="0"/>
@@ -36253,12 +36731,21 @@
                 <w:szCs w:val="24"/>
               </w:rPr>
             </w:pPr>
-            <w:r>
-              <w:rPr>
-                <w:rFonts w:ascii="Times New Roman" w:hAnsi="Times New Roman" w:cs="Times New Roman"/>
-                <w:szCs w:val="24"/>
-              </w:rPr>
-              <w:t>admissionConfirmation (</w:t>
+            <w:proofErr w:type="spellStart"/>
+            <w:r>
+              <w:rPr>
+                <w:rFonts w:ascii="Times New Roman" w:hAnsi="Times New Roman" w:cs="Times New Roman"/>
+                <w:szCs w:val="24"/>
+              </w:rPr>
+              <w:t>admissionConfirmation</w:t>
+            </w:r>
+            <w:proofErr w:type="spellEnd"/>
+            <w:r>
+              <w:rPr>
+                <w:rFonts w:ascii="Times New Roman" w:hAnsi="Times New Roman" w:cs="Times New Roman"/>
+                <w:szCs w:val="24"/>
+              </w:rPr>
+              <w:t xml:space="preserve"> (</w:t>
             </w:r>
             <w:r>
               <w:rPr>
@@ -36267,32 +36754,68 @@
               </w:rPr>
               <w:br/>
             </w:r>
+            <w:proofErr w:type="spellStart"/>
             <w:r>
               <w:rPr>
                 <w:rFonts w:ascii="Times New Roman" w:hAnsi="Times New Roman" w:cs="Times New Roman"/>
                 <w:b w:val="0"/>
                 <w:szCs w:val="24"/>
               </w:rPr>
-              <w:t>admissionID:int,</w:t>
-            </w:r>
+              <w:t>admissionID:int</w:t>
+            </w:r>
+            <w:proofErr w:type="spellEnd"/>
             <w:r>
               <w:rPr>
                 <w:rFonts w:ascii="Times New Roman" w:hAnsi="Times New Roman" w:cs="Times New Roman"/>
                 <w:b w:val="0"/>
                 <w:szCs w:val="24"/>
               </w:rPr>
+              <w:t>,</w:t>
+            </w:r>
+            <w:r>
+              <w:rPr>
+                <w:rFonts w:ascii="Times New Roman" w:hAnsi="Times New Roman" w:cs="Times New Roman"/>
+                <w:b w:val="0"/>
+                <w:szCs w:val="24"/>
+              </w:rPr>
               <w:br/>
-              <w:t>std_name:String,</w:t>
-            </w:r>
+            </w:r>
+            <w:proofErr w:type="spellStart"/>
             <w:r>
               <w:rPr>
                 <w:rFonts w:ascii="Times New Roman" w:hAnsi="Times New Roman" w:cs="Times New Roman"/>
                 <w:b w:val="0"/>
                 <w:szCs w:val="24"/>
               </w:rPr>
+              <w:t>std_name:String</w:t>
+            </w:r>
+            <w:proofErr w:type="spellEnd"/>
+            <w:r>
+              <w:rPr>
+                <w:rFonts w:ascii="Times New Roman" w:hAnsi="Times New Roman" w:cs="Times New Roman"/>
+                <w:b w:val="0"/>
+                <w:szCs w:val="24"/>
+              </w:rPr>
+              <w:t>,</w:t>
+            </w:r>
+            <w:r>
+              <w:rPr>
+                <w:rFonts w:ascii="Times New Roman" w:hAnsi="Times New Roman" w:cs="Times New Roman"/>
+                <w:b w:val="0"/>
+                <w:szCs w:val="24"/>
+              </w:rPr>
               <w:br/>
+            </w:r>
+            <w:proofErr w:type="spellStart"/>
+            <w:r>
+              <w:rPr>
+                <w:rFonts w:ascii="Times New Roman" w:hAnsi="Times New Roman" w:cs="Times New Roman"/>
+                <w:b w:val="0"/>
+                <w:szCs w:val="24"/>
+              </w:rPr>
               <w:t>feeStatus:boolean</w:t>
             </w:r>
+            <w:proofErr w:type="spellEnd"/>
             <w:r>
               <w:rPr>
                 <w:rFonts w:ascii="Times New Roman" w:hAnsi="Times New Roman" w:cs="Times New Roman"/>
@@ -36554,7 +37077,21 @@
               <w:rPr>
                 <w:rFonts w:ascii="Times New Roman" w:hAnsi="Times New Roman" w:cs="Times New Roman"/>
               </w:rPr>
-              <w:t>• The student is officially registered as a student of the university for the specified program.</w:t>
+              <w:t xml:space="preserve">• The student is officially registered as a student of the </w:t>
+            </w:r>
+            <w:proofErr w:type="gramStart"/>
+            <w:r>
+              <w:rPr>
+                <w:rFonts w:ascii="Times New Roman" w:hAnsi="Times New Roman" w:cs="Times New Roman"/>
+              </w:rPr>
+              <w:t>university for the specified program</w:t>
+            </w:r>
+            <w:proofErr w:type="gramEnd"/>
+            <w:r>
+              <w:rPr>
+                <w:rFonts w:ascii="Times New Roman" w:hAnsi="Times New Roman" w:cs="Times New Roman"/>
+              </w:rPr>
+              <w:t>.</w:t>
             </w:r>
           </w:p>
         </w:tc>
@@ -36619,11 +37156,19 @@
                 <w:rFonts w:ascii="Times New Roman" w:hAnsi="Times New Roman" w:cs="Times New Roman"/>
               </w:rPr>
             </w:pPr>
-            <w:r>
-              <w:rPr>
-                <w:rFonts w:ascii="Times New Roman" w:hAnsi="Times New Roman" w:cs="Times New Roman"/>
-              </w:rPr>
-              <w:t xml:space="preserve">notifyStudents </w:t>
+            <w:proofErr w:type="spellStart"/>
+            <w:r>
+              <w:rPr>
+                <w:rFonts w:ascii="Times New Roman" w:hAnsi="Times New Roman" w:cs="Times New Roman"/>
+              </w:rPr>
+              <w:t>notifyStudents</w:t>
+            </w:r>
+            <w:proofErr w:type="spellEnd"/>
+            <w:r>
+              <w:rPr>
+                <w:rFonts w:ascii="Times New Roman" w:hAnsi="Times New Roman" w:cs="Times New Roman"/>
+              </w:rPr>
+              <w:t xml:space="preserve"> </w:t>
             </w:r>
             <w:r>
               <w:rPr>
@@ -36901,12 +37446,53 @@
                 <w:szCs w:val="24"/>
               </w:rPr>
             </w:pPr>
-            <w:r>
-              <w:rPr>
-                <w:rFonts w:ascii="Times New Roman" w:hAnsi="Times New Roman" w:cs="Times New Roman"/>
-                <w:szCs w:val="24"/>
-              </w:rPr>
-              <w:t>enterPersonalInfo(firstName: string, lastName: string, email: string, phone: string, address: string)</w:t>
+            <w:proofErr w:type="spellStart"/>
+            <w:r>
+              <w:rPr>
+                <w:rFonts w:ascii="Times New Roman" w:hAnsi="Times New Roman" w:cs="Times New Roman"/>
+                <w:szCs w:val="24"/>
+              </w:rPr>
+              <w:t>enterPersonalInfo</w:t>
+            </w:r>
+            <w:proofErr w:type="spellEnd"/>
+            <w:r>
+              <w:rPr>
+                <w:rFonts w:ascii="Times New Roman" w:hAnsi="Times New Roman" w:cs="Times New Roman"/>
+                <w:szCs w:val="24"/>
+              </w:rPr>
+              <w:t>(</w:t>
+            </w:r>
+            <w:proofErr w:type="spellStart"/>
+            <w:r>
+              <w:rPr>
+                <w:rFonts w:ascii="Times New Roman" w:hAnsi="Times New Roman" w:cs="Times New Roman"/>
+                <w:szCs w:val="24"/>
+              </w:rPr>
+              <w:t>firstName</w:t>
+            </w:r>
+            <w:proofErr w:type="spellEnd"/>
+            <w:r>
+              <w:rPr>
+                <w:rFonts w:ascii="Times New Roman" w:hAnsi="Times New Roman" w:cs="Times New Roman"/>
+                <w:szCs w:val="24"/>
+              </w:rPr>
+              <w:t xml:space="preserve">: string, </w:t>
+            </w:r>
+            <w:proofErr w:type="spellStart"/>
+            <w:r>
+              <w:rPr>
+                <w:rFonts w:ascii="Times New Roman" w:hAnsi="Times New Roman" w:cs="Times New Roman"/>
+                <w:szCs w:val="24"/>
+              </w:rPr>
+              <w:t>lastName</w:t>
+            </w:r>
+            <w:proofErr w:type="spellEnd"/>
+            <w:r>
+              <w:rPr>
+                <w:rFonts w:ascii="Times New Roman" w:hAnsi="Times New Roman" w:cs="Times New Roman"/>
+                <w:szCs w:val="24"/>
+              </w:rPr>
+              <w:t>: string, email: string, phone: string, address: string)</w:t>
             </w:r>
           </w:p>
         </w:tc>
@@ -37188,7 +37774,15 @@
       </w:pPr>
       <w:bookmarkStart w:id="63" w:name="_Toc140606013"/>
       <w:r>
-        <w:t>Use Case: Scheduling Test  MAHAD WAJID  (FA21-BSE-057)</w:t>
+        <w:t xml:space="preserve">Use Case: Scheduling </w:t>
+      </w:r>
+      <w:proofErr w:type="gramStart"/>
+      <w:r>
+        <w:t>Test  MAHAD</w:t>
+      </w:r>
+      <w:proofErr w:type="gramEnd"/>
+      <w:r>
+        <w:t xml:space="preserve"> WAJID  (FA21-BSE-057)</w:t>
       </w:r>
       <w:bookmarkEnd w:id="63"/>
     </w:p>
@@ -37907,13 +38501,23 @@
                 <w:szCs w:val="24"/>
               </w:rPr>
             </w:pPr>
-            <w:r>
-              <w:rPr>
-                <w:rFonts w:ascii="Times New Roman" w:hAnsi="Times New Roman" w:cs="Times New Roman"/>
-                <w:sz w:val="24"/>
-                <w:szCs w:val="24"/>
-              </w:rPr>
-              <w:t>takeTest ()</w:t>
+            <w:proofErr w:type="spellStart"/>
+            <w:r>
+              <w:rPr>
+                <w:rFonts w:ascii="Times New Roman" w:hAnsi="Times New Roman" w:cs="Times New Roman"/>
+                <w:sz w:val="24"/>
+                <w:szCs w:val="24"/>
+              </w:rPr>
+              <w:t>takeTest</w:t>
+            </w:r>
+            <w:proofErr w:type="spellEnd"/>
+            <w:r>
+              <w:rPr>
+                <w:rFonts w:ascii="Times New Roman" w:hAnsi="Times New Roman" w:cs="Times New Roman"/>
+                <w:sz w:val="24"/>
+                <w:szCs w:val="24"/>
+              </w:rPr>
+              <w:t xml:space="preserve"> ()</w:t>
             </w:r>
           </w:p>
         </w:tc>
@@ -38107,7 +38711,25 @@
                 <w:sz w:val="24"/>
                 <w:szCs w:val="24"/>
               </w:rPr>
-              <w:t>The takeTest instance is created for the student.</w:t>
+              <w:t xml:space="preserve">The </w:t>
+            </w:r>
+            <w:proofErr w:type="spellStart"/>
+            <w:r>
+              <w:rPr>
+                <w:rFonts w:ascii="Times New Roman" w:hAnsi="Times New Roman" w:cs="Times New Roman"/>
+                <w:sz w:val="24"/>
+                <w:szCs w:val="24"/>
+              </w:rPr>
+              <w:t>takeTest</w:t>
+            </w:r>
+            <w:proofErr w:type="spellEnd"/>
+            <w:r>
+              <w:rPr>
+                <w:rFonts w:ascii="Times New Roman" w:hAnsi="Times New Roman" w:cs="Times New Roman"/>
+                <w:sz w:val="24"/>
+                <w:szCs w:val="24"/>
+              </w:rPr>
+              <w:t xml:space="preserve"> instance is created for the student.</w:t>
             </w:r>
           </w:p>
           <w:p>
@@ -38130,7 +38752,25 @@
                 <w:sz w:val="24"/>
                 <w:szCs w:val="24"/>
               </w:rPr>
-              <w:t>The takeTest instance is associated with the student.</w:t>
+              <w:t xml:space="preserve">The </w:t>
+            </w:r>
+            <w:proofErr w:type="spellStart"/>
+            <w:r>
+              <w:rPr>
+                <w:rFonts w:ascii="Times New Roman" w:hAnsi="Times New Roman" w:cs="Times New Roman"/>
+                <w:sz w:val="24"/>
+                <w:szCs w:val="24"/>
+              </w:rPr>
+              <w:t>takeTest</w:t>
+            </w:r>
+            <w:proofErr w:type="spellEnd"/>
+            <w:r>
+              <w:rPr>
+                <w:rFonts w:ascii="Times New Roman" w:hAnsi="Times New Roman" w:cs="Times New Roman"/>
+                <w:sz w:val="24"/>
+                <w:szCs w:val="24"/>
+              </w:rPr>
+              <w:t xml:space="preserve"> instance is associated with the student.</w:t>
             </w:r>
           </w:p>
           <w:p>
@@ -38176,7 +38816,25 @@
                 <w:sz w:val="24"/>
                 <w:szCs w:val="24"/>
               </w:rPr>
-              <w:t>The studentProgress became progress.</w:t>
+              <w:t xml:space="preserve">The </w:t>
+            </w:r>
+            <w:proofErr w:type="spellStart"/>
+            <w:r>
+              <w:rPr>
+                <w:rFonts w:ascii="Times New Roman" w:hAnsi="Times New Roman" w:cs="Times New Roman"/>
+                <w:sz w:val="24"/>
+                <w:szCs w:val="24"/>
+              </w:rPr>
+              <w:t>studentProgress</w:t>
+            </w:r>
+            <w:proofErr w:type="spellEnd"/>
+            <w:r>
+              <w:rPr>
+                <w:rFonts w:ascii="Times New Roman" w:hAnsi="Times New Roman" w:cs="Times New Roman"/>
+                <w:sz w:val="24"/>
+                <w:szCs w:val="24"/>
+              </w:rPr>
+              <w:t xml:space="preserve"> became progress.</w:t>
             </w:r>
           </w:p>
         </w:tc>
@@ -38247,13 +38905,77 @@
                 <w:szCs w:val="24"/>
               </w:rPr>
             </w:pPr>
-            <w:r>
-              <w:rPr>
-                <w:rFonts w:ascii="Times New Roman" w:hAnsi="Times New Roman" w:cs="Times New Roman"/>
-                <w:sz w:val="24"/>
-                <w:szCs w:val="24"/>
-              </w:rPr>
-              <w:t>printChallan (studentId: int, challanNo: String)</w:t>
+            <w:proofErr w:type="spellStart"/>
+            <w:r>
+              <w:rPr>
+                <w:rFonts w:ascii="Times New Roman" w:hAnsi="Times New Roman" w:cs="Times New Roman"/>
+                <w:sz w:val="24"/>
+                <w:szCs w:val="24"/>
+              </w:rPr>
+              <w:t>printChallan</w:t>
+            </w:r>
+            <w:proofErr w:type="spellEnd"/>
+            <w:r>
+              <w:rPr>
+                <w:rFonts w:ascii="Times New Roman" w:hAnsi="Times New Roman" w:cs="Times New Roman"/>
+                <w:sz w:val="24"/>
+                <w:szCs w:val="24"/>
+              </w:rPr>
+              <w:t xml:space="preserve"> (</w:t>
+            </w:r>
+            <w:proofErr w:type="spellStart"/>
+            <w:r>
+              <w:rPr>
+                <w:rFonts w:ascii="Times New Roman" w:hAnsi="Times New Roman" w:cs="Times New Roman"/>
+                <w:sz w:val="24"/>
+                <w:szCs w:val="24"/>
+              </w:rPr>
+              <w:t>studentId</w:t>
+            </w:r>
+            <w:proofErr w:type="spellEnd"/>
+            <w:r>
+              <w:rPr>
+                <w:rFonts w:ascii="Times New Roman" w:hAnsi="Times New Roman" w:cs="Times New Roman"/>
+                <w:sz w:val="24"/>
+                <w:szCs w:val="24"/>
+              </w:rPr>
+              <w:t xml:space="preserve">: </w:t>
+            </w:r>
+            <w:proofErr w:type="spellStart"/>
+            <w:r>
+              <w:rPr>
+                <w:rFonts w:ascii="Times New Roman" w:hAnsi="Times New Roman" w:cs="Times New Roman"/>
+                <w:sz w:val="24"/>
+                <w:szCs w:val="24"/>
+              </w:rPr>
+              <w:t>int</w:t>
+            </w:r>
+            <w:proofErr w:type="spellEnd"/>
+            <w:r>
+              <w:rPr>
+                <w:rFonts w:ascii="Times New Roman" w:hAnsi="Times New Roman" w:cs="Times New Roman"/>
+                <w:sz w:val="24"/>
+                <w:szCs w:val="24"/>
+              </w:rPr>
+              <w:t xml:space="preserve">, </w:t>
+            </w:r>
+            <w:proofErr w:type="spellStart"/>
+            <w:r>
+              <w:rPr>
+                <w:rFonts w:ascii="Times New Roman" w:hAnsi="Times New Roman" w:cs="Times New Roman"/>
+                <w:sz w:val="24"/>
+                <w:szCs w:val="24"/>
+              </w:rPr>
+              <w:t>challanNo</w:t>
+            </w:r>
+            <w:proofErr w:type="spellEnd"/>
+            <w:r>
+              <w:rPr>
+                <w:rFonts w:ascii="Times New Roman" w:hAnsi="Times New Roman" w:cs="Times New Roman"/>
+                <w:sz w:val="24"/>
+                <w:szCs w:val="24"/>
+              </w:rPr>
+              <w:t>: String)</w:t>
             </w:r>
           </w:p>
         </w:tc>
@@ -38481,6 +39203,7 @@
               </w:rPr>
               <w:t xml:space="preserve">The </w:t>
             </w:r>
+            <w:proofErr w:type="spellStart"/>
             <w:r>
               <w:rPr>
                 <w:rFonts w:ascii="Times New Roman" w:hAnsi="Times New Roman" w:cs="Times New Roman"/>
@@ -38489,6 +39212,7 @@
               </w:rPr>
               <w:t>printChallan</w:t>
             </w:r>
+            <w:proofErr w:type="spellEnd"/>
             <w:r>
               <w:rPr>
                 <w:rFonts w:ascii="Times New Roman" w:hAnsi="Times New Roman" w:cs="Times New Roman"/>
@@ -38520,6 +39244,7 @@
               </w:rPr>
               <w:t xml:space="preserve">The </w:t>
             </w:r>
+            <w:proofErr w:type="spellStart"/>
             <w:r>
               <w:rPr>
                 <w:rFonts w:ascii="Times New Roman" w:hAnsi="Times New Roman" w:cs="Times New Roman"/>
@@ -38528,6 +39253,7 @@
               </w:rPr>
               <w:t>printChallan</w:t>
             </w:r>
+            <w:proofErr w:type="spellEnd"/>
             <w:r>
               <w:rPr>
                 <w:rFonts w:ascii="Times New Roman" w:hAnsi="Times New Roman" w:cs="Times New Roman"/>
@@ -38666,13 +39392,149 @@
                 <w:szCs w:val="24"/>
               </w:rPr>
             </w:pPr>
-            <w:r>
-              <w:rPr>
-                <w:rFonts w:ascii="Times New Roman" w:hAnsi="Times New Roman" w:cs="Times New Roman"/>
-                <w:sz w:val="24"/>
-                <w:szCs w:val="24"/>
-              </w:rPr>
-              <w:t>makePayment (studentId: int, accountNo: String, branchNo: string, paymentType: String, amount: double, challanNo: String, challanImage: File)</w:t>
+            <w:proofErr w:type="spellStart"/>
+            <w:r>
+              <w:rPr>
+                <w:rFonts w:ascii="Times New Roman" w:hAnsi="Times New Roman" w:cs="Times New Roman"/>
+                <w:sz w:val="24"/>
+                <w:szCs w:val="24"/>
+              </w:rPr>
+              <w:t>makePayment</w:t>
+            </w:r>
+            <w:proofErr w:type="spellEnd"/>
+            <w:r>
+              <w:rPr>
+                <w:rFonts w:ascii="Times New Roman" w:hAnsi="Times New Roman" w:cs="Times New Roman"/>
+                <w:sz w:val="24"/>
+                <w:szCs w:val="24"/>
+              </w:rPr>
+              <w:t xml:space="preserve"> (</w:t>
+            </w:r>
+            <w:proofErr w:type="spellStart"/>
+            <w:r>
+              <w:rPr>
+                <w:rFonts w:ascii="Times New Roman" w:hAnsi="Times New Roman" w:cs="Times New Roman"/>
+                <w:sz w:val="24"/>
+                <w:szCs w:val="24"/>
+              </w:rPr>
+              <w:t>studentId</w:t>
+            </w:r>
+            <w:proofErr w:type="spellEnd"/>
+            <w:r>
+              <w:rPr>
+                <w:rFonts w:ascii="Times New Roman" w:hAnsi="Times New Roman" w:cs="Times New Roman"/>
+                <w:sz w:val="24"/>
+                <w:szCs w:val="24"/>
+              </w:rPr>
+              <w:t xml:space="preserve">: </w:t>
+            </w:r>
+            <w:proofErr w:type="spellStart"/>
+            <w:r>
+              <w:rPr>
+                <w:rFonts w:ascii="Times New Roman" w:hAnsi="Times New Roman" w:cs="Times New Roman"/>
+                <w:sz w:val="24"/>
+                <w:szCs w:val="24"/>
+              </w:rPr>
+              <w:t>int</w:t>
+            </w:r>
+            <w:proofErr w:type="spellEnd"/>
+            <w:r>
+              <w:rPr>
+                <w:rFonts w:ascii="Times New Roman" w:hAnsi="Times New Roman" w:cs="Times New Roman"/>
+                <w:sz w:val="24"/>
+                <w:szCs w:val="24"/>
+              </w:rPr>
+              <w:t xml:space="preserve">, </w:t>
+            </w:r>
+            <w:proofErr w:type="spellStart"/>
+            <w:r>
+              <w:rPr>
+                <w:rFonts w:ascii="Times New Roman" w:hAnsi="Times New Roman" w:cs="Times New Roman"/>
+                <w:sz w:val="24"/>
+                <w:szCs w:val="24"/>
+              </w:rPr>
+              <w:t>accountNo</w:t>
+            </w:r>
+            <w:proofErr w:type="spellEnd"/>
+            <w:r>
+              <w:rPr>
+                <w:rFonts w:ascii="Times New Roman" w:hAnsi="Times New Roman" w:cs="Times New Roman"/>
+                <w:sz w:val="24"/>
+                <w:szCs w:val="24"/>
+              </w:rPr>
+              <w:t xml:space="preserve">: String, </w:t>
+            </w:r>
+            <w:proofErr w:type="spellStart"/>
+            <w:r>
+              <w:rPr>
+                <w:rFonts w:ascii="Times New Roman" w:hAnsi="Times New Roman" w:cs="Times New Roman"/>
+                <w:sz w:val="24"/>
+                <w:szCs w:val="24"/>
+              </w:rPr>
+              <w:t>branchNo</w:t>
+            </w:r>
+            <w:proofErr w:type="spellEnd"/>
+            <w:r>
+              <w:rPr>
+                <w:rFonts w:ascii="Times New Roman" w:hAnsi="Times New Roman" w:cs="Times New Roman"/>
+                <w:sz w:val="24"/>
+                <w:szCs w:val="24"/>
+              </w:rPr>
+              <w:t xml:space="preserve">: string, </w:t>
+            </w:r>
+            <w:proofErr w:type="spellStart"/>
+            <w:r>
+              <w:rPr>
+                <w:rFonts w:ascii="Times New Roman" w:hAnsi="Times New Roman" w:cs="Times New Roman"/>
+                <w:sz w:val="24"/>
+                <w:szCs w:val="24"/>
+              </w:rPr>
+              <w:t>paymentType</w:t>
+            </w:r>
+            <w:proofErr w:type="spellEnd"/>
+            <w:r>
+              <w:rPr>
+                <w:rFonts w:ascii="Times New Roman" w:hAnsi="Times New Roman" w:cs="Times New Roman"/>
+                <w:sz w:val="24"/>
+                <w:szCs w:val="24"/>
+              </w:rPr>
+              <w:t xml:space="preserve">: String, amount: double, </w:t>
+            </w:r>
+            <w:proofErr w:type="spellStart"/>
+            <w:r>
+              <w:rPr>
+                <w:rFonts w:ascii="Times New Roman" w:hAnsi="Times New Roman" w:cs="Times New Roman"/>
+                <w:sz w:val="24"/>
+                <w:szCs w:val="24"/>
+              </w:rPr>
+              <w:t>challanNo</w:t>
+            </w:r>
+            <w:proofErr w:type="spellEnd"/>
+            <w:r>
+              <w:rPr>
+                <w:rFonts w:ascii="Times New Roman" w:hAnsi="Times New Roman" w:cs="Times New Roman"/>
+                <w:sz w:val="24"/>
+                <w:szCs w:val="24"/>
+              </w:rPr>
+              <w:t xml:space="preserve">: String, </w:t>
+            </w:r>
+            <w:proofErr w:type="spellStart"/>
+            <w:r>
+              <w:rPr>
+                <w:rFonts w:ascii="Times New Roman" w:hAnsi="Times New Roman" w:cs="Times New Roman"/>
+                <w:sz w:val="24"/>
+                <w:szCs w:val="24"/>
+              </w:rPr>
+              <w:t>challanImage</w:t>
+            </w:r>
+            <w:proofErr w:type="spellEnd"/>
+            <w:r>
+              <w:rPr>
+                <w:rFonts w:ascii="Times New Roman" w:hAnsi="Times New Roman" w:cs="Times New Roman"/>
+                <w:sz w:val="24"/>
+                <w:szCs w:val="24"/>
+              </w:rPr>
+              <w:t>: File)</w:t>
             </w:r>
           </w:p>
         </w:tc>
@@ -38976,6 +39838,7 @@
               </w:rPr>
               <w:t xml:space="preserve">The system verifies the payment transaction for </w:t>
             </w:r>
+            <w:proofErr w:type="spellStart"/>
             <w:r>
               <w:rPr>
                 <w:rFonts w:ascii="Times New Roman" w:hAnsi="Times New Roman" w:cs="Times New Roman"/>
@@ -38984,6 +39847,7 @@
               </w:rPr>
               <w:t>studentID</w:t>
             </w:r>
+            <w:proofErr w:type="spellEnd"/>
             <w:r>
               <w:rPr>
                 <w:rFonts w:ascii="Times New Roman" w:hAnsi="Times New Roman" w:cs="Times New Roman"/>
@@ -39065,6 +39929,7 @@
                 <w:szCs w:val="24"/>
               </w:rPr>
             </w:pPr>
+            <w:proofErr w:type="spellStart"/>
             <w:r>
               <w:rPr>
                 <w:rFonts w:ascii="Times New Roman" w:hAnsi="Times New Roman" w:cs="Times New Roman"/>
@@ -39073,6 +39938,7 @@
               </w:rPr>
               <w:t>viewList</w:t>
             </w:r>
+            <w:proofErr w:type="spellEnd"/>
             <w:r>
               <w:rPr>
                 <w:rFonts w:ascii="Times New Roman" w:hAnsi="Times New Roman" w:cs="Times New Roman"/>
@@ -39509,13 +40375,23 @@
                 <w:szCs w:val="24"/>
               </w:rPr>
             </w:pPr>
-            <w:r>
-              <w:rPr>
-                <w:rFonts w:ascii="Times New Roman" w:hAnsi="Times New Roman" w:cs="Times New Roman"/>
-                <w:sz w:val="24"/>
-                <w:szCs w:val="24"/>
-              </w:rPr>
-              <w:t>getMeritList (</w:t>
+            <w:proofErr w:type="spellStart"/>
+            <w:r>
+              <w:rPr>
+                <w:rFonts w:ascii="Times New Roman" w:hAnsi="Times New Roman" w:cs="Times New Roman"/>
+                <w:sz w:val="24"/>
+                <w:szCs w:val="24"/>
+              </w:rPr>
+              <w:t>getMeritList</w:t>
+            </w:r>
+            <w:proofErr w:type="spellEnd"/>
+            <w:r>
+              <w:rPr>
+                <w:rFonts w:ascii="Times New Roman" w:hAnsi="Times New Roman" w:cs="Times New Roman"/>
+                <w:sz w:val="24"/>
+                <w:szCs w:val="24"/>
+              </w:rPr>
+              <w:t xml:space="preserve"> (</w:t>
             </w:r>
             <w:r>
               <w:rPr>
@@ -39749,10 +40625,18 @@
         <w:t>Use Case: LOG</w:t>
       </w:r>
       <w:r>
-        <w:t>IN by Ajwa Sardar</w:t>
-      </w:r>
-      <w:r>
-        <w:t>(FA21-BSE-</w:t>
+        <w:t xml:space="preserve">IN by Ajwa </w:t>
+      </w:r>
+      <w:proofErr w:type="gramStart"/>
+      <w:r>
+        <w:t>Sardar</w:t>
+      </w:r>
+      <w:r>
+        <w:t>(</w:t>
+      </w:r>
+      <w:proofErr w:type="gramEnd"/>
+      <w:r>
+        <w:t>FA21-BSE-</w:t>
       </w:r>
       <w:r>
         <w:t>073</w:t>
@@ -40093,7 +40977,15 @@
       </w:pPr>
       <w:bookmarkStart w:id="72" w:name="_Toc140606021"/>
       <w:r>
-        <w:t>Use Case: ENTER ACADEMIC INFO BY SOMAN AHMAD(FA21-BSE-150)</w:t>
+        <w:t xml:space="preserve">Use Case: ENTER ACADEMIC INFO BY SOMAN </w:t>
+      </w:r>
+      <w:proofErr w:type="gramStart"/>
+      <w:r>
+        <w:t>AHMAD(</w:t>
+      </w:r>
+      <w:proofErr w:type="gramEnd"/>
+      <w:r>
+        <w:t>FA21-BSE-150)</w:t>
       </w:r>
       <w:bookmarkEnd w:id="72"/>
     </w:p>
@@ -40141,6 +41033,7 @@
                 <w:rFonts w:ascii="Times New Roman" w:hAnsi="Times New Roman" w:cs="Times New Roman"/>
               </w:rPr>
             </w:pPr>
+            <w:proofErr w:type="spellStart"/>
             <w:r>
               <w:rPr>
                 <w:rFonts w:ascii="Times New Roman" w:hAnsi="Times New Roman" w:cs="Times New Roman"/>
@@ -40153,15 +41046,18 @@
               </w:rPr>
               <w:t>nterAcademicInfo</w:t>
             </w:r>
+            <w:proofErr w:type="spellEnd"/>
             <w:r>
               <w:t xml:space="preserve"> (</w:t>
             </w:r>
+            <w:proofErr w:type="spellStart"/>
             <w:r>
               <w:rPr>
                 <w:rFonts w:ascii="Times New Roman" w:hAnsi="Times New Roman" w:cs="Times New Roman"/>
               </w:rPr>
               <w:t>institutionname</w:t>
             </w:r>
+            <w:proofErr w:type="spellEnd"/>
             <w:r>
               <w:rPr>
                 <w:rFonts w:ascii="Times New Roman" w:hAnsi="Times New Roman" w:cs="Times New Roman"/>
@@ -40172,26 +41068,58 @@
               <w:rPr>
                 <w:rFonts w:ascii="Times New Roman" w:hAnsi="Times New Roman" w:cs="Times New Roman"/>
               </w:rPr>
-              <w:t>, totalmarks</w:t>
-            </w:r>
-            <w:r>
-              <w:rPr>
-                <w:rFonts w:ascii="Times New Roman" w:hAnsi="Times New Roman" w:cs="Times New Roman"/>
-              </w:rPr>
-              <w:t>: int</w:t>
-            </w:r>
-            <w:r>
-              <w:rPr>
-                <w:rFonts w:ascii="Times New Roman" w:hAnsi="Times New Roman" w:cs="Times New Roman"/>
-              </w:rPr>
-              <w:t>, obtainmarks</w:t>
-            </w:r>
-            <w:r>
-              <w:rPr>
-                <w:rFonts w:ascii="Times New Roman" w:hAnsi="Times New Roman" w:cs="Times New Roman"/>
-              </w:rPr>
-              <w:t>: int</w:t>
-            </w:r>
+              <w:t xml:space="preserve">, </w:t>
+            </w:r>
+            <w:proofErr w:type="spellStart"/>
+            <w:r>
+              <w:rPr>
+                <w:rFonts w:ascii="Times New Roman" w:hAnsi="Times New Roman" w:cs="Times New Roman"/>
+              </w:rPr>
+              <w:t>totalmarks</w:t>
+            </w:r>
+            <w:proofErr w:type="spellEnd"/>
+            <w:r>
+              <w:rPr>
+                <w:rFonts w:ascii="Times New Roman" w:hAnsi="Times New Roman" w:cs="Times New Roman"/>
+              </w:rPr>
+              <w:t xml:space="preserve">: </w:t>
+            </w:r>
+            <w:proofErr w:type="spellStart"/>
+            <w:r>
+              <w:rPr>
+                <w:rFonts w:ascii="Times New Roman" w:hAnsi="Times New Roman" w:cs="Times New Roman"/>
+              </w:rPr>
+              <w:t>int</w:t>
+            </w:r>
+            <w:proofErr w:type="spellEnd"/>
+            <w:r>
+              <w:rPr>
+                <w:rFonts w:ascii="Times New Roman" w:hAnsi="Times New Roman" w:cs="Times New Roman"/>
+              </w:rPr>
+              <w:t xml:space="preserve">, </w:t>
+            </w:r>
+            <w:proofErr w:type="spellStart"/>
+            <w:r>
+              <w:rPr>
+                <w:rFonts w:ascii="Times New Roman" w:hAnsi="Times New Roman" w:cs="Times New Roman"/>
+              </w:rPr>
+              <w:t>obtainmarks</w:t>
+            </w:r>
+            <w:proofErr w:type="spellEnd"/>
+            <w:r>
+              <w:rPr>
+                <w:rFonts w:ascii="Times New Roman" w:hAnsi="Times New Roman" w:cs="Times New Roman"/>
+              </w:rPr>
+              <w:t xml:space="preserve">: </w:t>
+            </w:r>
+            <w:proofErr w:type="spellStart"/>
+            <w:r>
+              <w:rPr>
+                <w:rFonts w:ascii="Times New Roman" w:hAnsi="Times New Roman" w:cs="Times New Roman"/>
+              </w:rPr>
+              <w:t>int</w:t>
+            </w:r>
+            <w:proofErr w:type="spellEnd"/>
             <w:r>
               <w:rPr>
                 <w:rFonts w:ascii="Times New Roman" w:hAnsi="Times New Roman" w:cs="Times New Roman"/>
@@ -40238,7 +41166,21 @@
               <w:rPr>
                 <w:rFonts w:ascii="Times New Roman" w:hAnsi="Times New Roman" w:cs="Times New Roman"/>
               </w:rPr>
-              <w:t>: int)</w:t>
+              <w:t xml:space="preserve">: </w:t>
+            </w:r>
+            <w:proofErr w:type="spellStart"/>
+            <w:r>
+              <w:rPr>
+                <w:rFonts w:ascii="Times New Roman" w:hAnsi="Times New Roman" w:cs="Times New Roman"/>
+              </w:rPr>
+              <w:t>int</w:t>
+            </w:r>
+            <w:proofErr w:type="spellEnd"/>
+            <w:r>
+              <w:rPr>
+                <w:rFonts w:ascii="Times New Roman" w:hAnsi="Times New Roman" w:cs="Times New Roman"/>
+              </w:rPr>
+              <w:t>)</w:t>
             </w:r>
           </w:p>
         </w:tc>
@@ -40406,7 +41348,6 @@
                 <w:b/>
                 <w:sz w:val="24"/>
               </w:rPr>
-              <w:lastRenderedPageBreak/>
               <w:t xml:space="preserve">Post conditions </w:t>
             </w:r>
           </w:p>
@@ -40470,7 +41411,15 @@
       </w:pPr>
       <w:bookmarkStart w:id="73" w:name="_Toc140606022"/>
       <w:r>
-        <w:t>Use Case: VERIFY DOCUMENT BY SOMAN AHMAD(FA21-BSE-150)</w:t>
+        <w:t xml:space="preserve">Use Case: VERIFY DOCUMENT BY SOMAN </w:t>
+      </w:r>
+      <w:proofErr w:type="gramStart"/>
+      <w:r>
+        <w:t>AHMAD(</w:t>
+      </w:r>
+      <w:proofErr w:type="gramEnd"/>
+      <w:r>
+        <w:t>FA21-BSE-150)</w:t>
       </w:r>
       <w:bookmarkEnd w:id="73"/>
     </w:p>
@@ -40518,11 +41467,19 @@
                 <w:rFonts w:ascii="Times New Roman" w:hAnsi="Times New Roman" w:cs="Times New Roman"/>
               </w:rPr>
             </w:pPr>
-            <w:r>
-              <w:rPr>
-                <w:rFonts w:ascii="Times New Roman" w:hAnsi="Times New Roman" w:cs="Times New Roman"/>
-              </w:rPr>
-              <w:t>verifyDocument(document: File)</w:t>
+            <w:proofErr w:type="spellStart"/>
+            <w:r>
+              <w:rPr>
+                <w:rFonts w:ascii="Times New Roman" w:hAnsi="Times New Roman" w:cs="Times New Roman"/>
+              </w:rPr>
+              <w:t>verifyDocument</w:t>
+            </w:r>
+            <w:proofErr w:type="spellEnd"/>
+            <w:r>
+              <w:rPr>
+                <w:rFonts w:ascii="Times New Roman" w:hAnsi="Times New Roman" w:cs="Times New Roman"/>
+              </w:rPr>
+              <w:t>(document: File)</w:t>
             </w:r>
           </w:p>
         </w:tc>
@@ -40791,7 +41748,7 @@
                     <pic:cNvPicPr/>
                   </pic:nvPicPr>
                   <pic:blipFill>
-                    <a:blip r:embed="rId37" cstate="print">
+                    <a:blip r:embed="rId38" cstate="print">
                       <a:extLst>
                         <a:ext uri="{28A0092B-C50C-407E-A947-70E740481C1C}">
                           <a14:useLocalDpi xmlns:a14="http://schemas.microsoft.com/office/drawing/2010/main" val="0"/>
@@ -40886,7 +41843,7 @@
                     <pic:cNvPicPr/>
                   </pic:nvPicPr>
                   <pic:blipFill>
-                    <a:blip r:embed="rId38" cstate="print">
+                    <a:blip r:embed="rId39" cstate="print">
                       <a:extLst>
                         <a:ext uri="{28A0092B-C50C-407E-A947-70E740481C1C}">
                           <a14:useLocalDpi xmlns:a14="http://schemas.microsoft.com/office/drawing/2010/main" val="0"/>
@@ -41047,7 +42004,7 @@
                     <pic:cNvPicPr/>
                   </pic:nvPicPr>
                   <pic:blipFill>
-                    <a:blip r:embed="rId39">
+                    <a:blip r:embed="rId40">
                       <a:extLst>
                         <a:ext uri="{28A0092B-C50C-407E-A947-70E740481C1C}">
                           <a14:useLocalDpi xmlns:a14="http://schemas.microsoft.com/office/drawing/2010/main" val="0"/>
@@ -41081,7 +42038,15 @@
       <w:bookmarkStart w:id="81" w:name="_Toc140606030"/>
       <w:r>
         <w:lastRenderedPageBreak/>
-        <w:t>Use Case: Announcement BY  MAHAD WAJID (FA21-BSE-057)</w:t>
+        <w:t xml:space="preserve">Use Case: Announcement </w:t>
+      </w:r>
+      <w:proofErr w:type="gramStart"/>
+      <w:r>
+        <w:t>BY  MAHAD</w:t>
+      </w:r>
+      <w:proofErr w:type="gramEnd"/>
+      <w:r>
+        <w:t xml:space="preserve"> WAJID (FA21-BSE-057)</w:t>
       </w:r>
       <w:bookmarkEnd w:id="81"/>
     </w:p>
@@ -41106,7 +42071,7 @@
                     <pic:cNvPicPr/>
                   </pic:nvPicPr>
                   <pic:blipFill>
-                    <a:blip r:embed="rId40" cstate="print">
+                    <a:blip r:embed="rId41" cstate="print">
                       <a:extLst>
                         <a:ext uri="{28A0092B-C50C-407E-A947-70E740481C1C}">
                           <a14:useLocalDpi xmlns:a14="http://schemas.microsoft.com/office/drawing/2010/main" val="0"/>
@@ -41166,7 +42131,7 @@
                     <pic:cNvPicPr/>
                   </pic:nvPicPr>
                   <pic:blipFill>
-                    <a:blip r:embed="rId41">
+                    <a:blip r:embed="rId42">
                       <a:extLst>
                         <a:ext uri="{28A0092B-C50C-407E-A947-70E740481C1C}">
                           <a14:useLocalDpi xmlns:a14="http://schemas.microsoft.com/office/drawing/2010/main" val="0"/>
@@ -41227,7 +42192,7 @@
                     </pic:cNvPicPr>
                   </pic:nvPicPr>
                   <pic:blipFill>
-                    <a:blip r:embed="rId42">
+                    <a:blip r:embed="rId43">
                       <a:extLst>
                         <a:ext uri="{28A0092B-C50C-407E-A947-70E740481C1C}">
                           <a14:useLocalDpi xmlns:a14="http://schemas.microsoft.com/office/drawing/2010/main" val="0"/>
@@ -41369,7 +42334,7 @@
                     </pic:cNvPicPr>
                   </pic:nvPicPr>
                   <pic:blipFill>
-                    <a:blip r:embed="rId43">
+                    <a:blip r:embed="rId44">
                       <a:extLst>
                         <a:ext uri="{28A0092B-C50C-407E-A947-70E740481C1C}">
                           <a14:useLocalDpi xmlns:a14="http://schemas.microsoft.com/office/drawing/2010/main" val="0"/>
@@ -41521,142 +42486,6 @@
                 <pic:pic xmlns:pic="http://schemas.openxmlformats.org/drawingml/2006/picture">
                   <pic:nvPicPr>
                     <pic:cNvPr id="0" name="Picture 1" descr="C:\Users\DELL\Downloads\mermaid-diagram-2023-07-11-072302.png"/>
-                    <pic:cNvPicPr>
-                      <a:picLocks noChangeAspect="1" noChangeArrowheads="1"/>
-                    </pic:cNvPicPr>
-                  </pic:nvPicPr>
-                  <pic:blipFill>
-                    <a:blip r:embed="rId44" cstate="print">
-                      <a:extLst>
-                        <a:ext uri="{28A0092B-C50C-407E-A947-70E740481C1C}">
-                          <a14:useLocalDpi xmlns:a14="http://schemas.microsoft.com/office/drawing/2010/main" val="0"/>
-                        </a:ext>
-                      </a:extLst>
-                    </a:blip>
-                    <a:srcRect/>
-                    <a:stretch>
-                      <a:fillRect/>
-                    </a:stretch>
-                  </pic:blipFill>
-                  <pic:spPr bwMode="auto">
-                    <a:xfrm>
-                      <a:off x="0" y="0"/>
-                      <a:ext cx="5943600" cy="4054502"/>
-                    </a:xfrm>
-                    <a:prstGeom prst="rect">
-                      <a:avLst/>
-                    </a:prstGeom>
-                    <a:noFill/>
-                    <a:ln>
-                      <a:noFill/>
-                    </a:ln>
-                  </pic:spPr>
-                </pic:pic>
-              </a:graphicData>
-            </a:graphic>
-          </wp:inline>
-        </w:drawing>
-      </w:r>
-    </w:p>
-    <w:p/>
-    <w:p/>
-    <w:p/>
-    <w:p/>
-    <w:p/>
-    <w:p/>
-    <w:p>
-      <w:pPr>
-        <w:tabs>
-          <w:tab w:val="left" w:pos="3984"/>
-        </w:tabs>
-      </w:pPr>
-      <w:r>
-        <w:tab/>
-      </w:r>
-    </w:p>
-    <w:p>
-      <w:pPr>
-        <w:tabs>
-          <w:tab w:val="left" w:pos="3984"/>
-        </w:tabs>
-      </w:pPr>
-    </w:p>
-    <w:p>
-      <w:pPr>
-        <w:tabs>
-          <w:tab w:val="left" w:pos="3984"/>
-        </w:tabs>
-      </w:pPr>
-    </w:p>
-    <w:p>
-      <w:pPr>
-        <w:tabs>
-          <w:tab w:val="left" w:pos="3984"/>
-        </w:tabs>
-      </w:pPr>
-    </w:p>
-    <w:p>
-      <w:pPr>
-        <w:tabs>
-          <w:tab w:val="left" w:pos="3984"/>
-        </w:tabs>
-      </w:pPr>
-    </w:p>
-    <w:p>
-      <w:pPr>
-        <w:tabs>
-          <w:tab w:val="left" w:pos="3984"/>
-        </w:tabs>
-      </w:pPr>
-    </w:p>
-    <w:p>
-      <w:pPr>
-        <w:tabs>
-          <w:tab w:val="left" w:pos="3984"/>
-        </w:tabs>
-      </w:pPr>
-    </w:p>
-    <w:p>
-      <w:pPr>
-        <w:pStyle w:val="Heading3"/>
-      </w:pPr>
-      <w:bookmarkStart w:id="86" w:name="_Toc140606035"/>
-      <w:r>
-        <w:lastRenderedPageBreak/>
-        <w:t>Use Case: notify Students SYED SHAH HUSSAIN (FA21-BSE-172)</w:t>
-      </w:r>
-      <w:bookmarkEnd w:id="86"/>
-    </w:p>
-    <w:p>
-      <w:pPr>
-        <w:tabs>
-          <w:tab w:val="left" w:pos="3984"/>
-        </w:tabs>
-      </w:pPr>
-    </w:p>
-    <w:p>
-      <w:pPr>
-        <w:tabs>
-          <w:tab w:val="left" w:pos="3984"/>
-        </w:tabs>
-      </w:pPr>
-      <w:r>
-        <w:rPr>
-          <w:noProof/>
-        </w:rPr>
-        <w:drawing>
-          <wp:inline distT="0" distB="0" distL="0" distR="0" wp14:anchorId="1F3D3BDC" wp14:editId="3903E20A">
-            <wp:extent cx="5943600" cy="4054502"/>
-            <wp:effectExtent l="0" t="0" r="0" b="3175"/>
-            <wp:docPr id="26" name="Picture 26" descr="C:\Users\DELL\Downloads\mermaid-diagram-2023-07-11-072103.png"/>
-            <wp:cNvGraphicFramePr>
-              <a:graphicFrameLocks xmlns:a="http://schemas.openxmlformats.org/drawingml/2006/main" noChangeAspect="1"/>
-            </wp:cNvGraphicFramePr>
-            <a:graphic xmlns:a="http://schemas.openxmlformats.org/drawingml/2006/main">
-              <a:graphicData uri="http://schemas.openxmlformats.org/drawingml/2006/picture">
-                <pic:pic xmlns:pic="http://schemas.openxmlformats.org/drawingml/2006/picture">
-                  <pic:nvPicPr>
-                    <pic:cNvPr id="0" name="Picture 3" descr="C:\Users\DELL\Downloads\mermaid-diagram-2023-07-11-072103.png"/>
                     <pic:cNvPicPr>
                       <a:picLocks noChangeAspect="1" noChangeArrowheads="1"/>
                     </pic:cNvPicPr>
@@ -41694,9 +42523,145 @@
         </w:drawing>
       </w:r>
     </w:p>
+    <w:p/>
+    <w:p/>
+    <w:p/>
+    <w:p/>
+    <w:p/>
+    <w:p/>
+    <w:p>
+      <w:pPr>
+        <w:tabs>
+          <w:tab w:val="left" w:pos="3984"/>
+        </w:tabs>
+      </w:pPr>
+      <w:r>
+        <w:tab/>
+      </w:r>
+    </w:p>
+    <w:p>
+      <w:pPr>
+        <w:tabs>
+          <w:tab w:val="left" w:pos="3984"/>
+        </w:tabs>
+      </w:pPr>
+    </w:p>
+    <w:p>
+      <w:pPr>
+        <w:tabs>
+          <w:tab w:val="left" w:pos="3984"/>
+        </w:tabs>
+      </w:pPr>
+    </w:p>
+    <w:p>
+      <w:pPr>
+        <w:tabs>
+          <w:tab w:val="left" w:pos="3984"/>
+        </w:tabs>
+      </w:pPr>
+    </w:p>
+    <w:p>
+      <w:pPr>
+        <w:tabs>
+          <w:tab w:val="left" w:pos="3984"/>
+        </w:tabs>
+      </w:pPr>
+    </w:p>
+    <w:p>
+      <w:pPr>
+        <w:tabs>
+          <w:tab w:val="left" w:pos="3984"/>
+        </w:tabs>
+      </w:pPr>
+    </w:p>
+    <w:p>
+      <w:pPr>
+        <w:tabs>
+          <w:tab w:val="left" w:pos="3984"/>
+        </w:tabs>
+      </w:pPr>
+    </w:p>
+    <w:p>
+      <w:pPr>
+        <w:pStyle w:val="Heading3"/>
+      </w:pPr>
+      <w:bookmarkStart w:id="86" w:name="_Toc140606035"/>
+      <w:r>
+        <w:lastRenderedPageBreak/>
+        <w:t>Use Case: notify Students SYED SHAH HUSSAIN (FA21-BSE-172)</w:t>
+      </w:r>
+      <w:bookmarkEnd w:id="86"/>
+    </w:p>
+    <w:p>
+      <w:pPr>
+        <w:tabs>
+          <w:tab w:val="left" w:pos="3984"/>
+        </w:tabs>
+      </w:pPr>
+    </w:p>
+    <w:p>
+      <w:pPr>
+        <w:tabs>
+          <w:tab w:val="left" w:pos="3984"/>
+        </w:tabs>
+      </w:pPr>
+      <w:r>
+        <w:rPr>
+          <w:noProof/>
+        </w:rPr>
+        <w:drawing>
+          <wp:inline distT="0" distB="0" distL="0" distR="0" wp14:anchorId="1F3D3BDC" wp14:editId="3903E20A">
+            <wp:extent cx="5943600" cy="4054502"/>
+            <wp:effectExtent l="0" t="0" r="0" b="3175"/>
+            <wp:docPr id="26" name="Picture 26" descr="C:\Users\DELL\Downloads\mermaid-diagram-2023-07-11-072103.png"/>
+            <wp:cNvGraphicFramePr>
+              <a:graphicFrameLocks xmlns:a="http://schemas.openxmlformats.org/drawingml/2006/main" noChangeAspect="1"/>
+            </wp:cNvGraphicFramePr>
+            <a:graphic xmlns:a="http://schemas.openxmlformats.org/drawingml/2006/main">
+              <a:graphicData uri="http://schemas.openxmlformats.org/drawingml/2006/picture">
+                <pic:pic xmlns:pic="http://schemas.openxmlformats.org/drawingml/2006/picture">
+                  <pic:nvPicPr>
+                    <pic:cNvPr id="0" name="Picture 3" descr="C:\Users\DELL\Downloads\mermaid-diagram-2023-07-11-072103.png"/>
+                    <pic:cNvPicPr>
+                      <a:picLocks noChangeAspect="1" noChangeArrowheads="1"/>
+                    </pic:cNvPicPr>
+                  </pic:nvPicPr>
+                  <pic:blipFill>
+                    <a:blip r:embed="rId46" cstate="print">
+                      <a:extLst>
+                        <a:ext uri="{28A0092B-C50C-407E-A947-70E740481C1C}">
+                          <a14:useLocalDpi xmlns:a14="http://schemas.microsoft.com/office/drawing/2010/main" val="0"/>
+                        </a:ext>
+                      </a:extLst>
+                    </a:blip>
+                    <a:srcRect/>
+                    <a:stretch>
+                      <a:fillRect/>
+                    </a:stretch>
+                  </pic:blipFill>
+                  <pic:spPr bwMode="auto">
+                    <a:xfrm>
+                      <a:off x="0" y="0"/>
+                      <a:ext cx="5943600" cy="4054502"/>
+                    </a:xfrm>
+                    <a:prstGeom prst="rect">
+                      <a:avLst/>
+                    </a:prstGeom>
+                    <a:noFill/>
+                    <a:ln>
+                      <a:noFill/>
+                    </a:ln>
+                  </pic:spPr>
+                </pic:pic>
+              </a:graphicData>
+            </a:graphic>
+          </wp:inline>
+        </w:drawing>
+      </w:r>
+    </w:p>
     <w:sectPr>
-      <w:headerReference w:type="default" r:id="rId46"/>
-      <w:footerReference w:type="default" r:id="rId47"/>
+      <w:headerReference w:type="default" r:id="rId47"/>
+      <w:footerReference w:type="default" r:id="rId48"/>
       <w:pgSz w:w="12240" w:h="15840"/>
       <w:pgMar w:top="1440" w:right="1440" w:bottom="1440" w:left="1440" w:header="720" w:footer="720" w:gutter="0"/>
       <w:pgBorders w:offsetFrom="page">
@@ -41775,7 +42740,7 @@
           <w:rPr>
             <w:noProof/>
           </w:rPr>
-          <w:t>40</w:t>
+          <w:t>30</w:t>
         </w:r>
         <w:r>
           <w:rPr>
@@ -43831,6 +44796,92 @@
     </w:lvl>
   </w:abstractNum>
   <w:abstractNum w:abstractNumId="18" w15:restartNumberingAfterBreak="0">
+    <w:nsid w:val="1C3E3876"/>
+    <w:multiLevelType w:val="hybridMultilevel"/>
+    <w:tmpl w:val="79C0501A"/>
+    <w:lvl w:ilvl="0" w:tplc="0409000F">
+      <w:start w:val="1"/>
+      <w:numFmt w:val="decimal"/>
+      <w:lvlText w:val="%1."/>
+      <w:lvlJc w:val="left"/>
+      <w:pPr>
+        <w:ind w:left="720" w:hanging="360"/>
+      </w:pPr>
+    </w:lvl>
+    <w:lvl w:ilvl="1" w:tplc="04090019" w:tentative="1">
+      <w:start w:val="1"/>
+      <w:numFmt w:val="lowerLetter"/>
+      <w:lvlText w:val="%2."/>
+      <w:lvlJc w:val="left"/>
+      <w:pPr>
+        <w:ind w:left="1440" w:hanging="360"/>
+      </w:pPr>
+    </w:lvl>
+    <w:lvl w:ilvl="2" w:tplc="0409001B" w:tentative="1">
+      <w:start w:val="1"/>
+      <w:numFmt w:val="lowerRoman"/>
+      <w:lvlText w:val="%3."/>
+      <w:lvlJc w:val="right"/>
+      <w:pPr>
+        <w:ind w:left="2160" w:hanging="180"/>
+      </w:pPr>
+    </w:lvl>
+    <w:lvl w:ilvl="3" w:tplc="0409000F" w:tentative="1">
+      <w:start w:val="1"/>
+      <w:numFmt w:val="decimal"/>
+      <w:lvlText w:val="%4."/>
+      <w:lvlJc w:val="left"/>
+      <w:pPr>
+        <w:ind w:left="2880" w:hanging="360"/>
+      </w:pPr>
+    </w:lvl>
+    <w:lvl w:ilvl="4" w:tplc="04090019" w:tentative="1">
+      <w:start w:val="1"/>
+      <w:numFmt w:val="lowerLetter"/>
+      <w:lvlText w:val="%5."/>
+      <w:lvlJc w:val="left"/>
+      <w:pPr>
+        <w:ind w:left="3600" w:hanging="360"/>
+      </w:pPr>
+    </w:lvl>
+    <w:lvl w:ilvl="5" w:tplc="0409001B" w:tentative="1">
+      <w:start w:val="1"/>
+      <w:numFmt w:val="lowerRoman"/>
+      <w:lvlText w:val="%6."/>
+      <w:lvlJc w:val="right"/>
+      <w:pPr>
+        <w:ind w:left="4320" w:hanging="180"/>
+      </w:pPr>
+    </w:lvl>
+    <w:lvl w:ilvl="6" w:tplc="0409000F" w:tentative="1">
+      <w:start w:val="1"/>
+      <w:numFmt w:val="decimal"/>
+      <w:lvlText w:val="%7."/>
+      <w:lvlJc w:val="left"/>
+      <w:pPr>
+        <w:ind w:left="5040" w:hanging="360"/>
+      </w:pPr>
+    </w:lvl>
+    <w:lvl w:ilvl="7" w:tplc="04090019" w:tentative="1">
+      <w:start w:val="1"/>
+      <w:numFmt w:val="lowerLetter"/>
+      <w:lvlText w:val="%8."/>
+      <w:lvlJc w:val="left"/>
+      <w:pPr>
+        <w:ind w:left="5760" w:hanging="360"/>
+      </w:pPr>
+    </w:lvl>
+    <w:lvl w:ilvl="8" w:tplc="0409001B" w:tentative="1">
+      <w:start w:val="1"/>
+      <w:numFmt w:val="lowerRoman"/>
+      <w:lvlText w:val="%9."/>
+      <w:lvlJc w:val="right"/>
+      <w:pPr>
+        <w:ind w:left="6480" w:hanging="180"/>
+      </w:pPr>
+    </w:lvl>
+  </w:abstractNum>
+  <w:abstractNum w:abstractNumId="19" w15:restartNumberingAfterBreak="0">
     <w:nsid w:val="1E696ACE"/>
     <w:multiLevelType w:val="hybridMultilevel"/>
     <w:tmpl w:val="8B6AE010"/>
@@ -43916,7 +44967,7 @@
       </w:pPr>
     </w:lvl>
   </w:abstractNum>
-  <w:abstractNum w:abstractNumId="19" w15:restartNumberingAfterBreak="0">
+  <w:abstractNum w:abstractNumId="20" w15:restartNumberingAfterBreak="0">
     <w:nsid w:val="20B20B71"/>
     <w:multiLevelType w:val="multilevel"/>
     <w:tmpl w:val="4DC61052"/>
@@ -44002,7 +45053,7 @@
       </w:pPr>
     </w:lvl>
   </w:abstractNum>
-  <w:abstractNum w:abstractNumId="20" w15:restartNumberingAfterBreak="0">
+  <w:abstractNum w:abstractNumId="21" w15:restartNumberingAfterBreak="0">
     <w:nsid w:val="21864F99"/>
     <w:multiLevelType w:val="multilevel"/>
     <w:tmpl w:val="D49616BC"/>
@@ -44088,7 +45139,7 @@
       </w:pPr>
     </w:lvl>
   </w:abstractNum>
-  <w:abstractNum w:abstractNumId="21" w15:restartNumberingAfterBreak="0">
+  <w:abstractNum w:abstractNumId="22" w15:restartNumberingAfterBreak="0">
     <w:nsid w:val="22250EF8"/>
     <w:multiLevelType w:val="multilevel"/>
     <w:tmpl w:val="DD0834A0"/>
@@ -44174,7 +45225,7 @@
       </w:pPr>
     </w:lvl>
   </w:abstractNum>
-  <w:abstractNum w:abstractNumId="22" w15:restartNumberingAfterBreak="0">
+  <w:abstractNum w:abstractNumId="23" w15:restartNumberingAfterBreak="0">
     <w:nsid w:val="22D86753"/>
     <w:multiLevelType w:val="multilevel"/>
     <w:tmpl w:val="53AE9628"/>
@@ -44260,7 +45311,7 @@
       </w:pPr>
     </w:lvl>
   </w:abstractNum>
-  <w:abstractNum w:abstractNumId="23" w15:restartNumberingAfterBreak="0">
+  <w:abstractNum w:abstractNumId="24" w15:restartNumberingAfterBreak="0">
     <w:nsid w:val="23D14F84"/>
     <w:multiLevelType w:val="hybridMultilevel"/>
     <w:tmpl w:val="9E9A03C2"/>
@@ -44373,7 +45424,7 @@
       </w:rPr>
     </w:lvl>
   </w:abstractNum>
-  <w:abstractNum w:abstractNumId="24" w15:restartNumberingAfterBreak="0">
+  <w:abstractNum w:abstractNumId="25" w15:restartNumberingAfterBreak="0">
     <w:nsid w:val="25851C6B"/>
     <w:multiLevelType w:val="multilevel"/>
     <w:tmpl w:val="D9320B6A"/>
@@ -44486,7 +45537,7 @@
       </w:rPr>
     </w:lvl>
   </w:abstractNum>
-  <w:abstractNum w:abstractNumId="25" w15:restartNumberingAfterBreak="0">
+  <w:abstractNum w:abstractNumId="26" w15:restartNumberingAfterBreak="0">
     <w:nsid w:val="2A7203EB"/>
     <w:multiLevelType w:val="hybridMultilevel"/>
     <w:tmpl w:val="1250CB94"/>
@@ -44599,7 +45650,7 @@
       </w:rPr>
     </w:lvl>
   </w:abstractNum>
-  <w:abstractNum w:abstractNumId="26" w15:restartNumberingAfterBreak="0">
+  <w:abstractNum w:abstractNumId="27" w15:restartNumberingAfterBreak="0">
     <w:nsid w:val="2AC91A1C"/>
     <w:multiLevelType w:val="hybridMultilevel"/>
     <w:tmpl w:val="CCDA7F54"/>
@@ -44712,7 +45763,7 @@
       </w:rPr>
     </w:lvl>
   </w:abstractNum>
-  <w:abstractNum w:abstractNumId="27" w15:restartNumberingAfterBreak="0">
+  <w:abstractNum w:abstractNumId="28" w15:restartNumberingAfterBreak="0">
     <w:nsid w:val="2C992791"/>
     <w:multiLevelType w:val="hybridMultilevel"/>
     <w:tmpl w:val="667041D4"/>
@@ -44798,7 +45849,7 @@
       </w:pPr>
     </w:lvl>
   </w:abstractNum>
-  <w:abstractNum w:abstractNumId="28" w15:restartNumberingAfterBreak="0">
+  <w:abstractNum w:abstractNumId="29" w15:restartNumberingAfterBreak="0">
     <w:nsid w:val="2F9C1D42"/>
     <w:multiLevelType w:val="multilevel"/>
     <w:tmpl w:val="4DE48D30"/>
@@ -44884,7 +45935,7 @@
       </w:pPr>
     </w:lvl>
   </w:abstractNum>
-  <w:abstractNum w:abstractNumId="29" w15:restartNumberingAfterBreak="0">
+  <w:abstractNum w:abstractNumId="30" w15:restartNumberingAfterBreak="0">
     <w:nsid w:val="37CB2AE7"/>
     <w:multiLevelType w:val="multilevel"/>
     <w:tmpl w:val="2DB28564"/>
@@ -44970,7 +46021,7 @@
       </w:pPr>
     </w:lvl>
   </w:abstractNum>
-  <w:abstractNum w:abstractNumId="30" w15:restartNumberingAfterBreak="0">
+  <w:abstractNum w:abstractNumId="31" w15:restartNumberingAfterBreak="0">
     <w:nsid w:val="3C170828"/>
     <w:multiLevelType w:val="multilevel"/>
     <w:tmpl w:val="E8523E38"/>
@@ -45083,7 +46134,7 @@
       </w:pPr>
     </w:lvl>
   </w:abstractNum>
-  <w:abstractNum w:abstractNumId="31" w15:restartNumberingAfterBreak="0">
+  <w:abstractNum w:abstractNumId="32" w15:restartNumberingAfterBreak="0">
     <w:nsid w:val="3F8169E3"/>
     <w:multiLevelType w:val="multilevel"/>
     <w:tmpl w:val="E44A6C46"/>
@@ -45196,7 +46247,7 @@
       </w:rPr>
     </w:lvl>
   </w:abstractNum>
-  <w:abstractNum w:abstractNumId="32" w15:restartNumberingAfterBreak="0">
+  <w:abstractNum w:abstractNumId="33" w15:restartNumberingAfterBreak="0">
     <w:nsid w:val="408D2529"/>
     <w:multiLevelType w:val="hybridMultilevel"/>
     <w:tmpl w:val="7BDC3FA6"/>
@@ -45309,7 +46360,7 @@
       </w:rPr>
     </w:lvl>
   </w:abstractNum>
-  <w:abstractNum w:abstractNumId="33" w15:restartNumberingAfterBreak="0">
+  <w:abstractNum w:abstractNumId="34" w15:restartNumberingAfterBreak="0">
     <w:nsid w:val="41F05F62"/>
     <w:multiLevelType w:val="hybridMultilevel"/>
     <w:tmpl w:val="DAF8F506"/>
@@ -45422,7 +46473,7 @@
       </w:rPr>
     </w:lvl>
   </w:abstractNum>
-  <w:abstractNum w:abstractNumId="34" w15:restartNumberingAfterBreak="0">
+  <w:abstractNum w:abstractNumId="35" w15:restartNumberingAfterBreak="0">
     <w:nsid w:val="468A6E70"/>
     <w:multiLevelType w:val="hybridMultilevel"/>
     <w:tmpl w:val="1950513C"/>
@@ -45535,7 +46586,7 @@
       </w:rPr>
     </w:lvl>
   </w:abstractNum>
-  <w:abstractNum w:abstractNumId="35" w15:restartNumberingAfterBreak="0">
+  <w:abstractNum w:abstractNumId="36" w15:restartNumberingAfterBreak="0">
     <w:nsid w:val="4B292FC6"/>
     <w:multiLevelType w:val="hybridMultilevel"/>
     <w:tmpl w:val="BDEC7850"/>
@@ -45648,7 +46699,7 @@
       </w:rPr>
     </w:lvl>
   </w:abstractNum>
-  <w:abstractNum w:abstractNumId="36" w15:restartNumberingAfterBreak="0">
+  <w:abstractNum w:abstractNumId="37" w15:restartNumberingAfterBreak="0">
     <w:nsid w:val="4BAB1930"/>
     <w:multiLevelType w:val="hybridMultilevel"/>
     <w:tmpl w:val="0B04D56A"/>
@@ -45734,7 +46785,7 @@
       </w:pPr>
     </w:lvl>
   </w:abstractNum>
-  <w:abstractNum w:abstractNumId="37" w15:restartNumberingAfterBreak="0">
+  <w:abstractNum w:abstractNumId="38" w15:restartNumberingAfterBreak="0">
     <w:nsid w:val="4D905842"/>
     <w:multiLevelType w:val="multilevel"/>
     <w:tmpl w:val="4594D218"/>
@@ -45820,7 +46871,7 @@
       </w:pPr>
     </w:lvl>
   </w:abstractNum>
-  <w:abstractNum w:abstractNumId="38" w15:restartNumberingAfterBreak="0">
+  <w:abstractNum w:abstractNumId="39" w15:restartNumberingAfterBreak="0">
     <w:nsid w:val="4E7809B4"/>
     <w:multiLevelType w:val="hybridMultilevel"/>
     <w:tmpl w:val="DF44B18C"/>
@@ -45906,7 +46957,7 @@
       </w:pPr>
     </w:lvl>
   </w:abstractNum>
-  <w:abstractNum w:abstractNumId="39" w15:restartNumberingAfterBreak="0">
+  <w:abstractNum w:abstractNumId="40" w15:restartNumberingAfterBreak="0">
     <w:nsid w:val="52083B91"/>
     <w:multiLevelType w:val="multilevel"/>
     <w:tmpl w:val="D3F4CEAC"/>
@@ -46019,7 +47070,7 @@
       </w:rPr>
     </w:lvl>
   </w:abstractNum>
-  <w:abstractNum w:abstractNumId="40" w15:restartNumberingAfterBreak="0">
+  <w:abstractNum w:abstractNumId="41" w15:restartNumberingAfterBreak="0">
     <w:nsid w:val="54D40CB4"/>
     <w:multiLevelType w:val="hybridMultilevel"/>
     <w:tmpl w:val="F17E31A4"/>
@@ -46132,7 +47183,7 @@
       </w:rPr>
     </w:lvl>
   </w:abstractNum>
-  <w:abstractNum w:abstractNumId="41" w15:restartNumberingAfterBreak="0">
+  <w:abstractNum w:abstractNumId="42" w15:restartNumberingAfterBreak="0">
     <w:nsid w:val="572B6734"/>
     <w:multiLevelType w:val="multilevel"/>
     <w:tmpl w:val="1CA43040"/>
@@ -46245,7 +47296,7 @@
       </w:rPr>
     </w:lvl>
   </w:abstractNum>
-  <w:abstractNum w:abstractNumId="42" w15:restartNumberingAfterBreak="0">
+  <w:abstractNum w:abstractNumId="43" w15:restartNumberingAfterBreak="0">
     <w:nsid w:val="5C463A55"/>
     <w:multiLevelType w:val="hybridMultilevel"/>
     <w:tmpl w:val="F934C88E"/>
@@ -46331,7 +47382,7 @@
       </w:pPr>
     </w:lvl>
   </w:abstractNum>
-  <w:abstractNum w:abstractNumId="43" w15:restartNumberingAfterBreak="0">
+  <w:abstractNum w:abstractNumId="44" w15:restartNumberingAfterBreak="0">
     <w:nsid w:val="5C9B7420"/>
     <w:multiLevelType w:val="hybridMultilevel"/>
     <w:tmpl w:val="F1BEAABC"/>
@@ -46417,7 +47468,7 @@
       </w:pPr>
     </w:lvl>
   </w:abstractNum>
-  <w:abstractNum w:abstractNumId="44" w15:restartNumberingAfterBreak="0">
+  <w:abstractNum w:abstractNumId="45" w15:restartNumberingAfterBreak="0">
     <w:nsid w:val="5E510F21"/>
     <w:multiLevelType w:val="hybridMultilevel"/>
     <w:tmpl w:val="214CCE26"/>
@@ -46530,7 +47581,7 @@
       </w:rPr>
     </w:lvl>
   </w:abstractNum>
-  <w:abstractNum w:abstractNumId="45" w15:restartNumberingAfterBreak="0">
+  <w:abstractNum w:abstractNumId="46" w15:restartNumberingAfterBreak="0">
     <w:nsid w:val="65F23A53"/>
     <w:multiLevelType w:val="multilevel"/>
     <w:tmpl w:val="911EA2BE"/>
@@ -46643,7 +47694,7 @@
       </w:pPr>
     </w:lvl>
   </w:abstractNum>
-  <w:abstractNum w:abstractNumId="46" w15:restartNumberingAfterBreak="0">
+  <w:abstractNum w:abstractNumId="47" w15:restartNumberingAfterBreak="0">
     <w:nsid w:val="66812AB5"/>
     <w:multiLevelType w:val="hybridMultilevel"/>
     <w:tmpl w:val="26EE0356"/>
@@ -46756,7 +47807,7 @@
       </w:rPr>
     </w:lvl>
   </w:abstractNum>
-  <w:abstractNum w:abstractNumId="47" w15:restartNumberingAfterBreak="0">
+  <w:abstractNum w:abstractNumId="48" w15:restartNumberingAfterBreak="0">
     <w:nsid w:val="682356EB"/>
     <w:multiLevelType w:val="hybridMultilevel"/>
     <w:tmpl w:val="8C784348"/>
@@ -46869,7 +47920,7 @@
       </w:rPr>
     </w:lvl>
   </w:abstractNum>
-  <w:abstractNum w:abstractNumId="48" w15:restartNumberingAfterBreak="0">
+  <w:abstractNum w:abstractNumId="49" w15:restartNumberingAfterBreak="0">
     <w:nsid w:val="7052420A"/>
     <w:multiLevelType w:val="hybridMultilevel"/>
     <w:tmpl w:val="66FC400C"/>
@@ -46982,7 +48033,7 @@
       </w:rPr>
     </w:lvl>
   </w:abstractNum>
-  <w:abstractNum w:abstractNumId="49" w15:restartNumberingAfterBreak="0">
+  <w:abstractNum w:abstractNumId="50" w15:restartNumberingAfterBreak="0">
     <w:nsid w:val="717E3824"/>
     <w:multiLevelType w:val="multilevel"/>
     <w:tmpl w:val="3A2C208A"/>
@@ -47098,7 +48149,7 @@
       </w:pPr>
     </w:lvl>
   </w:abstractNum>
-  <w:abstractNum w:abstractNumId="50" w15:restartNumberingAfterBreak="0">
+  <w:abstractNum w:abstractNumId="51" w15:restartNumberingAfterBreak="0">
     <w:nsid w:val="718257F4"/>
     <w:multiLevelType w:val="hybridMultilevel"/>
     <w:tmpl w:val="D94CEA1A"/>
@@ -47211,7 +48262,7 @@
       </w:rPr>
     </w:lvl>
   </w:abstractNum>
-  <w:abstractNum w:abstractNumId="51" w15:restartNumberingAfterBreak="0">
+  <w:abstractNum w:abstractNumId="52" w15:restartNumberingAfterBreak="0">
     <w:nsid w:val="72B96B08"/>
     <w:multiLevelType w:val="hybridMultilevel"/>
     <w:tmpl w:val="DE7A993C"/>
@@ -47297,7 +48348,7 @@
       </w:pPr>
     </w:lvl>
   </w:abstractNum>
-  <w:abstractNum w:abstractNumId="52" w15:restartNumberingAfterBreak="0">
+  <w:abstractNum w:abstractNumId="53" w15:restartNumberingAfterBreak="0">
     <w:nsid w:val="74B9317D"/>
     <w:multiLevelType w:val="hybridMultilevel"/>
     <w:tmpl w:val="75D4B5B0"/>
@@ -47383,7 +48434,7 @@
       </w:pPr>
     </w:lvl>
   </w:abstractNum>
-  <w:abstractNum w:abstractNumId="53" w15:restartNumberingAfterBreak="0">
+  <w:abstractNum w:abstractNumId="54" w15:restartNumberingAfterBreak="0">
     <w:nsid w:val="76457AD4"/>
     <w:multiLevelType w:val="multilevel"/>
     <w:tmpl w:val="E8523E38"/>
@@ -47496,7 +48547,7 @@
       </w:pPr>
     </w:lvl>
   </w:abstractNum>
-  <w:abstractNum w:abstractNumId="54" w15:restartNumberingAfterBreak="0">
+  <w:abstractNum w:abstractNumId="55" w15:restartNumberingAfterBreak="0">
     <w:nsid w:val="7787473F"/>
     <w:multiLevelType w:val="multilevel"/>
     <w:tmpl w:val="202ED342"/>
@@ -47609,7 +48660,7 @@
       </w:rPr>
     </w:lvl>
   </w:abstractNum>
-  <w:abstractNum w:abstractNumId="55" w15:restartNumberingAfterBreak="0">
+  <w:abstractNum w:abstractNumId="56" w15:restartNumberingAfterBreak="0">
     <w:nsid w:val="78F77F2D"/>
     <w:multiLevelType w:val="hybridMultilevel"/>
     <w:tmpl w:val="543882FC"/>
@@ -47722,7 +48773,7 @@
       </w:rPr>
     </w:lvl>
   </w:abstractNum>
-  <w:abstractNum w:abstractNumId="56" w15:restartNumberingAfterBreak="0">
+  <w:abstractNum w:abstractNumId="57" w15:restartNumberingAfterBreak="0">
     <w:nsid w:val="7A19670C"/>
     <w:multiLevelType w:val="hybridMultilevel"/>
     <w:tmpl w:val="2DAC94BC"/>
@@ -47808,7 +48859,7 @@
       </w:pPr>
     </w:lvl>
   </w:abstractNum>
-  <w:abstractNum w:abstractNumId="57" w15:restartNumberingAfterBreak="0">
+  <w:abstractNum w:abstractNumId="58" w15:restartNumberingAfterBreak="0">
     <w:nsid w:val="7CB171E5"/>
     <w:multiLevelType w:val="multilevel"/>
     <w:tmpl w:val="7C5AEC9C"/>
@@ -47921,7 +48972,7 @@
       </w:rPr>
     </w:lvl>
   </w:abstractNum>
-  <w:abstractNum w:abstractNumId="58" w15:restartNumberingAfterBreak="0">
+  <w:abstractNum w:abstractNumId="59" w15:restartNumberingAfterBreak="0">
     <w:nsid w:val="7D341154"/>
     <w:multiLevelType w:val="multilevel"/>
     <w:tmpl w:val="08502540"/>
@@ -48034,7 +49085,7 @@
       </w:pPr>
     </w:lvl>
   </w:abstractNum>
-  <w:abstractNum w:abstractNumId="59" w15:restartNumberingAfterBreak="0">
+  <w:abstractNum w:abstractNumId="60" w15:restartNumberingAfterBreak="0">
     <w:nsid w:val="7E2513FF"/>
     <w:multiLevelType w:val="hybridMultilevel"/>
     <w:tmpl w:val="5844924C"/>
@@ -48120,7 +49171,7 @@
       </w:pPr>
     </w:lvl>
   </w:abstractNum>
-  <w:abstractNum w:abstractNumId="60" w15:restartNumberingAfterBreak="0">
+  <w:abstractNum w:abstractNumId="61" w15:restartNumberingAfterBreak="0">
     <w:nsid w:val="7E8E7184"/>
     <w:multiLevelType w:val="multilevel"/>
     <w:tmpl w:val="6770BA14"/>
@@ -48167,7 +49218,7 @@
       <w:lvlText w:val="%4."/>
       <w:lvlJc w:val="left"/>
       <w:pPr>
-        <w:ind w:left="2880" w:hanging="360"/>
+        <w:ind w:left="360" w:hanging="360"/>
       </w:pPr>
       <w:rPr>
         <w:u w:val="none"/>
@@ -48234,7 +49285,7 @@
       </w:rPr>
     </w:lvl>
   </w:abstractNum>
-  <w:abstractNum w:abstractNumId="61" w15:restartNumberingAfterBreak="0">
+  <w:abstractNum w:abstractNumId="62" w15:restartNumberingAfterBreak="0">
     <w:nsid w:val="7FD3139B"/>
     <w:multiLevelType w:val="hybridMultilevel"/>
     <w:tmpl w:val="A4A254F2"/>
@@ -48351,115 +49402,115 @@
     <w:abstractNumId w:val="16"/>
   </w:num>
   <w:num w:numId="2">
-    <w:abstractNumId w:val="45"/>
+    <w:abstractNumId w:val="46"/>
   </w:num>
   <w:num w:numId="3">
     <w:abstractNumId w:val="17"/>
   </w:num>
   <w:num w:numId="4">
-    <w:abstractNumId w:val="30"/>
+    <w:abstractNumId w:val="31"/>
   </w:num>
   <w:num w:numId="5">
-    <w:abstractNumId w:val="53"/>
+    <w:abstractNumId w:val="54"/>
   </w:num>
   <w:num w:numId="6">
-    <w:abstractNumId w:val="33"/>
+    <w:abstractNumId w:val="34"/>
   </w:num>
   <w:num w:numId="7">
-    <w:abstractNumId w:val="44"/>
+    <w:abstractNumId w:val="45"/>
   </w:num>
   <w:num w:numId="8">
-    <w:abstractNumId w:val="18"/>
+    <w:abstractNumId w:val="19"/>
   </w:num>
   <w:num w:numId="9">
     <w:abstractNumId w:val="15"/>
   </w:num>
   <w:num w:numId="10">
-    <w:abstractNumId w:val="23"/>
+    <w:abstractNumId w:val="24"/>
   </w:num>
   <w:num w:numId="11">
-    <w:abstractNumId w:val="50"/>
+    <w:abstractNumId w:val="51"/>
   </w:num>
   <w:num w:numId="12">
-    <w:abstractNumId w:val="43"/>
+    <w:abstractNumId w:val="44"/>
   </w:num>
   <w:num w:numId="13">
     <w:abstractNumId w:val="0"/>
   </w:num>
   <w:num w:numId="14">
+    <w:abstractNumId w:val="53"/>
+  </w:num>
+  <w:num w:numId="15">
+    <w:abstractNumId w:val="43"/>
+  </w:num>
+  <w:num w:numId="16">
     <w:abstractNumId w:val="52"/>
   </w:num>
-  <w:num w:numId="15">
-    <w:abstractNumId w:val="42"/>
-  </w:num>
-  <w:num w:numId="16">
-    <w:abstractNumId w:val="51"/>
-  </w:num>
   <w:num w:numId="17">
-    <w:abstractNumId w:val="58"/>
+    <w:abstractNumId w:val="59"/>
   </w:num>
   <w:num w:numId="18">
-    <w:abstractNumId w:val="56"/>
+    <w:abstractNumId w:val="57"/>
   </w:num>
   <w:num w:numId="19">
     <w:abstractNumId w:val="5"/>
   </w:num>
   <w:num w:numId="20">
-    <w:abstractNumId w:val="38"/>
+    <w:abstractNumId w:val="39"/>
   </w:num>
   <w:num w:numId="21">
-    <w:abstractNumId w:val="27"/>
+    <w:abstractNumId w:val="28"/>
   </w:num>
   <w:num w:numId="22">
     <w:abstractNumId w:val="8"/>
   </w:num>
   <w:num w:numId="23">
-    <w:abstractNumId w:val="60"/>
+    <w:abstractNumId w:val="61"/>
   </w:num>
   <w:num w:numId="24">
-    <w:abstractNumId w:val="41"/>
+    <w:abstractNumId w:val="42"/>
   </w:num>
   <w:num w:numId="25">
-    <w:abstractNumId w:val="24"/>
+    <w:abstractNumId w:val="25"/>
   </w:num>
   <w:num w:numId="26">
     <w:abstractNumId w:val="4"/>
   </w:num>
   <w:num w:numId="27">
-    <w:abstractNumId w:val="21"/>
+    <w:abstractNumId w:val="22"/>
   </w:num>
   <w:num w:numId="28">
-    <w:abstractNumId w:val="19"/>
+    <w:abstractNumId w:val="20"/>
   </w:num>
   <w:num w:numId="29">
-    <w:abstractNumId w:val="28"/>
+    <w:abstractNumId w:val="29"/>
   </w:num>
   <w:num w:numId="30">
     <w:abstractNumId w:val="9"/>
   </w:num>
   <w:num w:numId="31">
-    <w:abstractNumId w:val="29"/>
+    <w:abstractNumId w:val="30"/>
   </w:num>
   <w:num w:numId="32">
-    <w:abstractNumId w:val="54"/>
+    <w:abstractNumId w:val="55"/>
   </w:num>
   <w:num w:numId="33">
     <w:abstractNumId w:val="11"/>
   </w:num>
   <w:num w:numId="34">
-    <w:abstractNumId w:val="57"/>
+    <w:abstractNumId w:val="58"/>
   </w:num>
   <w:num w:numId="35">
-    <w:abstractNumId w:val="37"/>
+    <w:abstractNumId w:val="38"/>
   </w:num>
   <w:num w:numId="36">
-    <w:abstractNumId w:val="39"/>
+    <w:abstractNumId w:val="40"/>
   </w:num>
   <w:num w:numId="37">
-    <w:abstractNumId w:val="20"/>
+    <w:abstractNumId w:val="21"/>
   </w:num>
   <w:num w:numId="38">
-    <w:abstractNumId w:val="31"/>
+    <w:abstractNumId w:val="32"/>
   </w:num>
   <w:num w:numId="39">
     <w:abstractNumId w:val="12"/>
@@ -48468,7 +49519,7 @@
     <w:abstractNumId w:val="6"/>
   </w:num>
   <w:num w:numId="41">
-    <w:abstractNumId w:val="22"/>
+    <w:abstractNumId w:val="23"/>
   </w:num>
   <w:num w:numId="42">
     <w:abstractNumId w:val="10"/>
@@ -48477,52 +49528,52 @@
     <w:abstractNumId w:val="2"/>
   </w:num>
   <w:num w:numId="44">
-    <w:abstractNumId w:val="46"/>
+    <w:abstractNumId w:val="47"/>
   </w:num>
   <w:num w:numId="45">
-    <w:abstractNumId w:val="55"/>
+    <w:abstractNumId w:val="56"/>
   </w:num>
   <w:num w:numId="46">
     <w:abstractNumId w:val="7"/>
   </w:num>
   <w:num w:numId="47">
-    <w:abstractNumId w:val="25"/>
+    <w:abstractNumId w:val="26"/>
   </w:num>
   <w:num w:numId="48">
-    <w:abstractNumId w:val="32"/>
+    <w:abstractNumId w:val="33"/>
   </w:num>
   <w:num w:numId="49">
-    <w:abstractNumId w:val="59"/>
+    <w:abstractNumId w:val="60"/>
   </w:num>
   <w:num w:numId="50">
-    <w:abstractNumId w:val="36"/>
+    <w:abstractNumId w:val="37"/>
   </w:num>
   <w:num w:numId="51">
     <w:abstractNumId w:val="1"/>
   </w:num>
   <w:num w:numId="52">
-    <w:abstractNumId w:val="26"/>
+    <w:abstractNumId w:val="27"/>
   </w:num>
   <w:num w:numId="53">
+    <w:abstractNumId w:val="49"/>
+  </w:num>
+  <w:num w:numId="54">
     <w:abstractNumId w:val="48"/>
   </w:num>
-  <w:num w:numId="54">
-    <w:abstractNumId w:val="47"/>
-  </w:num>
   <w:num w:numId="55">
-    <w:abstractNumId w:val="49"/>
+    <w:abstractNumId w:val="50"/>
   </w:num>
   <w:num w:numId="56">
-    <w:abstractNumId w:val="40"/>
+    <w:abstractNumId w:val="41"/>
   </w:num>
   <w:num w:numId="57">
-    <w:abstractNumId w:val="35"/>
+    <w:abstractNumId w:val="36"/>
   </w:num>
   <w:num w:numId="58">
-    <w:abstractNumId w:val="61"/>
+    <w:abstractNumId w:val="62"/>
   </w:num>
   <w:num w:numId="59">
-    <w:abstractNumId w:val="34"/>
+    <w:abstractNumId w:val="35"/>
   </w:num>
   <w:num w:numId="60">
     <w:abstractNumId w:val="14"/>
@@ -48532,6 +49583,9 @@
   </w:num>
   <w:num w:numId="62">
     <w:abstractNumId w:val="13"/>
+  </w:num>
+  <w:num w:numId="63">
+    <w:abstractNumId w:val="18"/>
   </w:num>
   <w:numIdMacAtCleanup w:val="59"/>
 </w:numbering>
@@ -48930,7 +49984,7 @@
   <w:style w:type="paragraph" w:default="1" w:styleId="Normal">
     <w:name w:val="Normal"/>
     <w:qFormat/>
-    <w:rsid w:val="008F299E"/>
+    <w:rsid w:val="00423685"/>
   </w:style>
   <w:style w:type="paragraph" w:styleId="Heading1">
     <w:name w:val="heading 1"/>
@@ -49692,7 +50746,7 @@
 </file>
 
 <file path=customXml/itemProps1.xml><?xml version="1.0" encoding="utf-8"?>
-<ds:datastoreItem xmlns:ds="http://schemas.openxmlformats.org/officeDocument/2006/customXml" ds:itemID="{4D677F07-B520-4F6D-AB03-4505B197ED73}">
+<ds:datastoreItem xmlns:ds="http://schemas.openxmlformats.org/officeDocument/2006/customXml" ds:itemID="{B08232EC-F723-400B-B1A2-59418A23C732}">
   <ds:schemaRefs>
     <ds:schemaRef ds:uri="http://schemas.openxmlformats.org/officeDocument/2006/bibliography"/>
   </ds:schemaRefs>

</xml_diff>

<commit_message>
SSD modified synced with code
</commit_message>
<xml_diff>
--- a/Docs/AAS Thesis.docx
+++ b/Docs/AAS Thesis.docx
@@ -12668,8 +12668,6 @@
           <w:tab w:val="left" w:pos="7296"/>
         </w:tabs>
       </w:pPr>
-      <w:bookmarkStart w:id="33" w:name="_GoBack"/>
-      <w:bookmarkEnd w:id="33"/>
     </w:p>
     <w:p>
       <w:pPr>
@@ -13772,11 +13770,11 @@
       <w:pPr>
         <w:pStyle w:val="Heading3"/>
       </w:pPr>
-      <w:bookmarkStart w:id="34" w:name="_Toc140605987"/>
+      <w:bookmarkStart w:id="33" w:name="_Toc140605987"/>
       <w:r>
         <w:t>MAHAD WAJID (FA21-BSE-057)</w:t>
       </w:r>
-      <w:bookmarkEnd w:id="34"/>
+      <w:bookmarkEnd w:id="33"/>
     </w:p>
     <w:p>
       <w:pPr>
@@ -17206,11 +17204,11 @@
       <w:pPr>
         <w:pStyle w:val="Heading3"/>
       </w:pPr>
-      <w:bookmarkStart w:id="35" w:name="_Toc140605988"/>
+      <w:bookmarkStart w:id="34" w:name="_Toc140605988"/>
       <w:r>
         <w:t>HAMZA BADAR (FA21-BSE-055)</w:t>
       </w:r>
-      <w:bookmarkEnd w:id="35"/>
+      <w:bookmarkEnd w:id="34"/>
     </w:p>
     <w:p>
       <w:pPr>
@@ -19385,11 +19383,11 @@
       <w:pPr>
         <w:pStyle w:val="Heading3"/>
       </w:pPr>
-      <w:bookmarkStart w:id="36" w:name="_Toc140605989"/>
+      <w:bookmarkStart w:id="35" w:name="_Toc140605989"/>
       <w:r>
         <w:t>ABDUL AZIZ (FA21-BSE-058):</w:t>
       </w:r>
-      <w:bookmarkEnd w:id="36"/>
+      <w:bookmarkEnd w:id="35"/>
     </w:p>
     <w:p/>
     <w:p>
@@ -25917,7 +25915,7 @@
       <w:pPr>
         <w:pStyle w:val="Heading3"/>
       </w:pPr>
-      <w:bookmarkStart w:id="37" w:name="_Toc140605990"/>
+      <w:bookmarkStart w:id="36" w:name="_Toc140605990"/>
       <w:proofErr w:type="spellStart"/>
       <w:r>
         <w:t>Daniyal</w:t>
@@ -25926,7 +25924,7 @@
       <w:r>
         <w:t xml:space="preserve"> Nawaz (FA21-BSE-083):</w:t>
       </w:r>
-      <w:bookmarkEnd w:id="37"/>
+      <w:bookmarkEnd w:id="36"/>
     </w:p>
     <w:p>
       <w:pPr>
@@ -29310,13 +29308,13 @@
       <w:pPr>
         <w:pStyle w:val="Heading3"/>
       </w:pPr>
-      <w:bookmarkStart w:id="38" w:name="_Toc134461730"/>
-      <w:bookmarkStart w:id="39" w:name="_Toc140605991"/>
+      <w:bookmarkStart w:id="37" w:name="_Toc134461730"/>
+      <w:bookmarkStart w:id="38" w:name="_Toc140605991"/>
       <w:r>
         <w:t>SOMAN AHMAD (FA21-BSE-150)</w:t>
       </w:r>
+      <w:bookmarkEnd w:id="37"/>
       <w:bookmarkEnd w:id="38"/>
-      <w:bookmarkEnd w:id="39"/>
     </w:p>
     <w:p/>
     <w:tbl>
@@ -32064,11 +32062,11 @@
       <w:pPr>
         <w:pStyle w:val="Heading3"/>
       </w:pPr>
-      <w:bookmarkStart w:id="40" w:name="_Toc140605992"/>
+      <w:bookmarkStart w:id="39" w:name="_Toc140605992"/>
       <w:r>
         <w:t>AJWAH SARDAR (FA21-BSE-072)</w:t>
       </w:r>
-      <w:bookmarkEnd w:id="40"/>
+      <w:bookmarkEnd w:id="39"/>
     </w:p>
     <w:p>
       <w:pPr>
@@ -35135,8 +35133,8 @@
                 <w:szCs w:val="24"/>
               </w:rPr>
             </w:pPr>
-            <w:bookmarkStart w:id="41" w:name="_gjdgxs" w:colFirst="0" w:colLast="0"/>
-            <w:bookmarkEnd w:id="41"/>
+            <w:bookmarkStart w:id="40" w:name="_gjdgxs" w:colFirst="0" w:colLast="0"/>
+            <w:bookmarkEnd w:id="40"/>
             <w:r>
               <w:rPr>
                 <w:rFonts w:ascii="Times New Roman" w:eastAsia="Times New Roman" w:hAnsi="Times New Roman" w:cs="Times New Roman"/>
@@ -35705,7 +35703,7 @@
           <w:b/>
         </w:rPr>
       </w:pPr>
-      <w:bookmarkStart w:id="42" w:name="_Toc140605993"/>
+      <w:bookmarkStart w:id="41" w:name="_Toc140605993"/>
       <w:r>
         <w:rPr>
           <w:b/>
@@ -35724,50 +35722,47 @@
           <w:b/>
         </w:rPr>
         <w:t>:</w:t>
+      </w:r>
+      <w:bookmarkEnd w:id="41"/>
+    </w:p>
+    <w:p>
+      <w:pPr>
+        <w:pStyle w:val="Heading2"/>
+      </w:pPr>
+      <w:bookmarkStart w:id="42" w:name="_Toc140605994"/>
+      <w:r>
+        <w:t xml:space="preserve">Domain </w:t>
+      </w:r>
+      <w:r>
+        <w:rPr>
+          <w:rStyle w:val="Heading2Char"/>
+        </w:rPr>
+        <w:t>Model:</w:t>
       </w:r>
       <w:bookmarkEnd w:id="42"/>
     </w:p>
     <w:p>
       <w:pPr>
-        <w:pStyle w:val="Heading1"/>
-        <w:rPr>
-          <w:b/>
-          <w:sz w:val="28"/>
-          <w:szCs w:val="28"/>
-        </w:rPr>
-      </w:pPr>
-      <w:bookmarkStart w:id="43" w:name="_Toc140605994"/>
-      <w:r>
-        <w:rPr>
-          <w:b/>
-          <w:sz w:val="28"/>
-          <w:szCs w:val="28"/>
-        </w:rPr>
-        <w:t>Domain Model:</w:t>
+        <w:pStyle w:val="Heading3"/>
+      </w:pPr>
+      <w:r>
+        <w:t>HAMZA BADAR (FA21-BSE-055)</w:t>
+      </w:r>
+    </w:p>
+    <w:p>
+      <w:pPr>
+        <w:pStyle w:val="Heading4"/>
+      </w:pPr>
+      <w:bookmarkStart w:id="43" w:name="_Toc140605995"/>
+      <w:r>
+        <w:t>Use Case: Publish and Create Merit List</w:t>
+      </w:r>
+      <w:r>
+        <w:t xml:space="preserve"> </w:t>
       </w:r>
       <w:bookmarkEnd w:id="43"/>
     </w:p>
-    <w:p>
-      <w:pPr>
-        <w:pStyle w:val="Heading3"/>
-      </w:pPr>
-      <w:bookmarkStart w:id="44" w:name="_Toc140605995"/>
-      <w:r>
-        <w:t>Use Case: Publish and Create Merit List</w:t>
-      </w:r>
-      <w:r>
-        <w:t xml:space="preserve"> HAMZA BADAR (FA21-BSE-055)</w:t>
-      </w:r>
-      <w:bookmarkEnd w:id="44"/>
-    </w:p>
-    <w:p>
-      <w:pPr>
-        <w:pStyle w:val="Heading4"/>
-        <w:rPr>
-          <w:sz w:val="24"/>
-        </w:rPr>
-      </w:pPr>
-    </w:p>
+    <w:p/>
     <w:p>
       <w:r>
         <w:rPr>
@@ -35823,14 +35818,94 @@
         </w:drawing>
       </w:r>
     </w:p>
+    <w:p/>
     <w:p>
       <w:pPr>
+        <w:pStyle w:val="Heading3"/>
+      </w:pPr>
+      <w:r>
+        <w:t>SYED SHAH HUSSAIN (FA21-BSE-172);</w:t>
+      </w:r>
+    </w:p>
+    <w:p>
+      <w:pPr>
+        <w:pStyle w:val="Heading4"/>
+      </w:pPr>
+      <w:r>
+        <w:t xml:space="preserve">Use Case: </w:t>
+      </w:r>
+      <w:r>
+        <w:t>Notify Students</w:t>
+      </w:r>
+      <w:r>
+        <w:t xml:space="preserve"> </w:t>
+      </w:r>
+    </w:p>
+    <w:p/>
+    <w:p>
+      <w:pPr>
+        <w:tabs>
+          <w:tab w:val="left" w:pos="3295"/>
+        </w:tabs>
+      </w:pPr>
+    </w:p>
+    <w:p>
+      <w:pPr>
+        <w:tabs>
+          <w:tab w:val="left" w:pos="3295"/>
+        </w:tabs>
+      </w:pPr>
+    </w:p>
+    <w:p>
+      <w:pPr>
+        <w:tabs>
+          <w:tab w:val="left" w:pos="3295"/>
+        </w:tabs>
+      </w:pPr>
+    </w:p>
+    <w:p>
+      <w:pPr>
+        <w:tabs>
+          <w:tab w:val="left" w:pos="3295"/>
+        </w:tabs>
+      </w:pPr>
+    </w:p>
+    <w:p>
+      <w:pPr>
+        <w:tabs>
+          <w:tab w:val="left" w:pos="3295"/>
+        </w:tabs>
+      </w:pPr>
+    </w:p>
+    <w:p>
+      <w:pPr>
+        <w:tabs>
+          <w:tab w:val="left" w:pos="3295"/>
+        </w:tabs>
+      </w:pPr>
+    </w:p>
+    <w:p>
+      <w:pPr>
+        <w:tabs>
+          <w:tab w:val="left" w:pos="3295"/>
+        </w:tabs>
+      </w:pPr>
+    </w:p>
+    <w:p>
+      <w:pPr>
+        <w:tabs>
+          <w:tab w:val="left" w:pos="3295"/>
+        </w:tabs>
+      </w:pPr>
+    </w:p>
+    <w:p>
+      <w:pPr>
         <w:pStyle w:val="Heading1"/>
         <w:rPr>
           <w:b/>
         </w:rPr>
       </w:pPr>
-      <w:bookmarkStart w:id="45" w:name="_Toc140605996"/>
+      <w:bookmarkStart w:id="44" w:name="_Toc140605996"/>
       <w:r>
         <w:rPr>
           <w:b/>
@@ -35848,52 +35923,161 @@
         <w:rPr>
           <w:b/>
         </w:rPr>
+        <w:t>:</w:t>
+      </w:r>
+      <w:bookmarkEnd w:id="44"/>
+    </w:p>
+    <w:p>
+      <w:pPr>
+        <w:pStyle w:val="Heading2"/>
+      </w:pPr>
+      <w:bookmarkStart w:id="45" w:name="_Toc140605997"/>
+      <w:r>
+        <w:t>SSD</w:t>
+      </w:r>
+      <w:r>
         <w:t>:</w:t>
       </w:r>
       <w:bookmarkEnd w:id="45"/>
     </w:p>
     <w:p>
       <w:pPr>
-        <w:pStyle w:val="Heading1"/>
+        <w:pStyle w:val="Heading3"/>
+      </w:pPr>
+      <w:r>
+        <w:t>SYED SHAH HUSSAIN (FA21-BSE-172)</w:t>
+      </w:r>
+    </w:p>
+    <w:p>
+      <w:pPr>
+        <w:pStyle w:val="Heading4"/>
+      </w:pPr>
+      <w:bookmarkStart w:id="46" w:name="_Toc140605999"/>
+      <w:r>
+        <w:t xml:space="preserve">Use Case: Notify Students </w:t>
+      </w:r>
+      <w:bookmarkEnd w:id="46"/>
+    </w:p>
+    <w:p/>
+    <w:p>
+      <w:r>
+        <w:rPr>
+          <w:noProof/>
+        </w:rPr>
+        <w:drawing>
+          <wp:inline distT="0" distB="0" distL="0" distR="0" wp14:anchorId="0D48FD37" wp14:editId="7410851E">
+            <wp:extent cx="5943600" cy="5556885"/>
+            <wp:effectExtent l="0" t="0" r="0" b="5715"/>
+            <wp:docPr id="20" name="Picture 20"/>
+            <wp:cNvGraphicFramePr>
+              <a:graphicFrameLocks xmlns:a="http://schemas.openxmlformats.org/drawingml/2006/main" noChangeAspect="1"/>
+            </wp:cNvGraphicFramePr>
+            <a:graphic xmlns:a="http://schemas.openxmlformats.org/drawingml/2006/main">
+              <a:graphicData uri="http://schemas.openxmlformats.org/drawingml/2006/picture">
+                <pic:pic xmlns:pic="http://schemas.openxmlformats.org/drawingml/2006/picture">
+                  <pic:nvPicPr>
+                    <pic:cNvPr id="20" name="Sequence Diagram Notify students.png"/>
+                    <pic:cNvPicPr/>
+                  </pic:nvPicPr>
+                  <pic:blipFill>
+                    <a:blip r:embed="rId27">
+                      <a:extLst>
+                        <a:ext uri="{28A0092B-C50C-407E-A947-70E740481C1C}">
+                          <a14:useLocalDpi xmlns:a14="http://schemas.microsoft.com/office/drawing/2010/main" val="0"/>
+                        </a:ext>
+                      </a:extLst>
+                    </a:blip>
+                    <a:stretch>
+                      <a:fillRect/>
+                    </a:stretch>
+                  </pic:blipFill>
+                  <pic:spPr>
+                    <a:xfrm>
+                      <a:off x="0" y="0"/>
+                      <a:ext cx="5943600" cy="5556885"/>
+                    </a:xfrm>
+                    <a:prstGeom prst="rect">
+                      <a:avLst/>
+                    </a:prstGeom>
+                  </pic:spPr>
+                </pic:pic>
+              </a:graphicData>
+            </a:graphic>
+          </wp:inline>
+        </w:drawing>
+      </w:r>
+    </w:p>
+    <w:p/>
+    <w:p/>
+    <w:p/>
+    <w:p/>
+    <w:p/>
+    <w:p>
+      <w:pPr>
+        <w:pStyle w:val="Heading4"/>
+      </w:pPr>
+      <w:r>
+        <w:lastRenderedPageBreak/>
+        <w:t>Use Case: Notify Students (REVERSE ENGINEERED)</w:t>
+      </w:r>
+    </w:p>
+    <w:p/>
+    <w:p>
+      <w:bookmarkStart w:id="47" w:name="_GoBack"/>
+      <w:r>
+        <w:drawing>
+          <wp:inline distT="0" distB="0" distL="0" distR="0" wp14:anchorId="27AA27B1" wp14:editId="32E1A36A">
+            <wp:extent cx="5943600" cy="5269865"/>
+            <wp:effectExtent l="0" t="0" r="0" b="6985"/>
+            <wp:docPr id="29" name="Picture 29"/>
+            <wp:cNvGraphicFramePr>
+              <a:graphicFrameLocks xmlns:a="http://schemas.openxmlformats.org/drawingml/2006/main" noChangeAspect="1"/>
+            </wp:cNvGraphicFramePr>
+            <a:graphic xmlns:a="http://schemas.openxmlformats.org/drawingml/2006/main">
+              <a:graphicData uri="http://schemas.openxmlformats.org/drawingml/2006/picture">
+                <pic:pic xmlns:pic="http://schemas.openxmlformats.org/drawingml/2006/picture">
+                  <pic:nvPicPr>
+                    <pic:cNvPr id="1" name=""/>
+                    <pic:cNvPicPr/>
+                  </pic:nvPicPr>
+                  <pic:blipFill>
+                    <a:blip r:embed="rId28"/>
+                    <a:stretch>
+                      <a:fillRect/>
+                    </a:stretch>
+                  </pic:blipFill>
+                  <pic:spPr>
+                    <a:xfrm>
+                      <a:off x="0" y="0"/>
+                      <a:ext cx="5943600" cy="5269865"/>
+                    </a:xfrm>
+                    <a:prstGeom prst="rect">
+                      <a:avLst/>
+                    </a:prstGeom>
+                  </pic:spPr>
+                </pic:pic>
+              </a:graphicData>
+            </a:graphic>
+          </wp:inline>
+        </w:drawing>
+      </w:r>
+      <w:bookmarkEnd w:id="47"/>
+    </w:p>
+    <w:p>
+      <w:pPr>
+        <w:pStyle w:val="Heading4"/>
         <w:rPr>
           <w:b/>
           <w:sz w:val="28"/>
           <w:szCs w:val="28"/>
         </w:rPr>
       </w:pPr>
-      <w:bookmarkStart w:id="46" w:name="_Toc140605997"/>
-      <w:r>
-        <w:rPr>
-          <w:b/>
-          <w:sz w:val="28"/>
-          <w:szCs w:val="28"/>
-        </w:rPr>
-        <w:t>SSD</w:t>
-      </w:r>
-      <w:r>
-        <w:rPr>
-          <w:b/>
-          <w:sz w:val="28"/>
-          <w:szCs w:val="28"/>
-        </w:rPr>
-        <w:t>:</w:t>
-      </w:r>
-      <w:bookmarkEnd w:id="46"/>
-    </w:p>
-    <w:p>
-      <w:pPr>
-        <w:pStyle w:val="Heading1"/>
-        <w:rPr>
-          <w:b/>
-          <w:sz w:val="28"/>
-          <w:szCs w:val="28"/>
-        </w:rPr>
-      </w:pPr>
-      <w:bookmarkStart w:id="47" w:name="_Toc140605998"/>
-      <w:r>
+      <w:bookmarkStart w:id="48" w:name="_Toc140605998"/>
+      <w:r>
+        <w:lastRenderedPageBreak/>
         <w:t>Use Case: Confirm Admission SYED SHAH HUSSAIN (FA21-BSE-172)</w:t>
       </w:r>
-      <w:bookmarkEnd w:id="47"/>
+      <w:bookmarkEnd w:id="48"/>
     </w:p>
     <w:p>
       <w:r>
@@ -35916,7 +36100,7 @@
                     <pic:cNvPicPr/>
                   </pic:nvPicPr>
                   <pic:blipFill>
-                    <a:blip r:embed="rId27">
+                    <a:blip r:embed="rId29">
                       <a:extLst>
                         <a:ext uri="{28A0092B-C50C-407E-A947-70E740481C1C}">
                           <a14:useLocalDpi xmlns:a14="http://schemas.microsoft.com/office/drawing/2010/main" val="0"/>
@@ -35971,7 +36155,7 @@
                     <pic:cNvPicPr/>
                   </pic:nvPicPr>
                   <pic:blipFill>
-                    <a:blip r:embed="rId28"/>
+                    <a:blip r:embed="rId30"/>
                     <a:stretch>
                       <a:fillRect/>
                     </a:stretch>
@@ -35993,65 +36177,7 @@
       </w:r>
     </w:p>
     <w:p/>
-    <w:p>
-      <w:pPr>
-        <w:pStyle w:val="Heading3"/>
-      </w:pPr>
-      <w:bookmarkStart w:id="48" w:name="_Toc140605999"/>
-      <w:r>
-        <w:lastRenderedPageBreak/>
-        <w:t>Use Case: Notify Students SYED SHAH HUSSAIN (FA21-BSE-172)</w:t>
-      </w:r>
-      <w:bookmarkEnd w:id="48"/>
-    </w:p>
-    <w:p>
-      <w:r>
-        <w:rPr>
-          <w:noProof/>
-        </w:rPr>
-        <w:drawing>
-          <wp:inline distT="0" distB="0" distL="0" distR="0" wp14:anchorId="56EC3CDB" wp14:editId="6C48FC9C">
-            <wp:extent cx="5943600" cy="5556885"/>
-            <wp:effectExtent l="0" t="0" r="0" b="5715"/>
-            <wp:docPr id="20" name="Picture 20"/>
-            <wp:cNvGraphicFramePr>
-              <a:graphicFrameLocks xmlns:a="http://schemas.openxmlformats.org/drawingml/2006/main" noChangeAspect="1"/>
-            </wp:cNvGraphicFramePr>
-            <a:graphic xmlns:a="http://schemas.openxmlformats.org/drawingml/2006/main">
-              <a:graphicData uri="http://schemas.openxmlformats.org/drawingml/2006/picture">
-                <pic:pic xmlns:pic="http://schemas.openxmlformats.org/drawingml/2006/picture">
-                  <pic:nvPicPr>
-                    <pic:cNvPr id="20" name="Sequence Diagram Notify students.png"/>
-                    <pic:cNvPicPr/>
-                  </pic:nvPicPr>
-                  <pic:blipFill>
-                    <a:blip r:embed="rId29">
-                      <a:extLst>
-                        <a:ext uri="{28A0092B-C50C-407E-A947-70E740481C1C}">
-                          <a14:useLocalDpi xmlns:a14="http://schemas.microsoft.com/office/drawing/2010/main" val="0"/>
-                        </a:ext>
-                      </a:extLst>
-                    </a:blip>
-                    <a:stretch>
-                      <a:fillRect/>
-                    </a:stretch>
-                  </pic:blipFill>
-                  <pic:spPr>
-                    <a:xfrm>
-                      <a:off x="0" y="0"/>
-                      <a:ext cx="5943600" cy="5556885"/>
-                    </a:xfrm>
-                    <a:prstGeom prst="rect">
-                      <a:avLst/>
-                    </a:prstGeom>
-                  </pic:spPr>
-                </pic:pic>
-              </a:graphicData>
-            </a:graphic>
-          </wp:inline>
-        </w:drawing>
-      </w:r>
-    </w:p>
+    <w:p/>
     <w:p/>
     <w:p>
       <w:pPr>
@@ -36085,7 +36211,7 @@
                     <pic:cNvPicPr/>
                   </pic:nvPicPr>
                   <pic:blipFill>
-                    <a:blip r:embed="rId30">
+                    <a:blip r:embed="rId31">
                       <a:extLst>
                         <a:ext uri="{28A0092B-C50C-407E-A947-70E740481C1C}">
                           <a14:useLocalDpi xmlns:a14="http://schemas.microsoft.com/office/drawing/2010/main" val="0"/>
@@ -36162,7 +36288,7 @@
                     <pic:cNvPicPr/>
                   </pic:nvPicPr>
                   <pic:blipFill>
-                    <a:blip r:embed="rId31">
+                    <a:blip r:embed="rId32">
                       <a:extLst>
                         <a:ext uri="{28A0092B-C50C-407E-A947-70E740481C1C}">
                           <a14:useLocalDpi xmlns:a14="http://schemas.microsoft.com/office/drawing/2010/main" val="0"/>
@@ -36245,7 +36371,7 @@
                     <pic:cNvPicPr/>
                   </pic:nvPicPr>
                   <pic:blipFill>
-                    <a:blip r:embed="rId32">
+                    <a:blip r:embed="rId33">
                       <a:extLst>
                         <a:ext uri="{28A0092B-C50C-407E-A947-70E740481C1C}">
                           <a14:useLocalDpi xmlns:a14="http://schemas.microsoft.com/office/drawing/2010/main" val="0"/>
@@ -36307,7 +36433,7 @@
                     <pic:cNvPicPr/>
                   </pic:nvPicPr>
                   <pic:blipFill>
-                    <a:blip r:embed="rId33">
+                    <a:blip r:embed="rId34">
                       <a:extLst>
                         <a:ext uri="{28A0092B-C50C-407E-A947-70E740481C1C}">
                           <a14:useLocalDpi xmlns:a14="http://schemas.microsoft.com/office/drawing/2010/main" val="0"/>
@@ -36377,7 +36503,7 @@
                     <pic:cNvPicPr/>
                   </pic:nvPicPr>
                   <pic:blipFill>
-                    <a:blip r:embed="rId34">
+                    <a:blip r:embed="rId35">
                       <a:extLst>
                         <a:ext uri="{28A0092B-C50C-407E-A947-70E740481C1C}">
                           <a14:useLocalDpi xmlns:a14="http://schemas.microsoft.com/office/drawing/2010/main" val="0"/>
@@ -36436,7 +36562,7 @@
                     <pic:cNvPicPr/>
                   </pic:nvPicPr>
                   <pic:blipFill>
-                    <a:blip r:embed="rId35">
+                    <a:blip r:embed="rId36">
                       <a:extLst>
                         <a:ext uri="{28A0092B-C50C-407E-A947-70E740481C1C}">
                           <a14:useLocalDpi xmlns:a14="http://schemas.microsoft.com/office/drawing/2010/main" val="0"/>
@@ -36501,7 +36627,7 @@
                     </pic:cNvPicPr>
                   </pic:nvPicPr>
                   <pic:blipFill>
-                    <a:blip r:embed="rId36">
+                    <a:blip r:embed="rId37">
                       <a:extLst>
                         <a:ext uri="{28A0092B-C50C-407E-A947-70E740481C1C}">
                           <a14:useLocalDpi xmlns:a14="http://schemas.microsoft.com/office/drawing/2010/main" val="0"/>
@@ -36568,7 +36694,7 @@
                     </pic:cNvPicPr>
                   </pic:nvPicPr>
                   <pic:blipFill>
-                    <a:blip r:embed="rId37">
+                    <a:blip r:embed="rId38">
                       <a:extLst>
                         <a:ext uri="{28A0092B-C50C-407E-A947-70E740481C1C}">
                           <a14:useLocalDpi xmlns:a14="http://schemas.microsoft.com/office/drawing/2010/main" val="0"/>
@@ -41348,6 +41474,7 @@
                 <w:b/>
                 <w:sz w:val="24"/>
               </w:rPr>
+              <w:lastRenderedPageBreak/>
               <w:t xml:space="preserve">Post conditions </w:t>
             </w:r>
           </w:p>
@@ -41748,7 +41875,7 @@
                     <pic:cNvPicPr/>
                   </pic:nvPicPr>
                   <pic:blipFill>
-                    <a:blip r:embed="rId38" cstate="print">
+                    <a:blip r:embed="rId39" cstate="print">
                       <a:extLst>
                         <a:ext uri="{28A0092B-C50C-407E-A947-70E740481C1C}">
                           <a14:useLocalDpi xmlns:a14="http://schemas.microsoft.com/office/drawing/2010/main" val="0"/>
@@ -41843,7 +41970,7 @@
                     <pic:cNvPicPr/>
                   </pic:nvPicPr>
                   <pic:blipFill>
-                    <a:blip r:embed="rId39" cstate="print">
+                    <a:blip r:embed="rId40" cstate="print">
                       <a:extLst>
                         <a:ext uri="{28A0092B-C50C-407E-A947-70E740481C1C}">
                           <a14:useLocalDpi xmlns:a14="http://schemas.microsoft.com/office/drawing/2010/main" val="0"/>
@@ -42004,7 +42131,7 @@
                     <pic:cNvPicPr/>
                   </pic:nvPicPr>
                   <pic:blipFill>
-                    <a:blip r:embed="rId40">
+                    <a:blip r:embed="rId41">
                       <a:extLst>
                         <a:ext uri="{28A0092B-C50C-407E-A947-70E740481C1C}">
                           <a14:useLocalDpi xmlns:a14="http://schemas.microsoft.com/office/drawing/2010/main" val="0"/>
@@ -42071,7 +42198,7 @@
                     <pic:cNvPicPr/>
                   </pic:nvPicPr>
                   <pic:blipFill>
-                    <a:blip r:embed="rId41" cstate="print">
+                    <a:blip r:embed="rId42" cstate="print">
                       <a:extLst>
                         <a:ext uri="{28A0092B-C50C-407E-A947-70E740481C1C}">
                           <a14:useLocalDpi xmlns:a14="http://schemas.microsoft.com/office/drawing/2010/main" val="0"/>
@@ -42131,7 +42258,7 @@
                     <pic:cNvPicPr/>
                   </pic:nvPicPr>
                   <pic:blipFill>
-                    <a:blip r:embed="rId42">
+                    <a:blip r:embed="rId43">
                       <a:extLst>
                         <a:ext uri="{28A0092B-C50C-407E-A947-70E740481C1C}">
                           <a14:useLocalDpi xmlns:a14="http://schemas.microsoft.com/office/drawing/2010/main" val="0"/>
@@ -42192,7 +42319,7 @@
                     </pic:cNvPicPr>
                   </pic:nvPicPr>
                   <pic:blipFill>
-                    <a:blip r:embed="rId43">
+                    <a:blip r:embed="rId44">
                       <a:extLst>
                         <a:ext uri="{28A0092B-C50C-407E-A947-70E740481C1C}">
                           <a14:useLocalDpi xmlns:a14="http://schemas.microsoft.com/office/drawing/2010/main" val="0"/>
@@ -42334,7 +42461,7 @@
                     </pic:cNvPicPr>
                   </pic:nvPicPr>
                   <pic:blipFill>
-                    <a:blip r:embed="rId44">
+                    <a:blip r:embed="rId45">
                       <a:extLst>
                         <a:ext uri="{28A0092B-C50C-407E-A947-70E740481C1C}">
                           <a14:useLocalDpi xmlns:a14="http://schemas.microsoft.com/office/drawing/2010/main" val="0"/>
@@ -42486,142 +42613,6 @@
                 <pic:pic xmlns:pic="http://schemas.openxmlformats.org/drawingml/2006/picture">
                   <pic:nvPicPr>
                     <pic:cNvPr id="0" name="Picture 1" descr="C:\Users\DELL\Downloads\mermaid-diagram-2023-07-11-072302.png"/>
-                    <pic:cNvPicPr>
-                      <a:picLocks noChangeAspect="1" noChangeArrowheads="1"/>
-                    </pic:cNvPicPr>
-                  </pic:nvPicPr>
-                  <pic:blipFill>
-                    <a:blip r:embed="rId45" cstate="print">
-                      <a:extLst>
-                        <a:ext uri="{28A0092B-C50C-407E-A947-70E740481C1C}">
-                          <a14:useLocalDpi xmlns:a14="http://schemas.microsoft.com/office/drawing/2010/main" val="0"/>
-                        </a:ext>
-                      </a:extLst>
-                    </a:blip>
-                    <a:srcRect/>
-                    <a:stretch>
-                      <a:fillRect/>
-                    </a:stretch>
-                  </pic:blipFill>
-                  <pic:spPr bwMode="auto">
-                    <a:xfrm>
-                      <a:off x="0" y="0"/>
-                      <a:ext cx="5943600" cy="4054502"/>
-                    </a:xfrm>
-                    <a:prstGeom prst="rect">
-                      <a:avLst/>
-                    </a:prstGeom>
-                    <a:noFill/>
-                    <a:ln>
-                      <a:noFill/>
-                    </a:ln>
-                  </pic:spPr>
-                </pic:pic>
-              </a:graphicData>
-            </a:graphic>
-          </wp:inline>
-        </w:drawing>
-      </w:r>
-    </w:p>
-    <w:p/>
-    <w:p/>
-    <w:p/>
-    <w:p/>
-    <w:p/>
-    <w:p/>
-    <w:p>
-      <w:pPr>
-        <w:tabs>
-          <w:tab w:val="left" w:pos="3984"/>
-        </w:tabs>
-      </w:pPr>
-      <w:r>
-        <w:tab/>
-      </w:r>
-    </w:p>
-    <w:p>
-      <w:pPr>
-        <w:tabs>
-          <w:tab w:val="left" w:pos="3984"/>
-        </w:tabs>
-      </w:pPr>
-    </w:p>
-    <w:p>
-      <w:pPr>
-        <w:tabs>
-          <w:tab w:val="left" w:pos="3984"/>
-        </w:tabs>
-      </w:pPr>
-    </w:p>
-    <w:p>
-      <w:pPr>
-        <w:tabs>
-          <w:tab w:val="left" w:pos="3984"/>
-        </w:tabs>
-      </w:pPr>
-    </w:p>
-    <w:p>
-      <w:pPr>
-        <w:tabs>
-          <w:tab w:val="left" w:pos="3984"/>
-        </w:tabs>
-      </w:pPr>
-    </w:p>
-    <w:p>
-      <w:pPr>
-        <w:tabs>
-          <w:tab w:val="left" w:pos="3984"/>
-        </w:tabs>
-      </w:pPr>
-    </w:p>
-    <w:p>
-      <w:pPr>
-        <w:tabs>
-          <w:tab w:val="left" w:pos="3984"/>
-        </w:tabs>
-      </w:pPr>
-    </w:p>
-    <w:p>
-      <w:pPr>
-        <w:pStyle w:val="Heading3"/>
-      </w:pPr>
-      <w:bookmarkStart w:id="86" w:name="_Toc140606035"/>
-      <w:r>
-        <w:lastRenderedPageBreak/>
-        <w:t>Use Case: notify Students SYED SHAH HUSSAIN (FA21-BSE-172)</w:t>
-      </w:r>
-      <w:bookmarkEnd w:id="86"/>
-    </w:p>
-    <w:p>
-      <w:pPr>
-        <w:tabs>
-          <w:tab w:val="left" w:pos="3984"/>
-        </w:tabs>
-      </w:pPr>
-    </w:p>
-    <w:p>
-      <w:pPr>
-        <w:tabs>
-          <w:tab w:val="left" w:pos="3984"/>
-        </w:tabs>
-      </w:pPr>
-      <w:r>
-        <w:rPr>
-          <w:noProof/>
-        </w:rPr>
-        <w:drawing>
-          <wp:inline distT="0" distB="0" distL="0" distR="0" wp14:anchorId="1F3D3BDC" wp14:editId="3903E20A">
-            <wp:extent cx="5943600" cy="4054502"/>
-            <wp:effectExtent l="0" t="0" r="0" b="3175"/>
-            <wp:docPr id="26" name="Picture 26" descr="C:\Users\DELL\Downloads\mermaid-diagram-2023-07-11-072103.png"/>
-            <wp:cNvGraphicFramePr>
-              <a:graphicFrameLocks xmlns:a="http://schemas.openxmlformats.org/drawingml/2006/main" noChangeAspect="1"/>
-            </wp:cNvGraphicFramePr>
-            <a:graphic xmlns:a="http://schemas.openxmlformats.org/drawingml/2006/main">
-              <a:graphicData uri="http://schemas.openxmlformats.org/drawingml/2006/picture">
-                <pic:pic xmlns:pic="http://schemas.openxmlformats.org/drawingml/2006/picture">
-                  <pic:nvPicPr>
-                    <pic:cNvPr id="0" name="Picture 3" descr="C:\Users\DELL\Downloads\mermaid-diagram-2023-07-11-072103.png"/>
                     <pic:cNvPicPr>
                       <a:picLocks noChangeAspect="1" noChangeArrowheads="1"/>
                     </pic:cNvPicPr>
@@ -42659,9 +42650,145 @@
         </w:drawing>
       </w:r>
     </w:p>
+    <w:p/>
+    <w:p/>
+    <w:p/>
+    <w:p/>
+    <w:p/>
+    <w:p/>
+    <w:p>
+      <w:pPr>
+        <w:tabs>
+          <w:tab w:val="left" w:pos="3984"/>
+        </w:tabs>
+      </w:pPr>
+      <w:r>
+        <w:tab/>
+      </w:r>
+    </w:p>
+    <w:p>
+      <w:pPr>
+        <w:tabs>
+          <w:tab w:val="left" w:pos="3984"/>
+        </w:tabs>
+      </w:pPr>
+    </w:p>
+    <w:p>
+      <w:pPr>
+        <w:tabs>
+          <w:tab w:val="left" w:pos="3984"/>
+        </w:tabs>
+      </w:pPr>
+    </w:p>
+    <w:p>
+      <w:pPr>
+        <w:tabs>
+          <w:tab w:val="left" w:pos="3984"/>
+        </w:tabs>
+      </w:pPr>
+    </w:p>
+    <w:p>
+      <w:pPr>
+        <w:tabs>
+          <w:tab w:val="left" w:pos="3984"/>
+        </w:tabs>
+      </w:pPr>
+    </w:p>
+    <w:p>
+      <w:pPr>
+        <w:tabs>
+          <w:tab w:val="left" w:pos="3984"/>
+        </w:tabs>
+      </w:pPr>
+    </w:p>
+    <w:p>
+      <w:pPr>
+        <w:tabs>
+          <w:tab w:val="left" w:pos="3984"/>
+        </w:tabs>
+      </w:pPr>
+    </w:p>
+    <w:p>
+      <w:pPr>
+        <w:pStyle w:val="Heading3"/>
+      </w:pPr>
+      <w:bookmarkStart w:id="86" w:name="_Toc140606035"/>
+      <w:r>
+        <w:lastRenderedPageBreak/>
+        <w:t>Use Case: notify Students SYED SHAH HUSSAIN (FA21-BSE-172)</w:t>
+      </w:r>
+      <w:bookmarkEnd w:id="86"/>
+    </w:p>
+    <w:p>
+      <w:pPr>
+        <w:tabs>
+          <w:tab w:val="left" w:pos="3984"/>
+        </w:tabs>
+      </w:pPr>
+    </w:p>
+    <w:p>
+      <w:pPr>
+        <w:tabs>
+          <w:tab w:val="left" w:pos="3984"/>
+        </w:tabs>
+      </w:pPr>
+      <w:r>
+        <w:rPr>
+          <w:noProof/>
+        </w:rPr>
+        <w:drawing>
+          <wp:inline distT="0" distB="0" distL="0" distR="0" wp14:anchorId="1F3D3BDC" wp14:editId="3903E20A">
+            <wp:extent cx="5943600" cy="4054502"/>
+            <wp:effectExtent l="0" t="0" r="0" b="3175"/>
+            <wp:docPr id="26" name="Picture 26" descr="C:\Users\DELL\Downloads\mermaid-diagram-2023-07-11-072103.png"/>
+            <wp:cNvGraphicFramePr>
+              <a:graphicFrameLocks xmlns:a="http://schemas.openxmlformats.org/drawingml/2006/main" noChangeAspect="1"/>
+            </wp:cNvGraphicFramePr>
+            <a:graphic xmlns:a="http://schemas.openxmlformats.org/drawingml/2006/main">
+              <a:graphicData uri="http://schemas.openxmlformats.org/drawingml/2006/picture">
+                <pic:pic xmlns:pic="http://schemas.openxmlformats.org/drawingml/2006/picture">
+                  <pic:nvPicPr>
+                    <pic:cNvPr id="0" name="Picture 3" descr="C:\Users\DELL\Downloads\mermaid-diagram-2023-07-11-072103.png"/>
+                    <pic:cNvPicPr>
+                      <a:picLocks noChangeAspect="1" noChangeArrowheads="1"/>
+                    </pic:cNvPicPr>
+                  </pic:nvPicPr>
+                  <pic:blipFill>
+                    <a:blip r:embed="rId47" cstate="print">
+                      <a:extLst>
+                        <a:ext uri="{28A0092B-C50C-407E-A947-70E740481C1C}">
+                          <a14:useLocalDpi xmlns:a14="http://schemas.microsoft.com/office/drawing/2010/main" val="0"/>
+                        </a:ext>
+                      </a:extLst>
+                    </a:blip>
+                    <a:srcRect/>
+                    <a:stretch>
+                      <a:fillRect/>
+                    </a:stretch>
+                  </pic:blipFill>
+                  <pic:spPr bwMode="auto">
+                    <a:xfrm>
+                      <a:off x="0" y="0"/>
+                      <a:ext cx="5943600" cy="4054502"/>
+                    </a:xfrm>
+                    <a:prstGeom prst="rect">
+                      <a:avLst/>
+                    </a:prstGeom>
+                    <a:noFill/>
+                    <a:ln>
+                      <a:noFill/>
+                    </a:ln>
+                  </pic:spPr>
+                </pic:pic>
+              </a:graphicData>
+            </a:graphic>
+          </wp:inline>
+        </w:drawing>
+      </w:r>
+    </w:p>
     <w:sectPr>
-      <w:headerReference w:type="default" r:id="rId47"/>
-      <w:footerReference w:type="default" r:id="rId48"/>
+      <w:headerReference w:type="default" r:id="rId48"/>
+      <w:footerReference w:type="default" r:id="rId49"/>
       <w:pgSz w:w="12240" w:h="15840"/>
       <w:pgMar w:top="1440" w:right="1440" w:bottom="1440" w:left="1440" w:header="720" w:footer="720" w:gutter="0"/>
       <w:pgBorders w:offsetFrom="page">
@@ -42740,7 +42867,7 @@
           <w:rPr>
             <w:noProof/>
           </w:rPr>
-          <w:t>30</w:t>
+          <w:t>63</w:t>
         </w:r>
         <w:r>
           <w:rPr>
@@ -50746,7 +50873,7 @@
 </file>
 
 <file path=customXml/itemProps1.xml><?xml version="1.0" encoding="utf-8"?>
-<ds:datastoreItem xmlns:ds="http://schemas.openxmlformats.org/officeDocument/2006/customXml" ds:itemID="{B08232EC-F723-400B-B1A2-59418A23C732}">
+<ds:datastoreItem xmlns:ds="http://schemas.openxmlformats.org/officeDocument/2006/customXml" ds:itemID="{B23BA9E2-0619-4AB9-92BC-6114CDA00278}">
   <ds:schemaRefs>
     <ds:schemaRef ds:uri="http://schemas.openxmlformats.org/officeDocument/2006/bibliography"/>
   </ds:schemaRefs>

</xml_diff>

<commit_message>
I update my SD and Usecase
</commit_message>
<xml_diff>
--- a/Docs/AAS Thesis.docx
+++ b/Docs/AAS Thesis.docx
@@ -6028,21 +6028,12 @@
                 <w:sz w:val="24"/>
               </w:rPr>
             </w:pPr>
-            <w:proofErr w:type="spellStart"/>
-            <w:r>
-              <w:rPr>
-                <w:rFonts w:ascii="Times New Roman" w:hAnsi="Times New Roman" w:cs="Times New Roman"/>
-                <w:sz w:val="24"/>
-              </w:rPr>
-              <w:t>Reg</w:t>
-            </w:r>
-            <w:proofErr w:type="spellEnd"/>
-            <w:r>
-              <w:rPr>
-                <w:rFonts w:ascii="Times New Roman" w:hAnsi="Times New Roman" w:cs="Times New Roman"/>
-                <w:sz w:val="24"/>
-              </w:rPr>
-              <w:t xml:space="preserve"> No</w:t>
+            <w:r>
+              <w:rPr>
+                <w:rFonts w:ascii="Times New Roman" w:hAnsi="Times New Roman" w:cs="Times New Roman"/>
+                <w:sz w:val="24"/>
+              </w:rPr>
+              <w:t>Reg No</w:t>
             </w:r>
           </w:p>
         </w:tc>
@@ -8378,25 +8369,7 @@
           <w:sz w:val="24"/>
           <w:szCs w:val="24"/>
         </w:rPr>
-        <w:t xml:space="preserve">The system checks if the Guest meets the prerequisites for the selected test, such as </w:t>
-      </w:r>
-      <w:proofErr w:type="spellStart"/>
-      <w:r>
-        <w:rPr>
-          <w:rFonts w:ascii="Times New Roman" w:hAnsi="Times New Roman" w:cs="Times New Roman"/>
-          <w:sz w:val="24"/>
-          <w:szCs w:val="24"/>
-        </w:rPr>
-        <w:t>Fsc</w:t>
-      </w:r>
-      <w:proofErr w:type="spellEnd"/>
-      <w:r>
-        <w:rPr>
-          <w:rFonts w:ascii="Times New Roman" w:hAnsi="Times New Roman" w:cs="Times New Roman"/>
-          <w:sz w:val="24"/>
-          <w:szCs w:val="24"/>
-        </w:rPr>
-        <w:t xml:space="preserve"> marks, and documents verification.</w:t>
+        <w:t>The system checks if the Guest meets the prerequisites for the selected test, such as Fsc marks, and documents verification.</w:t>
       </w:r>
     </w:p>
     <w:p>
@@ -13994,6 +13967,7 @@
                   <w:pPr>
                     <w:rPr>
                       <w:rFonts w:ascii="Times New Roman" w:hAnsi="Times New Roman" w:cs="Times New Roman"/>
+                      <w:sz w:val="24"/>
                     </w:rPr>
                   </w:pPr>
                   <w:r>
@@ -14001,8 +13975,74 @@
                       <w:rFonts w:ascii="Times New Roman" w:hAnsi="Times New Roman" w:cs="Times New Roman"/>
                       <w:sz w:val="24"/>
                     </w:rPr>
-                    <w:t>The student navigates to the Project University Admission system and clicks on the "Enter Personal Info" button.</w:t>
+                    <w:t>The student navigates to the Project University Admission system and cl</w:t>
                   </w:r>
+                  <w:r>
+                    <w:rPr>
+                      <w:rFonts w:ascii="Times New Roman" w:hAnsi="Times New Roman" w:cs="Times New Roman"/>
+                      <w:sz w:val="24"/>
+                    </w:rPr>
+                    <w:t>icks on the "Apply For Admission</w:t>
+                  </w:r>
+                  <w:r>
+                    <w:rPr>
+                      <w:rFonts w:ascii="Times New Roman" w:hAnsi="Times New Roman" w:cs="Times New Roman"/>
+                      <w:sz w:val="24"/>
+                    </w:rPr>
+                    <w:t>" button.</w:t>
+                  </w:r>
+                </w:p>
+                <w:p>
+                  <w:pPr>
+                    <w:rPr>
+                      <w:rFonts w:ascii="Times New Roman" w:hAnsi="Times New Roman" w:cs="Times New Roman"/>
+                      <w:sz w:val="24"/>
+                    </w:rPr>
+                  </w:pPr>
+                </w:p>
+                <w:p>
+                  <w:pPr>
+                    <w:rPr>
+                      <w:rFonts w:ascii="Times New Roman" w:hAnsi="Times New Roman" w:cs="Times New Roman"/>
+                      <w:sz w:val="24"/>
+                    </w:rPr>
+                  </w:pPr>
+                  <w:r>
+                    <w:rPr>
+                      <w:rFonts w:ascii="Times New Roman" w:hAnsi="Times New Roman" w:cs="Times New Roman"/>
+                      <w:sz w:val="24"/>
+                    </w:rPr>
+                    <w:t>The</w:t>
+                  </w:r>
+                  <w:r>
+                    <w:rPr>
+                      <w:rFonts w:ascii="Times New Roman" w:hAnsi="Times New Roman" w:cs="Times New Roman"/>
+                      <w:sz w:val="24"/>
+                    </w:rPr>
+                    <w:t>n</w:t>
+                  </w:r>
+                  <w:r>
+                    <w:rPr>
+                      <w:rFonts w:ascii="Times New Roman" w:hAnsi="Times New Roman" w:cs="Times New Roman"/>
+                      <w:sz w:val="24"/>
+                    </w:rPr>
+                    <w:t xml:space="preserve"> student navigates to the Project University Admission system and clicks on the "Enter Personal Info" button.</w:t>
+                  </w:r>
+                </w:p>
+                <w:p>
+                  <w:pPr>
+                    <w:rPr>
+                      <w:rFonts w:ascii="Times New Roman" w:hAnsi="Times New Roman" w:cs="Times New Roman"/>
+                      <w:sz w:val="24"/>
+                    </w:rPr>
+                  </w:pPr>
+                </w:p>
+                <w:p>
+                  <w:pPr>
+                    <w:rPr>
+                      <w:rFonts w:ascii="Times New Roman" w:hAnsi="Times New Roman" w:cs="Times New Roman"/>
+                    </w:rPr>
+                  </w:pPr>
                 </w:p>
               </w:tc>
               <w:tc>
@@ -14272,6 +14312,7 @@
                 <w:sz w:val="24"/>
                 <w:szCs w:val="24"/>
               </w:rPr>
+              <w:lastRenderedPageBreak/>
               <w:t>Pre-Condition</w:t>
             </w:r>
           </w:p>
@@ -14432,7 +14473,6 @@
                 <w:sz w:val="24"/>
                 <w:szCs w:val="24"/>
               </w:rPr>
-              <w:lastRenderedPageBreak/>
               <w:t>Level 3: Advanced Level: The system saves the information in the database and displays a confirmation message to the student.</w:t>
             </w:r>
           </w:p>
@@ -14469,7 +14509,6 @@
                 <w:sz w:val="24"/>
                 <w:szCs w:val="24"/>
               </w:rPr>
-              <w:lastRenderedPageBreak/>
               <w:t>Stake Holders</w:t>
             </w:r>
           </w:p>
@@ -37735,53 +37774,12 @@
                 <w:szCs w:val="24"/>
               </w:rPr>
             </w:pPr>
-            <w:proofErr w:type="spellStart"/>
-            <w:r>
-              <w:rPr>
-                <w:rFonts w:ascii="Times New Roman" w:hAnsi="Times New Roman" w:cs="Times New Roman"/>
-                <w:szCs w:val="24"/>
-              </w:rPr>
-              <w:t>enterPersonalInfo</w:t>
-            </w:r>
-            <w:proofErr w:type="spellEnd"/>
-            <w:r>
-              <w:rPr>
-                <w:rFonts w:ascii="Times New Roman" w:hAnsi="Times New Roman" w:cs="Times New Roman"/>
-                <w:szCs w:val="24"/>
-              </w:rPr>
-              <w:t>(</w:t>
-            </w:r>
-            <w:proofErr w:type="spellStart"/>
-            <w:r>
-              <w:rPr>
-                <w:rFonts w:ascii="Times New Roman" w:hAnsi="Times New Roman" w:cs="Times New Roman"/>
-                <w:szCs w:val="24"/>
-              </w:rPr>
-              <w:t>firstName</w:t>
-            </w:r>
-            <w:proofErr w:type="spellEnd"/>
-            <w:r>
-              <w:rPr>
-                <w:rFonts w:ascii="Times New Roman" w:hAnsi="Times New Roman" w:cs="Times New Roman"/>
-                <w:szCs w:val="24"/>
-              </w:rPr>
-              <w:t xml:space="preserve">: string, </w:t>
-            </w:r>
-            <w:proofErr w:type="spellStart"/>
-            <w:r>
-              <w:rPr>
-                <w:rFonts w:ascii="Times New Roman" w:hAnsi="Times New Roman" w:cs="Times New Roman"/>
-                <w:szCs w:val="24"/>
-              </w:rPr>
-              <w:t>lastName</w:t>
-            </w:r>
-            <w:proofErr w:type="spellEnd"/>
-            <w:r>
-              <w:rPr>
-                <w:rFonts w:ascii="Times New Roman" w:hAnsi="Times New Roman" w:cs="Times New Roman"/>
-                <w:szCs w:val="24"/>
-              </w:rPr>
-              <w:t>: string, email: string, phone: string, address: string)</w:t>
+            <w:r>
+              <w:rPr>
+                <w:rFonts w:ascii="Times New Roman" w:hAnsi="Times New Roman" w:cs="Times New Roman"/>
+                <w:szCs w:val="24"/>
+              </w:rPr>
+              <w:t>enterPersonalInfo(firstName: string, lastName: string, email: string, phone: string, address: string)</w:t>
             </w:r>
           </w:p>
         </w:tc>
@@ -42258,14 +42256,15 @@
       <w:bookmarkEnd w:id="79"/>
     </w:p>
     <w:p>
+      <w:bookmarkStart w:id="80" w:name="_GoBack"/>
       <w:r>
         <w:rPr>
           <w:noProof/>
         </w:rPr>
         <w:drawing>
-          <wp:inline distT="0" distB="0" distL="0" distR="0" wp14:anchorId="206065F6" wp14:editId="2B3D77E6">
-            <wp:extent cx="5943600" cy="4511040"/>
-            <wp:effectExtent l="0" t="0" r="0" b="3810"/>
+          <wp:inline distT="0" distB="0" distL="0" distR="0" wp14:anchorId="206065F6" wp14:editId="338F53A1">
+            <wp:extent cx="5943600" cy="3434595"/>
+            <wp:effectExtent l="0" t="0" r="0" b="0"/>
             <wp:docPr id="23" name="Picture 23"/>
             <wp:cNvGraphicFramePr>
               <a:graphicFrameLocks xmlns:a="http://schemas.openxmlformats.org/drawingml/2006/main" noChangeAspect="1"/>
@@ -42278,7 +42277,7 @@
                     <pic:cNvPicPr/>
                   </pic:nvPicPr>
                   <pic:blipFill>
-                    <a:blip r:embed="rId41">
+                    <a:blip r:embed="rId41" cstate="print">
                       <a:extLst>
                         <a:ext uri="{28A0092B-C50C-407E-A947-70E740481C1C}">
                           <a14:useLocalDpi xmlns:a14="http://schemas.microsoft.com/office/drawing/2010/main" val="0"/>
@@ -42292,7 +42291,7 @@
                   <pic:spPr>
                     <a:xfrm>
                       <a:off x="0" y="0"/>
-                      <a:ext cx="5943600" cy="4511040"/>
+                      <a:ext cx="5943600" cy="3434595"/>
                     </a:xfrm>
                     <a:prstGeom prst="rect">
                       <a:avLst/>
@@ -42304,12 +42303,13 @@
           </wp:inline>
         </w:drawing>
       </w:r>
+      <w:bookmarkEnd w:id="80"/>
     </w:p>
     <w:p>
       <w:pPr>
         <w:pStyle w:val="Heading3"/>
       </w:pPr>
-      <w:bookmarkStart w:id="80" w:name="_Toc140606030"/>
+      <w:bookmarkStart w:id="81" w:name="_Toc140606030"/>
       <w:r>
         <w:lastRenderedPageBreak/>
         <w:t xml:space="preserve">Use Case: Announcement </w:t>
@@ -42322,7 +42322,7 @@
       <w:r>
         <w:t xml:space="preserve"> WAJID (FA21-BSE-057)</w:t>
       </w:r>
-      <w:bookmarkEnd w:id="80"/>
+      <w:bookmarkEnd w:id="81"/>
     </w:p>
     <w:p>
       <w:r>
@@ -42377,11 +42377,11 @@
       <w:pPr>
         <w:pStyle w:val="Heading3"/>
       </w:pPr>
-      <w:bookmarkStart w:id="81" w:name="_Toc140606031"/>
+      <w:bookmarkStart w:id="82" w:name="_Toc140606031"/>
       <w:r>
         <w:t>Use Case: Take Test ABDUL AZIZ (FA21-BSE-058)</w:t>
       </w:r>
-      <w:bookmarkEnd w:id="81"/>
+      <w:bookmarkEnd w:id="82"/>
     </w:p>
     <w:p>
       <w:pPr>
@@ -42443,12 +42443,12 @@
       <w:pPr>
         <w:pStyle w:val="Heading3"/>
       </w:pPr>
-      <w:bookmarkStart w:id="82" w:name="_Toc140606032"/>
+      <w:bookmarkStart w:id="83" w:name="_Toc140606032"/>
       <w:r>
         <w:lastRenderedPageBreak/>
         <w:t>Use Case: Publish Merit list (FA21-BSE-055)</w:t>
       </w:r>
-      <w:bookmarkEnd w:id="82"/>
+      <w:bookmarkEnd w:id="83"/>
     </w:p>
     <w:p>
       <w:r>
@@ -42509,11 +42509,11 @@
       <w:pPr>
         <w:pStyle w:val="Heading3"/>
       </w:pPr>
-      <w:bookmarkStart w:id="83" w:name="_Toc140606033"/>
+      <w:bookmarkStart w:id="84" w:name="_Toc140606033"/>
       <w:r>
         <w:t>Use Case: Check Merit list (FA21-BSE-055)</w:t>
       </w:r>
-      <w:bookmarkEnd w:id="83"/>
+      <w:bookmarkEnd w:id="84"/>
     </w:p>
     <w:p>
       <w:pPr>
@@ -42737,12 +42737,12 @@
       <w:pPr>
         <w:pStyle w:val="Heading3"/>
       </w:pPr>
-      <w:bookmarkStart w:id="84" w:name="_Toc140606034"/>
+      <w:bookmarkStart w:id="85" w:name="_Toc140606034"/>
       <w:r>
         <w:lastRenderedPageBreak/>
         <w:t>Use Case: admission confirmation SYED SHAH HUSSAIN (FA21-BSE-172)</w:t>
       </w:r>
-      <w:bookmarkEnd w:id="84"/>
+      <w:bookmarkEnd w:id="85"/>
     </w:p>
     <w:p>
       <w:pPr>
@@ -42866,12 +42866,12 @@
       <w:pPr>
         <w:pStyle w:val="Heading3"/>
       </w:pPr>
-      <w:bookmarkStart w:id="85" w:name="_Toc140606035"/>
+      <w:bookmarkStart w:id="86" w:name="_Toc140606035"/>
       <w:r>
         <w:lastRenderedPageBreak/>
         <w:t>Use Case: notify Students SYED SHAH HUSSAIN (FA21-BSE-172)</w:t>
       </w:r>
-      <w:bookmarkEnd w:id="85"/>
+      <w:bookmarkEnd w:id="86"/>
     </w:p>
     <w:p>
       <w:pPr>
@@ -43050,7 +43050,6 @@
         </w:rPr>
         <w:t xml:space="preserve"> </w:t>
       </w:r>
-      <w:bookmarkStart w:id="86" w:name="_GoBack"/>
       <w:r>
         <w:rPr>
           <w:noProof/>
@@ -43097,7 +43096,6 @@
           </wp:inline>
         </w:drawing>
       </w:r>
-      <w:bookmarkEnd w:id="86"/>
     </w:p>
     <w:sectPr>
       <w:headerReference w:type="default" r:id="rId49"/>
@@ -43180,7 +43178,7 @@
           <w:rPr>
             <w:noProof/>
           </w:rPr>
-          <w:t>88</w:t>
+          <w:t>82</w:t>
         </w:r>
         <w:r>
           <w:rPr>
@@ -51187,7 +51185,7 @@
 </file>
 
 <file path=customXml/itemProps1.xml><?xml version="1.0" encoding="utf-8"?>
-<ds:datastoreItem xmlns:ds="http://schemas.openxmlformats.org/officeDocument/2006/customXml" ds:itemID="{64D3B67C-BB71-433C-AAE9-4BB8E5141163}">
+<ds:datastoreItem xmlns:ds="http://schemas.openxmlformats.org/officeDocument/2006/customXml" ds:itemID="{D4FBABA2-E992-4B9F-B97A-B0EAA59852E5}">
   <ds:schemaRefs>
     <ds:schemaRef ds:uri="http://schemas.openxmlformats.org/officeDocument/2006/bibliography"/>
   </ds:schemaRefs>

</xml_diff>

<commit_message>
I make changes in the my SSD, Operation contract, and sequence diagram in thesis file
</commit_message>
<xml_diff>
--- a/Docs/AAS Thesis.docx
+++ b/Docs/AAS Thesis.docx
@@ -1,6 +1,6 @@
 
 <file path=word/document.xml><?xml version="1.0" encoding="utf-8"?>
-<w:document xmlns:wpc="http://schemas.microsoft.com/office/word/2010/wordprocessingCanvas" xmlns:mc="http://schemas.openxmlformats.org/markup-compatibility/2006" xmlns:o="urn:schemas-microsoft-com:office:office" xmlns:r="http://schemas.openxmlformats.org/officeDocument/2006/relationships" xmlns:m="http://schemas.openxmlformats.org/officeDocument/2006/math" xmlns:v="urn:schemas-microsoft-com:vml" xmlns:wp14="http://schemas.microsoft.com/office/word/2010/wordprocessingDrawing" xmlns:wp="http://schemas.openxmlformats.org/drawingml/2006/wordprocessingDrawing" xmlns:w10="urn:schemas-microsoft-com:office:word" xmlns:w="http://schemas.openxmlformats.org/wordprocessingml/2006/main" xmlns:w14="http://schemas.microsoft.com/office/word/2010/wordml" xmlns:w15="http://schemas.microsoft.com/office/word/2012/wordml" xmlns:wpg="http://schemas.microsoft.com/office/word/2010/wordprocessingGroup" xmlns:wpi="http://schemas.microsoft.com/office/word/2010/wordprocessingInk" xmlns:wne="http://schemas.microsoft.com/office/word/2006/wordml" xmlns:wps="http://schemas.microsoft.com/office/word/2010/wordprocessingShape" mc:Ignorable="w14 w15 wp14">
+<w:document xmlns:wpc="http://schemas.microsoft.com/office/word/2010/wordprocessingCanvas" xmlns:cx="http://schemas.microsoft.com/office/drawing/2014/chartex" xmlns:cx1="http://schemas.microsoft.com/office/drawing/2015/9/8/chartex" xmlns:cx2="http://schemas.microsoft.com/office/drawing/2015/10/21/chartex" xmlns:cx3="http://schemas.microsoft.com/office/drawing/2016/5/9/chartex" xmlns:cx4="http://schemas.microsoft.com/office/drawing/2016/5/10/chartex" xmlns:cx5="http://schemas.microsoft.com/office/drawing/2016/5/11/chartex" xmlns:cx6="http://schemas.microsoft.com/office/drawing/2016/5/12/chartex" xmlns:cx7="http://schemas.microsoft.com/office/drawing/2016/5/13/chartex" xmlns:cx8="http://schemas.microsoft.com/office/drawing/2016/5/14/chartex" xmlns:mc="http://schemas.openxmlformats.org/markup-compatibility/2006" xmlns:aink="http://schemas.microsoft.com/office/drawing/2016/ink" xmlns:am3d="http://schemas.microsoft.com/office/drawing/2017/model3d" xmlns:o="urn:schemas-microsoft-com:office:office" xmlns:oel="http://schemas.microsoft.com/office/2019/extlst" xmlns:r="http://schemas.openxmlformats.org/officeDocument/2006/relationships" xmlns:m="http://schemas.openxmlformats.org/officeDocument/2006/math" xmlns:v="urn:schemas-microsoft-com:vml" xmlns:wp14="http://schemas.microsoft.com/office/word/2010/wordprocessingDrawing" xmlns:wp="http://schemas.openxmlformats.org/drawingml/2006/wordprocessingDrawing" xmlns:w10="urn:schemas-microsoft-com:office:word" xmlns:w="http://schemas.openxmlformats.org/wordprocessingml/2006/main" xmlns:w14="http://schemas.microsoft.com/office/word/2010/wordml" xmlns:w15="http://schemas.microsoft.com/office/word/2012/wordml" xmlns:w16cex="http://schemas.microsoft.com/office/word/2018/wordml/cex" xmlns:w16cid="http://schemas.microsoft.com/office/word/2016/wordml/cid" xmlns:w16="http://schemas.microsoft.com/office/word/2018/wordml" xmlns:w16sdtdh="http://schemas.microsoft.com/office/word/2020/wordml/sdtdatahash" xmlns:w16se="http://schemas.microsoft.com/office/word/2015/wordml/symex" xmlns:wpg="http://schemas.microsoft.com/office/word/2010/wordprocessingGroup" xmlns:wpi="http://schemas.microsoft.com/office/word/2010/wordprocessingInk" xmlns:wne="http://schemas.microsoft.com/office/word/2006/wordml" xmlns:wps="http://schemas.microsoft.com/office/word/2010/wordprocessingShape" mc:Ignorable="w14 w15 w16se w16cid w16 w16cex w16sdtdh wp14">
   <w:body>
     <w:p>
       <w:pPr>
@@ -6504,7 +6504,6 @@
                 <w:sz w:val="24"/>
               </w:rPr>
             </w:pPr>
-            <w:proofErr w:type="spellStart"/>
             <w:r>
               <w:rPr>
                 <w:rFonts w:ascii="Times New Roman" w:hAnsi="Times New Roman" w:cs="Times New Roman"/>
@@ -6524,15 +6523,7 @@
                 <w:rFonts w:ascii="Times New Roman" w:hAnsi="Times New Roman" w:cs="Times New Roman"/>
                 <w:sz w:val="24"/>
               </w:rPr>
-              <w:t>yal</w:t>
-            </w:r>
-            <w:proofErr w:type="spellEnd"/>
-            <w:r>
-              <w:rPr>
-                <w:rFonts w:ascii="Times New Roman" w:hAnsi="Times New Roman" w:cs="Times New Roman"/>
-                <w:sz w:val="24"/>
-              </w:rPr>
-              <w:t xml:space="preserve"> Nawaz</w:t>
+              <w:t>yal Nawaz</w:t>
             </w:r>
           </w:p>
         </w:tc>
@@ -10587,13 +10578,8 @@
         <w:pStyle w:val="Heading3"/>
       </w:pPr>
       <w:bookmarkStart w:id="28" w:name="_Toc140605984"/>
-      <w:proofErr w:type="spellStart"/>
-      <w:r>
-        <w:t>Daniyal</w:t>
-      </w:r>
-      <w:proofErr w:type="spellEnd"/>
-      <w:r>
-        <w:t xml:space="preserve"> </w:t>
+      <w:r>
+        <w:t xml:space="preserve">Daniyal </w:t>
       </w:r>
       <w:proofErr w:type="gramStart"/>
       <w:r>
@@ -11033,7 +11019,7 @@
           <w:sz w:val="24"/>
           <w:szCs w:val="24"/>
         </w:rPr>
-        <w:t xml:space="preserve">Prospective student logs in to the admission system and opens </w:t>
+        <w:t xml:space="preserve">Prospective </w:t>
       </w:r>
       <w:proofErr w:type="gramStart"/>
       <w:r>
@@ -11042,7 +11028,7 @@
           <w:sz w:val="24"/>
           <w:szCs w:val="24"/>
         </w:rPr>
-        <w:t>the apply</w:t>
+        <w:t>student logs</w:t>
       </w:r>
       <w:proofErr w:type="gramEnd"/>
       <w:r>
@@ -11051,7 +11037,7 @@
           <w:sz w:val="24"/>
           <w:szCs w:val="24"/>
         </w:rPr>
-        <w:t xml:space="preserve"> for test page.</w:t>
+        <w:t xml:space="preserve"> in to the admission system and opens the apply for test page.</w:t>
       </w:r>
     </w:p>
     <w:p>
@@ -18684,16 +18670,8 @@
               <w:rPr>
                 <w:rFonts w:ascii="Times New Roman" w:hAnsi="Times New Roman" w:cs="Times New Roman"/>
               </w:rPr>
-              <w:t xml:space="preserve">The system displays the merit list of admitted </w:t>
-            </w:r>
-            <w:proofErr w:type="gramStart"/>
-            <w:r>
-              <w:rPr>
-                <w:rFonts w:ascii="Times New Roman" w:hAnsi="Times New Roman" w:cs="Times New Roman"/>
-              </w:rPr>
-              <w:t>students</w:t>
-            </w:r>
-            <w:proofErr w:type="gramEnd"/>
+              <w:t>The system displays the merit list of admitted students</w:t>
+            </w:r>
             <w:r>
               <w:rPr>
                 <w:rFonts w:ascii="Times New Roman" w:hAnsi="Times New Roman" w:cs="Times New Roman"/>
@@ -19777,6 +19755,17 @@
           </w:p>
           <w:p>
             <w:pPr>
+              <w:jc w:val="both"/>
+              <w:cnfStyle w:val="000000000000" w:firstRow="0" w:lastRow="0" w:firstColumn="0" w:lastColumn="0" w:oddVBand="0" w:evenVBand="0" w:oddHBand="0" w:evenHBand="0" w:firstRowFirstColumn="0" w:firstRowLastColumn="0" w:lastRowFirstColumn="0" w:lastRowLastColumn="0"/>
+              <w:rPr>
+                <w:rFonts w:ascii="Times New Roman" w:hAnsi="Times New Roman"/>
+                <w:sz w:val="24"/>
+                <w:szCs w:val="24"/>
+              </w:rPr>
+            </w:pPr>
+          </w:p>
+          <w:p>
+            <w:pPr>
               <w:pStyle w:val="ListParagraph"/>
               <w:numPr>
                 <w:ilvl w:val="0"/>
@@ -23266,7 +23255,7 @@
                 <w:sz w:val="24"/>
                 <w:szCs w:val="24"/>
               </w:rPr>
-              <w:t xml:space="preserve"> the Student to enter the required information according to the payment method such as account number, challan number, </w:t>
+              <w:t xml:space="preserve"> the </w:t>
             </w:r>
             <w:proofErr w:type="gramStart"/>
             <w:r>
@@ -23275,7 +23264,7 @@
                 <w:sz w:val="24"/>
                 <w:szCs w:val="24"/>
               </w:rPr>
-              <w:t>branch</w:t>
+              <w:t>Student</w:t>
             </w:r>
             <w:proofErr w:type="gramEnd"/>
             <w:r>
@@ -23284,7 +23273,7 @@
                 <w:sz w:val="24"/>
                 <w:szCs w:val="24"/>
               </w:rPr>
-              <w:t xml:space="preserve"> number.</w:t>
+              <w:t xml:space="preserve"> to enter the required information according to the payment method such as account number, challan number, branch number.</w:t>
             </w:r>
           </w:p>
           <w:p>
@@ -25955,13 +25944,8 @@
         <w:pStyle w:val="Heading3"/>
       </w:pPr>
       <w:bookmarkStart w:id="36" w:name="_Toc140605990"/>
-      <w:proofErr w:type="spellStart"/>
-      <w:r>
-        <w:t>Daniyal</w:t>
-      </w:r>
-      <w:proofErr w:type="spellEnd"/>
-      <w:r>
-        <w:t xml:space="preserve"> Nawaz (FA21-BSE-083):</w:t>
+      <w:r>
+        <w:t>Daniyal Nawaz (FA21-BSE-083):</w:t>
       </w:r>
       <w:bookmarkEnd w:id="36"/>
     </w:p>
@@ -28877,25 +28861,7 @@
                 <w:sz w:val="24"/>
                 <w:szCs w:val="24"/>
               </w:rPr>
-              <w:t xml:space="preserve">A prototype of </w:t>
-            </w:r>
-            <w:proofErr w:type="gramStart"/>
-            <w:r>
-              <w:rPr>
-                <w:rFonts w:ascii="Times New Roman" w:hAnsi="Times New Roman" w:cs="Times New Roman"/>
-                <w:sz w:val="24"/>
-                <w:szCs w:val="24"/>
-              </w:rPr>
-              <w:t>the apply</w:t>
-            </w:r>
-            <w:proofErr w:type="gramEnd"/>
-            <w:r>
-              <w:rPr>
-                <w:rFonts w:ascii="Times New Roman" w:hAnsi="Times New Roman" w:cs="Times New Roman"/>
-                <w:sz w:val="24"/>
-                <w:szCs w:val="24"/>
-              </w:rPr>
-              <w:t xml:space="preserve"> for test feature can be created using web application frameworks such as Ruby on Rails, Django, or Laravel.</w:t>
+              <w:t>A prototype of the apply for test feature can be created using web application frameworks such as Ruby on Rails, Django, or Laravel.</w:t>
             </w:r>
           </w:p>
         </w:tc>
@@ -36440,21 +36406,27 @@
       </w:pPr>
       <w:bookmarkStart w:id="51" w:name="_Toc140606003"/>
       <w:r>
+        <w:lastRenderedPageBreak/>
+        <w:t>Use Case: Take Test ABDUL AZIZ (FA21-BSE-058)</w:t>
+      </w:r>
+      <w:bookmarkEnd w:id="51"/>
+    </w:p>
+    <w:p>
+      <w:r>
         <w:rPr>
           <w:noProof/>
         </w:rPr>
-        <w:lastRenderedPageBreak/>
         <w:drawing>
-          <wp:anchor distT="0" distB="0" distL="114300" distR="114300" simplePos="0" relativeHeight="251661312" behindDoc="0" locked="0" layoutInCell="1" allowOverlap="1" wp14:anchorId="5AA4D0F9" wp14:editId="4A1F6A31">
+          <wp:anchor distT="0" distB="0" distL="114300" distR="114300" simplePos="0" relativeHeight="251661312" behindDoc="0" locked="0" layoutInCell="1" allowOverlap="1" wp14:anchorId="5AA4D0F9" wp14:editId="5D420DFD">
             <wp:simplePos x="0" y="0"/>
             <wp:positionH relativeFrom="margin">
-              <wp:posOffset>408940</wp:posOffset>
+              <wp:posOffset>409575</wp:posOffset>
             </wp:positionH>
             <wp:positionV relativeFrom="paragraph">
-              <wp:posOffset>201930</wp:posOffset>
+              <wp:posOffset>80010</wp:posOffset>
             </wp:positionV>
-            <wp:extent cx="5118735" cy="4638675"/>
-            <wp:effectExtent l="0" t="0" r="5715" b="9525"/>
+            <wp:extent cx="5118735" cy="4480560"/>
+            <wp:effectExtent l="0" t="0" r="5715" b="0"/>
             <wp:wrapSquare wrapText="bothSides"/>
             <wp:docPr id="2038274526" name="Picture 1"/>
             <wp:cNvGraphicFramePr>
@@ -36482,7 +36454,7 @@
                   <pic:spPr>
                     <a:xfrm>
                       <a:off x="0" y="0"/>
-                      <a:ext cx="5118735" cy="4638675"/>
+                      <a:ext cx="5118735" cy="4480560"/>
                     </a:xfrm>
                     <a:prstGeom prst="rect">
                       <a:avLst/>
@@ -36500,12 +36472,7 @@
           </wp:anchor>
         </w:drawing>
       </w:r>
-      <w:r>
-        <w:t>Use Case: Take Test ABDUL AZIZ (FA21-BSE-058)</w:t>
-      </w:r>
-      <w:bookmarkEnd w:id="51"/>
     </w:p>
-    <w:p/>
     <w:p>
       <w:pPr>
         <w:pStyle w:val="Heading3"/>
@@ -36915,21 +36882,7 @@
               <w:rPr>
                 <w:b w:val="0"/>
               </w:rPr>
-              <w:t xml:space="preserve">: </w:t>
-            </w:r>
-            <w:proofErr w:type="spellStart"/>
-            <w:r>
-              <w:rPr>
-                <w:b w:val="0"/>
-              </w:rPr>
-              <w:t>int</w:t>
-            </w:r>
-            <w:proofErr w:type="spellEnd"/>
-            <w:r>
-              <w:rPr>
-                <w:b w:val="0"/>
-              </w:rPr>
-              <w:t xml:space="preserve">, </w:t>
+              <w:t xml:space="preserve">: int, </w:t>
             </w:r>
           </w:p>
           <w:p>
@@ -37694,21 +37647,21 @@
               <w:rPr>
                 <w:rFonts w:ascii="Times New Roman" w:hAnsi="Times New Roman" w:cs="Times New Roman"/>
               </w:rPr>
-              <w:t xml:space="preserve">• The student is officially registered as a student of the </w:t>
+              <w:t xml:space="preserve">• The student is officially registered as a student </w:t>
             </w:r>
             <w:proofErr w:type="gramStart"/>
             <w:r>
               <w:rPr>
                 <w:rFonts w:ascii="Times New Roman" w:hAnsi="Times New Roman" w:cs="Times New Roman"/>
               </w:rPr>
-              <w:t>university for the specified program</w:t>
+              <w:t>of</w:t>
             </w:r>
             <w:proofErr w:type="gramEnd"/>
             <w:r>
               <w:rPr>
                 <w:rFonts w:ascii="Times New Roman" w:hAnsi="Times New Roman" w:cs="Times New Roman"/>
               </w:rPr>
-              <w:t>.</w:t>
+              <w:t xml:space="preserve"> the university for the specified program.</w:t>
             </w:r>
           </w:p>
         </w:tc>
@@ -38788,23 +38741,13 @@
                 <w:szCs w:val="24"/>
               </w:rPr>
             </w:pPr>
-            <w:proofErr w:type="spellStart"/>
-            <w:r>
-              <w:rPr>
-                <w:rFonts w:ascii="Times New Roman" w:hAnsi="Times New Roman" w:cs="Times New Roman"/>
-                <w:sz w:val="24"/>
-                <w:szCs w:val="24"/>
-              </w:rPr>
-              <w:t>takeTest</w:t>
-            </w:r>
-            <w:proofErr w:type="spellEnd"/>
-            <w:r>
-              <w:rPr>
-                <w:rFonts w:ascii="Times New Roman" w:hAnsi="Times New Roman" w:cs="Times New Roman"/>
-                <w:sz w:val="24"/>
-                <w:szCs w:val="24"/>
-              </w:rPr>
-              <w:t xml:space="preserve"> ()</w:t>
+            <w:r>
+              <w:rPr>
+                <w:rFonts w:ascii="Times New Roman" w:hAnsi="Times New Roman" w:cs="Times New Roman"/>
+                <w:sz w:val="24"/>
+                <w:szCs w:val="24"/>
+              </w:rPr>
+              <w:t>takeTest ()</w:t>
             </w:r>
           </w:p>
         </w:tc>
@@ -38998,25 +38941,7 @@
                 <w:sz w:val="24"/>
                 <w:szCs w:val="24"/>
               </w:rPr>
-              <w:t xml:space="preserve">The </w:t>
-            </w:r>
-            <w:proofErr w:type="spellStart"/>
-            <w:r>
-              <w:rPr>
-                <w:rFonts w:ascii="Times New Roman" w:hAnsi="Times New Roman" w:cs="Times New Roman"/>
-                <w:sz w:val="24"/>
-                <w:szCs w:val="24"/>
-              </w:rPr>
-              <w:t>takeTest</w:t>
-            </w:r>
-            <w:proofErr w:type="spellEnd"/>
-            <w:r>
-              <w:rPr>
-                <w:rFonts w:ascii="Times New Roman" w:hAnsi="Times New Roman" w:cs="Times New Roman"/>
-                <w:sz w:val="24"/>
-                <w:szCs w:val="24"/>
-              </w:rPr>
-              <w:t xml:space="preserve"> instance is created for the student.</w:t>
+              <w:t>The takeTest instance is created for the student.</w:t>
             </w:r>
           </w:p>
           <w:p>
@@ -39039,25 +38964,25 @@
                 <w:sz w:val="24"/>
                 <w:szCs w:val="24"/>
               </w:rPr>
-              <w:t xml:space="preserve">The </w:t>
-            </w:r>
-            <w:proofErr w:type="spellStart"/>
-            <w:r>
-              <w:rPr>
-                <w:rFonts w:ascii="Times New Roman" w:hAnsi="Times New Roman" w:cs="Times New Roman"/>
-                <w:sz w:val="24"/>
-                <w:szCs w:val="24"/>
-              </w:rPr>
-              <w:t>takeTest</w:t>
-            </w:r>
-            <w:proofErr w:type="spellEnd"/>
-            <w:r>
-              <w:rPr>
-                <w:rFonts w:ascii="Times New Roman" w:hAnsi="Times New Roman" w:cs="Times New Roman"/>
-                <w:sz w:val="24"/>
-                <w:szCs w:val="24"/>
-              </w:rPr>
-              <w:t xml:space="preserve"> instance is associated with the student.</w:t>
+              <w:t xml:space="preserve">The system </w:t>
+            </w:r>
+            <w:proofErr w:type="gramStart"/>
+            <w:r>
+              <w:rPr>
+                <w:rFonts w:ascii="Times New Roman" w:hAnsi="Times New Roman" w:cs="Times New Roman"/>
+                <w:sz w:val="24"/>
+                <w:szCs w:val="24"/>
+              </w:rPr>
+              <w:t>load</w:t>
+            </w:r>
+            <w:proofErr w:type="gramEnd"/>
+            <w:r>
+              <w:rPr>
+                <w:rFonts w:ascii="Times New Roman" w:hAnsi="Times New Roman" w:cs="Times New Roman"/>
+                <w:sz w:val="24"/>
+                <w:szCs w:val="24"/>
+              </w:rPr>
+              <w:t xml:space="preserve"> the test from DB.</w:t>
             </w:r>
           </w:p>
           <w:p>
@@ -39080,7 +39005,25 @@
                 <w:sz w:val="24"/>
                 <w:szCs w:val="24"/>
               </w:rPr>
-              <w:t>The system load the test from DB.</w:t>
+              <w:t xml:space="preserve">The system shows the test and </w:t>
+            </w:r>
+            <w:proofErr w:type="gramStart"/>
+            <w:r>
+              <w:rPr>
+                <w:rFonts w:ascii="Times New Roman" w:hAnsi="Times New Roman" w:cs="Times New Roman"/>
+                <w:sz w:val="24"/>
+                <w:szCs w:val="24"/>
+              </w:rPr>
+              <w:t>calculate</w:t>
+            </w:r>
+            <w:proofErr w:type="gramEnd"/>
+            <w:r>
+              <w:rPr>
+                <w:rFonts w:ascii="Times New Roman" w:hAnsi="Times New Roman" w:cs="Times New Roman"/>
+                <w:sz w:val="24"/>
+                <w:szCs w:val="24"/>
+              </w:rPr>
+              <w:t xml:space="preserve"> result.</w:t>
             </w:r>
           </w:p>
           <w:p>
@@ -39105,16 +39048,22 @@
               </w:rPr>
               <w:t xml:space="preserve">The </w:t>
             </w:r>
-            <w:proofErr w:type="spellStart"/>
-            <w:r>
-              <w:rPr>
-                <w:rFonts w:ascii="Times New Roman" w:hAnsi="Times New Roman" w:cs="Times New Roman"/>
-                <w:sz w:val="24"/>
-                <w:szCs w:val="24"/>
-              </w:rPr>
-              <w:t>studentProgress</w:t>
-            </w:r>
-            <w:proofErr w:type="spellEnd"/>
+            <w:r>
+              <w:rPr>
+                <w:rFonts w:ascii="Times New Roman" w:hAnsi="Times New Roman" w:cs="Times New Roman"/>
+                <w:sz w:val="24"/>
+                <w:szCs w:val="24"/>
+              </w:rPr>
+              <w:t>student</w:t>
+            </w:r>
+            <w:r>
+              <w:rPr>
+                <w:rFonts w:ascii="Times New Roman" w:hAnsi="Times New Roman" w:cs="Times New Roman"/>
+                <w:sz w:val="24"/>
+                <w:szCs w:val="24"/>
+              </w:rPr>
+              <w:t xml:space="preserve"> Result</w:t>
+            </w:r>
             <w:r>
               <w:rPr>
                 <w:rFonts w:ascii="Times New Roman" w:hAnsi="Times New Roman" w:cs="Times New Roman"/>
@@ -39192,77 +39141,13 @@
                 <w:szCs w:val="24"/>
               </w:rPr>
             </w:pPr>
-            <w:proofErr w:type="spellStart"/>
-            <w:r>
-              <w:rPr>
-                <w:rFonts w:ascii="Times New Roman" w:hAnsi="Times New Roman" w:cs="Times New Roman"/>
-                <w:sz w:val="24"/>
-                <w:szCs w:val="24"/>
-              </w:rPr>
-              <w:t>printChallan</w:t>
-            </w:r>
-            <w:proofErr w:type="spellEnd"/>
-            <w:r>
-              <w:rPr>
-                <w:rFonts w:ascii="Times New Roman" w:hAnsi="Times New Roman" w:cs="Times New Roman"/>
-                <w:sz w:val="24"/>
-                <w:szCs w:val="24"/>
-              </w:rPr>
-              <w:t xml:space="preserve"> (</w:t>
-            </w:r>
-            <w:proofErr w:type="spellStart"/>
-            <w:r>
-              <w:rPr>
-                <w:rFonts w:ascii="Times New Roman" w:hAnsi="Times New Roman" w:cs="Times New Roman"/>
-                <w:sz w:val="24"/>
-                <w:szCs w:val="24"/>
-              </w:rPr>
-              <w:t>studentId</w:t>
-            </w:r>
-            <w:proofErr w:type="spellEnd"/>
-            <w:r>
-              <w:rPr>
-                <w:rFonts w:ascii="Times New Roman" w:hAnsi="Times New Roman" w:cs="Times New Roman"/>
-                <w:sz w:val="24"/>
-                <w:szCs w:val="24"/>
-              </w:rPr>
-              <w:t xml:space="preserve">: </w:t>
-            </w:r>
-            <w:proofErr w:type="spellStart"/>
-            <w:r>
-              <w:rPr>
-                <w:rFonts w:ascii="Times New Roman" w:hAnsi="Times New Roman" w:cs="Times New Roman"/>
-                <w:sz w:val="24"/>
-                <w:szCs w:val="24"/>
-              </w:rPr>
-              <w:t>int</w:t>
-            </w:r>
-            <w:proofErr w:type="spellEnd"/>
-            <w:r>
-              <w:rPr>
-                <w:rFonts w:ascii="Times New Roman" w:hAnsi="Times New Roman" w:cs="Times New Roman"/>
-                <w:sz w:val="24"/>
-                <w:szCs w:val="24"/>
-              </w:rPr>
-              <w:t xml:space="preserve">, </w:t>
-            </w:r>
-            <w:proofErr w:type="spellStart"/>
-            <w:r>
-              <w:rPr>
-                <w:rFonts w:ascii="Times New Roman" w:hAnsi="Times New Roman" w:cs="Times New Roman"/>
-                <w:sz w:val="24"/>
-                <w:szCs w:val="24"/>
-              </w:rPr>
-              <w:t>challanNo</w:t>
-            </w:r>
-            <w:proofErr w:type="spellEnd"/>
-            <w:r>
-              <w:rPr>
-                <w:rFonts w:ascii="Times New Roman" w:hAnsi="Times New Roman" w:cs="Times New Roman"/>
-                <w:sz w:val="24"/>
-                <w:szCs w:val="24"/>
-              </w:rPr>
-              <w:t>: String)</w:t>
+            <w:r>
+              <w:rPr>
+                <w:rFonts w:ascii="Times New Roman" w:hAnsi="Times New Roman" w:cs="Times New Roman"/>
+                <w:sz w:val="24"/>
+                <w:szCs w:val="24"/>
+              </w:rPr>
+              <w:t>printChallan (studentId: int, challanNo: String)</w:t>
             </w:r>
           </w:p>
         </w:tc>
@@ -39491,7 +39376,6 @@
               </w:rPr>
               <w:t xml:space="preserve">The </w:t>
             </w:r>
-            <w:proofErr w:type="spellStart"/>
             <w:r>
               <w:rPr>
                 <w:rFonts w:ascii="Times New Roman" w:hAnsi="Times New Roman" w:cs="Times New Roman"/>
@@ -39500,7 +39384,6 @@
               </w:rPr>
               <w:t>printChallan</w:t>
             </w:r>
-            <w:proofErr w:type="spellEnd"/>
             <w:r>
               <w:rPr>
                 <w:rFonts w:ascii="Times New Roman" w:hAnsi="Times New Roman" w:cs="Times New Roman"/>
@@ -39532,7 +39415,6 @@
               </w:rPr>
               <w:t xml:space="preserve">The </w:t>
             </w:r>
-            <w:proofErr w:type="spellStart"/>
             <w:r>
               <w:rPr>
                 <w:rFonts w:ascii="Times New Roman" w:hAnsi="Times New Roman" w:cs="Times New Roman"/>
@@ -39541,7 +39423,6 @@
               </w:rPr>
               <w:t>printChallan</w:t>
             </w:r>
-            <w:proofErr w:type="spellEnd"/>
             <w:r>
               <w:rPr>
                 <w:rFonts w:ascii="Times New Roman" w:hAnsi="Times New Roman" w:cs="Times New Roman"/>
@@ -39680,149 +39561,13 @@
                 <w:szCs w:val="24"/>
               </w:rPr>
             </w:pPr>
-            <w:proofErr w:type="spellStart"/>
-            <w:r>
-              <w:rPr>
-                <w:rFonts w:ascii="Times New Roman" w:hAnsi="Times New Roman" w:cs="Times New Roman"/>
-                <w:sz w:val="24"/>
-                <w:szCs w:val="24"/>
-              </w:rPr>
-              <w:t>makePayment</w:t>
-            </w:r>
-            <w:proofErr w:type="spellEnd"/>
-            <w:r>
-              <w:rPr>
-                <w:rFonts w:ascii="Times New Roman" w:hAnsi="Times New Roman" w:cs="Times New Roman"/>
-                <w:sz w:val="24"/>
-                <w:szCs w:val="24"/>
-              </w:rPr>
-              <w:t xml:space="preserve"> (</w:t>
-            </w:r>
-            <w:proofErr w:type="spellStart"/>
-            <w:r>
-              <w:rPr>
-                <w:rFonts w:ascii="Times New Roman" w:hAnsi="Times New Roman" w:cs="Times New Roman"/>
-                <w:sz w:val="24"/>
-                <w:szCs w:val="24"/>
-              </w:rPr>
-              <w:t>studentId</w:t>
-            </w:r>
-            <w:proofErr w:type="spellEnd"/>
-            <w:r>
-              <w:rPr>
-                <w:rFonts w:ascii="Times New Roman" w:hAnsi="Times New Roman" w:cs="Times New Roman"/>
-                <w:sz w:val="24"/>
-                <w:szCs w:val="24"/>
-              </w:rPr>
-              <w:t xml:space="preserve">: </w:t>
-            </w:r>
-            <w:proofErr w:type="spellStart"/>
-            <w:r>
-              <w:rPr>
-                <w:rFonts w:ascii="Times New Roman" w:hAnsi="Times New Roman" w:cs="Times New Roman"/>
-                <w:sz w:val="24"/>
-                <w:szCs w:val="24"/>
-              </w:rPr>
-              <w:t>int</w:t>
-            </w:r>
-            <w:proofErr w:type="spellEnd"/>
-            <w:r>
-              <w:rPr>
-                <w:rFonts w:ascii="Times New Roman" w:hAnsi="Times New Roman" w:cs="Times New Roman"/>
-                <w:sz w:val="24"/>
-                <w:szCs w:val="24"/>
-              </w:rPr>
-              <w:t xml:space="preserve">, </w:t>
-            </w:r>
-            <w:proofErr w:type="spellStart"/>
-            <w:r>
-              <w:rPr>
-                <w:rFonts w:ascii="Times New Roman" w:hAnsi="Times New Roman" w:cs="Times New Roman"/>
-                <w:sz w:val="24"/>
-                <w:szCs w:val="24"/>
-              </w:rPr>
-              <w:t>accountNo</w:t>
-            </w:r>
-            <w:proofErr w:type="spellEnd"/>
-            <w:r>
-              <w:rPr>
-                <w:rFonts w:ascii="Times New Roman" w:hAnsi="Times New Roman" w:cs="Times New Roman"/>
-                <w:sz w:val="24"/>
-                <w:szCs w:val="24"/>
-              </w:rPr>
-              <w:t xml:space="preserve">: String, </w:t>
-            </w:r>
-            <w:proofErr w:type="spellStart"/>
-            <w:r>
-              <w:rPr>
-                <w:rFonts w:ascii="Times New Roman" w:hAnsi="Times New Roman" w:cs="Times New Roman"/>
-                <w:sz w:val="24"/>
-                <w:szCs w:val="24"/>
-              </w:rPr>
-              <w:t>branchNo</w:t>
-            </w:r>
-            <w:proofErr w:type="spellEnd"/>
-            <w:r>
-              <w:rPr>
-                <w:rFonts w:ascii="Times New Roman" w:hAnsi="Times New Roman" w:cs="Times New Roman"/>
-                <w:sz w:val="24"/>
-                <w:szCs w:val="24"/>
-              </w:rPr>
-              <w:t xml:space="preserve">: string, </w:t>
-            </w:r>
-            <w:proofErr w:type="spellStart"/>
-            <w:r>
-              <w:rPr>
-                <w:rFonts w:ascii="Times New Roman" w:hAnsi="Times New Roman" w:cs="Times New Roman"/>
-                <w:sz w:val="24"/>
-                <w:szCs w:val="24"/>
-              </w:rPr>
-              <w:t>paymentType</w:t>
-            </w:r>
-            <w:proofErr w:type="spellEnd"/>
-            <w:r>
-              <w:rPr>
-                <w:rFonts w:ascii="Times New Roman" w:hAnsi="Times New Roman" w:cs="Times New Roman"/>
-                <w:sz w:val="24"/>
-                <w:szCs w:val="24"/>
-              </w:rPr>
-              <w:t xml:space="preserve">: String, amount: double, </w:t>
-            </w:r>
-            <w:proofErr w:type="spellStart"/>
-            <w:r>
-              <w:rPr>
-                <w:rFonts w:ascii="Times New Roman" w:hAnsi="Times New Roman" w:cs="Times New Roman"/>
-                <w:sz w:val="24"/>
-                <w:szCs w:val="24"/>
-              </w:rPr>
-              <w:t>challanNo</w:t>
-            </w:r>
-            <w:proofErr w:type="spellEnd"/>
-            <w:r>
-              <w:rPr>
-                <w:rFonts w:ascii="Times New Roman" w:hAnsi="Times New Roman" w:cs="Times New Roman"/>
-                <w:sz w:val="24"/>
-                <w:szCs w:val="24"/>
-              </w:rPr>
-              <w:t xml:space="preserve">: String, </w:t>
-            </w:r>
-            <w:proofErr w:type="spellStart"/>
-            <w:r>
-              <w:rPr>
-                <w:rFonts w:ascii="Times New Roman" w:hAnsi="Times New Roman" w:cs="Times New Roman"/>
-                <w:sz w:val="24"/>
-                <w:szCs w:val="24"/>
-              </w:rPr>
-              <w:t>challanImage</w:t>
-            </w:r>
-            <w:proofErr w:type="spellEnd"/>
-            <w:r>
-              <w:rPr>
-                <w:rFonts w:ascii="Times New Roman" w:hAnsi="Times New Roman" w:cs="Times New Roman"/>
-                <w:sz w:val="24"/>
-                <w:szCs w:val="24"/>
-              </w:rPr>
-              <w:t>: File)</w:t>
+            <w:r>
+              <w:rPr>
+                <w:rFonts w:ascii="Times New Roman" w:hAnsi="Times New Roman" w:cs="Times New Roman"/>
+                <w:sz w:val="24"/>
+                <w:szCs w:val="24"/>
+              </w:rPr>
+              <w:t>makePayment (studentId: int, accountNo: String, branchNo: string, paymentType: String, amount: double, challanNo: String, challanImage: File)</w:t>
             </w:r>
           </w:p>
         </w:tc>
@@ -41264,15 +41009,7 @@
       </w:pPr>
       <w:bookmarkStart w:id="71" w:name="_Toc140606021"/>
       <w:r>
-        <w:t xml:space="preserve">Use Case: ENTER ACADEMIC INFO BY SOMAN </w:t>
-      </w:r>
-      <w:proofErr w:type="gramStart"/>
-      <w:r>
-        <w:t>AHMAD(</w:t>
-      </w:r>
-      <w:proofErr w:type="gramEnd"/>
-      <w:r>
-        <w:t>FA21-BSE-150)</w:t>
+        <w:t>Use Case: ENTER ACADEMIC INFO BY SOMAN AHMAD(FA21-BSE-150)</w:t>
       </w:r>
       <w:bookmarkEnd w:id="71"/>
     </w:p>
@@ -41370,74 +41107,58 @@
               <w:rPr>
                 <w:rFonts w:ascii="Times New Roman" w:hAnsi="Times New Roman" w:cs="Times New Roman"/>
               </w:rPr>
-              <w:t xml:space="preserve">: </w:t>
+              <w:t>: int</w:t>
+            </w:r>
+            <w:r>
+              <w:rPr>
+                <w:rFonts w:ascii="Times New Roman" w:hAnsi="Times New Roman" w:cs="Times New Roman"/>
+              </w:rPr>
+              <w:t xml:space="preserve">, </w:t>
             </w:r>
             <w:proofErr w:type="spellStart"/>
             <w:r>
               <w:rPr>
                 <w:rFonts w:ascii="Times New Roman" w:hAnsi="Times New Roman" w:cs="Times New Roman"/>
               </w:rPr>
-              <w:t>int</w:t>
+              <w:t>obtainmarks</w:t>
             </w:r>
             <w:proofErr w:type="spellEnd"/>
             <w:r>
               <w:rPr>
                 <w:rFonts w:ascii="Times New Roman" w:hAnsi="Times New Roman" w:cs="Times New Roman"/>
               </w:rPr>
+              <w:t>: int</w:t>
+            </w:r>
+            <w:r>
+              <w:rPr>
+                <w:rFonts w:ascii="Times New Roman" w:hAnsi="Times New Roman" w:cs="Times New Roman"/>
+              </w:rPr>
+              <w:t>,</w:t>
+            </w:r>
+            <w:r>
+              <w:rPr>
+                <w:rFonts w:ascii="Times New Roman" w:hAnsi="Times New Roman" w:cs="Times New Roman"/>
+              </w:rPr>
+              <w:t xml:space="preserve">  </w:t>
+            </w:r>
+            <w:r>
+              <w:rPr>
+                <w:rFonts w:ascii="Times New Roman" w:hAnsi="Times New Roman" w:cs="Times New Roman"/>
+              </w:rPr>
+              <w:t>percentage</w:t>
+            </w:r>
+            <w:r>
+              <w:rPr>
+                <w:rFonts w:ascii="Times New Roman" w:hAnsi="Times New Roman" w:cs="Times New Roman"/>
+              </w:rPr>
+              <w:t>: double</w:t>
+            </w:r>
+            <w:r>
+              <w:rPr>
+                <w:rFonts w:ascii="Times New Roman" w:hAnsi="Times New Roman" w:cs="Times New Roman"/>
+              </w:rPr>
               <w:t xml:space="preserve">, </w:t>
             </w:r>
-            <w:proofErr w:type="spellStart"/>
-            <w:r>
-              <w:rPr>
-                <w:rFonts w:ascii="Times New Roman" w:hAnsi="Times New Roman" w:cs="Times New Roman"/>
-              </w:rPr>
-              <w:t>obtainmarks</w:t>
-            </w:r>
-            <w:proofErr w:type="spellEnd"/>
-            <w:r>
-              <w:rPr>
-                <w:rFonts w:ascii="Times New Roman" w:hAnsi="Times New Roman" w:cs="Times New Roman"/>
-              </w:rPr>
-              <w:t xml:space="preserve">: </w:t>
-            </w:r>
-            <w:proofErr w:type="spellStart"/>
-            <w:r>
-              <w:rPr>
-                <w:rFonts w:ascii="Times New Roman" w:hAnsi="Times New Roman" w:cs="Times New Roman"/>
-              </w:rPr>
-              <w:t>int</w:t>
-            </w:r>
-            <w:proofErr w:type="spellEnd"/>
-            <w:r>
-              <w:rPr>
-                <w:rFonts w:ascii="Times New Roman" w:hAnsi="Times New Roman" w:cs="Times New Roman"/>
-              </w:rPr>
-              <w:t>,</w:t>
-            </w:r>
-            <w:r>
-              <w:rPr>
-                <w:rFonts w:ascii="Times New Roman" w:hAnsi="Times New Roman" w:cs="Times New Roman"/>
-              </w:rPr>
-              <w:t xml:space="preserve">  </w:t>
-            </w:r>
-            <w:r>
-              <w:rPr>
-                <w:rFonts w:ascii="Times New Roman" w:hAnsi="Times New Roman" w:cs="Times New Roman"/>
-              </w:rPr>
-              <w:t>percentage</w:t>
-            </w:r>
-            <w:r>
-              <w:rPr>
-                <w:rFonts w:ascii="Times New Roman" w:hAnsi="Times New Roman" w:cs="Times New Roman"/>
-              </w:rPr>
-              <w:t>: double</w:t>
-            </w:r>
-            <w:r>
-              <w:rPr>
-                <w:rFonts w:ascii="Times New Roman" w:hAnsi="Times New Roman" w:cs="Times New Roman"/>
-              </w:rPr>
-              <w:t xml:space="preserve">, </w:t>
-            </w:r>
             <w:r>
               <w:rPr>
                 <w:rFonts w:ascii="Times New Roman" w:hAnsi="Times New Roman" w:cs="Times New Roman"/>
@@ -41454,21 +41175,7 @@
               <w:rPr>
                 <w:rFonts w:ascii="Times New Roman" w:hAnsi="Times New Roman" w:cs="Times New Roman"/>
               </w:rPr>
-              <w:t xml:space="preserve">: </w:t>
-            </w:r>
-            <w:proofErr w:type="spellStart"/>
-            <w:r>
-              <w:rPr>
-                <w:rFonts w:ascii="Times New Roman" w:hAnsi="Times New Roman" w:cs="Times New Roman"/>
-              </w:rPr>
-              <w:t>int</w:t>
-            </w:r>
-            <w:proofErr w:type="spellEnd"/>
-            <w:r>
-              <w:rPr>
-                <w:rFonts w:ascii="Times New Roman" w:hAnsi="Times New Roman" w:cs="Times New Roman"/>
-              </w:rPr>
-              <w:t>)</w:t>
+              <w:t>: int)</w:t>
             </w:r>
           </w:p>
         </w:tc>
@@ -41698,15 +41405,7 @@
       </w:pPr>
       <w:bookmarkStart w:id="72" w:name="_Toc140606022"/>
       <w:r>
-        <w:t xml:space="preserve">Use Case: VERIFY DOCUMENT BY SOMAN </w:t>
-      </w:r>
-      <w:proofErr w:type="gramStart"/>
-      <w:r>
-        <w:t>AHMAD(</w:t>
-      </w:r>
-      <w:proofErr w:type="gramEnd"/>
-      <w:r>
-        <w:t>FA21-BSE-150)</w:t>
+        <w:t>Use Case: VERIFY DOCUMENT BY SOMAN AHMAD(FA21-BSE-150)</w:t>
       </w:r>
       <w:bookmarkEnd w:id="72"/>
     </w:p>
@@ -42256,7 +41955,6 @@
       <w:bookmarkEnd w:id="79"/>
     </w:p>
     <w:p>
-      <w:bookmarkStart w:id="80" w:name="_GoBack"/>
       <w:r>
         <w:rPr>
           <w:noProof/>
@@ -42303,13 +42001,12 @@
           </wp:inline>
         </w:drawing>
       </w:r>
-      <w:bookmarkEnd w:id="80"/>
     </w:p>
     <w:p>
       <w:pPr>
         <w:pStyle w:val="Heading3"/>
       </w:pPr>
-      <w:bookmarkStart w:id="81" w:name="_Toc140606030"/>
+      <w:bookmarkStart w:id="80" w:name="_Toc140606030"/>
       <w:r>
         <w:lastRenderedPageBreak/>
         <w:t xml:space="preserve">Use Case: Announcement </w:t>
@@ -42322,7 +42019,7 @@
       <w:r>
         <w:t xml:space="preserve"> WAJID (FA21-BSE-057)</w:t>
       </w:r>
-      <w:bookmarkEnd w:id="81"/>
+      <w:bookmarkEnd w:id="80"/>
     </w:p>
     <w:p>
       <w:r>
@@ -42377,11 +42074,11 @@
       <w:pPr>
         <w:pStyle w:val="Heading3"/>
       </w:pPr>
-      <w:bookmarkStart w:id="82" w:name="_Toc140606031"/>
+      <w:bookmarkStart w:id="81" w:name="_Toc140606031"/>
       <w:r>
         <w:t>Use Case: Take Test ABDUL AZIZ (FA21-BSE-058)</w:t>
       </w:r>
-      <w:bookmarkEnd w:id="82"/>
+      <w:bookmarkEnd w:id="81"/>
     </w:p>
     <w:p>
       <w:pPr>
@@ -42397,9 +42094,9 @@
         </w:rPr>
         <w:lastRenderedPageBreak/>
         <w:drawing>
-          <wp:inline distT="0" distB="0" distL="0" distR="0" wp14:anchorId="3FB1D296" wp14:editId="50B95F87">
-            <wp:extent cx="5943600" cy="5103886"/>
-            <wp:effectExtent l="0" t="0" r="0" b="1905"/>
+          <wp:inline distT="0" distB="0" distL="0" distR="0" wp14:anchorId="3FB1D296" wp14:editId="441C5F0C">
+            <wp:extent cx="5943599" cy="5103886"/>
+            <wp:effectExtent l="0" t="0" r="635" b="1905"/>
             <wp:docPr id="487419900" name="Picture 1"/>
             <wp:cNvGraphicFramePr>
               <a:graphicFrameLocks xmlns:a="http://schemas.openxmlformats.org/drawingml/2006/main" noChangeAspect="1"/>
@@ -42426,7 +42123,7 @@
                   <pic:spPr>
                     <a:xfrm>
                       <a:off x="0" y="0"/>
-                      <a:ext cx="5943600" cy="5103886"/>
+                      <a:ext cx="5943599" cy="5103886"/>
                     </a:xfrm>
                     <a:prstGeom prst="rect">
                       <a:avLst/>
@@ -42443,12 +42140,12 @@
       <w:pPr>
         <w:pStyle w:val="Heading3"/>
       </w:pPr>
-      <w:bookmarkStart w:id="83" w:name="_Toc140606032"/>
+      <w:bookmarkStart w:id="82" w:name="_Toc140606032"/>
       <w:r>
         <w:lastRenderedPageBreak/>
         <w:t>Use Case: Publish Merit list (FA21-BSE-055)</w:t>
       </w:r>
-      <w:bookmarkEnd w:id="83"/>
+      <w:bookmarkEnd w:id="82"/>
     </w:p>
     <w:p>
       <w:r>
@@ -42509,11 +42206,11 @@
       <w:pPr>
         <w:pStyle w:val="Heading3"/>
       </w:pPr>
-      <w:bookmarkStart w:id="84" w:name="_Toc140606033"/>
+      <w:bookmarkStart w:id="83" w:name="_Toc140606033"/>
       <w:r>
         <w:t>Use Case: Check Merit list (FA21-BSE-055)</w:t>
       </w:r>
-      <w:bookmarkEnd w:id="84"/>
+      <w:bookmarkEnd w:id="83"/>
     </w:p>
     <w:p>
       <w:pPr>
@@ -42737,12 +42434,12 @@
       <w:pPr>
         <w:pStyle w:val="Heading3"/>
       </w:pPr>
-      <w:bookmarkStart w:id="85" w:name="_Toc140606034"/>
+      <w:bookmarkStart w:id="84" w:name="_Toc140606034"/>
       <w:r>
         <w:lastRenderedPageBreak/>
         <w:t>Use Case: admission confirmation SYED SHAH HUSSAIN (FA21-BSE-172)</w:t>
       </w:r>
-      <w:bookmarkEnd w:id="85"/>
+      <w:bookmarkEnd w:id="84"/>
     </w:p>
     <w:p>
       <w:pPr>
@@ -42866,12 +42563,12 @@
       <w:pPr>
         <w:pStyle w:val="Heading3"/>
       </w:pPr>
-      <w:bookmarkStart w:id="86" w:name="_Toc140606035"/>
+      <w:bookmarkStart w:id="85" w:name="_Toc140606035"/>
       <w:r>
         <w:lastRenderedPageBreak/>
         <w:t>Use Case: notify Students SYED SHAH HUSSAIN (FA21-BSE-172)</w:t>
       </w:r>
-      <w:bookmarkEnd w:id="86"/>
+      <w:bookmarkEnd w:id="85"/>
     </w:p>
     <w:p>
       <w:pPr>
@@ -43116,7 +42813,7 @@
 </file>
 
 <file path=word/endnotes.xml><?xml version="1.0" encoding="utf-8"?>
-<w:endnotes xmlns:wpc="http://schemas.microsoft.com/office/word/2010/wordprocessingCanvas" xmlns:mc="http://schemas.openxmlformats.org/markup-compatibility/2006" xmlns:o="urn:schemas-microsoft-com:office:office" xmlns:r="http://schemas.openxmlformats.org/officeDocument/2006/relationships" xmlns:m="http://schemas.openxmlformats.org/officeDocument/2006/math" xmlns:v="urn:schemas-microsoft-com:vml" xmlns:wp14="http://schemas.microsoft.com/office/word/2010/wordprocessingDrawing" xmlns:wp="http://schemas.openxmlformats.org/drawingml/2006/wordprocessingDrawing" xmlns:w10="urn:schemas-microsoft-com:office:word" xmlns:w="http://schemas.openxmlformats.org/wordprocessingml/2006/main" xmlns:w14="http://schemas.microsoft.com/office/word/2010/wordml" xmlns:w15="http://schemas.microsoft.com/office/word/2012/wordml" xmlns:wpg="http://schemas.microsoft.com/office/word/2010/wordprocessingGroup" xmlns:wpi="http://schemas.microsoft.com/office/word/2010/wordprocessingInk" xmlns:wne="http://schemas.microsoft.com/office/word/2006/wordml" xmlns:wps="http://schemas.microsoft.com/office/word/2010/wordprocessingShape" mc:Ignorable="w14 w15 wp14">
+<w:endnotes xmlns:wpc="http://schemas.microsoft.com/office/word/2010/wordprocessingCanvas" xmlns:cx="http://schemas.microsoft.com/office/drawing/2014/chartex" xmlns:cx1="http://schemas.microsoft.com/office/drawing/2015/9/8/chartex" xmlns:cx2="http://schemas.microsoft.com/office/drawing/2015/10/21/chartex" xmlns:cx3="http://schemas.microsoft.com/office/drawing/2016/5/9/chartex" xmlns:cx4="http://schemas.microsoft.com/office/drawing/2016/5/10/chartex" xmlns:cx5="http://schemas.microsoft.com/office/drawing/2016/5/11/chartex" xmlns:cx6="http://schemas.microsoft.com/office/drawing/2016/5/12/chartex" xmlns:cx7="http://schemas.microsoft.com/office/drawing/2016/5/13/chartex" xmlns:cx8="http://schemas.microsoft.com/office/drawing/2016/5/14/chartex" xmlns:mc="http://schemas.openxmlformats.org/markup-compatibility/2006" xmlns:aink="http://schemas.microsoft.com/office/drawing/2016/ink" xmlns:am3d="http://schemas.microsoft.com/office/drawing/2017/model3d" xmlns:o="urn:schemas-microsoft-com:office:office" xmlns:oel="http://schemas.microsoft.com/office/2019/extlst" xmlns:r="http://schemas.openxmlformats.org/officeDocument/2006/relationships" xmlns:m="http://schemas.openxmlformats.org/officeDocument/2006/math" xmlns:v="urn:schemas-microsoft-com:vml" xmlns:wp14="http://schemas.microsoft.com/office/word/2010/wordprocessingDrawing" xmlns:wp="http://schemas.openxmlformats.org/drawingml/2006/wordprocessingDrawing" xmlns:w10="urn:schemas-microsoft-com:office:word" xmlns:w="http://schemas.openxmlformats.org/wordprocessingml/2006/main" xmlns:w14="http://schemas.microsoft.com/office/word/2010/wordml" xmlns:w15="http://schemas.microsoft.com/office/word/2012/wordml" xmlns:w16cex="http://schemas.microsoft.com/office/word/2018/wordml/cex" xmlns:w16cid="http://schemas.microsoft.com/office/word/2016/wordml/cid" xmlns:w16="http://schemas.microsoft.com/office/word/2018/wordml" xmlns:w16sdtdh="http://schemas.microsoft.com/office/word/2020/wordml/sdtdatahash" xmlns:w16se="http://schemas.microsoft.com/office/word/2015/wordml/symex" xmlns:wpg="http://schemas.microsoft.com/office/word/2010/wordprocessingGroup" xmlns:wpi="http://schemas.microsoft.com/office/word/2010/wordprocessingInk" xmlns:wne="http://schemas.microsoft.com/office/word/2006/wordml" xmlns:wps="http://schemas.microsoft.com/office/word/2010/wordprocessingShape" mc:Ignorable="w14 w15 w16se w16cid w16 w16cex w16sdtdh wp14">
   <w:endnote w:type="separator" w:id="-1">
     <w:p>
       <w:pPr>
@@ -43141,7 +42838,7 @@
 </file>
 
 <file path=word/footer1.xml><?xml version="1.0" encoding="utf-8"?>
-<w:ftr xmlns:wpc="http://schemas.microsoft.com/office/word/2010/wordprocessingCanvas" xmlns:mc="http://schemas.openxmlformats.org/markup-compatibility/2006" xmlns:o="urn:schemas-microsoft-com:office:office" xmlns:r="http://schemas.openxmlformats.org/officeDocument/2006/relationships" xmlns:m="http://schemas.openxmlformats.org/officeDocument/2006/math" xmlns:v="urn:schemas-microsoft-com:vml" xmlns:wp14="http://schemas.microsoft.com/office/word/2010/wordprocessingDrawing" xmlns:wp="http://schemas.openxmlformats.org/drawingml/2006/wordprocessingDrawing" xmlns:w10="urn:schemas-microsoft-com:office:word" xmlns:w="http://schemas.openxmlformats.org/wordprocessingml/2006/main" xmlns:w14="http://schemas.microsoft.com/office/word/2010/wordml" xmlns:w15="http://schemas.microsoft.com/office/word/2012/wordml" xmlns:wpg="http://schemas.microsoft.com/office/word/2010/wordprocessingGroup" xmlns:wpi="http://schemas.microsoft.com/office/word/2010/wordprocessingInk" xmlns:wne="http://schemas.microsoft.com/office/word/2006/wordml" xmlns:wps="http://schemas.microsoft.com/office/word/2010/wordprocessingShape" mc:Ignorable="w14 w15 wp14">
+<w:ftr xmlns:wpc="http://schemas.microsoft.com/office/word/2010/wordprocessingCanvas" xmlns:cx="http://schemas.microsoft.com/office/drawing/2014/chartex" xmlns:cx1="http://schemas.microsoft.com/office/drawing/2015/9/8/chartex" xmlns:cx2="http://schemas.microsoft.com/office/drawing/2015/10/21/chartex" xmlns:cx3="http://schemas.microsoft.com/office/drawing/2016/5/9/chartex" xmlns:cx4="http://schemas.microsoft.com/office/drawing/2016/5/10/chartex" xmlns:cx5="http://schemas.microsoft.com/office/drawing/2016/5/11/chartex" xmlns:cx6="http://schemas.microsoft.com/office/drawing/2016/5/12/chartex" xmlns:cx7="http://schemas.microsoft.com/office/drawing/2016/5/13/chartex" xmlns:cx8="http://schemas.microsoft.com/office/drawing/2016/5/14/chartex" xmlns:mc="http://schemas.openxmlformats.org/markup-compatibility/2006" xmlns:aink="http://schemas.microsoft.com/office/drawing/2016/ink" xmlns:am3d="http://schemas.microsoft.com/office/drawing/2017/model3d" xmlns:o="urn:schemas-microsoft-com:office:office" xmlns:oel="http://schemas.microsoft.com/office/2019/extlst" xmlns:r="http://schemas.openxmlformats.org/officeDocument/2006/relationships" xmlns:m="http://schemas.openxmlformats.org/officeDocument/2006/math" xmlns:v="urn:schemas-microsoft-com:vml" xmlns:wp14="http://schemas.microsoft.com/office/word/2010/wordprocessingDrawing" xmlns:wp="http://schemas.openxmlformats.org/drawingml/2006/wordprocessingDrawing" xmlns:w10="urn:schemas-microsoft-com:office:word" xmlns:w="http://schemas.openxmlformats.org/wordprocessingml/2006/main" xmlns:w14="http://schemas.microsoft.com/office/word/2010/wordml" xmlns:w15="http://schemas.microsoft.com/office/word/2012/wordml" xmlns:w16cex="http://schemas.microsoft.com/office/word/2018/wordml/cex" xmlns:w16cid="http://schemas.microsoft.com/office/word/2016/wordml/cid" xmlns:w16="http://schemas.microsoft.com/office/word/2018/wordml" xmlns:w16sdtdh="http://schemas.microsoft.com/office/word/2020/wordml/sdtdatahash" xmlns:w16se="http://schemas.microsoft.com/office/word/2015/wordml/symex" xmlns:wpg="http://schemas.microsoft.com/office/word/2010/wordprocessingGroup" xmlns:wpi="http://schemas.microsoft.com/office/word/2010/wordprocessingInk" xmlns:wne="http://schemas.microsoft.com/office/word/2006/wordml" xmlns:wps="http://schemas.microsoft.com/office/word/2010/wordprocessingShape" mc:Ignorable="w14 w15 w16se w16cid w16 w16cex w16sdtdh wp14">
   <w:sdt>
     <w:sdtPr>
       <w:id w:val="1674996556"/>
@@ -43208,7 +42905,7 @@
 </file>
 
 <file path=word/footnotes.xml><?xml version="1.0" encoding="utf-8"?>
-<w:footnotes xmlns:wpc="http://schemas.microsoft.com/office/word/2010/wordprocessingCanvas" xmlns:mc="http://schemas.openxmlformats.org/markup-compatibility/2006" xmlns:o="urn:schemas-microsoft-com:office:office" xmlns:r="http://schemas.openxmlformats.org/officeDocument/2006/relationships" xmlns:m="http://schemas.openxmlformats.org/officeDocument/2006/math" xmlns:v="urn:schemas-microsoft-com:vml" xmlns:wp14="http://schemas.microsoft.com/office/word/2010/wordprocessingDrawing" xmlns:wp="http://schemas.openxmlformats.org/drawingml/2006/wordprocessingDrawing" xmlns:w10="urn:schemas-microsoft-com:office:word" xmlns:w="http://schemas.openxmlformats.org/wordprocessingml/2006/main" xmlns:w14="http://schemas.microsoft.com/office/word/2010/wordml" xmlns:w15="http://schemas.microsoft.com/office/word/2012/wordml" xmlns:wpg="http://schemas.microsoft.com/office/word/2010/wordprocessingGroup" xmlns:wpi="http://schemas.microsoft.com/office/word/2010/wordprocessingInk" xmlns:wne="http://schemas.microsoft.com/office/word/2006/wordml" xmlns:wps="http://schemas.microsoft.com/office/word/2010/wordprocessingShape" mc:Ignorable="w14 w15 wp14">
+<w:footnotes xmlns:wpc="http://schemas.microsoft.com/office/word/2010/wordprocessingCanvas" xmlns:cx="http://schemas.microsoft.com/office/drawing/2014/chartex" xmlns:cx1="http://schemas.microsoft.com/office/drawing/2015/9/8/chartex" xmlns:cx2="http://schemas.microsoft.com/office/drawing/2015/10/21/chartex" xmlns:cx3="http://schemas.microsoft.com/office/drawing/2016/5/9/chartex" xmlns:cx4="http://schemas.microsoft.com/office/drawing/2016/5/10/chartex" xmlns:cx5="http://schemas.microsoft.com/office/drawing/2016/5/11/chartex" xmlns:cx6="http://schemas.microsoft.com/office/drawing/2016/5/12/chartex" xmlns:cx7="http://schemas.microsoft.com/office/drawing/2016/5/13/chartex" xmlns:cx8="http://schemas.microsoft.com/office/drawing/2016/5/14/chartex" xmlns:mc="http://schemas.openxmlformats.org/markup-compatibility/2006" xmlns:aink="http://schemas.microsoft.com/office/drawing/2016/ink" xmlns:am3d="http://schemas.microsoft.com/office/drawing/2017/model3d" xmlns:o="urn:schemas-microsoft-com:office:office" xmlns:oel="http://schemas.microsoft.com/office/2019/extlst" xmlns:r="http://schemas.openxmlformats.org/officeDocument/2006/relationships" xmlns:m="http://schemas.openxmlformats.org/officeDocument/2006/math" xmlns:v="urn:schemas-microsoft-com:vml" xmlns:wp14="http://schemas.microsoft.com/office/word/2010/wordprocessingDrawing" xmlns:wp="http://schemas.openxmlformats.org/drawingml/2006/wordprocessingDrawing" xmlns:w10="urn:schemas-microsoft-com:office:word" xmlns:w="http://schemas.openxmlformats.org/wordprocessingml/2006/main" xmlns:w14="http://schemas.microsoft.com/office/word/2010/wordml" xmlns:w15="http://schemas.microsoft.com/office/word/2012/wordml" xmlns:w16cex="http://schemas.microsoft.com/office/word/2018/wordml/cex" xmlns:w16cid="http://schemas.microsoft.com/office/word/2016/wordml/cid" xmlns:w16="http://schemas.microsoft.com/office/word/2018/wordml" xmlns:w16sdtdh="http://schemas.microsoft.com/office/word/2020/wordml/sdtdatahash" xmlns:w16se="http://schemas.microsoft.com/office/word/2015/wordml/symex" xmlns:wpg="http://schemas.microsoft.com/office/word/2010/wordprocessingGroup" xmlns:wpi="http://schemas.microsoft.com/office/word/2010/wordprocessingInk" xmlns:wne="http://schemas.microsoft.com/office/word/2006/wordml" xmlns:wps="http://schemas.microsoft.com/office/word/2010/wordprocessingShape" mc:Ignorable="w14 w15 w16se w16cid w16 w16cex w16sdtdh wp14">
   <w:footnote w:type="separator" w:id="-1">
     <w:p>
       <w:pPr>
@@ -43233,7 +42930,7 @@
 </file>
 
 <file path=word/header1.xml><?xml version="1.0" encoding="utf-8"?>
-<w:hdr xmlns:wpc="http://schemas.microsoft.com/office/word/2010/wordprocessingCanvas" xmlns:mc="http://schemas.openxmlformats.org/markup-compatibility/2006" xmlns:o="urn:schemas-microsoft-com:office:office" xmlns:r="http://schemas.openxmlformats.org/officeDocument/2006/relationships" xmlns:m="http://schemas.openxmlformats.org/officeDocument/2006/math" xmlns:v="urn:schemas-microsoft-com:vml" xmlns:wp14="http://schemas.microsoft.com/office/word/2010/wordprocessingDrawing" xmlns:wp="http://schemas.openxmlformats.org/drawingml/2006/wordprocessingDrawing" xmlns:w10="urn:schemas-microsoft-com:office:word" xmlns:w="http://schemas.openxmlformats.org/wordprocessingml/2006/main" xmlns:w14="http://schemas.microsoft.com/office/word/2010/wordml" xmlns:w15="http://schemas.microsoft.com/office/word/2012/wordml" xmlns:wpg="http://schemas.microsoft.com/office/word/2010/wordprocessingGroup" xmlns:wpi="http://schemas.microsoft.com/office/word/2010/wordprocessingInk" xmlns:wne="http://schemas.microsoft.com/office/word/2006/wordml" xmlns:wps="http://schemas.microsoft.com/office/word/2010/wordprocessingShape" mc:Ignorable="w14 w15 wp14">
+<w:hdr xmlns:wpc="http://schemas.microsoft.com/office/word/2010/wordprocessingCanvas" xmlns:cx="http://schemas.microsoft.com/office/drawing/2014/chartex" xmlns:cx1="http://schemas.microsoft.com/office/drawing/2015/9/8/chartex" xmlns:cx2="http://schemas.microsoft.com/office/drawing/2015/10/21/chartex" xmlns:cx3="http://schemas.microsoft.com/office/drawing/2016/5/9/chartex" xmlns:cx4="http://schemas.microsoft.com/office/drawing/2016/5/10/chartex" xmlns:cx5="http://schemas.microsoft.com/office/drawing/2016/5/11/chartex" xmlns:cx6="http://schemas.microsoft.com/office/drawing/2016/5/12/chartex" xmlns:cx7="http://schemas.microsoft.com/office/drawing/2016/5/13/chartex" xmlns:cx8="http://schemas.microsoft.com/office/drawing/2016/5/14/chartex" xmlns:mc="http://schemas.openxmlformats.org/markup-compatibility/2006" xmlns:aink="http://schemas.microsoft.com/office/drawing/2016/ink" xmlns:am3d="http://schemas.microsoft.com/office/drawing/2017/model3d" xmlns:o="urn:schemas-microsoft-com:office:office" xmlns:oel="http://schemas.microsoft.com/office/2019/extlst" xmlns:r="http://schemas.openxmlformats.org/officeDocument/2006/relationships" xmlns:m="http://schemas.openxmlformats.org/officeDocument/2006/math" xmlns:v="urn:schemas-microsoft-com:vml" xmlns:wp14="http://schemas.microsoft.com/office/word/2010/wordprocessingDrawing" xmlns:wp="http://schemas.openxmlformats.org/drawingml/2006/wordprocessingDrawing" xmlns:w10="urn:schemas-microsoft-com:office:word" xmlns:w="http://schemas.openxmlformats.org/wordprocessingml/2006/main" xmlns:w14="http://schemas.microsoft.com/office/word/2010/wordml" xmlns:w15="http://schemas.microsoft.com/office/word/2012/wordml" xmlns:w16cex="http://schemas.microsoft.com/office/word/2018/wordml/cex" xmlns:w16cid="http://schemas.microsoft.com/office/word/2016/wordml/cid" xmlns:w16="http://schemas.microsoft.com/office/word/2018/wordml" xmlns:w16sdtdh="http://schemas.microsoft.com/office/word/2020/wordml/sdtdatahash" xmlns:w16se="http://schemas.microsoft.com/office/word/2015/wordml/symex" xmlns:wpg="http://schemas.microsoft.com/office/word/2010/wordprocessingGroup" xmlns:wpi="http://schemas.microsoft.com/office/word/2010/wordprocessingInk" xmlns:wne="http://schemas.microsoft.com/office/word/2006/wordml" xmlns:wps="http://schemas.microsoft.com/office/word/2010/wordprocessingShape" mc:Ignorable="w14 w15 w16se w16cid w16 w16cex w16sdtdh wp14">
   <w:p>
     <w:pPr>
       <w:pStyle w:val="Header"/>
@@ -43316,7 +43013,6 @@
                             <w:dataBinding w:prefixMappings="xmlns:ns0='http://purl.org/dc/elements/1.1/' xmlns:ns1='http://schemas.openxmlformats.org/package/2006/metadata/core-properties' " w:xpath="/ns1:coreProperties[1]/ns0:title[1]" w:storeItemID="{6C3C8BC8-F283-45AE-878A-BAB7291924A1}"/>
                             <w:text/>
                           </w:sdtPr>
-                          <w:sdtEndPr/>
                           <w:sdtContent>
                             <w:p>
                               <w:pPr>
@@ -43363,7 +43059,7 @@
         </mc:Choice>
         <mc:Fallback>
           <w:pict>
-            <v:rect w14:anchorId="2993F477" id="Rectangle 197" o:spid="_x0000_s1026" style="position:absolute;margin-left:0;margin-top:0;width:468.5pt;height:21.3pt;z-index:-251657216;visibility:visible;mso-wrap-style:square;mso-width-percent:1000;mso-height-percent:27;mso-top-percent:45;mso-wrap-distance-left:9.35pt;mso-wrap-distance-top:0;mso-wrap-distance-right:9.35pt;mso-wrap-distance-bottom:0;mso-position-horizontal:center;mso-position-horizontal-relative:margin;mso-position-vertical-relative:page;mso-width-percent:1000;mso-height-percent:27;mso-top-percent:45;mso-width-relative:margin;mso-height-relative:page;v-text-anchor:middle" o:gfxdata="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" o:allowoverlap="f" fillcolor="#5b9bd5 [3204]" stroked="f" strokeweight="1pt">
+            <v:rect w14:anchorId="2993F477" id="Rectangle 197" o:spid="_x0000_s1026" style="position:absolute;margin-left:0;margin-top:0;width:468.5pt;height:21.3pt;z-index:-251657216;visibility:visible;mso-wrap-style:square;mso-width-percent:1000;mso-height-percent:27;mso-top-percent:45;mso-wrap-distance-left:9.35pt;mso-wrap-distance-top:0;mso-wrap-distance-right:9.35pt;mso-wrap-distance-bottom:0;mso-position-horizontal:center;mso-position-horizontal-relative:margin;mso-position-vertical-relative:page;mso-width-percent:1000;mso-height-percent:27;mso-top-percent:45;mso-width-relative:margin;mso-height-relative:page;v-text-anchor:middle" o:gfxdata="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" o:allowoverlap="f" fillcolor="#5b9bd5 [3204]" stroked="f" strokeweight="1pt">
               <v:textbox style="mso-fit-shape-to-text:t">
                 <w:txbxContent>
                   <w:sdt>
@@ -43415,7 +43111,7 @@
 </file>
 
 <file path=word/numbering.xml><?xml version="1.0" encoding="utf-8"?>
-<w:numbering xmlns:wpc="http://schemas.microsoft.com/office/word/2010/wordprocessingCanvas" xmlns:mc="http://schemas.openxmlformats.org/markup-compatibility/2006" xmlns:o="urn:schemas-microsoft-com:office:office" xmlns:r="http://schemas.openxmlformats.org/officeDocument/2006/relationships" xmlns:m="http://schemas.openxmlformats.org/officeDocument/2006/math" xmlns:v="urn:schemas-microsoft-com:vml" xmlns:wp14="http://schemas.microsoft.com/office/word/2010/wordprocessingDrawing" xmlns:wp="http://schemas.openxmlformats.org/drawingml/2006/wordprocessingDrawing" xmlns:w10="urn:schemas-microsoft-com:office:word" xmlns:w="http://schemas.openxmlformats.org/wordprocessingml/2006/main" xmlns:w14="http://schemas.microsoft.com/office/word/2010/wordml" xmlns:w15="http://schemas.microsoft.com/office/word/2012/wordml" xmlns:wpg="http://schemas.microsoft.com/office/word/2010/wordprocessingGroup" xmlns:wpi="http://schemas.microsoft.com/office/word/2010/wordprocessingInk" xmlns:wne="http://schemas.microsoft.com/office/word/2006/wordml" xmlns:wps="http://schemas.microsoft.com/office/word/2010/wordprocessingShape" mc:Ignorable="w14 w15 wp14">
+<w:numbering xmlns:wpc="http://schemas.microsoft.com/office/word/2010/wordprocessingCanvas" xmlns:cx="http://schemas.microsoft.com/office/drawing/2014/chartex" xmlns:cx1="http://schemas.microsoft.com/office/drawing/2015/9/8/chartex" xmlns:cx2="http://schemas.microsoft.com/office/drawing/2015/10/21/chartex" xmlns:cx3="http://schemas.microsoft.com/office/drawing/2016/5/9/chartex" xmlns:cx4="http://schemas.microsoft.com/office/drawing/2016/5/10/chartex" xmlns:cx5="http://schemas.microsoft.com/office/drawing/2016/5/11/chartex" xmlns:cx6="http://schemas.microsoft.com/office/drawing/2016/5/12/chartex" xmlns:cx7="http://schemas.microsoft.com/office/drawing/2016/5/13/chartex" xmlns:cx8="http://schemas.microsoft.com/office/drawing/2016/5/14/chartex" xmlns:mc="http://schemas.openxmlformats.org/markup-compatibility/2006" xmlns:aink="http://schemas.microsoft.com/office/drawing/2016/ink" xmlns:am3d="http://schemas.microsoft.com/office/drawing/2017/model3d" xmlns:o="urn:schemas-microsoft-com:office:office" xmlns:oel="http://schemas.microsoft.com/office/2019/extlst" xmlns:r="http://schemas.openxmlformats.org/officeDocument/2006/relationships" xmlns:m="http://schemas.openxmlformats.org/officeDocument/2006/math" xmlns:v="urn:schemas-microsoft-com:vml" xmlns:wp14="http://schemas.microsoft.com/office/word/2010/wordprocessingDrawing" xmlns:wp="http://schemas.openxmlformats.org/drawingml/2006/wordprocessingDrawing" xmlns:w10="urn:schemas-microsoft-com:office:word" xmlns:w="http://schemas.openxmlformats.org/wordprocessingml/2006/main" xmlns:w14="http://schemas.microsoft.com/office/word/2010/wordml" xmlns:w15="http://schemas.microsoft.com/office/word/2012/wordml" xmlns:w16cex="http://schemas.microsoft.com/office/word/2018/wordml/cex" xmlns:w16cid="http://schemas.microsoft.com/office/word/2016/wordml/cid" xmlns:w16="http://schemas.microsoft.com/office/word/2018/wordml" xmlns:w16sdtdh="http://schemas.microsoft.com/office/word/2020/wordml/sdtdatahash" xmlns:w16se="http://schemas.microsoft.com/office/word/2015/wordml/symex" xmlns:wpg="http://schemas.microsoft.com/office/word/2010/wordprocessingGroup" xmlns:wpi="http://schemas.microsoft.com/office/word/2010/wordprocessingInk" xmlns:wne="http://schemas.microsoft.com/office/word/2006/wordml" xmlns:wps="http://schemas.microsoft.com/office/word/2010/wordprocessingShape" mc:Ignorable="w14 w15 w16se w16cid w16 w16cex w16sdtdh wp14">
   <w:abstractNum w:abstractNumId="0" w15:restartNumberingAfterBreak="0">
     <w:nsid w:val="01195C1C"/>
     <w:multiLevelType w:val="hybridMultilevel"/>
@@ -49837,193 +49533,193 @@
       </w:rPr>
     </w:lvl>
   </w:abstractNum>
-  <w:num w:numId="1">
+  <w:num w:numId="1" w16cid:durableId="680661118">
     <w:abstractNumId w:val="16"/>
   </w:num>
-  <w:num w:numId="2">
+  <w:num w:numId="2" w16cid:durableId="1233466285">
     <w:abstractNumId w:val="46"/>
   </w:num>
-  <w:num w:numId="3">
+  <w:num w:numId="3" w16cid:durableId="2111967459">
     <w:abstractNumId w:val="17"/>
   </w:num>
-  <w:num w:numId="4">
+  <w:num w:numId="4" w16cid:durableId="1719012375">
     <w:abstractNumId w:val="31"/>
   </w:num>
-  <w:num w:numId="5">
+  <w:num w:numId="5" w16cid:durableId="1224484894">
     <w:abstractNumId w:val="54"/>
   </w:num>
-  <w:num w:numId="6">
+  <w:num w:numId="6" w16cid:durableId="893589220">
     <w:abstractNumId w:val="34"/>
   </w:num>
-  <w:num w:numId="7">
+  <w:num w:numId="7" w16cid:durableId="1727027309">
     <w:abstractNumId w:val="45"/>
   </w:num>
-  <w:num w:numId="8">
+  <w:num w:numId="8" w16cid:durableId="569197253">
     <w:abstractNumId w:val="19"/>
   </w:num>
-  <w:num w:numId="9">
+  <w:num w:numId="9" w16cid:durableId="1599757188">
     <w:abstractNumId w:val="15"/>
   </w:num>
-  <w:num w:numId="10">
+  <w:num w:numId="10" w16cid:durableId="166099747">
     <w:abstractNumId w:val="24"/>
   </w:num>
-  <w:num w:numId="11">
+  <w:num w:numId="11" w16cid:durableId="1863738995">
     <w:abstractNumId w:val="51"/>
   </w:num>
-  <w:num w:numId="12">
+  <w:num w:numId="12" w16cid:durableId="1730228022">
     <w:abstractNumId w:val="44"/>
   </w:num>
-  <w:num w:numId="13">
+  <w:num w:numId="13" w16cid:durableId="87695485">
     <w:abstractNumId w:val="0"/>
   </w:num>
-  <w:num w:numId="14">
+  <w:num w:numId="14" w16cid:durableId="207685293">
     <w:abstractNumId w:val="53"/>
   </w:num>
-  <w:num w:numId="15">
+  <w:num w:numId="15" w16cid:durableId="1779325073">
     <w:abstractNumId w:val="43"/>
   </w:num>
-  <w:num w:numId="16">
+  <w:num w:numId="16" w16cid:durableId="1426614591">
     <w:abstractNumId w:val="52"/>
   </w:num>
-  <w:num w:numId="17">
+  <w:num w:numId="17" w16cid:durableId="2070614023">
     <w:abstractNumId w:val="59"/>
   </w:num>
-  <w:num w:numId="18">
+  <w:num w:numId="18" w16cid:durableId="1615551822">
     <w:abstractNumId w:val="57"/>
   </w:num>
-  <w:num w:numId="19">
+  <w:num w:numId="19" w16cid:durableId="1354190344">
     <w:abstractNumId w:val="5"/>
   </w:num>
-  <w:num w:numId="20">
+  <w:num w:numId="20" w16cid:durableId="412047385">
     <w:abstractNumId w:val="39"/>
   </w:num>
-  <w:num w:numId="21">
+  <w:num w:numId="21" w16cid:durableId="1763136959">
     <w:abstractNumId w:val="28"/>
   </w:num>
-  <w:num w:numId="22">
+  <w:num w:numId="22" w16cid:durableId="649142384">
     <w:abstractNumId w:val="8"/>
   </w:num>
-  <w:num w:numId="23">
+  <w:num w:numId="23" w16cid:durableId="1187594202">
     <w:abstractNumId w:val="61"/>
   </w:num>
-  <w:num w:numId="24">
+  <w:num w:numId="24" w16cid:durableId="700978597">
     <w:abstractNumId w:val="42"/>
   </w:num>
-  <w:num w:numId="25">
+  <w:num w:numId="25" w16cid:durableId="1320966805">
     <w:abstractNumId w:val="25"/>
   </w:num>
-  <w:num w:numId="26">
+  <w:num w:numId="26" w16cid:durableId="614286850">
     <w:abstractNumId w:val="4"/>
   </w:num>
-  <w:num w:numId="27">
+  <w:num w:numId="27" w16cid:durableId="1491867377">
     <w:abstractNumId w:val="22"/>
   </w:num>
-  <w:num w:numId="28">
+  <w:num w:numId="28" w16cid:durableId="2089182027">
     <w:abstractNumId w:val="20"/>
   </w:num>
-  <w:num w:numId="29">
+  <w:num w:numId="29" w16cid:durableId="176119647">
     <w:abstractNumId w:val="29"/>
   </w:num>
-  <w:num w:numId="30">
+  <w:num w:numId="30" w16cid:durableId="38669715">
     <w:abstractNumId w:val="9"/>
   </w:num>
-  <w:num w:numId="31">
+  <w:num w:numId="31" w16cid:durableId="52042017">
     <w:abstractNumId w:val="30"/>
   </w:num>
-  <w:num w:numId="32">
+  <w:num w:numId="32" w16cid:durableId="1538471300">
     <w:abstractNumId w:val="55"/>
   </w:num>
-  <w:num w:numId="33">
+  <w:num w:numId="33" w16cid:durableId="1234508839">
     <w:abstractNumId w:val="11"/>
   </w:num>
-  <w:num w:numId="34">
+  <w:num w:numId="34" w16cid:durableId="1806120077">
     <w:abstractNumId w:val="58"/>
   </w:num>
-  <w:num w:numId="35">
+  <w:num w:numId="35" w16cid:durableId="89081238">
     <w:abstractNumId w:val="38"/>
   </w:num>
-  <w:num w:numId="36">
+  <w:num w:numId="36" w16cid:durableId="1305696813">
     <w:abstractNumId w:val="40"/>
   </w:num>
-  <w:num w:numId="37">
+  <w:num w:numId="37" w16cid:durableId="1825655288">
     <w:abstractNumId w:val="21"/>
   </w:num>
-  <w:num w:numId="38">
+  <w:num w:numId="38" w16cid:durableId="427503384">
     <w:abstractNumId w:val="32"/>
   </w:num>
-  <w:num w:numId="39">
+  <w:num w:numId="39" w16cid:durableId="110982917">
     <w:abstractNumId w:val="12"/>
   </w:num>
-  <w:num w:numId="40">
+  <w:num w:numId="40" w16cid:durableId="1555896127">
     <w:abstractNumId w:val="6"/>
   </w:num>
-  <w:num w:numId="41">
+  <w:num w:numId="41" w16cid:durableId="592397683">
     <w:abstractNumId w:val="23"/>
   </w:num>
-  <w:num w:numId="42">
+  <w:num w:numId="42" w16cid:durableId="62534902">
     <w:abstractNumId w:val="10"/>
   </w:num>
-  <w:num w:numId="43">
+  <w:num w:numId="43" w16cid:durableId="1803688180">
     <w:abstractNumId w:val="2"/>
   </w:num>
-  <w:num w:numId="44">
+  <w:num w:numId="44" w16cid:durableId="1572690555">
     <w:abstractNumId w:val="47"/>
   </w:num>
-  <w:num w:numId="45">
+  <w:num w:numId="45" w16cid:durableId="596640245">
     <w:abstractNumId w:val="56"/>
   </w:num>
-  <w:num w:numId="46">
+  <w:num w:numId="46" w16cid:durableId="926572533">
     <w:abstractNumId w:val="7"/>
   </w:num>
-  <w:num w:numId="47">
+  <w:num w:numId="47" w16cid:durableId="125437008">
     <w:abstractNumId w:val="26"/>
   </w:num>
-  <w:num w:numId="48">
+  <w:num w:numId="48" w16cid:durableId="2048024060">
     <w:abstractNumId w:val="33"/>
   </w:num>
-  <w:num w:numId="49">
+  <w:num w:numId="49" w16cid:durableId="451049390">
     <w:abstractNumId w:val="60"/>
   </w:num>
-  <w:num w:numId="50">
+  <w:num w:numId="50" w16cid:durableId="561211950">
     <w:abstractNumId w:val="37"/>
   </w:num>
-  <w:num w:numId="51">
+  <w:num w:numId="51" w16cid:durableId="1452551005">
     <w:abstractNumId w:val="1"/>
   </w:num>
-  <w:num w:numId="52">
+  <w:num w:numId="52" w16cid:durableId="1663854719">
     <w:abstractNumId w:val="27"/>
   </w:num>
-  <w:num w:numId="53">
+  <w:num w:numId="53" w16cid:durableId="785150397">
     <w:abstractNumId w:val="49"/>
   </w:num>
-  <w:num w:numId="54">
+  <w:num w:numId="54" w16cid:durableId="798839801">
     <w:abstractNumId w:val="48"/>
   </w:num>
-  <w:num w:numId="55">
+  <w:num w:numId="55" w16cid:durableId="248316513">
     <w:abstractNumId w:val="50"/>
   </w:num>
-  <w:num w:numId="56">
+  <w:num w:numId="56" w16cid:durableId="1140341800">
     <w:abstractNumId w:val="41"/>
   </w:num>
-  <w:num w:numId="57">
+  <w:num w:numId="57" w16cid:durableId="197158602">
     <w:abstractNumId w:val="36"/>
   </w:num>
-  <w:num w:numId="58">
+  <w:num w:numId="58" w16cid:durableId="717819066">
     <w:abstractNumId w:val="62"/>
   </w:num>
-  <w:num w:numId="59">
+  <w:num w:numId="59" w16cid:durableId="548300888">
     <w:abstractNumId w:val="35"/>
   </w:num>
-  <w:num w:numId="60">
+  <w:num w:numId="60" w16cid:durableId="2032682838">
     <w:abstractNumId w:val="14"/>
   </w:num>
-  <w:num w:numId="61">
+  <w:num w:numId="61" w16cid:durableId="349258102">
     <w:abstractNumId w:val="3"/>
   </w:num>
-  <w:num w:numId="62">
+  <w:num w:numId="62" w16cid:durableId="2001036802">
     <w:abstractNumId w:val="13"/>
   </w:num>
-  <w:num w:numId="63">
+  <w:num w:numId="63" w16cid:durableId="968391349">
     <w:abstractNumId w:val="18"/>
   </w:num>
   <w:numIdMacAtCleanup w:val="59"/>
@@ -50031,7 +49727,7 @@
 </file>
 
 <file path=word/styles.xml><?xml version="1.0" encoding="utf-8"?>
-<w:styles xmlns:mc="http://schemas.openxmlformats.org/markup-compatibility/2006" xmlns:r="http://schemas.openxmlformats.org/officeDocument/2006/relationships" xmlns:w="http://schemas.openxmlformats.org/wordprocessingml/2006/main" xmlns:w14="http://schemas.microsoft.com/office/word/2010/wordml" xmlns:w15="http://schemas.microsoft.com/office/word/2012/wordml" mc:Ignorable="w14 w15">
+<w:styles xmlns:mc="http://schemas.openxmlformats.org/markup-compatibility/2006" xmlns:r="http://schemas.openxmlformats.org/officeDocument/2006/relationships" xmlns:w="http://schemas.openxmlformats.org/wordprocessingml/2006/main" xmlns:w14="http://schemas.microsoft.com/office/word/2010/wordml" xmlns:w15="http://schemas.microsoft.com/office/word/2012/wordml" xmlns:w16cex="http://schemas.microsoft.com/office/word/2018/wordml/cex" xmlns:w16cid="http://schemas.microsoft.com/office/word/2016/wordml/cid" xmlns:w16="http://schemas.microsoft.com/office/word/2018/wordml" xmlns:w16sdtdh="http://schemas.microsoft.com/office/word/2020/wordml/sdtdatahash" xmlns:w16se="http://schemas.microsoft.com/office/word/2015/wordml/symex" mc:Ignorable="w14 w15 w16se w16cid w16 w16cex w16sdtdh">
   <w:docDefaults>
     <w:rPrDefault>
       <w:rPr>
@@ -50047,7 +49743,7 @@
       </w:pPr>
     </w:pPrDefault>
   </w:docDefaults>
-  <w:latentStyles w:defLockedState="0" w:defUIPriority="99" w:defSemiHidden="0" w:defUnhideWhenUsed="0" w:defQFormat="0" w:count="371">
+  <w:latentStyles w:defLockedState="0" w:defUIPriority="99" w:defSemiHidden="0" w:defUnhideWhenUsed="0" w:defQFormat="0" w:count="376">
     <w:lsdException w:name="Normal" w:uiPriority="0" w:qFormat="1"/>
     <w:lsdException w:name="heading 1" w:uiPriority="9" w:qFormat="1"/>
     <w:lsdException w:name="heading 2" w:semiHidden="1" w:uiPriority="9" w:unhideWhenUsed="1" w:qFormat="1"/>
@@ -50419,6 +50115,11 @@
     <w:lsdException w:name="List Table 5 Dark Accent 6" w:uiPriority="50"/>
     <w:lsdException w:name="List Table 6 Colorful Accent 6" w:uiPriority="51"/>
     <w:lsdException w:name="List Table 7 Colorful Accent 6" w:uiPriority="52"/>
+    <w:lsdException w:name="Mention" w:semiHidden="1" w:unhideWhenUsed="1"/>
+    <w:lsdException w:name="Smart Hyperlink" w:semiHidden="1" w:unhideWhenUsed="1"/>
+    <w:lsdException w:name="Hashtag" w:semiHidden="1" w:unhideWhenUsed="1"/>
+    <w:lsdException w:name="Unresolved Mention" w:semiHidden="1" w:unhideWhenUsed="1"/>
+    <w:lsdException w:name="Smart Link" w:semiHidden="1" w:unhideWhenUsed="1"/>
   </w:latentStyles>
   <w:style w:type="paragraph" w:default="1" w:styleId="Normal">
     <w:name w:val="Normal"/>

</xml_diff>